<commit_message>
Dummy commit. The last commit failed to deploy.
Signed-off-by: arunpulsar.github.io <80845015+arunpulsar@users.noreply.github.com>
</commit_message>
<xml_diff>
--- a/JOURNAL.docx
+++ b/JOURNAL.docx
@@ -58,8 +58,16 @@
         <w:rPr>
           <w:lang w:val="en-US"/>
         </w:rPr>
-        <w:t>Added jura to the CSS files section and added to sw.js</w:t>
-      </w:r>
+        <w:t xml:space="preserve">Added jura to the CSS files section and added to </w:t>
+      </w:r>
+      <w:proofErr w:type="gramStart"/>
+      <w:r>
+        <w:rPr>
+          <w:lang w:val="en-US"/>
+        </w:rPr>
+        <w:t>sw.js</w:t>
+      </w:r>
+      <w:proofErr w:type="gramEnd"/>
     </w:p>
     <w:p>
       <w:pPr>
@@ -76,7 +84,35 @@
         <w:rPr>
           <w:lang w:val="en-US"/>
         </w:rPr>
-        <w:t>Added JQuery and Impromtu plugins to introduce prompt with addons:</w:t>
+        <w:t xml:space="preserve">Added </w:t>
+      </w:r>
+      <w:proofErr w:type="spellStart"/>
+      <w:r>
+        <w:rPr>
+          <w:lang w:val="en-US"/>
+        </w:rPr>
+        <w:t>JQuery</w:t>
+      </w:r>
+      <w:proofErr w:type="spellEnd"/>
+      <w:r>
+        <w:rPr>
+          <w:lang w:val="en-US"/>
+        </w:rPr>
+        <w:t xml:space="preserve"> and </w:t>
+      </w:r>
+      <w:proofErr w:type="spellStart"/>
+      <w:r>
+        <w:rPr>
+          <w:lang w:val="en-US"/>
+        </w:rPr>
+        <w:t>Impromtu</w:t>
+      </w:r>
+      <w:proofErr w:type="spellEnd"/>
+      <w:r>
+        <w:rPr>
+          <w:lang w:val="en-US"/>
+        </w:rPr>
+        <w:t xml:space="preserve"> plugins to introduce prompt with addons:</w:t>
       </w:r>
     </w:p>
     <w:p>
@@ -130,7 +166,35 @@
         <w:rPr>
           <w:lang w:val="en-US"/>
         </w:rPr>
-        <w:t>Bluetooth password setting is nor controlled by reconfirm_password().</w:t>
+        <w:t xml:space="preserve">Bluetooth password setting is nor controlled by </w:t>
+      </w:r>
+      <w:proofErr w:type="spellStart"/>
+      <w:r>
+        <w:rPr>
+          <w:lang w:val="en-US"/>
+        </w:rPr>
+        <w:t>reconfirm_</w:t>
+      </w:r>
+      <w:proofErr w:type="gramStart"/>
+      <w:r>
+        <w:rPr>
+          <w:lang w:val="en-US"/>
+        </w:rPr>
+        <w:t>password</w:t>
+      </w:r>
+      <w:proofErr w:type="spellEnd"/>
+      <w:r>
+        <w:rPr>
+          <w:lang w:val="en-US"/>
+        </w:rPr>
+        <w:t>(</w:t>
+      </w:r>
+      <w:proofErr w:type="gramEnd"/>
+      <w:r>
+        <w:rPr>
+          <w:lang w:val="en-US"/>
+        </w:rPr>
+        <w:t>).</w:t>
       </w:r>
     </w:p>
     <w:p>
@@ -166,7 +230,35 @@
         <w:rPr>
           <w:lang w:val="en-US"/>
         </w:rPr>
-        <w:t>If matched, the password set function is called (set_bt_pwd()). If failed, an error message is thrown.</w:t>
+        <w:t>If matched, the password set function is called (</w:t>
+      </w:r>
+      <w:proofErr w:type="spellStart"/>
+      <w:r>
+        <w:rPr>
+          <w:lang w:val="en-US"/>
+        </w:rPr>
+        <w:t>set_bt_</w:t>
+      </w:r>
+      <w:proofErr w:type="gramStart"/>
+      <w:r>
+        <w:rPr>
+          <w:lang w:val="en-US"/>
+        </w:rPr>
+        <w:t>pwd</w:t>
+      </w:r>
+      <w:proofErr w:type="spellEnd"/>
+      <w:r>
+        <w:rPr>
+          <w:lang w:val="en-US"/>
+        </w:rPr>
+        <w:t>(</w:t>
+      </w:r>
+      <w:proofErr w:type="gramEnd"/>
+      <w:r>
+        <w:rPr>
+          <w:lang w:val="en-US"/>
+        </w:rPr>
+        <w:t>)). If failed, an error message is thrown.</w:t>
       </w:r>
     </w:p>
     <w:p>
@@ -258,6 +350,13 @@
         </w:rPr>
         <w:t>Version updated to 1.0.8</w:t>
       </w:r>
+    </w:p>
+    <w:p>
+      <w:pPr>
+        <w:rPr>
+          <w:lang w:val="en-US"/>
+        </w:rPr>
+      </w:pPr>
     </w:p>
     <w:sectPr>
       <w:pgSz w:w="11906" w:h="16838"/>

</xml_diff>

<commit_message>
v1.0.9: Reminder note added to Reconfirm password pop-up, Imp/UK Gal changed to Imperial Gal.
Signed-off-by: arunpulsar.github.io <80845015+arunpulsar@users.noreply.github.com>
</commit_message>
<xml_diff>
--- a/JOURNAL.docx
+++ b/JOURNAL.docx
@@ -58,16 +58,8 @@
         <w:rPr>
           <w:lang w:val="en-US"/>
         </w:rPr>
-        <w:t xml:space="preserve">Added jura to the CSS files section and added to </w:t>
-      </w:r>
-      <w:proofErr w:type="gramStart"/>
-      <w:r>
-        <w:rPr>
-          <w:lang w:val="en-US"/>
-        </w:rPr>
-        <w:t>sw.js</w:t>
-      </w:r>
-      <w:proofErr w:type="gramEnd"/>
+        <w:t>Added jura to the CSS files section and added to sw.js</w:t>
+      </w:r>
     </w:p>
     <w:p>
       <w:pPr>
@@ -84,35 +76,7 @@
         <w:rPr>
           <w:lang w:val="en-US"/>
         </w:rPr>
-        <w:t xml:space="preserve">Added </w:t>
-      </w:r>
-      <w:proofErr w:type="spellStart"/>
-      <w:r>
-        <w:rPr>
-          <w:lang w:val="en-US"/>
-        </w:rPr>
-        <w:t>JQuery</w:t>
-      </w:r>
-      <w:proofErr w:type="spellEnd"/>
-      <w:r>
-        <w:rPr>
-          <w:lang w:val="en-US"/>
-        </w:rPr>
-        <w:t xml:space="preserve"> and </w:t>
-      </w:r>
-      <w:proofErr w:type="spellStart"/>
-      <w:r>
-        <w:rPr>
-          <w:lang w:val="en-US"/>
-        </w:rPr>
-        <w:t>Impromtu</w:t>
-      </w:r>
-      <w:proofErr w:type="spellEnd"/>
-      <w:r>
-        <w:rPr>
-          <w:lang w:val="en-US"/>
-        </w:rPr>
-        <w:t xml:space="preserve"> plugins to introduce prompt with addons:</w:t>
+        <w:t>Added JQuery and Impromtu plugins to introduce prompt with addons:</w:t>
       </w:r>
     </w:p>
     <w:p>
@@ -166,35 +130,7 @@
         <w:rPr>
           <w:lang w:val="en-US"/>
         </w:rPr>
-        <w:t xml:space="preserve">Bluetooth password setting is nor controlled by </w:t>
-      </w:r>
-      <w:proofErr w:type="spellStart"/>
-      <w:r>
-        <w:rPr>
-          <w:lang w:val="en-US"/>
-        </w:rPr>
-        <w:t>reconfirm_</w:t>
-      </w:r>
-      <w:proofErr w:type="gramStart"/>
-      <w:r>
-        <w:rPr>
-          <w:lang w:val="en-US"/>
-        </w:rPr>
-        <w:t>password</w:t>
-      </w:r>
-      <w:proofErr w:type="spellEnd"/>
-      <w:r>
-        <w:rPr>
-          <w:lang w:val="en-US"/>
-        </w:rPr>
-        <w:t>(</w:t>
-      </w:r>
-      <w:proofErr w:type="gramEnd"/>
-      <w:r>
-        <w:rPr>
-          <w:lang w:val="en-US"/>
-        </w:rPr>
-        <w:t>).</w:t>
+        <w:t>Bluetooth password setting is nor controlled by reconfirm_password().</w:t>
       </w:r>
     </w:p>
     <w:p>
@@ -230,35 +166,7 @@
         <w:rPr>
           <w:lang w:val="en-US"/>
         </w:rPr>
-        <w:t>If matched, the password set function is called (</w:t>
-      </w:r>
-      <w:proofErr w:type="spellStart"/>
-      <w:r>
-        <w:rPr>
-          <w:lang w:val="en-US"/>
-        </w:rPr>
-        <w:t>set_bt_</w:t>
-      </w:r>
-      <w:proofErr w:type="gramStart"/>
-      <w:r>
-        <w:rPr>
-          <w:lang w:val="en-US"/>
-        </w:rPr>
-        <w:t>pwd</w:t>
-      </w:r>
-      <w:proofErr w:type="spellEnd"/>
-      <w:r>
-        <w:rPr>
-          <w:lang w:val="en-US"/>
-        </w:rPr>
-        <w:t>(</w:t>
-      </w:r>
-      <w:proofErr w:type="gramEnd"/>
-      <w:r>
-        <w:rPr>
-          <w:lang w:val="en-US"/>
-        </w:rPr>
-        <w:t>)). If failed, an error message is thrown.</w:t>
+        <w:t>If matched, the password set function is called (set_bt_pwd()). If failed, an error message is thrown.</w:t>
       </w:r>
     </w:p>
     <w:p>
@@ -354,9 +262,77 @@
     <w:p>
       <w:pPr>
         <w:rPr>
-          <w:lang w:val="en-US"/>
-        </w:rPr>
-      </w:pPr>
+          <w:b/>
+          <w:bCs/>
+          <w:sz w:val="24"/>
+          <w:szCs w:val="24"/>
+          <w:lang w:val="en-US"/>
+        </w:rPr>
+      </w:pPr>
+      <w:r>
+        <w:rPr>
+          <w:b/>
+          <w:bCs/>
+          <w:sz w:val="24"/>
+          <w:szCs w:val="24"/>
+          <w:lang w:val="en-US"/>
+        </w:rPr>
+        <w:t>20/09/2022 (AK):</w:t>
+      </w:r>
+    </w:p>
+    <w:p>
+      <w:pPr>
+        <w:pStyle w:val="ListParagraph"/>
+        <w:numPr>
+          <w:ilvl w:val="0"/>
+          <w:numId w:val="2"/>
+        </w:numPr>
+        <w:rPr>
+          <w:lang w:val="en-US"/>
+        </w:rPr>
+      </w:pPr>
+      <w:r>
+        <w:rPr>
+          <w:lang w:val="en-US"/>
+        </w:rPr>
+        <w:t>Added a reminder note inside the reconfirm password impromptu pop-up.</w:t>
+      </w:r>
+    </w:p>
+    <w:p>
+      <w:pPr>
+        <w:pStyle w:val="ListParagraph"/>
+        <w:numPr>
+          <w:ilvl w:val="0"/>
+          <w:numId w:val="2"/>
+        </w:numPr>
+        <w:rPr>
+          <w:lang w:val="en-US"/>
+        </w:rPr>
+      </w:pPr>
+      <w:r>
+        <w:rPr>
+          <w:lang w:val="en-US"/>
+        </w:rPr>
+        <w:t>Imp/UK Gal changed to Imperial Gal</w:t>
+      </w:r>
+    </w:p>
+    <w:p>
+      <w:pPr>
+        <w:pStyle w:val="ListParagraph"/>
+        <w:numPr>
+          <w:ilvl w:val="0"/>
+          <w:numId w:val="2"/>
+        </w:numPr>
+        <w:rPr>
+          <w:lang w:val="en-US"/>
+        </w:rPr>
+      </w:pPr>
+      <w:r>
+        <w:rPr>
+          <w:lang w:val="en-US"/>
+        </w:rPr>
+        <w:t>Version updated to 1.0.9</w:t>
+      </w:r>
     </w:p>
     <w:sectPr>
       <w:pgSz w:w="11906" w:h="16838"/>
@@ -371,6 +347,119 @@
 <file path=word/numbering.xml><?xml version="1.0" encoding="utf-8"?>
 <w:numbering xmlns:wpc="http://schemas.microsoft.com/office/word/2010/wordprocessingCanvas" xmlns:cx="http://schemas.microsoft.com/office/drawing/2014/chartex" xmlns:cx1="http://schemas.microsoft.com/office/drawing/2015/9/8/chartex" xmlns:cx2="http://schemas.microsoft.com/office/drawing/2015/10/21/chartex" xmlns:cx3="http://schemas.microsoft.com/office/drawing/2016/5/9/chartex" xmlns:cx4="http://schemas.microsoft.com/office/drawing/2016/5/10/chartex" xmlns:cx5="http://schemas.microsoft.com/office/drawing/2016/5/11/chartex" xmlns:cx6="http://schemas.microsoft.com/office/drawing/2016/5/12/chartex" xmlns:cx7="http://schemas.microsoft.com/office/drawing/2016/5/13/chartex" xmlns:cx8="http://schemas.microsoft.com/office/drawing/2016/5/14/chartex" xmlns:mc="http://schemas.openxmlformats.org/markup-compatibility/2006" xmlns:aink="http://schemas.microsoft.com/office/drawing/2016/ink" xmlns:am3d="http://schemas.microsoft.com/office/drawing/2017/model3d" xmlns:o="urn:schemas-microsoft-com:office:office" xmlns:oel="http://schemas.microsoft.com/office/2019/extlst" xmlns:r="http://schemas.openxmlformats.org/officeDocument/2006/relationships" xmlns:m="http://schemas.openxmlformats.org/officeDocument/2006/math" xmlns:v="urn:schemas-microsoft-com:vml" xmlns:wp14="http://schemas.microsoft.com/office/word/2010/wordprocessingDrawing" xmlns:wp="http://schemas.openxmlformats.org/drawingml/2006/wordprocessingDrawing" xmlns:w10="urn:schemas-microsoft-com:office:word" xmlns:w="http://schemas.openxmlformats.org/wordprocessingml/2006/main" xmlns:w14="http://schemas.microsoft.com/office/word/2010/wordml" xmlns:w15="http://schemas.microsoft.com/office/word/2012/wordml" xmlns:w16cex="http://schemas.microsoft.com/office/word/2018/wordml/cex" xmlns:w16cid="http://schemas.microsoft.com/office/word/2016/wordml/cid" xmlns:w16="http://schemas.microsoft.com/office/word/2018/wordml" xmlns:w16sdtdh="http://schemas.microsoft.com/office/word/2020/wordml/sdtdatahash" xmlns:w16se="http://schemas.microsoft.com/office/word/2015/wordml/symex" xmlns:wpg="http://schemas.microsoft.com/office/word/2010/wordprocessingGroup" xmlns:wpi="http://schemas.microsoft.com/office/word/2010/wordprocessingInk" xmlns:wne="http://schemas.microsoft.com/office/word/2006/wordml" xmlns:wps="http://schemas.microsoft.com/office/word/2010/wordprocessingShape" mc:Ignorable="w14 w15 w16se w16cid w16 w16cex w16sdtdh wp14">
   <w:abstractNum w:abstractNumId="0" w15:restartNumberingAfterBreak="0">
+    <w:nsid w:val="08C92EC1"/>
+    <w:multiLevelType w:val="hybridMultilevel"/>
+    <w:tmpl w:val="5D7A9C7A"/>
+    <w:lvl w:ilvl="0" w:tplc="08090009">
+      <w:start w:val="1"/>
+      <w:numFmt w:val="bullet"/>
+      <w:lvlText w:val=""/>
+      <w:lvlJc w:val="left"/>
+      <w:pPr>
+        <w:ind w:left="720" w:hanging="360"/>
+      </w:pPr>
+      <w:rPr>
+        <w:rFonts w:ascii="Wingdings" w:hAnsi="Wingdings" w:hint="default"/>
+      </w:rPr>
+    </w:lvl>
+    <w:lvl w:ilvl="1" w:tplc="08090003" w:tentative="1">
+      <w:start w:val="1"/>
+      <w:numFmt w:val="bullet"/>
+      <w:lvlText w:val="o"/>
+      <w:lvlJc w:val="left"/>
+      <w:pPr>
+        <w:ind w:left="1440" w:hanging="360"/>
+      </w:pPr>
+      <w:rPr>
+        <w:rFonts w:ascii="Courier New" w:hAnsi="Courier New" w:cs="Courier New" w:hint="default"/>
+      </w:rPr>
+    </w:lvl>
+    <w:lvl w:ilvl="2" w:tplc="08090005" w:tentative="1">
+      <w:start w:val="1"/>
+      <w:numFmt w:val="bullet"/>
+      <w:lvlText w:val=""/>
+      <w:lvlJc w:val="left"/>
+      <w:pPr>
+        <w:ind w:left="2160" w:hanging="360"/>
+      </w:pPr>
+      <w:rPr>
+        <w:rFonts w:ascii="Wingdings" w:hAnsi="Wingdings" w:hint="default"/>
+      </w:rPr>
+    </w:lvl>
+    <w:lvl w:ilvl="3" w:tplc="08090001" w:tentative="1">
+      <w:start w:val="1"/>
+      <w:numFmt w:val="bullet"/>
+      <w:lvlText w:val=""/>
+      <w:lvlJc w:val="left"/>
+      <w:pPr>
+        <w:ind w:left="2880" w:hanging="360"/>
+      </w:pPr>
+      <w:rPr>
+        <w:rFonts w:ascii="Symbol" w:hAnsi="Symbol" w:hint="default"/>
+      </w:rPr>
+    </w:lvl>
+    <w:lvl w:ilvl="4" w:tplc="08090003" w:tentative="1">
+      <w:start w:val="1"/>
+      <w:numFmt w:val="bullet"/>
+      <w:lvlText w:val="o"/>
+      <w:lvlJc w:val="left"/>
+      <w:pPr>
+        <w:ind w:left="3600" w:hanging="360"/>
+      </w:pPr>
+      <w:rPr>
+        <w:rFonts w:ascii="Courier New" w:hAnsi="Courier New" w:cs="Courier New" w:hint="default"/>
+      </w:rPr>
+    </w:lvl>
+    <w:lvl w:ilvl="5" w:tplc="08090005" w:tentative="1">
+      <w:start w:val="1"/>
+      <w:numFmt w:val="bullet"/>
+      <w:lvlText w:val=""/>
+      <w:lvlJc w:val="left"/>
+      <w:pPr>
+        <w:ind w:left="4320" w:hanging="360"/>
+      </w:pPr>
+      <w:rPr>
+        <w:rFonts w:ascii="Wingdings" w:hAnsi="Wingdings" w:hint="default"/>
+      </w:rPr>
+    </w:lvl>
+    <w:lvl w:ilvl="6" w:tplc="08090001" w:tentative="1">
+      <w:start w:val="1"/>
+      <w:numFmt w:val="bullet"/>
+      <w:lvlText w:val=""/>
+      <w:lvlJc w:val="left"/>
+      <w:pPr>
+        <w:ind w:left="5040" w:hanging="360"/>
+      </w:pPr>
+      <w:rPr>
+        <w:rFonts w:ascii="Symbol" w:hAnsi="Symbol" w:hint="default"/>
+      </w:rPr>
+    </w:lvl>
+    <w:lvl w:ilvl="7" w:tplc="08090003" w:tentative="1">
+      <w:start w:val="1"/>
+      <w:numFmt w:val="bullet"/>
+      <w:lvlText w:val="o"/>
+      <w:lvlJc w:val="left"/>
+      <w:pPr>
+        <w:ind w:left="5760" w:hanging="360"/>
+      </w:pPr>
+      <w:rPr>
+        <w:rFonts w:ascii="Courier New" w:hAnsi="Courier New" w:cs="Courier New" w:hint="default"/>
+      </w:rPr>
+    </w:lvl>
+    <w:lvl w:ilvl="8" w:tplc="08090005" w:tentative="1">
+      <w:start w:val="1"/>
+      <w:numFmt w:val="bullet"/>
+      <w:lvlText w:val=""/>
+      <w:lvlJc w:val="left"/>
+      <w:pPr>
+        <w:ind w:left="6480" w:hanging="360"/>
+      </w:pPr>
+      <w:rPr>
+        <w:rFonts w:ascii="Wingdings" w:hAnsi="Wingdings" w:hint="default"/>
+      </w:rPr>
+    </w:lvl>
+  </w:abstractNum>
+  <w:abstractNum w:abstractNumId="1" w15:restartNumberingAfterBreak="0">
     <w:nsid w:val="56303801"/>
     <w:multiLevelType w:val="hybridMultilevel"/>
     <w:tmpl w:val="8B28E000"/>
@@ -484,6 +573,9 @@
     </w:lvl>
   </w:abstractNum>
   <w:num w:numId="1" w16cid:durableId="733504900">
+    <w:abstractNumId w:val="1"/>
+  </w:num>
+  <w:num w:numId="2" w16cid:durableId="2099210830">
     <w:abstractNumId w:val="0"/>
   </w:num>
 </w:numbering>

</xml_diff>

<commit_message>
Modified the Impromptu label font size and color.
Signed-off-by: arunpulsar.github.io <80845015+arunpulsar@users.noreply.github.com>
</commit_message>
<xml_diff>
--- a/JOURNAL.docx
+++ b/JOURNAL.docx
@@ -296,6 +296,24 @@
           <w:lang w:val="en-US"/>
         </w:rPr>
         <w:t>Added a reminder note inside the reconfirm password impromptu pop-up.</w:t>
+      </w:r>
+    </w:p>
+    <w:p>
+      <w:pPr>
+        <w:pStyle w:val="ListParagraph"/>
+        <w:numPr>
+          <w:ilvl w:val="0"/>
+          <w:numId w:val="2"/>
+        </w:numPr>
+        <w:rPr>
+          <w:lang w:val="en-US"/>
+        </w:rPr>
+      </w:pPr>
+      <w:r>
+        <w:rPr>
+          <w:lang w:val="en-US"/>
+        </w:rPr>
+        <w:t>Changed the color of reminder note to RED. Font size changed to 20.</w:t>
       </w:r>
     </w:p>
     <w:p>

</xml_diff>

<commit_message>
v1.0.10: Fix for selecting the list value instead of selected index (P241, 100, 104, 808 and 605). Updated copyright year.
Signed-off-by: arunpulsar.github.io <80845015+arunpulsar@users.noreply.github.com>
</commit_message>
<xml_diff>
--- a/JOURNAL.docx
+++ b/JOURNAL.docx
@@ -40,227 +40,9 @@
           <w:szCs w:val="24"/>
           <w:lang w:val="en-US"/>
         </w:rPr>
-        <w:t>/01/2022 (AK):</w:t>
-      </w:r>
-    </w:p>
-    <w:p>
-      <w:pPr>
-        <w:pStyle w:val="ListParagraph"/>
-        <w:numPr>
-          <w:ilvl w:val="0"/>
-          <w:numId w:val="1"/>
-        </w:numPr>
-        <w:rPr>
-          <w:lang w:val="en-US"/>
-        </w:rPr>
-      </w:pPr>
-      <w:r>
-        <w:rPr>
-          <w:lang w:val="en-US"/>
-        </w:rPr>
-        <w:t>Added jura to the CSS files section and added to sw.js</w:t>
-      </w:r>
-    </w:p>
-    <w:p>
-      <w:pPr>
-        <w:pStyle w:val="ListParagraph"/>
-        <w:numPr>
-          <w:ilvl w:val="0"/>
-          <w:numId w:val="1"/>
-        </w:numPr>
-        <w:rPr>
-          <w:lang w:val="en-US"/>
-        </w:rPr>
-      </w:pPr>
-      <w:r>
-        <w:rPr>
-          <w:lang w:val="en-US"/>
-        </w:rPr>
-        <w:t>Added JQuery and Impromtu plugins to introduce prompt with addons:</w:t>
-      </w:r>
-    </w:p>
-    <w:p>
-      <w:pPr>
-        <w:pStyle w:val="ListParagraph"/>
-        <w:numPr>
-          <w:ilvl w:val="1"/>
-          <w:numId w:val="1"/>
-        </w:numPr>
-        <w:rPr>
-          <w:lang w:val="en-US"/>
-        </w:rPr>
-      </w:pPr>
-      <w:r>
-        <w:rPr>
-          <w:lang w:val="en-US"/>
-        </w:rPr>
-        <w:t>Require password masking.</w:t>
-      </w:r>
-    </w:p>
-    <w:p>
-      <w:pPr>
-        <w:pStyle w:val="ListParagraph"/>
-        <w:numPr>
-          <w:ilvl w:val="1"/>
-          <w:numId w:val="1"/>
-        </w:numPr>
-        <w:rPr>
-          <w:lang w:val="en-US"/>
-        </w:rPr>
-      </w:pPr>
-      <w:r>
-        <w:rPr>
-          <w:lang w:val="en-US"/>
-        </w:rPr>
-        <w:t>User defined fonts, input fields, buttons etc.</w:t>
-      </w:r>
-    </w:p>
-    <w:p>
-      <w:pPr>
-        <w:pStyle w:val="ListParagraph"/>
-        <w:numPr>
-          <w:ilvl w:val="0"/>
-          <w:numId w:val="1"/>
-        </w:numPr>
-        <w:rPr>
-          <w:lang w:val="en-US"/>
-        </w:rPr>
-      </w:pPr>
-      <w:r>
-        <w:rPr>
-          <w:lang w:val="en-US"/>
-        </w:rPr>
-        <w:t>Bluetooth password setting is nor controlled by reconfirm_password().</w:t>
-      </w:r>
-    </w:p>
-    <w:p>
-      <w:pPr>
-        <w:pStyle w:val="ListParagraph"/>
-        <w:numPr>
-          <w:ilvl w:val="1"/>
-          <w:numId w:val="1"/>
-        </w:numPr>
-        <w:rPr>
-          <w:lang w:val="en-US"/>
-        </w:rPr>
-      </w:pPr>
-      <w:r>
-        <w:rPr>
-          <w:lang w:val="en-US"/>
-        </w:rPr>
-        <w:t>Prompt with impromptu support queries the user to reconfirm the password.</w:t>
-      </w:r>
-    </w:p>
-    <w:p>
-      <w:pPr>
-        <w:pStyle w:val="ListParagraph"/>
-        <w:numPr>
-          <w:ilvl w:val="1"/>
-          <w:numId w:val="1"/>
-        </w:numPr>
-        <w:rPr>
-          <w:lang w:val="en-US"/>
-        </w:rPr>
-      </w:pPr>
-      <w:r>
-        <w:rPr>
-          <w:lang w:val="en-US"/>
-        </w:rPr>
-        <w:t>If matched, the password set function is called (set_bt_pwd()). If failed, an error message is thrown.</w:t>
-      </w:r>
-    </w:p>
-    <w:p>
-      <w:pPr>
-        <w:pStyle w:val="ListParagraph"/>
-        <w:numPr>
-          <w:ilvl w:val="0"/>
-          <w:numId w:val="1"/>
-        </w:numPr>
-        <w:rPr>
-          <w:lang w:val="en-US"/>
-        </w:rPr>
-      </w:pPr>
-      <w:r>
-        <w:rPr>
-          <w:lang w:val="en-US"/>
-        </w:rPr>
-        <w:t>Disabled the log messages when an alert is already thrown to the user while in the Settings tab.</w:t>
-      </w:r>
-    </w:p>
-    <w:p>
-      <w:pPr>
-        <w:pStyle w:val="ListParagraph"/>
-        <w:numPr>
-          <w:ilvl w:val="0"/>
-          <w:numId w:val="1"/>
-        </w:numPr>
-        <w:rPr>
-          <w:lang w:val="en-US"/>
-        </w:rPr>
-      </w:pPr>
-      <w:r>
-        <w:rPr>
-          <w:lang w:val="en-US"/>
-        </w:rPr>
-        <w:t>Added “autocomplete=off” to add the textboxes to prevent any saved username and password being populated.</w:t>
-      </w:r>
-    </w:p>
-    <w:p>
-      <w:pPr>
-        <w:pStyle w:val="ListParagraph"/>
-        <w:numPr>
-          <w:ilvl w:val="0"/>
-          <w:numId w:val="1"/>
-        </w:numPr>
-        <w:rPr>
-          <w:lang w:val="en-US"/>
-        </w:rPr>
-      </w:pPr>
-      <w:r>
-        <w:rPr>
-          <w:lang w:val="en-US"/>
-        </w:rPr>
-        <w:t>P241 list have now 3 (Inst. Liquid) and 6 (Meas. Solid) removed.</w:t>
-      </w:r>
-    </w:p>
-    <w:p>
-      <w:pPr>
-        <w:pStyle w:val="ListParagraph"/>
-        <w:numPr>
-          <w:ilvl w:val="0"/>
-          <w:numId w:val="1"/>
-        </w:numPr>
-        <w:rPr>
-          <w:lang w:val="en-US"/>
-        </w:rPr>
-      </w:pPr>
-      <w:r>
-        <w:rPr>
-          <w:lang w:val="en-US"/>
-        </w:rPr>
-        <w:t>UK Gal now updated to Imp/UK Gal</w:t>
-      </w:r>
-    </w:p>
-    <w:p>
-      <w:pPr>
-        <w:pStyle w:val="ListParagraph"/>
-        <w:numPr>
-          <w:ilvl w:val="0"/>
-          <w:numId w:val="1"/>
-        </w:numPr>
-        <w:rPr>
-          <w:lang w:val="en-US"/>
-        </w:rPr>
-      </w:pPr>
-      <w:r>
-        <w:rPr>
-          <w:lang w:val="en-US"/>
-        </w:rPr>
-        <w:t>Version updated to 1.0.8</w:t>
-      </w:r>
-    </w:p>
-    <w:p>
-      <w:pPr>
+        <w:t>/01/202</w:t>
+      </w:r>
+      <w:r>
         <w:rPr>
           <w:b/>
           <w:bCs/>
@@ -268,7 +50,8 @@
           <w:szCs w:val="24"/>
           <w:lang w:val="en-US"/>
         </w:rPr>
-      </w:pPr>
+        <w:t>3</w:t>
+      </w:r>
       <w:r>
         <w:rPr>
           <w:b/>
@@ -277,7 +60,264 @@
           <w:szCs w:val="24"/>
           <w:lang w:val="en-US"/>
         </w:rPr>
-        <w:t>20/09/2022 (AK):</w:t>
+        <w:t xml:space="preserve"> (AK):</w:t>
+      </w:r>
+    </w:p>
+    <w:p>
+      <w:pPr>
+        <w:pStyle w:val="ListParagraph"/>
+        <w:numPr>
+          <w:ilvl w:val="0"/>
+          <w:numId w:val="1"/>
+        </w:numPr>
+        <w:rPr>
+          <w:lang w:val="en-US"/>
+        </w:rPr>
+      </w:pPr>
+      <w:r>
+        <w:rPr>
+          <w:lang w:val="en-US"/>
+        </w:rPr>
+        <w:t>Added jura to the CSS files section and added to sw.js</w:t>
+      </w:r>
+    </w:p>
+    <w:p>
+      <w:pPr>
+        <w:pStyle w:val="ListParagraph"/>
+        <w:numPr>
+          <w:ilvl w:val="0"/>
+          <w:numId w:val="1"/>
+        </w:numPr>
+        <w:rPr>
+          <w:lang w:val="en-US"/>
+        </w:rPr>
+      </w:pPr>
+      <w:r>
+        <w:rPr>
+          <w:lang w:val="en-US"/>
+        </w:rPr>
+        <w:t>Added JQuery and Impromtu plugins to introduce prompt with addons:</w:t>
+      </w:r>
+    </w:p>
+    <w:p>
+      <w:pPr>
+        <w:pStyle w:val="ListParagraph"/>
+        <w:numPr>
+          <w:ilvl w:val="1"/>
+          <w:numId w:val="1"/>
+        </w:numPr>
+        <w:rPr>
+          <w:lang w:val="en-US"/>
+        </w:rPr>
+      </w:pPr>
+      <w:r>
+        <w:rPr>
+          <w:lang w:val="en-US"/>
+        </w:rPr>
+        <w:t>Require password masking.</w:t>
+      </w:r>
+    </w:p>
+    <w:p>
+      <w:pPr>
+        <w:pStyle w:val="ListParagraph"/>
+        <w:numPr>
+          <w:ilvl w:val="1"/>
+          <w:numId w:val="1"/>
+        </w:numPr>
+        <w:rPr>
+          <w:lang w:val="en-US"/>
+        </w:rPr>
+      </w:pPr>
+      <w:r>
+        <w:rPr>
+          <w:lang w:val="en-US"/>
+        </w:rPr>
+        <w:t>User defined fonts, input fields, buttons etc.</w:t>
+      </w:r>
+    </w:p>
+    <w:p>
+      <w:pPr>
+        <w:pStyle w:val="ListParagraph"/>
+        <w:numPr>
+          <w:ilvl w:val="0"/>
+          <w:numId w:val="1"/>
+        </w:numPr>
+        <w:rPr>
+          <w:lang w:val="en-US"/>
+        </w:rPr>
+      </w:pPr>
+      <w:r>
+        <w:rPr>
+          <w:lang w:val="en-US"/>
+        </w:rPr>
+        <w:t>Bluetooth password setting is nor controlled by reconfirm_password().</w:t>
+      </w:r>
+    </w:p>
+    <w:p>
+      <w:pPr>
+        <w:pStyle w:val="ListParagraph"/>
+        <w:numPr>
+          <w:ilvl w:val="1"/>
+          <w:numId w:val="1"/>
+        </w:numPr>
+        <w:rPr>
+          <w:lang w:val="en-US"/>
+        </w:rPr>
+      </w:pPr>
+      <w:r>
+        <w:rPr>
+          <w:lang w:val="en-US"/>
+        </w:rPr>
+        <w:t>Prompt with impromptu support queries the user to reconfirm the password.</w:t>
+      </w:r>
+    </w:p>
+    <w:p>
+      <w:pPr>
+        <w:pStyle w:val="ListParagraph"/>
+        <w:numPr>
+          <w:ilvl w:val="1"/>
+          <w:numId w:val="1"/>
+        </w:numPr>
+        <w:rPr>
+          <w:lang w:val="en-US"/>
+        </w:rPr>
+      </w:pPr>
+      <w:r>
+        <w:rPr>
+          <w:lang w:val="en-US"/>
+        </w:rPr>
+        <w:t>If matched, the password set function is called (set_bt_pwd()). If failed, an error message is thrown.</w:t>
+      </w:r>
+    </w:p>
+    <w:p>
+      <w:pPr>
+        <w:pStyle w:val="ListParagraph"/>
+        <w:numPr>
+          <w:ilvl w:val="0"/>
+          <w:numId w:val="1"/>
+        </w:numPr>
+        <w:rPr>
+          <w:lang w:val="en-US"/>
+        </w:rPr>
+      </w:pPr>
+      <w:r>
+        <w:rPr>
+          <w:lang w:val="en-US"/>
+        </w:rPr>
+        <w:t>Disabled the log messages when an alert is already thrown to the user while in the Settings tab.</w:t>
+      </w:r>
+    </w:p>
+    <w:p>
+      <w:pPr>
+        <w:pStyle w:val="ListParagraph"/>
+        <w:numPr>
+          <w:ilvl w:val="0"/>
+          <w:numId w:val="1"/>
+        </w:numPr>
+        <w:rPr>
+          <w:lang w:val="en-US"/>
+        </w:rPr>
+      </w:pPr>
+      <w:r>
+        <w:rPr>
+          <w:lang w:val="en-US"/>
+        </w:rPr>
+        <w:t>Added “autocomplete=off” to add the textboxes to prevent any saved username and password being populated.</w:t>
+      </w:r>
+    </w:p>
+    <w:p>
+      <w:pPr>
+        <w:pStyle w:val="ListParagraph"/>
+        <w:numPr>
+          <w:ilvl w:val="0"/>
+          <w:numId w:val="1"/>
+        </w:numPr>
+        <w:rPr>
+          <w:lang w:val="en-US"/>
+        </w:rPr>
+      </w:pPr>
+      <w:r>
+        <w:rPr>
+          <w:lang w:val="en-US"/>
+        </w:rPr>
+        <w:t>P241 list have now 3 (Inst. Liquid) and 6 (Meas. Solid) removed.</w:t>
+      </w:r>
+    </w:p>
+    <w:p>
+      <w:pPr>
+        <w:pStyle w:val="ListParagraph"/>
+        <w:numPr>
+          <w:ilvl w:val="0"/>
+          <w:numId w:val="1"/>
+        </w:numPr>
+        <w:rPr>
+          <w:lang w:val="en-US"/>
+        </w:rPr>
+      </w:pPr>
+      <w:r>
+        <w:rPr>
+          <w:lang w:val="en-US"/>
+        </w:rPr>
+        <w:t>UK Gal now updated to Imp/UK Gal</w:t>
+      </w:r>
+    </w:p>
+    <w:p>
+      <w:pPr>
+        <w:pStyle w:val="ListParagraph"/>
+        <w:numPr>
+          <w:ilvl w:val="0"/>
+          <w:numId w:val="1"/>
+        </w:numPr>
+        <w:rPr>
+          <w:lang w:val="en-US"/>
+        </w:rPr>
+      </w:pPr>
+      <w:r>
+        <w:rPr>
+          <w:lang w:val="en-US"/>
+        </w:rPr>
+        <w:t>Version updated to 1.0.8</w:t>
+      </w:r>
+    </w:p>
+    <w:p>
+      <w:pPr>
+        <w:rPr>
+          <w:b/>
+          <w:bCs/>
+          <w:sz w:val="24"/>
+          <w:szCs w:val="24"/>
+          <w:lang w:val="en-US"/>
+        </w:rPr>
+      </w:pPr>
+      <w:r>
+        <w:rPr>
+          <w:b/>
+          <w:bCs/>
+          <w:sz w:val="24"/>
+          <w:szCs w:val="24"/>
+          <w:lang w:val="en-US"/>
+        </w:rPr>
+        <w:t>20/09/202</w:t>
+      </w:r>
+      <w:r>
+        <w:rPr>
+          <w:b/>
+          <w:bCs/>
+          <w:sz w:val="24"/>
+          <w:szCs w:val="24"/>
+          <w:lang w:val="en-US"/>
+        </w:rPr>
+        <w:t>3</w:t>
+      </w:r>
+      <w:r>
+        <w:rPr>
+          <w:b/>
+          <w:bCs/>
+          <w:sz w:val="24"/>
+          <w:szCs w:val="24"/>
+          <w:lang w:val="en-US"/>
+        </w:rPr>
+        <w:t xml:space="preserve"> (AK):</w:t>
       </w:r>
     </w:p>
     <w:p>
@@ -350,6 +390,117 @@
           <w:lang w:val="en-US"/>
         </w:rPr>
         <w:t>Version updated to 1.0.9</w:t>
+      </w:r>
+    </w:p>
+    <w:p>
+      <w:pPr>
+        <w:rPr>
+          <w:b/>
+          <w:bCs/>
+          <w:sz w:val="24"/>
+          <w:szCs w:val="24"/>
+          <w:lang w:val="en-US"/>
+        </w:rPr>
+      </w:pPr>
+      <w:r>
+        <w:rPr>
+          <w:b/>
+          <w:bCs/>
+          <w:sz w:val="24"/>
+          <w:szCs w:val="24"/>
+          <w:lang w:val="en-US"/>
+        </w:rPr>
+        <w:t>23/01/2023 (AK):</w:t>
+      </w:r>
+    </w:p>
+    <w:p>
+      <w:pPr>
+        <w:pStyle w:val="ListParagraph"/>
+        <w:numPr>
+          <w:ilvl w:val="0"/>
+          <w:numId w:val="3"/>
+        </w:numPr>
+        <w:rPr>
+          <w:lang w:val="en-US"/>
+        </w:rPr>
+      </w:pPr>
+      <w:r>
+        <w:rPr>
+          <w:lang w:val="en-US"/>
+        </w:rPr>
+        <w:t xml:space="preserve">Bug fix for P241 to select the list value when </w:t>
+      </w:r>
+      <w:r>
+        <w:rPr>
+          <w:lang w:val="en-US"/>
+        </w:rPr>
+        <w:t>updating the new</w:t>
+      </w:r>
+      <w:r>
+        <w:rPr>
+          <w:lang w:val="en-US"/>
+        </w:rPr>
+        <w:t xml:space="preserve"> value. Instead, it was looking at the </w:t>
+      </w:r>
+      <w:r>
+        <w:rPr>
+          <w:lang w:val="en-US"/>
+        </w:rPr>
+        <w:t>(</w:t>
+      </w:r>
+      <w:r>
+        <w:rPr>
+          <w:lang w:val="en-US"/>
+        </w:rPr>
+        <w:t>selected index</w:t>
+      </w:r>
+      <w:r>
+        <w:rPr>
+          <w:lang w:val="en-US"/>
+        </w:rPr>
+        <w:t xml:space="preserve"> – 1)</w:t>
+      </w:r>
+      <w:r>
+        <w:rPr>
+          <w:lang w:val="en-US"/>
+        </w:rPr>
+        <w:t>. Edited to select list value when changing parameters 241, 100, 104, 808 and 605 via the dropdown list.</w:t>
+      </w:r>
+    </w:p>
+    <w:p>
+      <w:pPr>
+        <w:pStyle w:val="ListParagraph"/>
+        <w:numPr>
+          <w:ilvl w:val="0"/>
+          <w:numId w:val="3"/>
+        </w:numPr>
+        <w:rPr>
+          <w:lang w:val="en-US"/>
+        </w:rPr>
+      </w:pPr>
+      <w:r>
+        <w:rPr>
+          <w:lang w:val="en-US"/>
+        </w:rPr>
+        <w:t>Updated the copyright year to 2023.</w:t>
+      </w:r>
+    </w:p>
+    <w:p>
+      <w:pPr>
+        <w:pStyle w:val="ListParagraph"/>
+        <w:numPr>
+          <w:ilvl w:val="0"/>
+          <w:numId w:val="3"/>
+        </w:numPr>
+        <w:rPr>
+          <w:lang w:val="en-US"/>
+        </w:rPr>
+      </w:pPr>
+      <w:r>
+        <w:rPr>
+          <w:lang w:val="en-US"/>
+        </w:rPr>
+        <w:t>Version updated to 1.0.10</w:t>
       </w:r>
     </w:p>
     <w:sectPr>
@@ -590,11 +741,127 @@
       </w:rPr>
     </w:lvl>
   </w:abstractNum>
+  <w:abstractNum w:abstractNumId="2" w15:restartNumberingAfterBreak="0">
+    <w:nsid w:val="5BA62FE7"/>
+    <w:multiLevelType w:val="hybridMultilevel"/>
+    <w:tmpl w:val="B7B89116"/>
+    <w:lvl w:ilvl="0" w:tplc="08090009">
+      <w:start w:val="1"/>
+      <w:numFmt w:val="bullet"/>
+      <w:lvlText w:val=""/>
+      <w:lvlJc w:val="left"/>
+      <w:pPr>
+        <w:ind w:left="720" w:hanging="360"/>
+      </w:pPr>
+      <w:rPr>
+        <w:rFonts w:ascii="Wingdings" w:hAnsi="Wingdings" w:hint="default"/>
+      </w:rPr>
+    </w:lvl>
+    <w:lvl w:ilvl="1" w:tplc="08090003" w:tentative="1">
+      <w:start w:val="1"/>
+      <w:numFmt w:val="bullet"/>
+      <w:lvlText w:val="o"/>
+      <w:lvlJc w:val="left"/>
+      <w:pPr>
+        <w:ind w:left="1440" w:hanging="360"/>
+      </w:pPr>
+      <w:rPr>
+        <w:rFonts w:ascii="Courier New" w:hAnsi="Courier New" w:cs="Courier New" w:hint="default"/>
+      </w:rPr>
+    </w:lvl>
+    <w:lvl w:ilvl="2" w:tplc="08090005" w:tentative="1">
+      <w:start w:val="1"/>
+      <w:numFmt w:val="bullet"/>
+      <w:lvlText w:val=""/>
+      <w:lvlJc w:val="left"/>
+      <w:pPr>
+        <w:ind w:left="2160" w:hanging="360"/>
+      </w:pPr>
+      <w:rPr>
+        <w:rFonts w:ascii="Wingdings" w:hAnsi="Wingdings" w:hint="default"/>
+      </w:rPr>
+    </w:lvl>
+    <w:lvl w:ilvl="3" w:tplc="08090001" w:tentative="1">
+      <w:start w:val="1"/>
+      <w:numFmt w:val="bullet"/>
+      <w:lvlText w:val=""/>
+      <w:lvlJc w:val="left"/>
+      <w:pPr>
+        <w:ind w:left="2880" w:hanging="360"/>
+      </w:pPr>
+      <w:rPr>
+        <w:rFonts w:ascii="Symbol" w:hAnsi="Symbol" w:hint="default"/>
+      </w:rPr>
+    </w:lvl>
+    <w:lvl w:ilvl="4" w:tplc="08090003" w:tentative="1">
+      <w:start w:val="1"/>
+      <w:numFmt w:val="bullet"/>
+      <w:lvlText w:val="o"/>
+      <w:lvlJc w:val="left"/>
+      <w:pPr>
+        <w:ind w:left="3600" w:hanging="360"/>
+      </w:pPr>
+      <w:rPr>
+        <w:rFonts w:ascii="Courier New" w:hAnsi="Courier New" w:cs="Courier New" w:hint="default"/>
+      </w:rPr>
+    </w:lvl>
+    <w:lvl w:ilvl="5" w:tplc="08090005" w:tentative="1">
+      <w:start w:val="1"/>
+      <w:numFmt w:val="bullet"/>
+      <w:lvlText w:val=""/>
+      <w:lvlJc w:val="left"/>
+      <w:pPr>
+        <w:ind w:left="4320" w:hanging="360"/>
+      </w:pPr>
+      <w:rPr>
+        <w:rFonts w:ascii="Wingdings" w:hAnsi="Wingdings" w:hint="default"/>
+      </w:rPr>
+    </w:lvl>
+    <w:lvl w:ilvl="6" w:tplc="08090001" w:tentative="1">
+      <w:start w:val="1"/>
+      <w:numFmt w:val="bullet"/>
+      <w:lvlText w:val=""/>
+      <w:lvlJc w:val="left"/>
+      <w:pPr>
+        <w:ind w:left="5040" w:hanging="360"/>
+      </w:pPr>
+      <w:rPr>
+        <w:rFonts w:ascii="Symbol" w:hAnsi="Symbol" w:hint="default"/>
+      </w:rPr>
+    </w:lvl>
+    <w:lvl w:ilvl="7" w:tplc="08090003" w:tentative="1">
+      <w:start w:val="1"/>
+      <w:numFmt w:val="bullet"/>
+      <w:lvlText w:val="o"/>
+      <w:lvlJc w:val="left"/>
+      <w:pPr>
+        <w:ind w:left="5760" w:hanging="360"/>
+      </w:pPr>
+      <w:rPr>
+        <w:rFonts w:ascii="Courier New" w:hAnsi="Courier New" w:cs="Courier New" w:hint="default"/>
+      </w:rPr>
+    </w:lvl>
+    <w:lvl w:ilvl="8" w:tplc="08090005" w:tentative="1">
+      <w:start w:val="1"/>
+      <w:numFmt w:val="bullet"/>
+      <w:lvlText w:val=""/>
+      <w:lvlJc w:val="left"/>
+      <w:pPr>
+        <w:ind w:left="6480" w:hanging="360"/>
+      </w:pPr>
+      <w:rPr>
+        <w:rFonts w:ascii="Wingdings" w:hAnsi="Wingdings" w:hint="default"/>
+      </w:rPr>
+    </w:lvl>
+  </w:abstractNum>
   <w:num w:numId="1" w16cid:durableId="733504900">
     <w:abstractNumId w:val="1"/>
   </w:num>
   <w:num w:numId="2" w16cid:durableId="2099210830">
     <w:abstractNumId w:val="0"/>
+  </w:num>
+  <w:num w:numId="3" w16cid:durableId="480847876">
+    <w:abstractNumId w:val="2"/>
   </w:num>
 </w:numbering>
 </file>

</xml_diff>

<commit_message>
Added the css and js files of jquery-impromptu to the service worker (sw.js)
Signed-off-by: arunpulsar.github.io <80845015+arunpulsar@users.noreply.github.com>
</commit_message>
<xml_diff>
--- a/JOURNAL.docx
+++ b/JOURNAL.docx
@@ -502,6 +502,78 @@
         </w:rPr>
         <w:t>Version updated to 1.0.10</w:t>
       </w:r>
+    </w:p>
+    <w:p>
+      <w:pPr>
+        <w:rPr>
+          <w:b/>
+          <w:bCs/>
+          <w:sz w:val="24"/>
+          <w:szCs w:val="24"/>
+          <w:lang w:val="en-US"/>
+        </w:rPr>
+      </w:pPr>
+      <w:r>
+        <w:rPr>
+          <w:b/>
+          <w:bCs/>
+          <w:sz w:val="24"/>
+          <w:szCs w:val="24"/>
+          <w:lang w:val="en-US"/>
+        </w:rPr>
+        <w:t>15/02</w:t>
+      </w:r>
+      <w:r>
+        <w:rPr>
+          <w:b/>
+          <w:bCs/>
+          <w:sz w:val="24"/>
+          <w:szCs w:val="24"/>
+          <w:lang w:val="en-US"/>
+        </w:rPr>
+        <w:t>/2023 (AK):</w:t>
+      </w:r>
+    </w:p>
+    <w:p>
+      <w:pPr>
+        <w:pStyle w:val="ListParagraph"/>
+        <w:numPr>
+          <w:ilvl w:val="0"/>
+          <w:numId w:val="4"/>
+        </w:numPr>
+        <w:rPr>
+          <w:b/>
+          <w:bCs/>
+          <w:sz w:val="24"/>
+          <w:szCs w:val="24"/>
+          <w:lang w:val="en-US"/>
+        </w:rPr>
+      </w:pPr>
+      <w:r>
+        <w:rPr>
+          <w:lang w:val="en-US"/>
+        </w:rPr>
+        <w:t xml:space="preserve">Added the css and js files of </w:t>
+      </w:r>
+      <w:r>
+        <w:rPr>
+          <w:lang w:val="en-US"/>
+        </w:rPr>
+        <w:t>jquery-impromptu</w:t>
+      </w:r>
+      <w:r>
+        <w:rPr>
+          <w:lang w:val="en-US"/>
+        </w:rPr>
+        <w:t xml:space="preserve"> to the service worker (sw.js)</w:t>
+      </w:r>
+    </w:p>
+    <w:p>
+      <w:pPr>
+        <w:rPr>
+          <w:lang w:val="en-US"/>
+        </w:rPr>
+      </w:pPr>
     </w:p>
     <w:sectPr>
       <w:pgSz w:w="11906" w:h="16838"/>
@@ -629,6 +701,121 @@
     </w:lvl>
   </w:abstractNum>
   <w:abstractNum w:abstractNumId="1" w15:restartNumberingAfterBreak="0">
+    <w:nsid w:val="505F128D"/>
+    <w:multiLevelType w:val="hybridMultilevel"/>
+    <w:tmpl w:val="7D209C5C"/>
+    <w:lvl w:ilvl="0" w:tplc="026658A2">
+      <w:start w:val="1"/>
+      <w:numFmt w:val="bullet"/>
+      <w:lvlText w:val=""/>
+      <w:lvlJc w:val="left"/>
+      <w:pPr>
+        <w:ind w:left="720" w:hanging="360"/>
+      </w:pPr>
+      <w:rPr>
+        <w:rFonts w:ascii="Wingdings" w:hAnsi="Wingdings" w:hint="default"/>
+        <w:sz w:val="22"/>
+        <w:szCs w:val="22"/>
+      </w:rPr>
+    </w:lvl>
+    <w:lvl w:ilvl="1" w:tplc="08090003" w:tentative="1">
+      <w:start w:val="1"/>
+      <w:numFmt w:val="bullet"/>
+      <w:lvlText w:val="o"/>
+      <w:lvlJc w:val="left"/>
+      <w:pPr>
+        <w:ind w:left="1440" w:hanging="360"/>
+      </w:pPr>
+      <w:rPr>
+        <w:rFonts w:ascii="Courier New" w:hAnsi="Courier New" w:cs="Courier New" w:hint="default"/>
+      </w:rPr>
+    </w:lvl>
+    <w:lvl w:ilvl="2" w:tplc="08090005" w:tentative="1">
+      <w:start w:val="1"/>
+      <w:numFmt w:val="bullet"/>
+      <w:lvlText w:val=""/>
+      <w:lvlJc w:val="left"/>
+      <w:pPr>
+        <w:ind w:left="2160" w:hanging="360"/>
+      </w:pPr>
+      <w:rPr>
+        <w:rFonts w:ascii="Wingdings" w:hAnsi="Wingdings" w:hint="default"/>
+      </w:rPr>
+    </w:lvl>
+    <w:lvl w:ilvl="3" w:tplc="08090001" w:tentative="1">
+      <w:start w:val="1"/>
+      <w:numFmt w:val="bullet"/>
+      <w:lvlText w:val=""/>
+      <w:lvlJc w:val="left"/>
+      <w:pPr>
+        <w:ind w:left="2880" w:hanging="360"/>
+      </w:pPr>
+      <w:rPr>
+        <w:rFonts w:ascii="Symbol" w:hAnsi="Symbol" w:hint="default"/>
+      </w:rPr>
+    </w:lvl>
+    <w:lvl w:ilvl="4" w:tplc="08090003" w:tentative="1">
+      <w:start w:val="1"/>
+      <w:numFmt w:val="bullet"/>
+      <w:lvlText w:val="o"/>
+      <w:lvlJc w:val="left"/>
+      <w:pPr>
+        <w:ind w:left="3600" w:hanging="360"/>
+      </w:pPr>
+      <w:rPr>
+        <w:rFonts w:ascii="Courier New" w:hAnsi="Courier New" w:cs="Courier New" w:hint="default"/>
+      </w:rPr>
+    </w:lvl>
+    <w:lvl w:ilvl="5" w:tplc="08090005" w:tentative="1">
+      <w:start w:val="1"/>
+      <w:numFmt w:val="bullet"/>
+      <w:lvlText w:val=""/>
+      <w:lvlJc w:val="left"/>
+      <w:pPr>
+        <w:ind w:left="4320" w:hanging="360"/>
+      </w:pPr>
+      <w:rPr>
+        <w:rFonts w:ascii="Wingdings" w:hAnsi="Wingdings" w:hint="default"/>
+      </w:rPr>
+    </w:lvl>
+    <w:lvl w:ilvl="6" w:tplc="08090001" w:tentative="1">
+      <w:start w:val="1"/>
+      <w:numFmt w:val="bullet"/>
+      <w:lvlText w:val=""/>
+      <w:lvlJc w:val="left"/>
+      <w:pPr>
+        <w:ind w:left="5040" w:hanging="360"/>
+      </w:pPr>
+      <w:rPr>
+        <w:rFonts w:ascii="Symbol" w:hAnsi="Symbol" w:hint="default"/>
+      </w:rPr>
+    </w:lvl>
+    <w:lvl w:ilvl="7" w:tplc="08090003" w:tentative="1">
+      <w:start w:val="1"/>
+      <w:numFmt w:val="bullet"/>
+      <w:lvlText w:val="o"/>
+      <w:lvlJc w:val="left"/>
+      <w:pPr>
+        <w:ind w:left="5760" w:hanging="360"/>
+      </w:pPr>
+      <w:rPr>
+        <w:rFonts w:ascii="Courier New" w:hAnsi="Courier New" w:cs="Courier New" w:hint="default"/>
+      </w:rPr>
+    </w:lvl>
+    <w:lvl w:ilvl="8" w:tplc="08090005" w:tentative="1">
+      <w:start w:val="1"/>
+      <w:numFmt w:val="bullet"/>
+      <w:lvlText w:val=""/>
+      <w:lvlJc w:val="left"/>
+      <w:pPr>
+        <w:ind w:left="6480" w:hanging="360"/>
+      </w:pPr>
+      <w:rPr>
+        <w:rFonts w:ascii="Wingdings" w:hAnsi="Wingdings" w:hint="default"/>
+      </w:rPr>
+    </w:lvl>
+  </w:abstractNum>
+  <w:abstractNum w:abstractNumId="2" w15:restartNumberingAfterBreak="0">
     <w:nsid w:val="56303801"/>
     <w:multiLevelType w:val="hybridMultilevel"/>
     <w:tmpl w:val="8B28E000"/>
@@ -741,7 +928,7 @@
       </w:rPr>
     </w:lvl>
   </w:abstractNum>
-  <w:abstractNum w:abstractNumId="2" w15:restartNumberingAfterBreak="0">
+  <w:abstractNum w:abstractNumId="3" w15:restartNumberingAfterBreak="0">
     <w:nsid w:val="5BA62FE7"/>
     <w:multiLevelType w:val="hybridMultilevel"/>
     <w:tmpl w:val="B7B89116"/>
@@ -855,13 +1042,16 @@
     </w:lvl>
   </w:abstractNum>
   <w:num w:numId="1" w16cid:durableId="733504900">
-    <w:abstractNumId w:val="1"/>
+    <w:abstractNumId w:val="2"/>
   </w:num>
   <w:num w:numId="2" w16cid:durableId="2099210830">
     <w:abstractNumId w:val="0"/>
   </w:num>
   <w:num w:numId="3" w16cid:durableId="480847876">
-    <w:abstractNumId w:val="2"/>
+    <w:abstractNumId w:val="3"/>
+  </w:num>
+  <w:num w:numId="4" w16cid:durableId="601035892">
+    <w:abstractNumId w:val="1"/>
   </w:num>
 </w:numbering>
 </file>

</xml_diff>

<commit_message>
v1.0.11: Added German (lang.de.js) language support to the web-app along with English (lang.en.js)
Signed-off-by: arunpulsar.github.io <80845015+arunpulsar@users.noreply.github.com>
</commit_message>
<xml_diff>
--- a/JOURNAL.docx
+++ b/JOURNAL.docx
@@ -566,6 +566,153 @@
           <w:lang w:val="en-US"/>
         </w:rPr>
         <w:t xml:space="preserve"> to the service worker (sw.js)</w:t>
+      </w:r>
+    </w:p>
+    <w:p>
+      <w:pPr>
+        <w:rPr>
+          <w:b/>
+          <w:bCs/>
+          <w:sz w:val="24"/>
+          <w:szCs w:val="24"/>
+          <w:lang w:val="en-US"/>
+        </w:rPr>
+      </w:pPr>
+      <w:r>
+        <w:rPr>
+          <w:b/>
+          <w:bCs/>
+          <w:sz w:val="24"/>
+          <w:szCs w:val="24"/>
+          <w:lang w:val="en-US"/>
+        </w:rPr>
+        <w:t>21/02/2023 (AK):</w:t>
+      </w:r>
+    </w:p>
+    <w:p>
+      <w:pPr>
+        <w:pStyle w:val="ListParagraph"/>
+        <w:numPr>
+          <w:ilvl w:val="0"/>
+          <w:numId w:val="5"/>
+        </w:numPr>
+        <w:rPr>
+          <w:lang w:val="en-US"/>
+        </w:rPr>
+      </w:pPr>
+      <w:r>
+        <w:rPr>
+          <w:lang w:val="en-US"/>
+        </w:rPr>
+        <w:t>Added German language support to the web-app.</w:t>
+      </w:r>
+    </w:p>
+    <w:p>
+      <w:pPr>
+        <w:pStyle w:val="ListParagraph"/>
+        <w:numPr>
+          <w:ilvl w:val="1"/>
+          <w:numId w:val="5"/>
+        </w:numPr>
+        <w:rPr>
+          <w:lang w:val="en-US"/>
+        </w:rPr>
+      </w:pPr>
+      <w:r>
+        <w:rPr>
+          <w:lang w:val="en-US"/>
+        </w:rPr>
+        <w:t>lang.en.js includes English language data.</w:t>
+      </w:r>
+    </w:p>
+    <w:p>
+      <w:pPr>
+        <w:pStyle w:val="ListParagraph"/>
+        <w:numPr>
+          <w:ilvl w:val="1"/>
+          <w:numId w:val="5"/>
+        </w:numPr>
+        <w:rPr>
+          <w:lang w:val="en-US"/>
+        </w:rPr>
+      </w:pPr>
+      <w:r>
+        <w:rPr>
+          <w:lang w:val="en-US"/>
+        </w:rPr>
+        <w:t>lang.de.js included German language data.</w:t>
+      </w:r>
+    </w:p>
+    <w:p>
+      <w:pPr>
+        <w:pStyle w:val="ListParagraph"/>
+        <w:numPr>
+          <w:ilvl w:val="1"/>
+          <w:numId w:val="5"/>
+        </w:numPr>
+        <w:rPr>
+          <w:lang w:val="en-US"/>
+        </w:rPr>
+      </w:pPr>
+      <w:r>
+        <w:rPr>
+          <w:lang w:val="en-US"/>
+        </w:rPr>
+        <w:t>One of the files need to be enabled in index.html</w:t>
+      </w:r>
+    </w:p>
+    <w:p>
+      <w:pPr>
+        <w:pStyle w:val="ListParagraph"/>
+        <w:numPr>
+          <w:ilvl w:val="1"/>
+          <w:numId w:val="5"/>
+        </w:numPr>
+        <w:rPr>
+          <w:lang w:val="en-US"/>
+        </w:rPr>
+      </w:pPr>
+      <w:r>
+        <w:rPr>
+          <w:lang w:val="en-US"/>
+        </w:rPr>
+        <w:t>All the language data relevant to each tab would be updated before that tab is loaded.</w:t>
+      </w:r>
+    </w:p>
+    <w:p>
+      <w:pPr>
+        <w:pStyle w:val="ListParagraph"/>
+        <w:numPr>
+          <w:ilvl w:val="0"/>
+          <w:numId w:val="5"/>
+        </w:numPr>
+        <w:rPr>
+          <w:lang w:val="en-US"/>
+        </w:rPr>
+      </w:pPr>
+      <w:r>
+        <w:rPr>
+          <w:lang w:val="en-US"/>
+        </w:rPr>
+        <w:t>Increased the height and width of the impromptu dialog to compensate the German message.</w:t>
+      </w:r>
+    </w:p>
+    <w:p>
+      <w:pPr>
+        <w:pStyle w:val="ListParagraph"/>
+        <w:numPr>
+          <w:ilvl w:val="0"/>
+          <w:numId w:val="5"/>
+        </w:numPr>
+        <w:rPr>
+          <w:lang w:val="en-US"/>
+        </w:rPr>
+      </w:pPr>
+      <w:r>
+        <w:rPr>
+          <w:lang w:val="en-US"/>
+        </w:rPr>
+        <w:t>Version updated to 1.0.11</w:t>
       </w:r>
     </w:p>
     <w:p>
@@ -929,6 +1076,119 @@
     </w:lvl>
   </w:abstractNum>
   <w:abstractNum w:abstractNumId="3" w15:restartNumberingAfterBreak="0">
+    <w:nsid w:val="5ACD44EB"/>
+    <w:multiLevelType w:val="hybridMultilevel"/>
+    <w:tmpl w:val="55C4D99A"/>
+    <w:lvl w:ilvl="0" w:tplc="08090009">
+      <w:start w:val="1"/>
+      <w:numFmt w:val="bullet"/>
+      <w:lvlText w:val=""/>
+      <w:lvlJc w:val="left"/>
+      <w:pPr>
+        <w:ind w:left="720" w:hanging="360"/>
+      </w:pPr>
+      <w:rPr>
+        <w:rFonts w:ascii="Wingdings" w:hAnsi="Wingdings" w:hint="default"/>
+      </w:rPr>
+    </w:lvl>
+    <w:lvl w:ilvl="1" w:tplc="08090003">
+      <w:start w:val="1"/>
+      <w:numFmt w:val="bullet"/>
+      <w:lvlText w:val="o"/>
+      <w:lvlJc w:val="left"/>
+      <w:pPr>
+        <w:ind w:left="1440" w:hanging="360"/>
+      </w:pPr>
+      <w:rPr>
+        <w:rFonts w:ascii="Courier New" w:hAnsi="Courier New" w:cs="Courier New" w:hint="default"/>
+      </w:rPr>
+    </w:lvl>
+    <w:lvl w:ilvl="2" w:tplc="08090005" w:tentative="1">
+      <w:start w:val="1"/>
+      <w:numFmt w:val="bullet"/>
+      <w:lvlText w:val=""/>
+      <w:lvlJc w:val="left"/>
+      <w:pPr>
+        <w:ind w:left="2160" w:hanging="360"/>
+      </w:pPr>
+      <w:rPr>
+        <w:rFonts w:ascii="Wingdings" w:hAnsi="Wingdings" w:hint="default"/>
+      </w:rPr>
+    </w:lvl>
+    <w:lvl w:ilvl="3" w:tplc="08090001" w:tentative="1">
+      <w:start w:val="1"/>
+      <w:numFmt w:val="bullet"/>
+      <w:lvlText w:val=""/>
+      <w:lvlJc w:val="left"/>
+      <w:pPr>
+        <w:ind w:left="2880" w:hanging="360"/>
+      </w:pPr>
+      <w:rPr>
+        <w:rFonts w:ascii="Symbol" w:hAnsi="Symbol" w:hint="default"/>
+      </w:rPr>
+    </w:lvl>
+    <w:lvl w:ilvl="4" w:tplc="08090003" w:tentative="1">
+      <w:start w:val="1"/>
+      <w:numFmt w:val="bullet"/>
+      <w:lvlText w:val="o"/>
+      <w:lvlJc w:val="left"/>
+      <w:pPr>
+        <w:ind w:left="3600" w:hanging="360"/>
+      </w:pPr>
+      <w:rPr>
+        <w:rFonts w:ascii="Courier New" w:hAnsi="Courier New" w:cs="Courier New" w:hint="default"/>
+      </w:rPr>
+    </w:lvl>
+    <w:lvl w:ilvl="5" w:tplc="08090005" w:tentative="1">
+      <w:start w:val="1"/>
+      <w:numFmt w:val="bullet"/>
+      <w:lvlText w:val=""/>
+      <w:lvlJc w:val="left"/>
+      <w:pPr>
+        <w:ind w:left="4320" w:hanging="360"/>
+      </w:pPr>
+      <w:rPr>
+        <w:rFonts w:ascii="Wingdings" w:hAnsi="Wingdings" w:hint="default"/>
+      </w:rPr>
+    </w:lvl>
+    <w:lvl w:ilvl="6" w:tplc="08090001" w:tentative="1">
+      <w:start w:val="1"/>
+      <w:numFmt w:val="bullet"/>
+      <w:lvlText w:val=""/>
+      <w:lvlJc w:val="left"/>
+      <w:pPr>
+        <w:ind w:left="5040" w:hanging="360"/>
+      </w:pPr>
+      <w:rPr>
+        <w:rFonts w:ascii="Symbol" w:hAnsi="Symbol" w:hint="default"/>
+      </w:rPr>
+    </w:lvl>
+    <w:lvl w:ilvl="7" w:tplc="08090003" w:tentative="1">
+      <w:start w:val="1"/>
+      <w:numFmt w:val="bullet"/>
+      <w:lvlText w:val="o"/>
+      <w:lvlJc w:val="left"/>
+      <w:pPr>
+        <w:ind w:left="5760" w:hanging="360"/>
+      </w:pPr>
+      <w:rPr>
+        <w:rFonts w:ascii="Courier New" w:hAnsi="Courier New" w:cs="Courier New" w:hint="default"/>
+      </w:rPr>
+    </w:lvl>
+    <w:lvl w:ilvl="8" w:tplc="08090005" w:tentative="1">
+      <w:start w:val="1"/>
+      <w:numFmt w:val="bullet"/>
+      <w:lvlText w:val=""/>
+      <w:lvlJc w:val="left"/>
+      <w:pPr>
+        <w:ind w:left="6480" w:hanging="360"/>
+      </w:pPr>
+      <w:rPr>
+        <w:rFonts w:ascii="Wingdings" w:hAnsi="Wingdings" w:hint="default"/>
+      </w:rPr>
+    </w:lvl>
+  </w:abstractNum>
+  <w:abstractNum w:abstractNumId="4" w15:restartNumberingAfterBreak="0">
     <w:nsid w:val="5BA62FE7"/>
     <w:multiLevelType w:val="hybridMultilevel"/>
     <w:tmpl w:val="B7B89116"/>
@@ -1048,10 +1308,13 @@
     <w:abstractNumId w:val="0"/>
   </w:num>
   <w:num w:numId="3" w16cid:durableId="480847876">
-    <w:abstractNumId w:val="3"/>
+    <w:abstractNumId w:val="4"/>
   </w:num>
   <w:num w:numId="4" w16cid:durableId="601035892">
     <w:abstractNumId w:val="1"/>
+  </w:num>
+  <w:num w:numId="5" w16cid:durableId="882644121">
+    <w:abstractNumId w:val="3"/>
   </w:num>
 </w:numbering>
 </file>

</xml_diff>

<commit_message>
Expanded the JOURNAL explanation on adding language string.
Signed-off-by: arunpulsar.github.io <80845015+arunpulsar@users.noreply.github.com>
</commit_message>
<xml_diff>
--- a/JOURNAL.docx
+++ b/JOURNAL.docx
@@ -78,8 +78,16 @@
         <w:rPr>
           <w:lang w:val="en-US"/>
         </w:rPr>
-        <w:t>Added jura to the CSS files section and added to sw.js</w:t>
-      </w:r>
+        <w:t xml:space="preserve">Added jura to the CSS files section and added to </w:t>
+      </w:r>
+      <w:proofErr w:type="gramStart"/>
+      <w:r>
+        <w:rPr>
+          <w:lang w:val="en-US"/>
+        </w:rPr>
+        <w:t>sw.js</w:t>
+      </w:r>
+      <w:proofErr w:type="gramEnd"/>
     </w:p>
     <w:p>
       <w:pPr>
@@ -96,7 +104,35 @@
         <w:rPr>
           <w:lang w:val="en-US"/>
         </w:rPr>
-        <w:t>Added JQuery and Impromtu plugins to introduce prompt with addons:</w:t>
+        <w:t xml:space="preserve">Added </w:t>
+      </w:r>
+      <w:proofErr w:type="spellStart"/>
+      <w:r>
+        <w:rPr>
+          <w:lang w:val="en-US"/>
+        </w:rPr>
+        <w:t>JQuery</w:t>
+      </w:r>
+      <w:proofErr w:type="spellEnd"/>
+      <w:r>
+        <w:rPr>
+          <w:lang w:val="en-US"/>
+        </w:rPr>
+        <w:t xml:space="preserve"> and </w:t>
+      </w:r>
+      <w:proofErr w:type="spellStart"/>
+      <w:r>
+        <w:rPr>
+          <w:lang w:val="en-US"/>
+        </w:rPr>
+        <w:t>Impromtu</w:t>
+      </w:r>
+      <w:proofErr w:type="spellEnd"/>
+      <w:r>
+        <w:rPr>
+          <w:lang w:val="en-US"/>
+        </w:rPr>
+        <w:t xml:space="preserve"> plugins to introduce prompt with addons:</w:t>
       </w:r>
     </w:p>
     <w:p>
@@ -150,7 +186,35 @@
         <w:rPr>
           <w:lang w:val="en-US"/>
         </w:rPr>
-        <w:t>Bluetooth password setting is nor controlled by reconfirm_password().</w:t>
+        <w:t xml:space="preserve">Bluetooth password setting is nor controlled by </w:t>
+      </w:r>
+      <w:proofErr w:type="spellStart"/>
+      <w:r>
+        <w:rPr>
+          <w:lang w:val="en-US"/>
+        </w:rPr>
+        <w:t>reconfirm_</w:t>
+      </w:r>
+      <w:proofErr w:type="gramStart"/>
+      <w:r>
+        <w:rPr>
+          <w:lang w:val="en-US"/>
+        </w:rPr>
+        <w:t>password</w:t>
+      </w:r>
+      <w:proofErr w:type="spellEnd"/>
+      <w:r>
+        <w:rPr>
+          <w:lang w:val="en-US"/>
+        </w:rPr>
+        <w:t>(</w:t>
+      </w:r>
+      <w:proofErr w:type="gramEnd"/>
+      <w:r>
+        <w:rPr>
+          <w:lang w:val="en-US"/>
+        </w:rPr>
+        <w:t>).</w:t>
       </w:r>
     </w:p>
     <w:p>
@@ -186,7 +250,35 @@
         <w:rPr>
           <w:lang w:val="en-US"/>
         </w:rPr>
-        <w:t>If matched, the password set function is called (set_bt_pwd()). If failed, an error message is thrown.</w:t>
+        <w:t>If matched, the password set function is called (</w:t>
+      </w:r>
+      <w:proofErr w:type="spellStart"/>
+      <w:r>
+        <w:rPr>
+          <w:lang w:val="en-US"/>
+        </w:rPr>
+        <w:t>set_bt_</w:t>
+      </w:r>
+      <w:proofErr w:type="gramStart"/>
+      <w:r>
+        <w:rPr>
+          <w:lang w:val="en-US"/>
+        </w:rPr>
+        <w:t>pwd</w:t>
+      </w:r>
+      <w:proofErr w:type="spellEnd"/>
+      <w:r>
+        <w:rPr>
+          <w:lang w:val="en-US"/>
+        </w:rPr>
+        <w:t>(</w:t>
+      </w:r>
+      <w:proofErr w:type="gramEnd"/>
+      <w:r>
+        <w:rPr>
+          <w:lang w:val="en-US"/>
+        </w:rPr>
+        <w:t>)). If failed, an error message is thrown.</w:t>
       </w:r>
     </w:p>
     <w:p>
@@ -553,13 +645,49 @@
         <w:rPr>
           <w:lang w:val="en-US"/>
         </w:rPr>
-        <w:t xml:space="preserve">Added the css and js files of </w:t>
-      </w:r>
-      <w:r>
-        <w:rPr>
-          <w:lang w:val="en-US"/>
-        </w:rPr>
-        <w:t>jquery-impromptu</w:t>
+        <w:t xml:space="preserve">Added the </w:t>
+      </w:r>
+      <w:proofErr w:type="spellStart"/>
+      <w:r>
+        <w:rPr>
+          <w:lang w:val="en-US"/>
+        </w:rPr>
+        <w:t>css</w:t>
+      </w:r>
+      <w:proofErr w:type="spellEnd"/>
+      <w:r>
+        <w:rPr>
+          <w:lang w:val="en-US"/>
+        </w:rPr>
+        <w:t xml:space="preserve"> and </w:t>
+      </w:r>
+      <w:proofErr w:type="spellStart"/>
+      <w:r>
+        <w:rPr>
+          <w:lang w:val="en-US"/>
+        </w:rPr>
+        <w:t>js</w:t>
+      </w:r>
+      <w:proofErr w:type="spellEnd"/>
+      <w:r>
+        <w:rPr>
+          <w:lang w:val="en-US"/>
+        </w:rPr>
+        <w:t xml:space="preserve"> files of </w:t>
+      </w:r>
+      <w:proofErr w:type="spellStart"/>
+      <w:r>
+        <w:rPr>
+          <w:lang w:val="en-US"/>
+        </w:rPr>
+        <w:t>jquery</w:t>
+      </w:r>
+      <w:proofErr w:type="spellEnd"/>
+      <w:r>
+        <w:rPr>
+          <w:lang w:val="en-US"/>
+        </w:rPr>
+        <w:t>-impromptu</w:t>
       </w:r>
       <w:r>
         <w:rPr>
@@ -640,7 +768,19 @@
         <w:rPr>
           <w:lang w:val="en-US"/>
         </w:rPr>
-        <w:t>lang.de.js included German language data.</w:t>
+        <w:t>lang.de.js include</w:t>
+      </w:r>
+      <w:r>
+        <w:rPr>
+          <w:lang w:val="en-US"/>
+        </w:rPr>
+        <w:t>s</w:t>
+      </w:r>
+      <w:r>
+        <w:rPr>
+          <w:lang w:val="en-US"/>
+        </w:rPr>
+        <w:t xml:space="preserve"> German language data.</w:t>
       </w:r>
     </w:p>
     <w:p>
@@ -658,8 +798,16 @@
         <w:rPr>
           <w:lang w:val="en-US"/>
         </w:rPr>
-        <w:t>One of the files need to be enabled in index.html</w:t>
-      </w:r>
+        <w:t xml:space="preserve">One of the files need to be enabled in </w:t>
+      </w:r>
+      <w:proofErr w:type="gramStart"/>
+      <w:r>
+        <w:rPr>
+          <w:lang w:val="en-US"/>
+        </w:rPr>
+        <w:t>index.html</w:t>
+      </w:r>
+      <w:proofErr w:type="gramEnd"/>
     </w:p>
     <w:p>
       <w:pPr>
@@ -676,7 +824,249 @@
         <w:rPr>
           <w:lang w:val="en-US"/>
         </w:rPr>
-        <w:t>All the language data relevant to each tab would be updated before that tab is loaded.</w:t>
+        <w:t>All the language data relevant to each tab</w:t>
+      </w:r>
+      <w:r>
+        <w:rPr>
+          <w:lang w:val="en-US"/>
+        </w:rPr>
+        <w:t>/page</w:t>
+      </w:r>
+      <w:r>
+        <w:rPr>
+          <w:lang w:val="en-US"/>
+        </w:rPr>
+        <w:t xml:space="preserve"> would be updated before that tab is loaded.</w:t>
+      </w:r>
+    </w:p>
+    <w:p>
+      <w:pPr>
+        <w:pStyle w:val="ListParagraph"/>
+        <w:numPr>
+          <w:ilvl w:val="2"/>
+          <w:numId w:val="5"/>
+        </w:numPr>
+        <w:rPr>
+          <w:lang w:val="en-US"/>
+        </w:rPr>
+      </w:pPr>
+      <w:r>
+        <w:rPr>
+          <w:lang w:val="en-US"/>
+        </w:rPr>
+        <w:t xml:space="preserve">To enable the German language translation the following needs to be added in </w:t>
+      </w:r>
+      <w:proofErr w:type="gramStart"/>
+      <w:r>
+        <w:rPr>
+          <w:lang w:val="en-US"/>
+        </w:rPr>
+        <w:t>index.html</w:t>
+      </w:r>
+      <w:proofErr w:type="gramEnd"/>
+    </w:p>
+    <w:p>
+      <w:pPr>
+        <w:pStyle w:val="ListParagraph"/>
+        <w:numPr>
+          <w:ilvl w:val="3"/>
+          <w:numId w:val="5"/>
+        </w:numPr>
+        <w:rPr>
+          <w:lang w:val="en-US"/>
+        </w:rPr>
+      </w:pPr>
+      <w:r>
+        <w:rPr>
+          <w:lang w:val="en-US"/>
+        </w:rPr>
+        <w:t xml:space="preserve">&lt;script </w:t>
+      </w:r>
+      <w:proofErr w:type="spellStart"/>
+      <w:r>
+        <w:rPr>
+          <w:lang w:val="en-US"/>
+        </w:rPr>
+        <w:t>src</w:t>
+      </w:r>
+      <w:proofErr w:type="spellEnd"/>
+      <w:r>
+        <w:rPr>
+          <w:lang w:val="en-US"/>
+        </w:rPr>
+        <w:t>="</w:t>
+      </w:r>
+      <w:proofErr w:type="spellStart"/>
+      <w:r>
+        <w:rPr>
+          <w:lang w:val="en-US"/>
+        </w:rPr>
+        <w:t>js</w:t>
+      </w:r>
+      <w:proofErr w:type="spellEnd"/>
+      <w:r>
+        <w:rPr>
+          <w:lang w:val="en-US"/>
+        </w:rPr>
+        <w:t>/lang.en.js"&gt;&lt;/script&gt;</w:t>
+      </w:r>
+    </w:p>
+    <w:p>
+      <w:pPr>
+        <w:pStyle w:val="ListParagraph"/>
+        <w:numPr>
+          <w:ilvl w:val="2"/>
+          <w:numId w:val="5"/>
+        </w:numPr>
+        <w:rPr>
+          <w:lang w:val="en-US"/>
+        </w:rPr>
+      </w:pPr>
+      <w:r>
+        <w:rPr>
+          <w:lang w:val="en-US"/>
+        </w:rPr>
+        <w:t xml:space="preserve">To add a new string to any file, add a new line under </w:t>
+      </w:r>
+      <w:proofErr w:type="gramStart"/>
+      <w:r>
+        <w:rPr>
+          <w:lang w:val="en-US"/>
+        </w:rPr>
+        <w:t>lang{</w:t>
+      </w:r>
+      <w:proofErr w:type="gramEnd"/>
+      <w:r>
+        <w:rPr>
+          <w:lang w:val="en-US"/>
+        </w:rPr>
+        <w:t xml:space="preserve">} inside the </w:t>
+      </w:r>
+      <w:proofErr w:type="spellStart"/>
+      <w:r>
+        <w:rPr>
+          <w:lang w:val="en-US"/>
+        </w:rPr>
+        <w:t>js</w:t>
+      </w:r>
+      <w:proofErr w:type="spellEnd"/>
+      <w:r>
+        <w:rPr>
+          <w:lang w:val="en-US"/>
+        </w:rPr>
+        <w:t xml:space="preserve"> file.</w:t>
+      </w:r>
+    </w:p>
+    <w:p>
+      <w:pPr>
+        <w:pStyle w:val="ListParagraph"/>
+        <w:numPr>
+          <w:ilvl w:val="3"/>
+          <w:numId w:val="5"/>
+        </w:numPr>
+        <w:rPr>
+          <w:lang w:val="en-US"/>
+        </w:rPr>
+      </w:pPr>
+      <w:r>
+        <w:rPr>
+          <w:lang w:val="en-US"/>
+        </w:rPr>
+        <w:t xml:space="preserve">E.g. </w:t>
+      </w:r>
+      <w:r>
+        <w:rPr>
+          <w:lang w:val="en-US"/>
+        </w:rPr>
+        <w:t>lang {</w:t>
+      </w:r>
+      <w:proofErr w:type="gramStart"/>
+      <w:r>
+        <w:rPr>
+          <w:lang w:val="en-US"/>
+        </w:rPr>
+        <w:t>test :</w:t>
+      </w:r>
+      <w:proofErr w:type="gramEnd"/>
+      <w:r>
+        <w:rPr>
+          <w:lang w:val="en-US"/>
+        </w:rPr>
+        <w:t xml:space="preserve"> “English”</w:t>
+      </w:r>
+      <w:r>
+        <w:rPr>
+          <w:lang w:val="en-US"/>
+        </w:rPr>
+        <w:t>, test2 : “Hello”}</w:t>
+      </w:r>
+      <w:r>
+        <w:rPr>
+          <w:lang w:val="en-US"/>
+        </w:rPr>
+        <w:t>.</w:t>
+      </w:r>
+    </w:p>
+    <w:p>
+      <w:pPr>
+        <w:pStyle w:val="ListParagraph"/>
+        <w:numPr>
+          <w:ilvl w:val="3"/>
+          <w:numId w:val="5"/>
+        </w:numPr>
+        <w:rPr>
+          <w:lang w:val="en-US"/>
+        </w:rPr>
+      </w:pPr>
+      <w:r>
+        <w:rPr>
+          <w:lang w:val="en-US"/>
+        </w:rPr>
+        <w:lastRenderedPageBreak/>
+        <w:t xml:space="preserve">To </w:t>
+      </w:r>
+      <w:r>
+        <w:rPr>
+          <w:lang w:val="en-US"/>
+        </w:rPr>
+        <w:t>use string “English”</w:t>
+      </w:r>
+      <w:r>
+        <w:rPr>
+          <w:lang w:val="en-US"/>
+        </w:rPr>
+        <w:t xml:space="preserve">, simply use </w:t>
+      </w:r>
+      <w:proofErr w:type="spellStart"/>
+      <w:r>
+        <w:rPr>
+          <w:lang w:val="en-US"/>
+        </w:rPr>
+        <w:t>lang.test</w:t>
+      </w:r>
+      <w:proofErr w:type="spellEnd"/>
+      <w:r>
+        <w:rPr>
+          <w:lang w:val="en-US"/>
+        </w:rPr>
+        <w:t xml:space="preserve"> and to use string “Hello”, use lang.test2</w:t>
+      </w:r>
+    </w:p>
+    <w:p>
+      <w:pPr>
+        <w:pStyle w:val="ListParagraph"/>
+        <w:ind w:left="1440"/>
+        <w:rPr>
+          <w:color w:val="FF0000"/>
+          <w:lang w:val="en-US"/>
+        </w:rPr>
+      </w:pPr>
+      <w:r>
+        <w:rPr>
+          <w:color w:val="FF0000"/>
+          <w:lang w:val="en-US"/>
+        </w:rPr>
+        <w:t>NOTE: It is best to update the language data for the labels, buttons etc. within each page/tab. This is to ensure the user does not see any language update (i.e., changing from the default language to the selected language).</w:t>
       </w:r>
     </w:p>
     <w:p>
@@ -1103,7 +1493,7 @@
         <w:rFonts w:ascii="Courier New" w:hAnsi="Courier New" w:cs="Courier New" w:hint="default"/>
       </w:rPr>
     </w:lvl>
-    <w:lvl w:ilvl="2" w:tplc="08090005" w:tentative="1">
+    <w:lvl w:ilvl="2" w:tplc="08090005">
       <w:start w:val="1"/>
       <w:numFmt w:val="bullet"/>
       <w:lvlText w:val=""/>
@@ -1115,7 +1505,7 @@
         <w:rFonts w:ascii="Wingdings" w:hAnsi="Wingdings" w:hint="default"/>
       </w:rPr>
     </w:lvl>
-    <w:lvl w:ilvl="3" w:tplc="08090001" w:tentative="1">
+    <w:lvl w:ilvl="3" w:tplc="08090001">
       <w:start w:val="1"/>
       <w:numFmt w:val="bullet"/>
       <w:lvlText w:val=""/>

</xml_diff>

<commit_message>
v1.0.12: Added language switch (drop down list) in the HOME page. Updated the language files. Modified the impromptu function to reflect the language changes.
Signed-off-by: arunpulsar.github.io <80845015+arunpulsar@users.noreply.github.com>
</commit_message>
<xml_diff>
--- a/JOURNAL.docx
+++ b/JOURNAL.docx
@@ -78,16 +78,8 @@
         <w:rPr>
           <w:lang w:val="en-US"/>
         </w:rPr>
-        <w:t xml:space="preserve">Added jura to the CSS files section and added to </w:t>
-      </w:r>
-      <w:proofErr w:type="gramStart"/>
-      <w:r>
-        <w:rPr>
-          <w:lang w:val="en-US"/>
-        </w:rPr>
-        <w:t>sw.js</w:t>
-      </w:r>
-      <w:proofErr w:type="gramEnd"/>
+        <w:t>Added jura to the CSS files section and added to sw.js</w:t>
+      </w:r>
     </w:p>
     <w:p>
       <w:pPr>
@@ -193,28 +185,14 @@
         <w:rPr>
           <w:lang w:val="en-US"/>
         </w:rPr>
-        <w:t>reconfirm_</w:t>
-      </w:r>
-      <w:proofErr w:type="gramStart"/>
-      <w:r>
-        <w:rPr>
-          <w:lang w:val="en-US"/>
-        </w:rPr>
-        <w:t>password</w:t>
+        <w:t>reconfirm_password</w:t>
       </w:r>
       <w:proofErr w:type="spellEnd"/>
       <w:r>
         <w:rPr>
           <w:lang w:val="en-US"/>
         </w:rPr>
-        <w:t>(</w:t>
-      </w:r>
-      <w:proofErr w:type="gramEnd"/>
-      <w:r>
-        <w:rPr>
-          <w:lang w:val="en-US"/>
-        </w:rPr>
-        <w:t>).</w:t>
+        <w:t>().</w:t>
       </w:r>
     </w:p>
     <w:p>
@@ -257,28 +235,14 @@
         <w:rPr>
           <w:lang w:val="en-US"/>
         </w:rPr>
-        <w:t>set_bt_</w:t>
-      </w:r>
-      <w:proofErr w:type="gramStart"/>
-      <w:r>
-        <w:rPr>
-          <w:lang w:val="en-US"/>
-        </w:rPr>
-        <w:t>pwd</w:t>
+        <w:t>set_bt_pwd</w:t>
       </w:r>
       <w:proofErr w:type="spellEnd"/>
       <w:r>
         <w:rPr>
           <w:lang w:val="en-US"/>
         </w:rPr>
-        <w:t>(</w:t>
-      </w:r>
-      <w:proofErr w:type="gramEnd"/>
-      <w:r>
-        <w:rPr>
-          <w:lang w:val="en-US"/>
-        </w:rPr>
-        <w:t>)). If failed, an error message is thrown.</w:t>
+        <w:t>()). If failed, an error message is thrown.</w:t>
       </w:r>
     </w:p>
     <w:p>
@@ -798,16 +762,8 @@
         <w:rPr>
           <w:lang w:val="en-US"/>
         </w:rPr>
-        <w:t xml:space="preserve">One of the files need to be enabled in </w:t>
-      </w:r>
-      <w:proofErr w:type="gramStart"/>
-      <w:r>
-        <w:rPr>
-          <w:lang w:val="en-US"/>
-        </w:rPr>
-        <w:t>index.html</w:t>
-      </w:r>
-      <w:proofErr w:type="gramEnd"/>
+        <w:t>One of the files need to be enabled in index.html</w:t>
+      </w:r>
     </w:p>
     <w:p>
       <w:pPr>
@@ -854,16 +810,8 @@
         <w:rPr>
           <w:lang w:val="en-US"/>
         </w:rPr>
-        <w:t xml:space="preserve">To enable the German language translation the following needs to be added in </w:t>
-      </w:r>
-      <w:proofErr w:type="gramStart"/>
-      <w:r>
-        <w:rPr>
-          <w:lang w:val="en-US"/>
-        </w:rPr>
-        <w:t>index.html</w:t>
-      </w:r>
-      <w:proofErr w:type="gramEnd"/>
+        <w:t>To enable the German language translation the following needs to be added in index.html</w:t>
+      </w:r>
     </w:p>
     <w:p>
       <w:pPr>
@@ -926,21 +874,7 @@
         <w:rPr>
           <w:lang w:val="en-US"/>
         </w:rPr>
-        <w:t xml:space="preserve">To add a new string to any file, add a new line under </w:t>
-      </w:r>
-      <w:proofErr w:type="gramStart"/>
-      <w:r>
-        <w:rPr>
-          <w:lang w:val="en-US"/>
-        </w:rPr>
-        <w:t>lang{</w:t>
-      </w:r>
-      <w:proofErr w:type="gramEnd"/>
-      <w:r>
-        <w:rPr>
-          <w:lang w:val="en-US"/>
-        </w:rPr>
-        <w:t xml:space="preserve">} inside the </w:t>
+        <w:t xml:space="preserve">To add a new string to any file, add a new line under lang{} inside the </w:t>
       </w:r>
       <w:proofErr w:type="spellStart"/>
       <w:r>
@@ -980,19 +914,11 @@
         </w:rPr>
         <w:t>lang {</w:t>
       </w:r>
-      <w:proofErr w:type="gramStart"/>
-      <w:r>
-        <w:rPr>
-          <w:lang w:val="en-US"/>
-        </w:rPr>
-        <w:t>test :</w:t>
-      </w:r>
-      <w:proofErr w:type="gramEnd"/>
-      <w:r>
-        <w:rPr>
-          <w:lang w:val="en-US"/>
-        </w:rPr>
-        <w:t xml:space="preserve"> “English”</w:t>
+      <w:r>
+        <w:rPr>
+          <w:lang w:val="en-US"/>
+        </w:rPr>
+        <w:t>test : “English”</w:t>
       </w:r>
       <w:r>
         <w:rPr>
@@ -1108,9 +1034,1588 @@
     <w:p>
       <w:pPr>
         <w:rPr>
-          <w:lang w:val="en-US"/>
-        </w:rPr>
-      </w:pPr>
+          <w:b/>
+          <w:bCs/>
+          <w:sz w:val="24"/>
+          <w:szCs w:val="24"/>
+          <w:lang w:val="en-US"/>
+        </w:rPr>
+      </w:pPr>
+      <w:r>
+        <w:rPr>
+          <w:b/>
+          <w:bCs/>
+          <w:sz w:val="24"/>
+          <w:szCs w:val="24"/>
+          <w:lang w:val="en-US"/>
+        </w:rPr>
+        <w:t>27/02/2023 (AK):</w:t>
+      </w:r>
+    </w:p>
+    <w:p>
+      <w:pPr>
+        <w:pStyle w:val="ListParagraph"/>
+        <w:numPr>
+          <w:ilvl w:val="0"/>
+          <w:numId w:val="6"/>
+        </w:numPr>
+        <w:rPr>
+          <w:lang w:val="en-US"/>
+        </w:rPr>
+      </w:pPr>
+      <w:r>
+        <w:rPr>
+          <w:lang w:val="en-US"/>
+        </w:rPr>
+        <w:t>Added a language drop down list under the “HOME” page to switch language between English and German.</w:t>
+      </w:r>
+    </w:p>
+    <w:p>
+      <w:pPr>
+        <w:pStyle w:val="ListParagraph"/>
+        <w:numPr>
+          <w:ilvl w:val="0"/>
+          <w:numId w:val="6"/>
+        </w:numPr>
+        <w:rPr>
+          <w:lang w:val="en-US"/>
+        </w:rPr>
+      </w:pPr>
+      <w:r>
+        <w:rPr>
+          <w:lang w:val="en-US"/>
+        </w:rPr>
+        <w:t xml:space="preserve">Triggers a </w:t>
+      </w:r>
+      <w:proofErr w:type="spellStart"/>
+      <w:r>
+        <w:rPr>
+          <w:lang w:val="en-US"/>
+        </w:rPr>
+        <w:t>lang_switch</w:t>
+      </w:r>
+      <w:proofErr w:type="spellEnd"/>
+      <w:r>
+        <w:rPr>
+          <w:lang w:val="en-US"/>
+        </w:rPr>
+        <w:t xml:space="preserve">() which selects </w:t>
+      </w:r>
+      <w:proofErr w:type="spellStart"/>
+      <w:r>
+        <w:rPr>
+          <w:lang w:val="en-US"/>
+        </w:rPr>
+        <w:t>js</w:t>
+      </w:r>
+      <w:proofErr w:type="spellEnd"/>
+      <w:r>
+        <w:rPr>
+          <w:lang w:val="en-US"/>
+        </w:rPr>
+        <w:t>/lang.en.js</w:t>
+      </w:r>
+      <w:r>
+        <w:rPr>
+          <w:lang w:val="en-US"/>
+        </w:rPr>
+        <w:t xml:space="preserve"> or </w:t>
+      </w:r>
+      <w:proofErr w:type="spellStart"/>
+      <w:r>
+        <w:rPr>
+          <w:lang w:val="en-US"/>
+        </w:rPr>
+        <w:t>js</w:t>
+      </w:r>
+      <w:proofErr w:type="spellEnd"/>
+      <w:r>
+        <w:rPr>
+          <w:lang w:val="en-US"/>
+        </w:rPr>
+        <w:t>/lang.</w:t>
+      </w:r>
+      <w:r>
+        <w:rPr>
+          <w:lang w:val="en-US"/>
+        </w:rPr>
+        <w:t>de</w:t>
+      </w:r>
+      <w:r>
+        <w:rPr>
+          <w:lang w:val="en-US"/>
+        </w:rPr>
+        <w:t>.js</w:t>
+      </w:r>
+      <w:r>
+        <w:rPr>
+          <w:lang w:val="en-US"/>
+        </w:rPr>
+        <w:t>.</w:t>
+      </w:r>
+    </w:p>
+    <w:p>
+      <w:pPr>
+        <w:pStyle w:val="ListParagraph"/>
+        <w:numPr>
+          <w:ilvl w:val="0"/>
+          <w:numId w:val="6"/>
+        </w:numPr>
+        <w:rPr>
+          <w:lang w:val="en-US"/>
+        </w:rPr>
+      </w:pPr>
+      <w:r>
+        <w:rPr>
+          <w:lang w:val="en-US"/>
+        </w:rPr>
+        <w:t xml:space="preserve">Calls </w:t>
+      </w:r>
+      <w:proofErr w:type="spellStart"/>
+      <w:r>
+        <w:rPr>
+          <w:lang w:val="en-US"/>
+        </w:rPr>
+        <w:t>page_lang_switch</w:t>
+      </w:r>
+      <w:proofErr w:type="spellEnd"/>
+      <w:r>
+        <w:rPr>
+          <w:lang w:val="en-US"/>
+        </w:rPr>
+        <w:t>()</w:t>
+      </w:r>
+      <w:r>
+        <w:rPr>
+          <w:lang w:val="en-US"/>
+        </w:rPr>
+        <w:t xml:space="preserve"> which changes all the labels shown in each page.</w:t>
+      </w:r>
+    </w:p>
+    <w:p>
+      <w:pPr>
+        <w:pStyle w:val="ListParagraph"/>
+        <w:numPr>
+          <w:ilvl w:val="0"/>
+          <w:numId w:val="6"/>
+        </w:numPr>
+        <w:rPr>
+          <w:lang w:val="en-US"/>
+        </w:rPr>
+      </w:pPr>
+      <w:r>
+        <w:rPr>
+          <w:lang w:val="en-US"/>
+        </w:rPr>
+        <w:t xml:space="preserve">Found that the language switching is only activated after the event has completed. i.e. </w:t>
+      </w:r>
+      <w:proofErr w:type="spellStart"/>
+      <w:r>
+        <w:rPr>
+          <w:lang w:val="en-US"/>
+        </w:rPr>
+        <w:t>onchange</w:t>
+      </w:r>
+      <w:proofErr w:type="spellEnd"/>
+      <w:r>
+        <w:rPr>
+          <w:lang w:val="en-US"/>
+        </w:rPr>
+        <w:t xml:space="preserve"> = “” for the </w:t>
+      </w:r>
+      <w:r>
+        <w:rPr>
+          <w:lang w:val="en-US"/>
+        </w:rPr>
+        <w:t>id = "</w:t>
+      </w:r>
+      <w:proofErr w:type="spellStart"/>
+      <w:r>
+        <w:rPr>
+          <w:lang w:val="en-US"/>
+        </w:rPr>
+        <w:t>lang_select_List</w:t>
+      </w:r>
+      <w:proofErr w:type="spellEnd"/>
+      <w:r>
+        <w:rPr>
+          <w:lang w:val="en-US"/>
+        </w:rPr>
+        <w:t>"</w:t>
+      </w:r>
+      <w:r>
+        <w:rPr>
+          <w:lang w:val="en-US"/>
+        </w:rPr>
+        <w:t>. That means the labels are not changing when called during the event.</w:t>
+      </w:r>
+    </w:p>
+    <w:p>
+      <w:pPr>
+        <w:pStyle w:val="ListParagraph"/>
+        <w:numPr>
+          <w:ilvl w:val="1"/>
+          <w:numId w:val="6"/>
+        </w:numPr>
+        <w:rPr>
+          <w:lang w:val="en-US"/>
+        </w:rPr>
+      </w:pPr>
+      <w:r>
+        <w:rPr>
+          <w:lang w:val="en-US"/>
+        </w:rPr>
+        <w:t xml:space="preserve">Requires to call the </w:t>
+      </w:r>
+      <w:proofErr w:type="spellStart"/>
+      <w:r>
+        <w:rPr>
+          <w:lang w:val="en-US"/>
+        </w:rPr>
+        <w:t>lang_switch</w:t>
+      </w:r>
+      <w:proofErr w:type="spellEnd"/>
+      <w:r>
+        <w:rPr>
+          <w:lang w:val="en-US"/>
+        </w:rPr>
+        <w:t xml:space="preserve">() using </w:t>
+      </w:r>
+      <w:proofErr w:type="spellStart"/>
+      <w:r>
+        <w:rPr>
+          <w:lang w:val="en-US"/>
+        </w:rPr>
+        <w:t>setTimeout</w:t>
+      </w:r>
+      <w:proofErr w:type="spellEnd"/>
+      <w:r>
+        <w:rPr>
+          <w:lang w:val="en-US"/>
+        </w:rPr>
+        <w:t>(</w:t>
+      </w:r>
+      <w:proofErr w:type="spellStart"/>
+      <w:r>
+        <w:rPr>
+          <w:lang w:val="en-US"/>
+        </w:rPr>
+        <w:t>lang_switch</w:t>
+      </w:r>
+      <w:proofErr w:type="spellEnd"/>
+      <w:r>
+        <w:rPr>
+          <w:lang w:val="en-US"/>
+        </w:rPr>
+        <w:t>, 100);</w:t>
+      </w:r>
+      <w:r>
+        <w:rPr>
+          <w:lang w:val="en-US"/>
+        </w:rPr>
+        <w:t xml:space="preserve"> in order to reload the labels once the event has completed (the second call is triggered after 100ms).</w:t>
+      </w:r>
+    </w:p>
+    <w:p>
+      <w:pPr>
+        <w:pStyle w:val="ListParagraph"/>
+        <w:numPr>
+          <w:ilvl w:val="1"/>
+          <w:numId w:val="6"/>
+        </w:numPr>
+        <w:rPr>
+          <w:lang w:val="en-US"/>
+        </w:rPr>
+      </w:pPr>
+      <w:r>
+        <w:rPr>
+          <w:lang w:val="en-US"/>
+        </w:rPr>
+        <w:t>Found an issue with</w:t>
+      </w:r>
+      <w:r>
+        <w:rPr>
+          <w:lang w:val="en-US"/>
+        </w:rPr>
+        <w:t xml:space="preserve"> the impromptu message</w:t>
+      </w:r>
+      <w:r>
+        <w:rPr>
+          <w:lang w:val="en-US"/>
+        </w:rPr>
+        <w:t xml:space="preserve"> </w:t>
+      </w:r>
+      <w:r>
+        <w:rPr>
+          <w:lang w:val="en-US"/>
+        </w:rPr>
+        <w:t>(</w:t>
+      </w:r>
+      <w:r>
+        <w:rPr>
+          <w:lang w:val="en-US"/>
+        </w:rPr>
+        <w:t>$.prompt(</w:t>
+      </w:r>
+      <w:proofErr w:type="spellStart"/>
+      <w:r>
+        <w:rPr>
+          <w:lang w:val="en-US"/>
+        </w:rPr>
+        <w:t>recon_pwd</w:t>
+      </w:r>
+      <w:proofErr w:type="spellEnd"/>
+      <w:r>
+        <w:rPr>
+          <w:lang w:val="en-US"/>
+        </w:rPr>
+        <w:t>)</w:t>
+      </w:r>
+      <w:r>
+        <w:rPr>
+          <w:lang w:val="en-US"/>
+        </w:rPr>
+        <w:t>)</w:t>
+      </w:r>
+      <w:r>
+        <w:rPr>
+          <w:lang w:val="en-US"/>
+        </w:rPr>
+        <w:t xml:space="preserve">. The variable </w:t>
+      </w:r>
+      <w:proofErr w:type="spellStart"/>
+      <w:r>
+        <w:rPr>
+          <w:lang w:val="en-US"/>
+        </w:rPr>
+        <w:t>recon_pwd</w:t>
+      </w:r>
+      <w:proofErr w:type="spellEnd"/>
+      <w:r>
+        <w:rPr>
+          <w:lang w:val="en-US"/>
+        </w:rPr>
+        <w:t xml:space="preserve"> is not getting updated since it </w:t>
+      </w:r>
+      <w:r>
+        <w:rPr>
+          <w:lang w:val="en-US"/>
+        </w:rPr>
+        <w:t>is only</w:t>
+      </w:r>
+      <w:r>
+        <w:rPr>
+          <w:lang w:val="en-US"/>
+        </w:rPr>
+        <w:t xml:space="preserve"> initialized</w:t>
+      </w:r>
+      <w:r>
+        <w:rPr>
+          <w:lang w:val="en-US"/>
+        </w:rPr>
+        <w:t xml:space="preserve"> once</w:t>
+      </w:r>
+      <w:r>
+        <w:rPr>
+          <w:lang w:val="en-US"/>
+        </w:rPr>
+        <w:t xml:space="preserve">. </w:t>
+      </w:r>
+    </w:p>
+    <w:p>
+      <w:pPr>
+        <w:pStyle w:val="ListParagraph"/>
+        <w:numPr>
+          <w:ilvl w:val="2"/>
+          <w:numId w:val="6"/>
+        </w:numPr>
+        <w:rPr>
+          <w:lang w:val="en-US"/>
+        </w:rPr>
+      </w:pPr>
+      <w:r>
+        <w:rPr>
+          <w:noProof/>
+          <w:lang w:val="en-US"/>
+        </w:rPr>
+        <mc:AlternateContent>
+          <mc:Choice Requires="wps">
+            <w:drawing>
+              <wp:anchor distT="45720" distB="45720" distL="114300" distR="114300" simplePos="0" relativeHeight="251659264" behindDoc="0" locked="0" layoutInCell="1" allowOverlap="1" wp14:anchorId="0A6A3145" wp14:editId="6E411519">
+                <wp:simplePos x="0" y="0"/>
+                <wp:positionH relativeFrom="column">
+                  <wp:posOffset>-328295</wp:posOffset>
+                </wp:positionH>
+                <wp:positionV relativeFrom="paragraph">
+                  <wp:posOffset>220980</wp:posOffset>
+                </wp:positionV>
+                <wp:extent cx="6262370" cy="1404620"/>
+                <wp:effectExtent l="0" t="0" r="24130" b="19685"/>
+                <wp:wrapSquare wrapText="bothSides"/>
+                <wp:docPr id="217" name="Text Box 2"/>
+                <wp:cNvGraphicFramePr>
+                  <a:graphicFrameLocks xmlns:a="http://schemas.openxmlformats.org/drawingml/2006/main"/>
+                </wp:cNvGraphicFramePr>
+                <a:graphic xmlns:a="http://schemas.openxmlformats.org/drawingml/2006/main">
+                  <a:graphicData uri="http://schemas.microsoft.com/office/word/2010/wordprocessingShape">
+                    <wps:wsp>
+                      <wps:cNvSpPr txBox="1">
+                        <a:spLocks noChangeArrowheads="1"/>
+                      </wps:cNvSpPr>
+                      <wps:spPr bwMode="auto">
+                        <a:xfrm>
+                          <a:off x="0" y="0"/>
+                          <a:ext cx="6262370" cy="1404620"/>
+                        </a:xfrm>
+                        <a:prstGeom prst="rect">
+                          <a:avLst/>
+                        </a:prstGeom>
+                        <a:solidFill>
+                          <a:srgbClr val="FFFFFF"/>
+                        </a:solidFill>
+                        <a:ln w="9525">
+                          <a:solidFill>
+                            <a:srgbClr val="000000"/>
+                          </a:solidFill>
+                          <a:miter lim="800000"/>
+                          <a:headEnd/>
+                          <a:tailEnd/>
+                        </a:ln>
+                      </wps:spPr>
+                      <wps:txbx>
+                        <w:txbxContent>
+                          <w:p>
+                            <w:pPr>
+                              <w:spacing w:after="0"/>
+                              <w:rPr>
+                                <w:sz w:val="18"/>
+                                <w:szCs w:val="18"/>
+                              </w:rPr>
+                            </w:pPr>
+                            <w:r>
+                              <w:rPr>
+                                <w:sz w:val="18"/>
+                                <w:szCs w:val="18"/>
+                              </w:rPr>
+                              <w:t xml:space="preserve">      $.prompt('&lt;label id="recon_msg1" name="recon_msg1"&gt;' + lang.reconfirm_pwd_msg1 + '&lt;/label&gt; &lt;input type="password" id="password" name="password" autocomplete="off" value="" style="font-size: 24pt; font-weight: 500; width:220px; height:65px;"&gt;&lt;</w:t>
+                            </w:r>
+                            <w:proofErr w:type="spellStart"/>
+                            <w:r>
+                              <w:rPr>
+                                <w:sz w:val="18"/>
+                                <w:szCs w:val="18"/>
+                              </w:rPr>
+                              <w:t>br</w:t>
+                            </w:r>
+                            <w:proofErr w:type="spellEnd"/>
+                            <w:r>
+                              <w:rPr>
+                                <w:sz w:val="18"/>
+                                <w:szCs w:val="18"/>
+                              </w:rPr>
+                              <w:t xml:space="preserve"> /&gt;' +</w:t>
+                            </w:r>
+                          </w:p>
+                          <w:p>
+                            <w:pPr>
+                              <w:spacing w:after="0"/>
+                              <w:rPr>
+                                <w:sz w:val="18"/>
+                                <w:szCs w:val="18"/>
+                              </w:rPr>
+                            </w:pPr>
+                            <w:r>
+                              <w:rPr>
+                                <w:sz w:val="18"/>
+                                <w:szCs w:val="18"/>
+                              </w:rPr>
+                              <w:t xml:space="preserve">            '&lt;label id="recon_msg2" name="recon_msg2" span class="emphasized"&gt;' + lang.reconfirm_pwd_msg2 + '&lt;/label&gt; &lt;</w:t>
+                            </w:r>
+                            <w:proofErr w:type="spellStart"/>
+                            <w:r>
+                              <w:rPr>
+                                <w:sz w:val="18"/>
+                                <w:szCs w:val="18"/>
+                              </w:rPr>
+                              <w:t>br</w:t>
+                            </w:r>
+                            <w:proofErr w:type="spellEnd"/>
+                            <w:r>
+                              <w:rPr>
+                                <w:sz w:val="18"/>
+                                <w:szCs w:val="18"/>
+                              </w:rPr>
+                              <w:t xml:space="preserve"> /&gt;', {</w:t>
+                            </w:r>
+                          </w:p>
+                          <w:p>
+                            <w:pPr>
+                              <w:spacing w:after="0"/>
+                              <w:rPr>
+                                <w:sz w:val="18"/>
+                                <w:szCs w:val="18"/>
+                              </w:rPr>
+                            </w:pPr>
+                            <w:r>
+                              <w:rPr>
+                                <w:sz w:val="18"/>
+                                <w:szCs w:val="18"/>
+                              </w:rPr>
+                              <w:t xml:space="preserve">        title: </w:t>
+                            </w:r>
+                            <w:proofErr w:type="spellStart"/>
+                            <w:r>
+                              <w:rPr>
+                                <w:sz w:val="18"/>
+                                <w:szCs w:val="18"/>
+                              </w:rPr>
+                              <w:t>lang.reconfirm_pwd_title</w:t>
+                            </w:r>
+                            <w:proofErr w:type="spellEnd"/>
+                            <w:r>
+                              <w:rPr>
+                                <w:sz w:val="18"/>
+                                <w:szCs w:val="18"/>
+                              </w:rPr>
+                              <w:t>,//"RECONFIRM PASSWORD",</w:t>
+                            </w:r>
+                          </w:p>
+                          <w:p>
+                            <w:pPr>
+                              <w:spacing w:after="0"/>
+                              <w:rPr>
+                                <w:sz w:val="18"/>
+                                <w:szCs w:val="18"/>
+                              </w:rPr>
+                            </w:pPr>
+                            <w:r>
+                              <w:rPr>
+                                <w:sz w:val="18"/>
+                                <w:szCs w:val="18"/>
+                              </w:rPr>
+                              <w:t xml:space="preserve">        modal: true,</w:t>
+                            </w:r>
+                          </w:p>
+                          <w:p>
+                            <w:pPr>
+                              <w:spacing w:after="0"/>
+                              <w:rPr>
+                                <w:sz w:val="18"/>
+                                <w:szCs w:val="18"/>
+                              </w:rPr>
+                            </w:pPr>
+                            <w:r>
+                              <w:rPr>
+                                <w:sz w:val="18"/>
+                                <w:szCs w:val="18"/>
+                              </w:rPr>
+                              <w:t xml:space="preserve">        // html:'&lt;label id="recon_msg1" name="recon_msg1"&gt;' + lang.reconfirm_pwd_msg1 + '&lt;/label&gt; &lt;input type="password" id="password" name="password" autocomplete="off" value="" style="font-size: 24pt; font-weight: 500; width:220px; height:65px;"&gt;&lt;</w:t>
+                            </w:r>
+                            <w:proofErr w:type="spellStart"/>
+                            <w:r>
+                              <w:rPr>
+                                <w:sz w:val="18"/>
+                                <w:szCs w:val="18"/>
+                              </w:rPr>
+                              <w:t>br</w:t>
+                            </w:r>
+                            <w:proofErr w:type="spellEnd"/>
+                            <w:r>
+                              <w:rPr>
+                                <w:sz w:val="18"/>
+                                <w:szCs w:val="18"/>
+                              </w:rPr>
+                              <w:t xml:space="preserve"> /&gt;' +</w:t>
+                            </w:r>
+                          </w:p>
+                          <w:p>
+                            <w:pPr>
+                              <w:spacing w:after="0"/>
+                              <w:rPr>
+                                <w:sz w:val="18"/>
+                                <w:szCs w:val="18"/>
+                              </w:rPr>
+                            </w:pPr>
+                            <w:r>
+                              <w:rPr>
+                                <w:sz w:val="18"/>
+                                <w:szCs w:val="18"/>
+                              </w:rPr>
+                              <w:t xml:space="preserve">        //     '&lt;label id="recon_msg2" name="recon_msg2" span class="emphasized"&gt;' + lang.reconfirm_pwd_msg2 + '&lt;/label&gt; &lt;</w:t>
+                            </w:r>
+                            <w:proofErr w:type="spellStart"/>
+                            <w:r>
+                              <w:rPr>
+                                <w:sz w:val="18"/>
+                                <w:szCs w:val="18"/>
+                              </w:rPr>
+                              <w:t>br</w:t>
+                            </w:r>
+                            <w:proofErr w:type="spellEnd"/>
+                            <w:r>
+                              <w:rPr>
+                                <w:sz w:val="18"/>
+                                <w:szCs w:val="18"/>
+                              </w:rPr>
+                              <w:t xml:space="preserve"> /&gt;',</w:t>
+                            </w:r>
+                          </w:p>
+                          <w:p>
+                            <w:pPr>
+                              <w:spacing w:after="0"/>
+                              <w:rPr>
+                                <w:sz w:val="18"/>
+                                <w:szCs w:val="18"/>
+                              </w:rPr>
+                            </w:pPr>
+                            <w:r>
+                              <w:rPr>
+                                <w:sz w:val="18"/>
+                                <w:szCs w:val="18"/>
+                              </w:rPr>
+                              <w:t xml:space="preserve">        buttons: {OK: 1},</w:t>
+                            </w:r>
+                          </w:p>
+                          <w:p>
+                            <w:pPr>
+                              <w:spacing w:after="0"/>
+                              <w:rPr>
+                                <w:sz w:val="18"/>
+                                <w:szCs w:val="18"/>
+                              </w:rPr>
+                            </w:pPr>
+                            <w:r>
+                              <w:rPr>
+                                <w:sz w:val="18"/>
+                                <w:szCs w:val="18"/>
+                              </w:rPr>
+                              <w:t xml:space="preserve">        //position: { container: 'h1', x: 200, y: 60, height: 400, width: 1000, arrow: '</w:t>
+                            </w:r>
+                            <w:proofErr w:type="spellStart"/>
+                            <w:r>
+                              <w:rPr>
+                                <w:sz w:val="18"/>
+                                <w:szCs w:val="18"/>
+                              </w:rPr>
+                              <w:t>tc</w:t>
+                            </w:r>
+                            <w:proofErr w:type="spellEnd"/>
+                            <w:r>
+                              <w:rPr>
+                                <w:sz w:val="18"/>
+                                <w:szCs w:val="18"/>
+                              </w:rPr>
+                              <w:t>' },</w:t>
+                            </w:r>
+                          </w:p>
+                          <w:p>
+                            <w:pPr>
+                              <w:spacing w:after="0"/>
+                              <w:rPr>
+                                <w:sz w:val="18"/>
+                                <w:szCs w:val="18"/>
+                              </w:rPr>
+                            </w:pPr>
+                            <w:r>
+                              <w:rPr>
+                                <w:sz w:val="18"/>
+                                <w:szCs w:val="18"/>
+                              </w:rPr>
+                              <w:t xml:space="preserve">        position: { height: 400, width: 900 },</w:t>
+                            </w:r>
+                          </w:p>
+                          <w:p>
+                            <w:pPr>
+                              <w:spacing w:after="0"/>
+                              <w:rPr>
+                                <w:sz w:val="18"/>
+                                <w:szCs w:val="18"/>
+                              </w:rPr>
+                            </w:pPr>
+                            <w:r>
+                              <w:rPr>
+                                <w:sz w:val="18"/>
+                                <w:szCs w:val="18"/>
+                              </w:rPr>
+                              <w:t xml:space="preserve">        </w:t>
+                            </w:r>
+                            <w:proofErr w:type="spellStart"/>
+                            <w:r>
+                              <w:rPr>
+                                <w:sz w:val="18"/>
+                                <w:szCs w:val="18"/>
+                              </w:rPr>
+                              <w:t>submit:function</w:t>
+                            </w:r>
+                            <w:proofErr w:type="spellEnd"/>
+                            <w:r>
+                              <w:rPr>
+                                <w:sz w:val="18"/>
+                                <w:szCs w:val="18"/>
+                              </w:rPr>
+                              <w:t>(</w:t>
+                            </w:r>
+                            <w:proofErr w:type="spellStart"/>
+                            <w:r>
+                              <w:rPr>
+                                <w:sz w:val="18"/>
+                                <w:szCs w:val="18"/>
+                              </w:rPr>
+                              <w:t>e,v,m,f</w:t>
+                            </w:r>
+                            <w:proofErr w:type="spellEnd"/>
+                            <w:r>
+                              <w:rPr>
+                                <w:sz w:val="18"/>
+                                <w:szCs w:val="18"/>
+                              </w:rPr>
+                              <w:t>){</w:t>
+                            </w:r>
+                          </w:p>
+                          <w:p>
+                            <w:pPr>
+                              <w:spacing w:after="0"/>
+                              <w:rPr>
+                                <w:sz w:val="18"/>
+                                <w:szCs w:val="18"/>
+                              </w:rPr>
+                            </w:pPr>
+                            <w:r>
+                              <w:rPr>
+                                <w:sz w:val="18"/>
+                                <w:szCs w:val="18"/>
+                              </w:rPr>
+                              <w:t xml:space="preserve">          if(v){</w:t>
+                            </w:r>
+                          </w:p>
+                          <w:p>
+                            <w:pPr>
+                              <w:spacing w:after="0"/>
+                              <w:rPr>
+                                <w:sz w:val="18"/>
+                                <w:szCs w:val="18"/>
+                              </w:rPr>
+                            </w:pPr>
+                            <w:r>
+                              <w:rPr>
+                                <w:sz w:val="18"/>
+                                <w:szCs w:val="18"/>
+                              </w:rPr>
+                              <w:t xml:space="preserve">            // console.log($("#password").</w:t>
+                            </w:r>
+                            <w:proofErr w:type="spellStart"/>
+                            <w:r>
+                              <w:rPr>
+                                <w:sz w:val="18"/>
+                                <w:szCs w:val="18"/>
+                              </w:rPr>
+                              <w:t>val</w:t>
+                            </w:r>
+                            <w:proofErr w:type="spellEnd"/>
+                            <w:r>
+                              <w:rPr>
+                                <w:sz w:val="18"/>
+                                <w:szCs w:val="18"/>
+                              </w:rPr>
+                              <w:t>()); // Value entered in the password box</w:t>
+                            </w:r>
+                          </w:p>
+                          <w:p>
+                            <w:pPr>
+                              <w:spacing w:after="0"/>
+                              <w:rPr>
+                                <w:sz w:val="18"/>
+                                <w:szCs w:val="18"/>
+                              </w:rPr>
+                            </w:pPr>
+                            <w:r>
+                              <w:rPr>
+                                <w:sz w:val="18"/>
+                                <w:szCs w:val="18"/>
+                              </w:rPr>
+                              <w:t xml:space="preserve">            if(</w:t>
+                            </w:r>
+                            <w:proofErr w:type="spellStart"/>
+                            <w:r>
+                              <w:rPr>
+                                <w:sz w:val="18"/>
+                                <w:szCs w:val="18"/>
+                              </w:rPr>
+                              <w:t>document.getElementById</w:t>
+                            </w:r>
+                            <w:proofErr w:type="spellEnd"/>
+                            <w:r>
+                              <w:rPr>
+                                <w:sz w:val="18"/>
+                                <w:szCs w:val="18"/>
+                              </w:rPr>
+                              <w:t>("</w:t>
+                            </w:r>
+                            <w:proofErr w:type="spellStart"/>
+                            <w:r>
+                              <w:rPr>
+                                <w:sz w:val="18"/>
+                                <w:szCs w:val="18"/>
+                              </w:rPr>
+                              <w:t>pWord</w:t>
+                            </w:r>
+                            <w:proofErr w:type="spellEnd"/>
+                            <w:r>
+                              <w:rPr>
+                                <w:sz w:val="18"/>
+                                <w:szCs w:val="18"/>
+                              </w:rPr>
+                              <w:t>-box").value == $("#password").</w:t>
+                            </w:r>
+                            <w:proofErr w:type="spellStart"/>
+                            <w:r>
+                              <w:rPr>
+                                <w:sz w:val="18"/>
+                                <w:szCs w:val="18"/>
+                              </w:rPr>
+                              <w:t>val</w:t>
+                            </w:r>
+                            <w:proofErr w:type="spellEnd"/>
+                            <w:r>
+                              <w:rPr>
+                                <w:sz w:val="18"/>
+                                <w:szCs w:val="18"/>
+                              </w:rPr>
+                              <w:t>())  // Password match</w:t>
+                            </w:r>
+                          </w:p>
+                          <w:p>
+                            <w:pPr>
+                              <w:spacing w:after="0"/>
+                              <w:rPr>
+                                <w:sz w:val="18"/>
+                                <w:szCs w:val="18"/>
+                              </w:rPr>
+                            </w:pPr>
+                            <w:r>
+                              <w:rPr>
+                                <w:sz w:val="18"/>
+                                <w:szCs w:val="18"/>
+                              </w:rPr>
+                              <w:t xml:space="preserve">              </w:t>
+                            </w:r>
+                            <w:proofErr w:type="spellStart"/>
+                            <w:r>
+                              <w:rPr>
+                                <w:sz w:val="18"/>
+                                <w:szCs w:val="18"/>
+                              </w:rPr>
+                              <w:t>set_bt_pwd</w:t>
+                            </w:r>
+                            <w:proofErr w:type="spellEnd"/>
+                            <w:r>
+                              <w:rPr>
+                                <w:sz w:val="18"/>
+                                <w:szCs w:val="18"/>
+                              </w:rPr>
+                              <w:t>();</w:t>
+                            </w:r>
+                          </w:p>
+                          <w:p>
+                            <w:pPr>
+                              <w:spacing w:after="0"/>
+                              <w:rPr>
+                                <w:sz w:val="18"/>
+                                <w:szCs w:val="18"/>
+                              </w:rPr>
+                            </w:pPr>
+                            <w:r>
+                              <w:rPr>
+                                <w:sz w:val="18"/>
+                                <w:szCs w:val="18"/>
+                              </w:rPr>
+                              <w:t xml:space="preserve">            else</w:t>
+                            </w:r>
+                          </w:p>
+                          <w:p>
+                            <w:pPr>
+                              <w:spacing w:after="0"/>
+                              <w:rPr>
+                                <w:sz w:val="18"/>
+                                <w:szCs w:val="18"/>
+                              </w:rPr>
+                            </w:pPr>
+                            <w:r>
+                              <w:rPr>
+                                <w:sz w:val="18"/>
+                                <w:szCs w:val="18"/>
+                              </w:rPr>
+                              <w:t xml:space="preserve">              alert(lang.alert_message2);//alert("Passwords do not match!");</w:t>
+                            </w:r>
+                          </w:p>
+                          <w:p>
+                            <w:pPr>
+                              <w:spacing w:after="0"/>
+                              <w:rPr>
+                                <w:sz w:val="18"/>
+                                <w:szCs w:val="18"/>
+                              </w:rPr>
+                            </w:pPr>
+                            <w:r>
+                              <w:rPr>
+                                <w:sz w:val="18"/>
+                                <w:szCs w:val="18"/>
+                              </w:rPr>
+                              <w:t xml:space="preserve">          }</w:t>
+                            </w:r>
+                          </w:p>
+                          <w:p>
+                            <w:pPr>
+                              <w:spacing w:after="0"/>
+                              <w:rPr>
+                                <w:sz w:val="18"/>
+                                <w:szCs w:val="18"/>
+                              </w:rPr>
+                            </w:pPr>
+                            <w:r>
+                              <w:rPr>
+                                <w:sz w:val="18"/>
+                                <w:szCs w:val="18"/>
+                              </w:rPr>
+                              <w:t xml:space="preserve">        }</w:t>
+                            </w:r>
+                          </w:p>
+                          <w:p>
+                            <w:pPr>
+                              <w:spacing w:after="0"/>
+                              <w:rPr>
+                                <w:sz w:val="18"/>
+                                <w:szCs w:val="18"/>
+                              </w:rPr>
+                            </w:pPr>
+                            <w:r>
+                              <w:rPr>
+                                <w:sz w:val="18"/>
+                                <w:szCs w:val="18"/>
+                              </w:rPr>
+                              <w:t xml:space="preserve">      });</w:t>
+                            </w:r>
+                          </w:p>
+                        </w:txbxContent>
+                      </wps:txbx>
+                      <wps:bodyPr rot="0" vert="horz" wrap="square" lIns="91440" tIns="45720" rIns="91440" bIns="45720" anchor="t" anchorCtr="0">
+                        <a:spAutoFit/>
+                      </wps:bodyPr>
+                    </wps:wsp>
+                  </a:graphicData>
+                </a:graphic>
+                <wp14:sizeRelH relativeFrom="margin">
+                  <wp14:pctWidth>0</wp14:pctWidth>
+                </wp14:sizeRelH>
+                <wp14:sizeRelV relativeFrom="margin">
+                  <wp14:pctHeight>20000</wp14:pctHeight>
+                </wp14:sizeRelV>
+              </wp:anchor>
+            </w:drawing>
+          </mc:Choice>
+          <mc:Fallback>
+            <w:pict>
+              <v:shapetype w14:anchorId="0A6A3145" id="_x0000_t202" coordsize="21600,21600" o:spt="202" path="m,l,21600r21600,l21600,xe">
+                <v:stroke joinstyle="miter"/>
+                <v:path gradientshapeok="t" o:connecttype="rect"/>
+              </v:shapetype>
+              <v:shape id="Text Box 2" o:spid="_x0000_s1026" type="#_x0000_t202" style="position:absolute;left:0;text-align:left;margin-left:-25.85pt;margin-top:17.4pt;width:493.1pt;height:110.6pt;z-index:251659264;visibility:visible;mso-wrap-style:square;mso-width-percent:0;mso-height-percent:200;mso-wrap-distance-left:9pt;mso-wrap-distance-top:3.6pt;mso-wrap-distance-right:9pt;mso-wrap-distance-bottom:3.6pt;mso-position-horizontal:absolute;mso-position-horizontal-relative:text;mso-position-vertical:absolute;mso-position-vertical-relative:text;mso-width-percent:0;mso-height-percent:200;mso-width-relative:margin;mso-height-relative:margin;v-text-anchor:top" o:gfxdata="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">
+                <v:textbox style="mso-fit-shape-to-text:t">
+                  <w:txbxContent>
+                    <w:p>
+                      <w:pPr>
+                        <w:spacing w:after="0"/>
+                        <w:rPr>
+                          <w:sz w:val="18"/>
+                          <w:szCs w:val="18"/>
+                        </w:rPr>
+                      </w:pPr>
+                      <w:r>
+                        <w:rPr>
+                          <w:sz w:val="18"/>
+                          <w:szCs w:val="18"/>
+                        </w:rPr>
+                        <w:t xml:space="preserve">      $.prompt('&lt;label id="recon_msg1" name="recon_msg1"&gt;' + lang.reconfirm_pwd_msg1 + '&lt;/label&gt; &lt;input type="password" id="password" name="password" autocomplete="off" value="" style="font-size: 24pt; font-weight: 500; width:220px; height:65px;"&gt;&lt;</w:t>
+                      </w:r>
+                      <w:proofErr w:type="spellStart"/>
+                      <w:r>
+                        <w:rPr>
+                          <w:sz w:val="18"/>
+                          <w:szCs w:val="18"/>
+                        </w:rPr>
+                        <w:t>br</w:t>
+                      </w:r>
+                      <w:proofErr w:type="spellEnd"/>
+                      <w:r>
+                        <w:rPr>
+                          <w:sz w:val="18"/>
+                          <w:szCs w:val="18"/>
+                        </w:rPr>
+                        <w:t xml:space="preserve"> /&gt;' +</w:t>
+                      </w:r>
+                    </w:p>
+                    <w:p>
+                      <w:pPr>
+                        <w:spacing w:after="0"/>
+                        <w:rPr>
+                          <w:sz w:val="18"/>
+                          <w:szCs w:val="18"/>
+                        </w:rPr>
+                      </w:pPr>
+                      <w:r>
+                        <w:rPr>
+                          <w:sz w:val="18"/>
+                          <w:szCs w:val="18"/>
+                        </w:rPr>
+                        <w:t xml:space="preserve">            '&lt;label id="recon_msg2" name="recon_msg2" span class="emphasized"&gt;' + lang.reconfirm_pwd_msg2 + '&lt;/label&gt; &lt;</w:t>
+                      </w:r>
+                      <w:proofErr w:type="spellStart"/>
+                      <w:r>
+                        <w:rPr>
+                          <w:sz w:val="18"/>
+                          <w:szCs w:val="18"/>
+                        </w:rPr>
+                        <w:t>br</w:t>
+                      </w:r>
+                      <w:proofErr w:type="spellEnd"/>
+                      <w:r>
+                        <w:rPr>
+                          <w:sz w:val="18"/>
+                          <w:szCs w:val="18"/>
+                        </w:rPr>
+                        <w:t xml:space="preserve"> /&gt;', {</w:t>
+                      </w:r>
+                    </w:p>
+                    <w:p>
+                      <w:pPr>
+                        <w:spacing w:after="0"/>
+                        <w:rPr>
+                          <w:sz w:val="18"/>
+                          <w:szCs w:val="18"/>
+                        </w:rPr>
+                      </w:pPr>
+                      <w:r>
+                        <w:rPr>
+                          <w:sz w:val="18"/>
+                          <w:szCs w:val="18"/>
+                        </w:rPr>
+                        <w:t xml:space="preserve">        title: </w:t>
+                      </w:r>
+                      <w:proofErr w:type="spellStart"/>
+                      <w:r>
+                        <w:rPr>
+                          <w:sz w:val="18"/>
+                          <w:szCs w:val="18"/>
+                        </w:rPr>
+                        <w:t>lang.reconfirm_pwd_title</w:t>
+                      </w:r>
+                      <w:proofErr w:type="spellEnd"/>
+                      <w:r>
+                        <w:rPr>
+                          <w:sz w:val="18"/>
+                          <w:szCs w:val="18"/>
+                        </w:rPr>
+                        <w:t>,//"RECONFIRM PASSWORD",</w:t>
+                      </w:r>
+                    </w:p>
+                    <w:p>
+                      <w:pPr>
+                        <w:spacing w:after="0"/>
+                        <w:rPr>
+                          <w:sz w:val="18"/>
+                          <w:szCs w:val="18"/>
+                        </w:rPr>
+                      </w:pPr>
+                      <w:r>
+                        <w:rPr>
+                          <w:sz w:val="18"/>
+                          <w:szCs w:val="18"/>
+                        </w:rPr>
+                        <w:t xml:space="preserve">        modal: true,</w:t>
+                      </w:r>
+                    </w:p>
+                    <w:p>
+                      <w:pPr>
+                        <w:spacing w:after="0"/>
+                        <w:rPr>
+                          <w:sz w:val="18"/>
+                          <w:szCs w:val="18"/>
+                        </w:rPr>
+                      </w:pPr>
+                      <w:r>
+                        <w:rPr>
+                          <w:sz w:val="18"/>
+                          <w:szCs w:val="18"/>
+                        </w:rPr>
+                        <w:t xml:space="preserve">        // html:'&lt;label id="recon_msg1" name="recon_msg1"&gt;' + lang.reconfirm_pwd_msg1 + '&lt;/label&gt; &lt;input type="password" id="password" name="password" autocomplete="off" value="" style="font-size: 24pt; font-weight: 500; width:220px; height:65px;"&gt;&lt;</w:t>
+                      </w:r>
+                      <w:proofErr w:type="spellStart"/>
+                      <w:r>
+                        <w:rPr>
+                          <w:sz w:val="18"/>
+                          <w:szCs w:val="18"/>
+                        </w:rPr>
+                        <w:t>br</w:t>
+                      </w:r>
+                      <w:proofErr w:type="spellEnd"/>
+                      <w:r>
+                        <w:rPr>
+                          <w:sz w:val="18"/>
+                          <w:szCs w:val="18"/>
+                        </w:rPr>
+                        <w:t xml:space="preserve"> /&gt;' +</w:t>
+                      </w:r>
+                    </w:p>
+                    <w:p>
+                      <w:pPr>
+                        <w:spacing w:after="0"/>
+                        <w:rPr>
+                          <w:sz w:val="18"/>
+                          <w:szCs w:val="18"/>
+                        </w:rPr>
+                      </w:pPr>
+                      <w:r>
+                        <w:rPr>
+                          <w:sz w:val="18"/>
+                          <w:szCs w:val="18"/>
+                        </w:rPr>
+                        <w:t xml:space="preserve">        //     '&lt;label id="recon_msg2" name="recon_msg2" span class="emphasized"&gt;' + lang.reconfirm_pwd_msg2 + '&lt;/label&gt; &lt;</w:t>
+                      </w:r>
+                      <w:proofErr w:type="spellStart"/>
+                      <w:r>
+                        <w:rPr>
+                          <w:sz w:val="18"/>
+                          <w:szCs w:val="18"/>
+                        </w:rPr>
+                        <w:t>br</w:t>
+                      </w:r>
+                      <w:proofErr w:type="spellEnd"/>
+                      <w:r>
+                        <w:rPr>
+                          <w:sz w:val="18"/>
+                          <w:szCs w:val="18"/>
+                        </w:rPr>
+                        <w:t xml:space="preserve"> /&gt;',</w:t>
+                      </w:r>
+                    </w:p>
+                    <w:p>
+                      <w:pPr>
+                        <w:spacing w:after="0"/>
+                        <w:rPr>
+                          <w:sz w:val="18"/>
+                          <w:szCs w:val="18"/>
+                        </w:rPr>
+                      </w:pPr>
+                      <w:r>
+                        <w:rPr>
+                          <w:sz w:val="18"/>
+                          <w:szCs w:val="18"/>
+                        </w:rPr>
+                        <w:t xml:space="preserve">        buttons: {OK: 1},</w:t>
+                      </w:r>
+                    </w:p>
+                    <w:p>
+                      <w:pPr>
+                        <w:spacing w:after="0"/>
+                        <w:rPr>
+                          <w:sz w:val="18"/>
+                          <w:szCs w:val="18"/>
+                        </w:rPr>
+                      </w:pPr>
+                      <w:r>
+                        <w:rPr>
+                          <w:sz w:val="18"/>
+                          <w:szCs w:val="18"/>
+                        </w:rPr>
+                        <w:t xml:space="preserve">        //position: { container: 'h1', x: 200, y: 60, height: 400, width: 1000, arrow: '</w:t>
+                      </w:r>
+                      <w:proofErr w:type="spellStart"/>
+                      <w:r>
+                        <w:rPr>
+                          <w:sz w:val="18"/>
+                          <w:szCs w:val="18"/>
+                        </w:rPr>
+                        <w:t>tc</w:t>
+                      </w:r>
+                      <w:proofErr w:type="spellEnd"/>
+                      <w:r>
+                        <w:rPr>
+                          <w:sz w:val="18"/>
+                          <w:szCs w:val="18"/>
+                        </w:rPr>
+                        <w:t>' },</w:t>
+                      </w:r>
+                    </w:p>
+                    <w:p>
+                      <w:pPr>
+                        <w:spacing w:after="0"/>
+                        <w:rPr>
+                          <w:sz w:val="18"/>
+                          <w:szCs w:val="18"/>
+                        </w:rPr>
+                      </w:pPr>
+                      <w:r>
+                        <w:rPr>
+                          <w:sz w:val="18"/>
+                          <w:szCs w:val="18"/>
+                        </w:rPr>
+                        <w:t xml:space="preserve">        position: { height: 400, width: 900 },</w:t>
+                      </w:r>
+                    </w:p>
+                    <w:p>
+                      <w:pPr>
+                        <w:spacing w:after="0"/>
+                        <w:rPr>
+                          <w:sz w:val="18"/>
+                          <w:szCs w:val="18"/>
+                        </w:rPr>
+                      </w:pPr>
+                      <w:r>
+                        <w:rPr>
+                          <w:sz w:val="18"/>
+                          <w:szCs w:val="18"/>
+                        </w:rPr>
+                        <w:t xml:space="preserve">        </w:t>
+                      </w:r>
+                      <w:proofErr w:type="spellStart"/>
+                      <w:r>
+                        <w:rPr>
+                          <w:sz w:val="18"/>
+                          <w:szCs w:val="18"/>
+                        </w:rPr>
+                        <w:t>submit:function</w:t>
+                      </w:r>
+                      <w:proofErr w:type="spellEnd"/>
+                      <w:r>
+                        <w:rPr>
+                          <w:sz w:val="18"/>
+                          <w:szCs w:val="18"/>
+                        </w:rPr>
+                        <w:t>(</w:t>
+                      </w:r>
+                      <w:proofErr w:type="spellStart"/>
+                      <w:r>
+                        <w:rPr>
+                          <w:sz w:val="18"/>
+                          <w:szCs w:val="18"/>
+                        </w:rPr>
+                        <w:t>e,v,m,f</w:t>
+                      </w:r>
+                      <w:proofErr w:type="spellEnd"/>
+                      <w:r>
+                        <w:rPr>
+                          <w:sz w:val="18"/>
+                          <w:szCs w:val="18"/>
+                        </w:rPr>
+                        <w:t>){</w:t>
+                      </w:r>
+                    </w:p>
+                    <w:p>
+                      <w:pPr>
+                        <w:spacing w:after="0"/>
+                        <w:rPr>
+                          <w:sz w:val="18"/>
+                          <w:szCs w:val="18"/>
+                        </w:rPr>
+                      </w:pPr>
+                      <w:r>
+                        <w:rPr>
+                          <w:sz w:val="18"/>
+                          <w:szCs w:val="18"/>
+                        </w:rPr>
+                        <w:t xml:space="preserve">          if(v){</w:t>
+                      </w:r>
+                    </w:p>
+                    <w:p>
+                      <w:pPr>
+                        <w:spacing w:after="0"/>
+                        <w:rPr>
+                          <w:sz w:val="18"/>
+                          <w:szCs w:val="18"/>
+                        </w:rPr>
+                      </w:pPr>
+                      <w:r>
+                        <w:rPr>
+                          <w:sz w:val="18"/>
+                          <w:szCs w:val="18"/>
+                        </w:rPr>
+                        <w:t xml:space="preserve">            // console.log($("#password").</w:t>
+                      </w:r>
+                      <w:proofErr w:type="spellStart"/>
+                      <w:r>
+                        <w:rPr>
+                          <w:sz w:val="18"/>
+                          <w:szCs w:val="18"/>
+                        </w:rPr>
+                        <w:t>val</w:t>
+                      </w:r>
+                      <w:proofErr w:type="spellEnd"/>
+                      <w:r>
+                        <w:rPr>
+                          <w:sz w:val="18"/>
+                          <w:szCs w:val="18"/>
+                        </w:rPr>
+                        <w:t>()); // Value entered in the password box</w:t>
+                      </w:r>
+                    </w:p>
+                    <w:p>
+                      <w:pPr>
+                        <w:spacing w:after="0"/>
+                        <w:rPr>
+                          <w:sz w:val="18"/>
+                          <w:szCs w:val="18"/>
+                        </w:rPr>
+                      </w:pPr>
+                      <w:r>
+                        <w:rPr>
+                          <w:sz w:val="18"/>
+                          <w:szCs w:val="18"/>
+                        </w:rPr>
+                        <w:t xml:space="preserve">            if(</w:t>
+                      </w:r>
+                      <w:proofErr w:type="spellStart"/>
+                      <w:r>
+                        <w:rPr>
+                          <w:sz w:val="18"/>
+                          <w:szCs w:val="18"/>
+                        </w:rPr>
+                        <w:t>document.getElementById</w:t>
+                      </w:r>
+                      <w:proofErr w:type="spellEnd"/>
+                      <w:r>
+                        <w:rPr>
+                          <w:sz w:val="18"/>
+                          <w:szCs w:val="18"/>
+                        </w:rPr>
+                        <w:t>("</w:t>
+                      </w:r>
+                      <w:proofErr w:type="spellStart"/>
+                      <w:r>
+                        <w:rPr>
+                          <w:sz w:val="18"/>
+                          <w:szCs w:val="18"/>
+                        </w:rPr>
+                        <w:t>pWord</w:t>
+                      </w:r>
+                      <w:proofErr w:type="spellEnd"/>
+                      <w:r>
+                        <w:rPr>
+                          <w:sz w:val="18"/>
+                          <w:szCs w:val="18"/>
+                        </w:rPr>
+                        <w:t>-box").value == $("#password").</w:t>
+                      </w:r>
+                      <w:proofErr w:type="spellStart"/>
+                      <w:r>
+                        <w:rPr>
+                          <w:sz w:val="18"/>
+                          <w:szCs w:val="18"/>
+                        </w:rPr>
+                        <w:t>val</w:t>
+                      </w:r>
+                      <w:proofErr w:type="spellEnd"/>
+                      <w:r>
+                        <w:rPr>
+                          <w:sz w:val="18"/>
+                          <w:szCs w:val="18"/>
+                        </w:rPr>
+                        <w:t>())  // Password match</w:t>
+                      </w:r>
+                    </w:p>
+                    <w:p>
+                      <w:pPr>
+                        <w:spacing w:after="0"/>
+                        <w:rPr>
+                          <w:sz w:val="18"/>
+                          <w:szCs w:val="18"/>
+                        </w:rPr>
+                      </w:pPr>
+                      <w:r>
+                        <w:rPr>
+                          <w:sz w:val="18"/>
+                          <w:szCs w:val="18"/>
+                        </w:rPr>
+                        <w:t xml:space="preserve">              </w:t>
+                      </w:r>
+                      <w:proofErr w:type="spellStart"/>
+                      <w:r>
+                        <w:rPr>
+                          <w:sz w:val="18"/>
+                          <w:szCs w:val="18"/>
+                        </w:rPr>
+                        <w:t>set_bt_pwd</w:t>
+                      </w:r>
+                      <w:proofErr w:type="spellEnd"/>
+                      <w:r>
+                        <w:rPr>
+                          <w:sz w:val="18"/>
+                          <w:szCs w:val="18"/>
+                        </w:rPr>
+                        <w:t>();</w:t>
+                      </w:r>
+                    </w:p>
+                    <w:p>
+                      <w:pPr>
+                        <w:spacing w:after="0"/>
+                        <w:rPr>
+                          <w:sz w:val="18"/>
+                          <w:szCs w:val="18"/>
+                        </w:rPr>
+                      </w:pPr>
+                      <w:r>
+                        <w:rPr>
+                          <w:sz w:val="18"/>
+                          <w:szCs w:val="18"/>
+                        </w:rPr>
+                        <w:t xml:space="preserve">            else</w:t>
+                      </w:r>
+                    </w:p>
+                    <w:p>
+                      <w:pPr>
+                        <w:spacing w:after="0"/>
+                        <w:rPr>
+                          <w:sz w:val="18"/>
+                          <w:szCs w:val="18"/>
+                        </w:rPr>
+                      </w:pPr>
+                      <w:r>
+                        <w:rPr>
+                          <w:sz w:val="18"/>
+                          <w:szCs w:val="18"/>
+                        </w:rPr>
+                        <w:t xml:space="preserve">              alert(lang.alert_message2);//alert("Passwords do not match!");</w:t>
+                      </w:r>
+                    </w:p>
+                    <w:p>
+                      <w:pPr>
+                        <w:spacing w:after="0"/>
+                        <w:rPr>
+                          <w:sz w:val="18"/>
+                          <w:szCs w:val="18"/>
+                        </w:rPr>
+                      </w:pPr>
+                      <w:r>
+                        <w:rPr>
+                          <w:sz w:val="18"/>
+                          <w:szCs w:val="18"/>
+                        </w:rPr>
+                        <w:t xml:space="preserve">          }</w:t>
+                      </w:r>
+                    </w:p>
+                    <w:p>
+                      <w:pPr>
+                        <w:spacing w:after="0"/>
+                        <w:rPr>
+                          <w:sz w:val="18"/>
+                          <w:szCs w:val="18"/>
+                        </w:rPr>
+                      </w:pPr>
+                      <w:r>
+                        <w:rPr>
+                          <w:sz w:val="18"/>
+                          <w:szCs w:val="18"/>
+                        </w:rPr>
+                        <w:t xml:space="preserve">        }</w:t>
+                      </w:r>
+                    </w:p>
+                    <w:p>
+                      <w:pPr>
+                        <w:spacing w:after="0"/>
+                        <w:rPr>
+                          <w:sz w:val="18"/>
+                          <w:szCs w:val="18"/>
+                        </w:rPr>
+                      </w:pPr>
+                      <w:r>
+                        <w:rPr>
+                          <w:sz w:val="18"/>
+                          <w:szCs w:val="18"/>
+                        </w:rPr>
+                        <w:t xml:space="preserve">      });</w:t>
+                      </w:r>
+                    </w:p>
+                  </w:txbxContent>
+                </v:textbox>
+                <w10:wrap type="square"/>
+              </v:shape>
+            </w:pict>
+          </mc:Fallback>
+        </mc:AlternateContent>
+      </w:r>
+      <w:r>
+        <w:rPr>
+          <w:lang w:val="en-US"/>
+        </w:rPr>
+        <w:t xml:space="preserve">Requires the whole </w:t>
+      </w:r>
+      <w:proofErr w:type="spellStart"/>
+      <w:r>
+        <w:rPr>
+          <w:lang w:val="en-US"/>
+        </w:rPr>
+        <w:t>recon_pwd</w:t>
+      </w:r>
+      <w:proofErr w:type="spellEnd"/>
+      <w:r>
+        <w:rPr>
+          <w:lang w:val="en-US"/>
+        </w:rPr>
+        <w:t xml:space="preserve"> to be called inside the $.(prompt) as follows:</w:t>
+      </w:r>
+    </w:p>
+    <w:p>
+      <w:pPr>
+        <w:pStyle w:val="ListParagraph"/>
+        <w:numPr>
+          <w:ilvl w:val="2"/>
+          <w:numId w:val="6"/>
+        </w:numPr>
+        <w:rPr>
+          <w:lang w:val="en-US"/>
+        </w:rPr>
+      </w:pPr>
+      <w:r>
+        <w:rPr>
+          <w:lang w:val="en-US"/>
+        </w:rPr>
+        <w:t>html initialization requires to be outside the impromptu element unless initialized as a normal variable.</w:t>
+      </w:r>
+    </w:p>
+    <w:p>
+      <w:pPr>
+        <w:pStyle w:val="ListParagraph"/>
+        <w:numPr>
+          <w:ilvl w:val="0"/>
+          <w:numId w:val="6"/>
+        </w:numPr>
+        <w:rPr>
+          <w:lang w:val="en-US"/>
+        </w:rPr>
+      </w:pPr>
+      <w:r>
+        <w:rPr>
+          <w:lang w:val="en-US"/>
+        </w:rPr>
+        <w:t>Updated the language files with the drop-down list strings.</w:t>
+      </w:r>
+    </w:p>
+    <w:p>
+      <w:pPr>
+        <w:pStyle w:val="ListParagraph"/>
+        <w:numPr>
+          <w:ilvl w:val="0"/>
+          <w:numId w:val="6"/>
+        </w:numPr>
+        <w:rPr>
+          <w:lang w:val="en-US"/>
+        </w:rPr>
+      </w:pPr>
+      <w:r>
+        <w:rPr>
+          <w:lang w:val="en-US"/>
+        </w:rPr>
+        <w:t>Version updated to 1.0.12</w:t>
+      </w:r>
     </w:p>
     <w:sectPr>
       <w:pgSz w:w="11906" w:h="16838"/>
@@ -1238,6 +2743,119 @@
     </w:lvl>
   </w:abstractNum>
   <w:abstractNum w:abstractNumId="1" w15:restartNumberingAfterBreak="0">
+    <w:nsid w:val="2C865C8B"/>
+    <w:multiLevelType w:val="hybridMultilevel"/>
+    <w:tmpl w:val="1EAE421E"/>
+    <w:lvl w:ilvl="0" w:tplc="08090009">
+      <w:start w:val="1"/>
+      <w:numFmt w:val="bullet"/>
+      <w:lvlText w:val=""/>
+      <w:lvlJc w:val="left"/>
+      <w:pPr>
+        <w:ind w:left="720" w:hanging="360"/>
+      </w:pPr>
+      <w:rPr>
+        <w:rFonts w:ascii="Wingdings" w:hAnsi="Wingdings" w:hint="default"/>
+      </w:rPr>
+    </w:lvl>
+    <w:lvl w:ilvl="1" w:tplc="08090003">
+      <w:start w:val="1"/>
+      <w:numFmt w:val="bullet"/>
+      <w:lvlText w:val="o"/>
+      <w:lvlJc w:val="left"/>
+      <w:pPr>
+        <w:ind w:left="1440" w:hanging="360"/>
+      </w:pPr>
+      <w:rPr>
+        <w:rFonts w:ascii="Courier New" w:hAnsi="Courier New" w:cs="Courier New" w:hint="default"/>
+      </w:rPr>
+    </w:lvl>
+    <w:lvl w:ilvl="2" w:tplc="08090005">
+      <w:start w:val="1"/>
+      <w:numFmt w:val="bullet"/>
+      <w:lvlText w:val=""/>
+      <w:lvlJc w:val="left"/>
+      <w:pPr>
+        <w:ind w:left="2160" w:hanging="360"/>
+      </w:pPr>
+      <w:rPr>
+        <w:rFonts w:ascii="Wingdings" w:hAnsi="Wingdings" w:hint="default"/>
+      </w:rPr>
+    </w:lvl>
+    <w:lvl w:ilvl="3" w:tplc="08090001" w:tentative="1">
+      <w:start w:val="1"/>
+      <w:numFmt w:val="bullet"/>
+      <w:lvlText w:val=""/>
+      <w:lvlJc w:val="left"/>
+      <w:pPr>
+        <w:ind w:left="2880" w:hanging="360"/>
+      </w:pPr>
+      <w:rPr>
+        <w:rFonts w:ascii="Symbol" w:hAnsi="Symbol" w:hint="default"/>
+      </w:rPr>
+    </w:lvl>
+    <w:lvl w:ilvl="4" w:tplc="08090003" w:tentative="1">
+      <w:start w:val="1"/>
+      <w:numFmt w:val="bullet"/>
+      <w:lvlText w:val="o"/>
+      <w:lvlJc w:val="left"/>
+      <w:pPr>
+        <w:ind w:left="3600" w:hanging="360"/>
+      </w:pPr>
+      <w:rPr>
+        <w:rFonts w:ascii="Courier New" w:hAnsi="Courier New" w:cs="Courier New" w:hint="default"/>
+      </w:rPr>
+    </w:lvl>
+    <w:lvl w:ilvl="5" w:tplc="08090005" w:tentative="1">
+      <w:start w:val="1"/>
+      <w:numFmt w:val="bullet"/>
+      <w:lvlText w:val=""/>
+      <w:lvlJc w:val="left"/>
+      <w:pPr>
+        <w:ind w:left="4320" w:hanging="360"/>
+      </w:pPr>
+      <w:rPr>
+        <w:rFonts w:ascii="Wingdings" w:hAnsi="Wingdings" w:hint="default"/>
+      </w:rPr>
+    </w:lvl>
+    <w:lvl w:ilvl="6" w:tplc="08090001" w:tentative="1">
+      <w:start w:val="1"/>
+      <w:numFmt w:val="bullet"/>
+      <w:lvlText w:val=""/>
+      <w:lvlJc w:val="left"/>
+      <w:pPr>
+        <w:ind w:left="5040" w:hanging="360"/>
+      </w:pPr>
+      <w:rPr>
+        <w:rFonts w:ascii="Symbol" w:hAnsi="Symbol" w:hint="default"/>
+      </w:rPr>
+    </w:lvl>
+    <w:lvl w:ilvl="7" w:tplc="08090003" w:tentative="1">
+      <w:start w:val="1"/>
+      <w:numFmt w:val="bullet"/>
+      <w:lvlText w:val="o"/>
+      <w:lvlJc w:val="left"/>
+      <w:pPr>
+        <w:ind w:left="5760" w:hanging="360"/>
+      </w:pPr>
+      <w:rPr>
+        <w:rFonts w:ascii="Courier New" w:hAnsi="Courier New" w:cs="Courier New" w:hint="default"/>
+      </w:rPr>
+    </w:lvl>
+    <w:lvl w:ilvl="8" w:tplc="08090005" w:tentative="1">
+      <w:start w:val="1"/>
+      <w:numFmt w:val="bullet"/>
+      <w:lvlText w:val=""/>
+      <w:lvlJc w:val="left"/>
+      <w:pPr>
+        <w:ind w:left="6480" w:hanging="360"/>
+      </w:pPr>
+      <w:rPr>
+        <w:rFonts w:ascii="Wingdings" w:hAnsi="Wingdings" w:hint="default"/>
+      </w:rPr>
+    </w:lvl>
+  </w:abstractNum>
+  <w:abstractNum w:abstractNumId="2" w15:restartNumberingAfterBreak="0">
     <w:nsid w:val="505F128D"/>
     <w:multiLevelType w:val="hybridMultilevel"/>
     <w:tmpl w:val="7D209C5C"/>
@@ -1352,7 +2970,7 @@
       </w:rPr>
     </w:lvl>
   </w:abstractNum>
-  <w:abstractNum w:abstractNumId="2" w15:restartNumberingAfterBreak="0">
+  <w:abstractNum w:abstractNumId="3" w15:restartNumberingAfterBreak="0">
     <w:nsid w:val="56303801"/>
     <w:multiLevelType w:val="hybridMultilevel"/>
     <w:tmpl w:val="8B28E000"/>
@@ -1465,7 +3083,7 @@
       </w:rPr>
     </w:lvl>
   </w:abstractNum>
-  <w:abstractNum w:abstractNumId="3" w15:restartNumberingAfterBreak="0">
+  <w:abstractNum w:abstractNumId="4" w15:restartNumberingAfterBreak="0">
     <w:nsid w:val="5ACD44EB"/>
     <w:multiLevelType w:val="hybridMultilevel"/>
     <w:tmpl w:val="55C4D99A"/>
@@ -1578,7 +3196,7 @@
       </w:rPr>
     </w:lvl>
   </w:abstractNum>
-  <w:abstractNum w:abstractNumId="4" w15:restartNumberingAfterBreak="0">
+  <w:abstractNum w:abstractNumId="5" w15:restartNumberingAfterBreak="0">
     <w:nsid w:val="5BA62FE7"/>
     <w:multiLevelType w:val="hybridMultilevel"/>
     <w:tmpl w:val="B7B89116"/>
@@ -1692,19 +3310,22 @@
     </w:lvl>
   </w:abstractNum>
   <w:num w:numId="1" w16cid:durableId="733504900">
-    <w:abstractNumId w:val="2"/>
+    <w:abstractNumId w:val="3"/>
   </w:num>
   <w:num w:numId="2" w16cid:durableId="2099210830">
     <w:abstractNumId w:val="0"/>
   </w:num>
   <w:num w:numId="3" w16cid:durableId="480847876">
+    <w:abstractNumId w:val="5"/>
+  </w:num>
+  <w:num w:numId="4" w16cid:durableId="601035892">
+    <w:abstractNumId w:val="2"/>
+  </w:num>
+  <w:num w:numId="5" w16cid:durableId="882644121">
     <w:abstractNumId w:val="4"/>
   </w:num>
-  <w:num w:numId="4" w16cid:durableId="601035892">
+  <w:num w:numId="6" w16cid:durableId="1430005392">
     <w:abstractNumId w:val="1"/>
-  </w:num>
-  <w:num w:numId="5" w16cid:durableId="882644121">
-    <w:abstractNumId w:val="3"/>
   </w:num>
 </w:numbering>
 </file>
@@ -2169,6 +3790,16 @@
       <w:shd w:val="clear" w:color="auto" w:fill="E1DFDD"/>
     </w:rPr>
   </w:style>
+  <w:style w:type="character" w:styleId="PlaceholderText">
+    <w:name w:val="Placeholder Text"/>
+    <w:basedOn w:val="DefaultParagraphFont"/>
+    <w:uiPriority w:val="99"/>
+    <w:semiHidden/>
+    <w:rsid w:val="0080645A"/>
+    <w:rPr>
+      <w:color w:val="808080"/>
+    </w:rPr>
+  </w:style>
 </w:styles>
 </file>
 

</xml_diff>

<commit_message>
Minor update for v1.0.12: Added a new stage check for Bluetooth Disconnect check. Issue happends only after page initialisation and END SESSION is pressed (device is not initialised yet)
Signed-off-by: arunpulsar.github.io <80845015+arunpulsar@users.noreply.github.com>
</commit_message>
<xml_diff>
--- a/JOURNAL.docx
+++ b/JOURNAL.docx
@@ -2597,6 +2597,25 @@
           <w:lang w:val="en-US"/>
         </w:rPr>
         <w:t>Updated the language files with the drop-down list strings.</w:t>
+      </w:r>
+    </w:p>
+    <w:p>
+      <w:pPr>
+        <w:pStyle w:val="ListParagraph"/>
+        <w:numPr>
+          <w:ilvl w:val="0"/>
+          <w:numId w:val="6"/>
+        </w:numPr>
+        <w:rPr>
+          <w:lang w:val="en-US"/>
+        </w:rPr>
+      </w:pPr>
+      <w:r>
+        <w:rPr>
+          <w:lang w:val="en-US"/>
+        </w:rPr>
+        <w:lastRenderedPageBreak/>
+        <w:t>Added a try catch along with device null check for Bluetooth Disconnect check. Happens only after page initialization (device is not initialized yet).</w:t>
       </w:r>
     </w:p>
     <w:p>

</xml_diff>

<commit_message>
v1.0.13: Added "lang.de.js" and "lang.en.js" to the service worker (sw.js)
Signed-off-by: arunpulsar.github.io <80845015+arunpulsar@users.noreply.github.com>
</commit_message>
<xml_diff>
--- a/JOURNAL.docx
+++ b/JOURNAL.docx
@@ -96,35 +96,7 @@
         <w:rPr>
           <w:lang w:val="en-US"/>
         </w:rPr>
-        <w:t xml:space="preserve">Added </w:t>
-      </w:r>
-      <w:proofErr w:type="spellStart"/>
-      <w:r>
-        <w:rPr>
-          <w:lang w:val="en-US"/>
-        </w:rPr>
-        <w:t>JQuery</w:t>
-      </w:r>
-      <w:proofErr w:type="spellEnd"/>
-      <w:r>
-        <w:rPr>
-          <w:lang w:val="en-US"/>
-        </w:rPr>
-        <w:t xml:space="preserve"> and </w:t>
-      </w:r>
-      <w:proofErr w:type="spellStart"/>
-      <w:r>
-        <w:rPr>
-          <w:lang w:val="en-US"/>
-        </w:rPr>
-        <w:t>Impromtu</w:t>
-      </w:r>
-      <w:proofErr w:type="spellEnd"/>
-      <w:r>
-        <w:rPr>
-          <w:lang w:val="en-US"/>
-        </w:rPr>
-        <w:t xml:space="preserve"> plugins to introduce prompt with addons:</w:t>
+        <w:t>Added JQuery and Impromtu plugins to introduce prompt with addons:</w:t>
       </w:r>
     </w:p>
     <w:p>
@@ -178,21 +150,7 @@
         <w:rPr>
           <w:lang w:val="en-US"/>
         </w:rPr>
-        <w:t xml:space="preserve">Bluetooth password setting is nor controlled by </w:t>
-      </w:r>
-      <w:proofErr w:type="spellStart"/>
-      <w:r>
-        <w:rPr>
-          <w:lang w:val="en-US"/>
-        </w:rPr>
-        <w:t>reconfirm_password</w:t>
-      </w:r>
-      <w:proofErr w:type="spellEnd"/>
-      <w:r>
-        <w:rPr>
-          <w:lang w:val="en-US"/>
-        </w:rPr>
-        <w:t>().</w:t>
+        <w:t>Bluetooth password setting is nor controlled by reconfirm_password().</w:t>
       </w:r>
     </w:p>
     <w:p>
@@ -228,21 +186,7 @@
         <w:rPr>
           <w:lang w:val="en-US"/>
         </w:rPr>
-        <w:t>If matched, the password set function is called (</w:t>
-      </w:r>
-      <w:proofErr w:type="spellStart"/>
-      <w:r>
-        <w:rPr>
-          <w:lang w:val="en-US"/>
-        </w:rPr>
-        <w:t>set_bt_pwd</w:t>
-      </w:r>
-      <w:proofErr w:type="spellEnd"/>
-      <w:r>
-        <w:rPr>
-          <w:lang w:val="en-US"/>
-        </w:rPr>
-        <w:t>()). If failed, an error message is thrown.</w:t>
+        <w:t>If matched, the password set function is called (set_bt_pwd()). If failed, an error message is thrown.</w:t>
       </w:r>
     </w:p>
     <w:p>
@@ -609,49 +553,13 @@
         <w:rPr>
           <w:lang w:val="en-US"/>
         </w:rPr>
-        <w:t xml:space="preserve">Added the </w:t>
-      </w:r>
-      <w:proofErr w:type="spellStart"/>
-      <w:r>
-        <w:rPr>
-          <w:lang w:val="en-US"/>
-        </w:rPr>
-        <w:t>css</w:t>
-      </w:r>
-      <w:proofErr w:type="spellEnd"/>
-      <w:r>
-        <w:rPr>
-          <w:lang w:val="en-US"/>
-        </w:rPr>
-        <w:t xml:space="preserve"> and </w:t>
-      </w:r>
-      <w:proofErr w:type="spellStart"/>
-      <w:r>
-        <w:rPr>
-          <w:lang w:val="en-US"/>
-        </w:rPr>
-        <w:t>js</w:t>
-      </w:r>
-      <w:proofErr w:type="spellEnd"/>
-      <w:r>
-        <w:rPr>
-          <w:lang w:val="en-US"/>
-        </w:rPr>
-        <w:t xml:space="preserve"> files of </w:t>
-      </w:r>
-      <w:proofErr w:type="spellStart"/>
-      <w:r>
-        <w:rPr>
-          <w:lang w:val="en-US"/>
-        </w:rPr>
-        <w:t>jquery</w:t>
-      </w:r>
-      <w:proofErr w:type="spellEnd"/>
-      <w:r>
-        <w:rPr>
-          <w:lang w:val="en-US"/>
-        </w:rPr>
-        <w:t>-impromptu</w:t>
+        <w:t xml:space="preserve">Added the css and js files of </w:t>
+      </w:r>
+      <w:r>
+        <w:rPr>
+          <w:lang w:val="en-US"/>
+        </w:rPr>
+        <w:t>jquery-impromptu</w:t>
       </w:r>
       <w:r>
         <w:rPr>
@@ -828,35 +736,7 @@
         <w:rPr>
           <w:lang w:val="en-US"/>
         </w:rPr>
-        <w:t xml:space="preserve">&lt;script </w:t>
-      </w:r>
-      <w:proofErr w:type="spellStart"/>
-      <w:r>
-        <w:rPr>
-          <w:lang w:val="en-US"/>
-        </w:rPr>
-        <w:t>src</w:t>
-      </w:r>
-      <w:proofErr w:type="spellEnd"/>
-      <w:r>
-        <w:rPr>
-          <w:lang w:val="en-US"/>
-        </w:rPr>
-        <w:t>="</w:t>
-      </w:r>
-      <w:proofErr w:type="spellStart"/>
-      <w:r>
-        <w:rPr>
-          <w:lang w:val="en-US"/>
-        </w:rPr>
-        <w:t>js</w:t>
-      </w:r>
-      <w:proofErr w:type="spellEnd"/>
-      <w:r>
-        <w:rPr>
-          <w:lang w:val="en-US"/>
-        </w:rPr>
-        <w:t>/lang.en.js"&gt;&lt;/script&gt;</w:t>
+        <w:t>&lt;script src="js/lang.en.js"&gt;&lt;/script&gt;</w:t>
       </w:r>
     </w:p>
     <w:p>
@@ -874,21 +754,7 @@
         <w:rPr>
           <w:lang w:val="en-US"/>
         </w:rPr>
-        <w:t xml:space="preserve">To add a new string to any file, add a new line under lang{} inside the </w:t>
-      </w:r>
-      <w:proofErr w:type="spellStart"/>
-      <w:r>
-        <w:rPr>
-          <w:lang w:val="en-US"/>
-        </w:rPr>
-        <w:t>js</w:t>
-      </w:r>
-      <w:proofErr w:type="spellEnd"/>
-      <w:r>
-        <w:rPr>
-          <w:lang w:val="en-US"/>
-        </w:rPr>
-        <w:t xml:space="preserve"> file.</w:t>
+        <w:t>To add a new string to any file, add a new line under lang{} inside the js file.</w:t>
       </w:r>
     </w:p>
     <w:p>
@@ -961,16 +827,8 @@
         <w:rPr>
           <w:lang w:val="en-US"/>
         </w:rPr>
-        <w:t xml:space="preserve">, simply use </w:t>
-      </w:r>
-      <w:proofErr w:type="spellStart"/>
-      <w:r>
-        <w:rPr>
-          <w:lang w:val="en-US"/>
-        </w:rPr>
-        <w:t>lang.test</w:t>
-      </w:r>
-      <w:proofErr w:type="spellEnd"/>
+        <w:t>, simply use lang.test</w:t>
+      </w:r>
       <w:r>
         <w:rPr>
           <w:lang w:val="en-US"/>
@@ -1085,35 +943,13 @@
         <w:rPr>
           <w:lang w:val="en-US"/>
         </w:rPr>
-        <w:t xml:space="preserve">Triggers a </w:t>
-      </w:r>
-      <w:proofErr w:type="spellStart"/>
-      <w:r>
-        <w:rPr>
-          <w:lang w:val="en-US"/>
-        </w:rPr>
-        <w:t>lang_switch</w:t>
-      </w:r>
-      <w:proofErr w:type="spellEnd"/>
-      <w:r>
-        <w:rPr>
-          <w:lang w:val="en-US"/>
-        </w:rPr>
-        <w:t xml:space="preserve">() which selects </w:t>
-      </w:r>
-      <w:proofErr w:type="spellStart"/>
-      <w:r>
-        <w:rPr>
-          <w:lang w:val="en-US"/>
-        </w:rPr>
-        <w:t>js</w:t>
-      </w:r>
-      <w:proofErr w:type="spellEnd"/>
-      <w:r>
-        <w:rPr>
-          <w:lang w:val="en-US"/>
-        </w:rPr>
-        <w:t>/lang.en.js</w:t>
+        <w:t xml:space="preserve">Triggers lang_switch() which selects </w:t>
+      </w:r>
+      <w:r>
+        <w:rPr>
+          <w:lang w:val="en-US"/>
+        </w:rPr>
+        <w:t>js/lang.en.js</w:t>
       </w:r>
       <w:r>
         <w:rPr>
@@ -1121,19 +957,11 @@
         </w:rPr>
         <w:t xml:space="preserve"> or </w:t>
       </w:r>
-      <w:proofErr w:type="spellStart"/>
-      <w:r>
-        <w:rPr>
-          <w:lang w:val="en-US"/>
-        </w:rPr>
-        <w:t>js</w:t>
-      </w:r>
-      <w:proofErr w:type="spellEnd"/>
-      <w:r>
-        <w:rPr>
-          <w:lang w:val="en-US"/>
-        </w:rPr>
-        <w:t>/lang.</w:t>
+      <w:r>
+        <w:rPr>
+          <w:lang w:val="en-US"/>
+        </w:rPr>
+        <w:t>js/lang.</w:t>
       </w:r>
       <w:r>
         <w:rPr>
@@ -1171,19 +999,11 @@
         </w:rPr>
         <w:t xml:space="preserve">Calls </w:t>
       </w:r>
-      <w:proofErr w:type="spellStart"/>
-      <w:r>
-        <w:rPr>
-          <w:lang w:val="en-US"/>
-        </w:rPr>
-        <w:t>page_lang_switch</w:t>
-      </w:r>
-      <w:proofErr w:type="spellEnd"/>
-      <w:r>
-        <w:rPr>
-          <w:lang w:val="en-US"/>
-        </w:rPr>
-        <w:t>()</w:t>
+      <w:r>
+        <w:rPr>
+          <w:lang w:val="en-US"/>
+        </w:rPr>
+        <w:t>page_lang_switch()</w:t>
       </w:r>
       <w:r>
         <w:rPr>
@@ -1207,41 +1027,13 @@
         <w:rPr>
           <w:lang w:val="en-US"/>
         </w:rPr>
-        <w:t xml:space="preserve">Found that the language switching is only activated after the event has completed. i.e. </w:t>
-      </w:r>
-      <w:proofErr w:type="spellStart"/>
-      <w:r>
-        <w:rPr>
-          <w:lang w:val="en-US"/>
-        </w:rPr>
-        <w:t>onchange</w:t>
-      </w:r>
-      <w:proofErr w:type="spellEnd"/>
-      <w:r>
-        <w:rPr>
-          <w:lang w:val="en-US"/>
-        </w:rPr>
-        <w:t xml:space="preserve"> = “” for the </w:t>
-      </w:r>
-      <w:r>
-        <w:rPr>
-          <w:lang w:val="en-US"/>
-        </w:rPr>
-        <w:t>id = "</w:t>
-      </w:r>
-      <w:proofErr w:type="spellStart"/>
-      <w:r>
-        <w:rPr>
-          <w:lang w:val="en-US"/>
-        </w:rPr>
-        <w:t>lang_select_List</w:t>
-      </w:r>
-      <w:proofErr w:type="spellEnd"/>
-      <w:r>
-        <w:rPr>
-          <w:lang w:val="en-US"/>
-        </w:rPr>
-        <w:t>"</w:t>
+        <w:t xml:space="preserve">Found that the language switching is only activated after the event has completed. i.e. onchange = “” for the </w:t>
+      </w:r>
+      <w:r>
+        <w:rPr>
+          <w:lang w:val="en-US"/>
+        </w:rPr>
+        <w:t>id = "lang_select_List"</w:t>
       </w:r>
       <w:r>
         <w:rPr>
@@ -1265,49 +1057,13 @@
         <w:rPr>
           <w:lang w:val="en-US"/>
         </w:rPr>
-        <w:t xml:space="preserve">Requires to call the </w:t>
-      </w:r>
-      <w:proofErr w:type="spellStart"/>
-      <w:r>
-        <w:rPr>
-          <w:lang w:val="en-US"/>
-        </w:rPr>
-        <w:t>lang_switch</w:t>
-      </w:r>
-      <w:proofErr w:type="spellEnd"/>
-      <w:r>
-        <w:rPr>
-          <w:lang w:val="en-US"/>
-        </w:rPr>
-        <w:t xml:space="preserve">() using </w:t>
-      </w:r>
-      <w:proofErr w:type="spellStart"/>
-      <w:r>
-        <w:rPr>
-          <w:lang w:val="en-US"/>
-        </w:rPr>
-        <w:t>setTimeout</w:t>
-      </w:r>
-      <w:proofErr w:type="spellEnd"/>
-      <w:r>
-        <w:rPr>
-          <w:lang w:val="en-US"/>
-        </w:rPr>
-        <w:t>(</w:t>
-      </w:r>
-      <w:proofErr w:type="spellStart"/>
-      <w:r>
-        <w:rPr>
-          <w:lang w:val="en-US"/>
-        </w:rPr>
-        <w:t>lang_switch</w:t>
-      </w:r>
-      <w:proofErr w:type="spellEnd"/>
-      <w:r>
-        <w:rPr>
-          <w:lang w:val="en-US"/>
-        </w:rPr>
-        <w:t>, 100);</w:t>
+        <w:t xml:space="preserve">Requires to call the lang_switch() using </w:t>
+      </w:r>
+      <w:r>
+        <w:rPr>
+          <w:lang w:val="en-US"/>
+        </w:rPr>
+        <w:t>setTimeout(lang_switch, 100);</w:t>
       </w:r>
       <w:r>
         <w:rPr>
@@ -1355,16 +1111,8 @@
         <w:rPr>
           <w:lang w:val="en-US"/>
         </w:rPr>
-        <w:t>$.prompt(</w:t>
-      </w:r>
-      <w:proofErr w:type="spellStart"/>
-      <w:r>
-        <w:rPr>
-          <w:lang w:val="en-US"/>
-        </w:rPr>
-        <w:t>recon_pwd</w:t>
-      </w:r>
-      <w:proofErr w:type="spellEnd"/>
+        <w:t>$.prompt(recon_pwd)</w:t>
+      </w:r>
       <w:r>
         <w:rPr>
           <w:lang w:val="en-US"/>
@@ -1375,27 +1123,7 @@
         <w:rPr>
           <w:lang w:val="en-US"/>
         </w:rPr>
-        <w:t>)</w:t>
-      </w:r>
-      <w:r>
-        <w:rPr>
-          <w:lang w:val="en-US"/>
-        </w:rPr>
-        <w:t xml:space="preserve">. The variable </w:t>
-      </w:r>
-      <w:proofErr w:type="spellStart"/>
-      <w:r>
-        <w:rPr>
-          <w:lang w:val="en-US"/>
-        </w:rPr>
-        <w:t>recon_pwd</w:t>
-      </w:r>
-      <w:proofErr w:type="spellEnd"/>
-      <w:r>
-        <w:rPr>
-          <w:lang w:val="en-US"/>
-        </w:rPr>
-        <w:t xml:space="preserve"> is not getting updated since it </w:t>
+        <w:t xml:space="preserve">. The variable recon_pwd is not getting updated since it </w:t>
       </w:r>
       <w:r>
         <w:rPr>
@@ -1497,23 +1225,7 @@
                                 <w:sz w:val="18"/>
                                 <w:szCs w:val="18"/>
                               </w:rPr>
-                              <w:t xml:space="preserve">      $.prompt('&lt;label id="recon_msg1" name="recon_msg1"&gt;' + lang.reconfirm_pwd_msg1 + '&lt;/label&gt; &lt;input type="password" id="password" name="password" autocomplete="off" value="" style="font-size: 24pt; font-weight: 500; width:220px; height:65px;"&gt;&lt;</w:t>
-                            </w:r>
-                            <w:proofErr w:type="spellStart"/>
-                            <w:r>
-                              <w:rPr>
-                                <w:sz w:val="18"/>
-                                <w:szCs w:val="18"/>
-                              </w:rPr>
-                              <w:t>br</w:t>
-                            </w:r>
-                            <w:proofErr w:type="spellEnd"/>
-                            <w:r>
-                              <w:rPr>
-                                <w:sz w:val="18"/>
-                                <w:szCs w:val="18"/>
-                              </w:rPr>
-                              <w:t xml:space="preserve"> /&gt;' +</w:t>
+                              <w:t xml:space="preserve">      $.prompt('&lt;label id="recon_msg1" name="recon_msg1"&gt;' + lang.reconfirm_pwd_msg1 + '&lt;/label&gt; &lt;input type="password" id="password" name="password" autocomplete="off" value="" style="font-size: 24pt; font-weight: 500; width:220px; height:65px;"&gt;&lt;br /&gt;' +</w:t>
                             </w:r>
                           </w:p>
                           <w:p>
@@ -1529,23 +1241,7 @@
                                 <w:sz w:val="18"/>
                                 <w:szCs w:val="18"/>
                               </w:rPr>
-                              <w:t xml:space="preserve">            '&lt;label id="recon_msg2" name="recon_msg2" span class="emphasized"&gt;' + lang.reconfirm_pwd_msg2 + '&lt;/label&gt; &lt;</w:t>
-                            </w:r>
-                            <w:proofErr w:type="spellStart"/>
-                            <w:r>
-                              <w:rPr>
-                                <w:sz w:val="18"/>
-                                <w:szCs w:val="18"/>
-                              </w:rPr>
-                              <w:t>br</w:t>
-                            </w:r>
-                            <w:proofErr w:type="spellEnd"/>
-                            <w:r>
-                              <w:rPr>
-                                <w:sz w:val="18"/>
-                                <w:szCs w:val="18"/>
-                              </w:rPr>
-                              <w:t xml:space="preserve"> /&gt;', {</w:t>
+                              <w:t xml:space="preserve">            '&lt;label id="recon_msg2" name="recon_msg2" span class="emphasized"&gt;' + lang.reconfirm_pwd_msg2 + '&lt;/label&gt; &lt;br /&gt;', {</w:t>
                             </w:r>
                           </w:p>
                           <w:p>
@@ -1561,23 +1257,7 @@
                                 <w:sz w:val="18"/>
                                 <w:szCs w:val="18"/>
                               </w:rPr>
-                              <w:t xml:space="preserve">        title: </w:t>
-                            </w:r>
-                            <w:proofErr w:type="spellStart"/>
-                            <w:r>
-                              <w:rPr>
-                                <w:sz w:val="18"/>
-                                <w:szCs w:val="18"/>
-                              </w:rPr>
-                              <w:t>lang.reconfirm_pwd_title</w:t>
-                            </w:r>
-                            <w:proofErr w:type="spellEnd"/>
-                            <w:r>
-                              <w:rPr>
-                                <w:sz w:val="18"/>
-                                <w:szCs w:val="18"/>
-                              </w:rPr>
-                              <w:t>,//"RECONFIRM PASSWORD",</w:t>
+                              <w:t xml:space="preserve">        title: lang.reconfirm_pwd_title,//"RECONFIRM PASSWORD",</w:t>
                             </w:r>
                           </w:p>
                           <w:p>
@@ -1609,23 +1289,7 @@
                                 <w:sz w:val="18"/>
                                 <w:szCs w:val="18"/>
                               </w:rPr>
-                              <w:t xml:space="preserve">        // html:'&lt;label id="recon_msg1" name="recon_msg1"&gt;' + lang.reconfirm_pwd_msg1 + '&lt;/label&gt; &lt;input type="password" id="password" name="password" autocomplete="off" value="" style="font-size: 24pt; font-weight: 500; width:220px; height:65px;"&gt;&lt;</w:t>
-                            </w:r>
-                            <w:proofErr w:type="spellStart"/>
-                            <w:r>
-                              <w:rPr>
-                                <w:sz w:val="18"/>
-                                <w:szCs w:val="18"/>
-                              </w:rPr>
-                              <w:t>br</w:t>
-                            </w:r>
-                            <w:proofErr w:type="spellEnd"/>
-                            <w:r>
-                              <w:rPr>
-                                <w:sz w:val="18"/>
-                                <w:szCs w:val="18"/>
-                              </w:rPr>
-                              <w:t xml:space="preserve"> /&gt;' +</w:t>
+                              <w:t xml:space="preserve">        // html:'&lt;label id="recon_msg1" name="recon_msg1"&gt;' + lang.reconfirm_pwd_msg1 + '&lt;/label&gt; &lt;input type="password" id="password" name="password" autocomplete="off" value="" style="font-size: 24pt; font-weight: 500; width:220px; height:65px;"&gt;&lt;br /&gt;' +</w:t>
                             </w:r>
                           </w:p>
                           <w:p>
@@ -1641,23 +1305,7 @@
                                 <w:sz w:val="18"/>
                                 <w:szCs w:val="18"/>
                               </w:rPr>
-                              <w:t xml:space="preserve">        //     '&lt;label id="recon_msg2" name="recon_msg2" span class="emphasized"&gt;' + lang.reconfirm_pwd_msg2 + '&lt;/label&gt; &lt;</w:t>
-                            </w:r>
-                            <w:proofErr w:type="spellStart"/>
-                            <w:r>
-                              <w:rPr>
-                                <w:sz w:val="18"/>
-                                <w:szCs w:val="18"/>
-                              </w:rPr>
-                              <w:t>br</w:t>
-                            </w:r>
-                            <w:proofErr w:type="spellEnd"/>
-                            <w:r>
-                              <w:rPr>
-                                <w:sz w:val="18"/>
-                                <w:szCs w:val="18"/>
-                              </w:rPr>
-                              <w:t xml:space="preserve"> /&gt;',</w:t>
+                              <w:t xml:space="preserve">        //     '&lt;label id="recon_msg2" name="recon_msg2" span class="emphasized"&gt;' + lang.reconfirm_pwd_msg2 + '&lt;/label&gt; &lt;br /&gt;',</w:t>
                             </w:r>
                           </w:p>
                           <w:p>
@@ -1689,23 +1337,7 @@
                                 <w:sz w:val="18"/>
                                 <w:szCs w:val="18"/>
                               </w:rPr>
-                              <w:t xml:space="preserve">        //position: { container: 'h1', x: 200, y: 60, height: 400, width: 1000, arrow: '</w:t>
-                            </w:r>
-                            <w:proofErr w:type="spellStart"/>
-                            <w:r>
-                              <w:rPr>
-                                <w:sz w:val="18"/>
-                                <w:szCs w:val="18"/>
-                              </w:rPr>
-                              <w:t>tc</w:t>
-                            </w:r>
-                            <w:proofErr w:type="spellEnd"/>
-                            <w:r>
-                              <w:rPr>
-                                <w:sz w:val="18"/>
-                                <w:szCs w:val="18"/>
-                              </w:rPr>
-                              <w:t>' },</w:t>
+                              <w:t xml:space="preserve">        //position: { container: 'h1', x: 200, y: 60, height: 400, width: 1000, arrow: 'tc' },</w:t>
                             </w:r>
                           </w:p>
                           <w:p>
@@ -1737,39 +1369,7 @@
                                 <w:sz w:val="18"/>
                                 <w:szCs w:val="18"/>
                               </w:rPr>
-                              <w:t xml:space="preserve">        </w:t>
-                            </w:r>
-                            <w:proofErr w:type="spellStart"/>
-                            <w:r>
-                              <w:rPr>
-                                <w:sz w:val="18"/>
-                                <w:szCs w:val="18"/>
-                              </w:rPr>
-                              <w:t>submit:function</w:t>
-                            </w:r>
-                            <w:proofErr w:type="spellEnd"/>
-                            <w:r>
-                              <w:rPr>
-                                <w:sz w:val="18"/>
-                                <w:szCs w:val="18"/>
-                              </w:rPr>
-                              <w:t>(</w:t>
-                            </w:r>
-                            <w:proofErr w:type="spellStart"/>
-                            <w:r>
-                              <w:rPr>
-                                <w:sz w:val="18"/>
-                                <w:szCs w:val="18"/>
-                              </w:rPr>
-                              <w:t>e,v,m,f</w:t>
-                            </w:r>
-                            <w:proofErr w:type="spellEnd"/>
-                            <w:r>
-                              <w:rPr>
-                                <w:sz w:val="18"/>
-                                <w:szCs w:val="18"/>
-                              </w:rPr>
-                              <w:t>){</w:t>
+                              <w:t xml:space="preserve">        submit:function(e,v,m,f){</w:t>
                             </w:r>
                           </w:p>
                           <w:p>
@@ -1801,23 +1401,7 @@
                                 <w:sz w:val="18"/>
                                 <w:szCs w:val="18"/>
                               </w:rPr>
-                              <w:t xml:space="preserve">            // console.log($("#password").</w:t>
-                            </w:r>
-                            <w:proofErr w:type="spellStart"/>
-                            <w:r>
-                              <w:rPr>
-                                <w:sz w:val="18"/>
-                                <w:szCs w:val="18"/>
-                              </w:rPr>
-                              <w:t>val</w:t>
-                            </w:r>
-                            <w:proofErr w:type="spellEnd"/>
-                            <w:r>
-                              <w:rPr>
-                                <w:sz w:val="18"/>
-                                <w:szCs w:val="18"/>
-                              </w:rPr>
-                              <w:t>()); // Value entered in the password box</w:t>
+                              <w:t xml:space="preserve">            // console.log($("#password").val()); // Value entered in the password box</w:t>
                             </w:r>
                           </w:p>
                           <w:p>
@@ -1833,55 +1417,7 @@
                                 <w:sz w:val="18"/>
                                 <w:szCs w:val="18"/>
                               </w:rPr>
-                              <w:t xml:space="preserve">            if(</w:t>
-                            </w:r>
-                            <w:proofErr w:type="spellStart"/>
-                            <w:r>
-                              <w:rPr>
-                                <w:sz w:val="18"/>
-                                <w:szCs w:val="18"/>
-                              </w:rPr>
-                              <w:t>document.getElementById</w:t>
-                            </w:r>
-                            <w:proofErr w:type="spellEnd"/>
-                            <w:r>
-                              <w:rPr>
-                                <w:sz w:val="18"/>
-                                <w:szCs w:val="18"/>
-                              </w:rPr>
-                              <w:t>("</w:t>
-                            </w:r>
-                            <w:proofErr w:type="spellStart"/>
-                            <w:r>
-                              <w:rPr>
-                                <w:sz w:val="18"/>
-                                <w:szCs w:val="18"/>
-                              </w:rPr>
-                              <w:t>pWord</w:t>
-                            </w:r>
-                            <w:proofErr w:type="spellEnd"/>
-                            <w:r>
-                              <w:rPr>
-                                <w:sz w:val="18"/>
-                                <w:szCs w:val="18"/>
-                              </w:rPr>
-                              <w:t>-box").value == $("#password").</w:t>
-                            </w:r>
-                            <w:proofErr w:type="spellStart"/>
-                            <w:r>
-                              <w:rPr>
-                                <w:sz w:val="18"/>
-                                <w:szCs w:val="18"/>
-                              </w:rPr>
-                              <w:t>val</w:t>
-                            </w:r>
-                            <w:proofErr w:type="spellEnd"/>
-                            <w:r>
-                              <w:rPr>
-                                <w:sz w:val="18"/>
-                                <w:szCs w:val="18"/>
-                              </w:rPr>
-                              <w:t>())  // Password match</w:t>
+                              <w:t xml:space="preserve">            if(document.getElementById("pWord-box").value == $("#password").val())  // Password match</w:t>
                             </w:r>
                           </w:p>
                           <w:p>
@@ -1897,23 +1433,7 @@
                                 <w:sz w:val="18"/>
                                 <w:szCs w:val="18"/>
                               </w:rPr>
-                              <w:t xml:space="preserve">              </w:t>
-                            </w:r>
-                            <w:proofErr w:type="spellStart"/>
-                            <w:r>
-                              <w:rPr>
-                                <w:sz w:val="18"/>
-                                <w:szCs w:val="18"/>
-                              </w:rPr>
-                              <w:t>set_bt_pwd</w:t>
-                            </w:r>
-                            <w:proofErr w:type="spellEnd"/>
-                            <w:r>
-                              <w:rPr>
-                                <w:sz w:val="18"/>
-                                <w:szCs w:val="18"/>
-                              </w:rPr>
-                              <w:t>();</w:t>
+                              <w:t xml:space="preserve">              set_bt_pwd();</w:t>
                             </w:r>
                           </w:p>
                           <w:p>
@@ -2035,23 +1555,7 @@
                           <w:sz w:val="18"/>
                           <w:szCs w:val="18"/>
                         </w:rPr>
-                        <w:t xml:space="preserve">      $.prompt('&lt;label id="recon_msg1" name="recon_msg1"&gt;' + lang.reconfirm_pwd_msg1 + '&lt;/label&gt; &lt;input type="password" id="password" name="password" autocomplete="off" value="" style="font-size: 24pt; font-weight: 500; width:220px; height:65px;"&gt;&lt;</w:t>
-                      </w:r>
-                      <w:proofErr w:type="spellStart"/>
-                      <w:r>
-                        <w:rPr>
-                          <w:sz w:val="18"/>
-                          <w:szCs w:val="18"/>
-                        </w:rPr>
-                        <w:t>br</w:t>
-                      </w:r>
-                      <w:proofErr w:type="spellEnd"/>
-                      <w:r>
-                        <w:rPr>
-                          <w:sz w:val="18"/>
-                          <w:szCs w:val="18"/>
-                        </w:rPr>
-                        <w:t xml:space="preserve"> /&gt;' +</w:t>
+                        <w:t xml:space="preserve">      $.prompt('&lt;label id="recon_msg1" name="recon_msg1"&gt;' + lang.reconfirm_pwd_msg1 + '&lt;/label&gt; &lt;input type="password" id="password" name="password" autocomplete="off" value="" style="font-size: 24pt; font-weight: 500; width:220px; height:65px;"&gt;&lt;br /&gt;' +</w:t>
                       </w:r>
                     </w:p>
                     <w:p>
@@ -2067,23 +1571,7 @@
                           <w:sz w:val="18"/>
                           <w:szCs w:val="18"/>
                         </w:rPr>
-                        <w:t xml:space="preserve">            '&lt;label id="recon_msg2" name="recon_msg2" span class="emphasized"&gt;' + lang.reconfirm_pwd_msg2 + '&lt;/label&gt; &lt;</w:t>
-                      </w:r>
-                      <w:proofErr w:type="spellStart"/>
-                      <w:r>
-                        <w:rPr>
-                          <w:sz w:val="18"/>
-                          <w:szCs w:val="18"/>
-                        </w:rPr>
-                        <w:t>br</w:t>
-                      </w:r>
-                      <w:proofErr w:type="spellEnd"/>
-                      <w:r>
-                        <w:rPr>
-                          <w:sz w:val="18"/>
-                          <w:szCs w:val="18"/>
-                        </w:rPr>
-                        <w:t xml:space="preserve"> /&gt;', {</w:t>
+                        <w:t xml:space="preserve">            '&lt;label id="recon_msg2" name="recon_msg2" span class="emphasized"&gt;' + lang.reconfirm_pwd_msg2 + '&lt;/label&gt; &lt;br /&gt;', {</w:t>
                       </w:r>
                     </w:p>
                     <w:p>
@@ -2099,23 +1587,7 @@
                           <w:sz w:val="18"/>
                           <w:szCs w:val="18"/>
                         </w:rPr>
-                        <w:t xml:space="preserve">        title: </w:t>
-                      </w:r>
-                      <w:proofErr w:type="spellStart"/>
-                      <w:r>
-                        <w:rPr>
-                          <w:sz w:val="18"/>
-                          <w:szCs w:val="18"/>
-                        </w:rPr>
-                        <w:t>lang.reconfirm_pwd_title</w:t>
-                      </w:r>
-                      <w:proofErr w:type="spellEnd"/>
-                      <w:r>
-                        <w:rPr>
-                          <w:sz w:val="18"/>
-                          <w:szCs w:val="18"/>
-                        </w:rPr>
-                        <w:t>,//"RECONFIRM PASSWORD",</w:t>
+                        <w:t xml:space="preserve">        title: lang.reconfirm_pwd_title,//"RECONFIRM PASSWORD",</w:t>
                       </w:r>
                     </w:p>
                     <w:p>
@@ -2147,23 +1619,7 @@
                           <w:sz w:val="18"/>
                           <w:szCs w:val="18"/>
                         </w:rPr>
-                        <w:t xml:space="preserve">        // html:'&lt;label id="recon_msg1" name="recon_msg1"&gt;' + lang.reconfirm_pwd_msg1 + '&lt;/label&gt; &lt;input type="password" id="password" name="password" autocomplete="off" value="" style="font-size: 24pt; font-weight: 500; width:220px; height:65px;"&gt;&lt;</w:t>
-                      </w:r>
-                      <w:proofErr w:type="spellStart"/>
-                      <w:r>
-                        <w:rPr>
-                          <w:sz w:val="18"/>
-                          <w:szCs w:val="18"/>
-                        </w:rPr>
-                        <w:t>br</w:t>
-                      </w:r>
-                      <w:proofErr w:type="spellEnd"/>
-                      <w:r>
-                        <w:rPr>
-                          <w:sz w:val="18"/>
-                          <w:szCs w:val="18"/>
-                        </w:rPr>
-                        <w:t xml:space="preserve"> /&gt;' +</w:t>
+                        <w:t xml:space="preserve">        // html:'&lt;label id="recon_msg1" name="recon_msg1"&gt;' + lang.reconfirm_pwd_msg1 + '&lt;/label&gt; &lt;input type="password" id="password" name="password" autocomplete="off" value="" style="font-size: 24pt; font-weight: 500; width:220px; height:65px;"&gt;&lt;br /&gt;' +</w:t>
                       </w:r>
                     </w:p>
                     <w:p>
@@ -2179,23 +1635,7 @@
                           <w:sz w:val="18"/>
                           <w:szCs w:val="18"/>
                         </w:rPr>
-                        <w:t xml:space="preserve">        //     '&lt;label id="recon_msg2" name="recon_msg2" span class="emphasized"&gt;' + lang.reconfirm_pwd_msg2 + '&lt;/label&gt; &lt;</w:t>
-                      </w:r>
-                      <w:proofErr w:type="spellStart"/>
-                      <w:r>
-                        <w:rPr>
-                          <w:sz w:val="18"/>
-                          <w:szCs w:val="18"/>
-                        </w:rPr>
-                        <w:t>br</w:t>
-                      </w:r>
-                      <w:proofErr w:type="spellEnd"/>
-                      <w:r>
-                        <w:rPr>
-                          <w:sz w:val="18"/>
-                          <w:szCs w:val="18"/>
-                        </w:rPr>
-                        <w:t xml:space="preserve"> /&gt;',</w:t>
+                        <w:t xml:space="preserve">        //     '&lt;label id="recon_msg2" name="recon_msg2" span class="emphasized"&gt;' + lang.reconfirm_pwd_msg2 + '&lt;/label&gt; &lt;br /&gt;',</w:t>
                       </w:r>
                     </w:p>
                     <w:p>
@@ -2227,23 +1667,7 @@
                           <w:sz w:val="18"/>
                           <w:szCs w:val="18"/>
                         </w:rPr>
-                        <w:t xml:space="preserve">        //position: { container: 'h1', x: 200, y: 60, height: 400, width: 1000, arrow: '</w:t>
-                      </w:r>
-                      <w:proofErr w:type="spellStart"/>
-                      <w:r>
-                        <w:rPr>
-                          <w:sz w:val="18"/>
-                          <w:szCs w:val="18"/>
-                        </w:rPr>
-                        <w:t>tc</w:t>
-                      </w:r>
-                      <w:proofErr w:type="spellEnd"/>
-                      <w:r>
-                        <w:rPr>
-                          <w:sz w:val="18"/>
-                          <w:szCs w:val="18"/>
-                        </w:rPr>
-                        <w:t>' },</w:t>
+                        <w:t xml:space="preserve">        //position: { container: 'h1', x: 200, y: 60, height: 400, width: 1000, arrow: 'tc' },</w:t>
                       </w:r>
                     </w:p>
                     <w:p>
@@ -2275,39 +1699,7 @@
                           <w:sz w:val="18"/>
                           <w:szCs w:val="18"/>
                         </w:rPr>
-                        <w:t xml:space="preserve">        </w:t>
-                      </w:r>
-                      <w:proofErr w:type="spellStart"/>
-                      <w:r>
-                        <w:rPr>
-                          <w:sz w:val="18"/>
-                          <w:szCs w:val="18"/>
-                        </w:rPr>
-                        <w:t>submit:function</w:t>
-                      </w:r>
-                      <w:proofErr w:type="spellEnd"/>
-                      <w:r>
-                        <w:rPr>
-                          <w:sz w:val="18"/>
-                          <w:szCs w:val="18"/>
-                        </w:rPr>
-                        <w:t>(</w:t>
-                      </w:r>
-                      <w:proofErr w:type="spellStart"/>
-                      <w:r>
-                        <w:rPr>
-                          <w:sz w:val="18"/>
-                          <w:szCs w:val="18"/>
-                        </w:rPr>
-                        <w:t>e,v,m,f</w:t>
-                      </w:r>
-                      <w:proofErr w:type="spellEnd"/>
-                      <w:r>
-                        <w:rPr>
-                          <w:sz w:val="18"/>
-                          <w:szCs w:val="18"/>
-                        </w:rPr>
-                        <w:t>){</w:t>
+                        <w:t xml:space="preserve">        submit:function(e,v,m,f){</w:t>
                       </w:r>
                     </w:p>
                     <w:p>
@@ -2339,23 +1731,7 @@
                           <w:sz w:val="18"/>
                           <w:szCs w:val="18"/>
                         </w:rPr>
-                        <w:t xml:space="preserve">            // console.log($("#password").</w:t>
-                      </w:r>
-                      <w:proofErr w:type="spellStart"/>
-                      <w:r>
-                        <w:rPr>
-                          <w:sz w:val="18"/>
-                          <w:szCs w:val="18"/>
-                        </w:rPr>
-                        <w:t>val</w:t>
-                      </w:r>
-                      <w:proofErr w:type="spellEnd"/>
-                      <w:r>
-                        <w:rPr>
-                          <w:sz w:val="18"/>
-                          <w:szCs w:val="18"/>
-                        </w:rPr>
-                        <w:t>()); // Value entered in the password box</w:t>
+                        <w:t xml:space="preserve">            // console.log($("#password").val()); // Value entered in the password box</w:t>
                       </w:r>
                     </w:p>
                     <w:p>
@@ -2371,55 +1747,7 @@
                           <w:sz w:val="18"/>
                           <w:szCs w:val="18"/>
                         </w:rPr>
-                        <w:t xml:space="preserve">            if(</w:t>
-                      </w:r>
-                      <w:proofErr w:type="spellStart"/>
-                      <w:r>
-                        <w:rPr>
-                          <w:sz w:val="18"/>
-                          <w:szCs w:val="18"/>
-                        </w:rPr>
-                        <w:t>document.getElementById</w:t>
-                      </w:r>
-                      <w:proofErr w:type="spellEnd"/>
-                      <w:r>
-                        <w:rPr>
-                          <w:sz w:val="18"/>
-                          <w:szCs w:val="18"/>
-                        </w:rPr>
-                        <w:t>("</w:t>
-                      </w:r>
-                      <w:proofErr w:type="spellStart"/>
-                      <w:r>
-                        <w:rPr>
-                          <w:sz w:val="18"/>
-                          <w:szCs w:val="18"/>
-                        </w:rPr>
-                        <w:t>pWord</w:t>
-                      </w:r>
-                      <w:proofErr w:type="spellEnd"/>
-                      <w:r>
-                        <w:rPr>
-                          <w:sz w:val="18"/>
-                          <w:szCs w:val="18"/>
-                        </w:rPr>
-                        <w:t>-box").value == $("#password").</w:t>
-                      </w:r>
-                      <w:proofErr w:type="spellStart"/>
-                      <w:r>
-                        <w:rPr>
-                          <w:sz w:val="18"/>
-                          <w:szCs w:val="18"/>
-                        </w:rPr>
-                        <w:t>val</w:t>
-                      </w:r>
-                      <w:proofErr w:type="spellEnd"/>
-                      <w:r>
-                        <w:rPr>
-                          <w:sz w:val="18"/>
-                          <w:szCs w:val="18"/>
-                        </w:rPr>
-                        <w:t>())  // Password match</w:t>
+                        <w:t xml:space="preserve">            if(document.getElementById("pWord-box").value == $("#password").val())  // Password match</w:t>
                       </w:r>
                     </w:p>
                     <w:p>
@@ -2435,23 +1763,7 @@
                           <w:sz w:val="18"/>
                           <w:szCs w:val="18"/>
                         </w:rPr>
-                        <w:t xml:space="preserve">              </w:t>
-                      </w:r>
-                      <w:proofErr w:type="spellStart"/>
-                      <w:r>
-                        <w:rPr>
-                          <w:sz w:val="18"/>
-                          <w:szCs w:val="18"/>
-                        </w:rPr>
-                        <w:t>set_bt_pwd</w:t>
-                      </w:r>
-                      <w:proofErr w:type="spellEnd"/>
-                      <w:r>
-                        <w:rPr>
-                          <w:sz w:val="18"/>
-                          <w:szCs w:val="18"/>
-                        </w:rPr>
-                        <w:t>();</w:t>
+                        <w:t xml:space="preserve">              set_bt_pwd();</w:t>
                       </w:r>
                     </w:p>
                     <w:p>
@@ -2546,21 +1858,7 @@
         <w:rPr>
           <w:lang w:val="en-US"/>
         </w:rPr>
-        <w:t xml:space="preserve">Requires the whole </w:t>
-      </w:r>
-      <w:proofErr w:type="spellStart"/>
-      <w:r>
-        <w:rPr>
-          <w:lang w:val="en-US"/>
-        </w:rPr>
-        <w:t>recon_pwd</w:t>
-      </w:r>
-      <w:proofErr w:type="spellEnd"/>
-      <w:r>
-        <w:rPr>
-          <w:lang w:val="en-US"/>
-        </w:rPr>
-        <w:t xml:space="preserve"> to be called inside the $.(prompt) as follows:</w:t>
+        <w:t>Requires the whole recon_pwd to be called inside the $.(prompt) as follows:</w:t>
       </w:r>
     </w:p>
     <w:p>
@@ -2634,6 +1932,141 @@
           <w:lang w:val="en-US"/>
         </w:rPr>
         <w:t>Version updated to 1.0.12</w:t>
+      </w:r>
+    </w:p>
+    <w:p>
+      <w:pPr>
+        <w:rPr>
+          <w:b/>
+          <w:bCs/>
+          <w:sz w:val="24"/>
+          <w:szCs w:val="24"/>
+          <w:lang w:val="en-US"/>
+        </w:rPr>
+      </w:pPr>
+      <w:r>
+        <w:rPr>
+          <w:b/>
+          <w:bCs/>
+          <w:sz w:val="24"/>
+          <w:szCs w:val="24"/>
+          <w:lang w:val="en-US"/>
+        </w:rPr>
+        <w:t>27/02/2023 (AK):</w:t>
+      </w:r>
+    </w:p>
+    <w:p>
+      <w:pPr>
+        <w:pStyle w:val="ListParagraph"/>
+        <w:numPr>
+          <w:ilvl w:val="0"/>
+          <w:numId w:val="7"/>
+        </w:numPr>
+        <w:rPr>
+          <w:lang w:val="en-US"/>
+        </w:rPr>
+      </w:pPr>
+      <w:r>
+        <w:rPr>
+          <w:lang w:val="en-US"/>
+        </w:rPr>
+        <w:t xml:space="preserve">Added </w:t>
+      </w:r>
+      <w:r>
+        <w:rPr>
+          <w:lang w:val="en-US"/>
+        </w:rPr>
+        <w:t>“</w:t>
+      </w:r>
+      <w:r>
+        <w:rPr>
+          <w:lang w:val="en-US"/>
+        </w:rPr>
+        <w:t>lang.de.js</w:t>
+      </w:r>
+      <w:r>
+        <w:rPr>
+          <w:lang w:val="en-US"/>
+        </w:rPr>
+        <w:t>”</w:t>
+      </w:r>
+      <w:r>
+        <w:rPr>
+          <w:lang w:val="en-US"/>
+        </w:rPr>
+        <w:t xml:space="preserve"> and </w:t>
+      </w:r>
+      <w:r>
+        <w:rPr>
+          <w:lang w:val="en-US"/>
+        </w:rPr>
+        <w:t>“</w:t>
+      </w:r>
+      <w:r>
+        <w:rPr>
+          <w:lang w:val="en-US"/>
+        </w:rPr>
+        <w:t>lang.</w:t>
+      </w:r>
+      <w:r>
+        <w:rPr>
+          <w:lang w:val="en-US"/>
+        </w:rPr>
+        <w:t>en</w:t>
+      </w:r>
+      <w:r>
+        <w:rPr>
+          <w:lang w:val="en-US"/>
+        </w:rPr>
+        <w:t>.js</w:t>
+      </w:r>
+      <w:r>
+        <w:rPr>
+          <w:lang w:val="en-US"/>
+        </w:rPr>
+        <w:t>”</w:t>
+      </w:r>
+      <w:r>
+        <w:rPr>
+          <w:lang w:val="en-US"/>
+        </w:rPr>
+        <w:t xml:space="preserve"> to the </w:t>
+      </w:r>
+      <w:r>
+        <w:rPr>
+          <w:lang w:val="en-US"/>
+        </w:rPr>
+        <w:t>service worker (</w:t>
+      </w:r>
+      <w:r>
+        <w:rPr>
+          <w:lang w:val="en-US"/>
+        </w:rPr>
+        <w:t>sw.js</w:t>
+      </w:r>
+      <w:r>
+        <w:rPr>
+          <w:lang w:val="en-US"/>
+        </w:rPr>
+        <w:t>)</w:t>
+      </w:r>
+    </w:p>
+    <w:p>
+      <w:pPr>
+        <w:pStyle w:val="ListParagraph"/>
+        <w:numPr>
+          <w:ilvl w:val="0"/>
+          <w:numId w:val="7"/>
+        </w:numPr>
+        <w:rPr>
+          <w:lang w:val="en-US"/>
+        </w:rPr>
+      </w:pPr>
+      <w:r>
+        <w:rPr>
+          <w:lang w:val="en-US"/>
+        </w:rPr>
+        <w:t>Version updated to 1.0.13</w:t>
       </w:r>
     </w:p>
     <w:sectPr>
@@ -3219,6 +2652,119 @@
     <w:nsid w:val="5BA62FE7"/>
     <w:multiLevelType w:val="hybridMultilevel"/>
     <w:tmpl w:val="B7B89116"/>
+    <w:lvl w:ilvl="0" w:tplc="08090009">
+      <w:start w:val="1"/>
+      <w:numFmt w:val="bullet"/>
+      <w:lvlText w:val=""/>
+      <w:lvlJc w:val="left"/>
+      <w:pPr>
+        <w:ind w:left="720" w:hanging="360"/>
+      </w:pPr>
+      <w:rPr>
+        <w:rFonts w:ascii="Wingdings" w:hAnsi="Wingdings" w:hint="default"/>
+      </w:rPr>
+    </w:lvl>
+    <w:lvl w:ilvl="1" w:tplc="08090003" w:tentative="1">
+      <w:start w:val="1"/>
+      <w:numFmt w:val="bullet"/>
+      <w:lvlText w:val="o"/>
+      <w:lvlJc w:val="left"/>
+      <w:pPr>
+        <w:ind w:left="1440" w:hanging="360"/>
+      </w:pPr>
+      <w:rPr>
+        <w:rFonts w:ascii="Courier New" w:hAnsi="Courier New" w:cs="Courier New" w:hint="default"/>
+      </w:rPr>
+    </w:lvl>
+    <w:lvl w:ilvl="2" w:tplc="08090005" w:tentative="1">
+      <w:start w:val="1"/>
+      <w:numFmt w:val="bullet"/>
+      <w:lvlText w:val=""/>
+      <w:lvlJc w:val="left"/>
+      <w:pPr>
+        <w:ind w:left="2160" w:hanging="360"/>
+      </w:pPr>
+      <w:rPr>
+        <w:rFonts w:ascii="Wingdings" w:hAnsi="Wingdings" w:hint="default"/>
+      </w:rPr>
+    </w:lvl>
+    <w:lvl w:ilvl="3" w:tplc="08090001" w:tentative="1">
+      <w:start w:val="1"/>
+      <w:numFmt w:val="bullet"/>
+      <w:lvlText w:val=""/>
+      <w:lvlJc w:val="left"/>
+      <w:pPr>
+        <w:ind w:left="2880" w:hanging="360"/>
+      </w:pPr>
+      <w:rPr>
+        <w:rFonts w:ascii="Symbol" w:hAnsi="Symbol" w:hint="default"/>
+      </w:rPr>
+    </w:lvl>
+    <w:lvl w:ilvl="4" w:tplc="08090003" w:tentative="1">
+      <w:start w:val="1"/>
+      <w:numFmt w:val="bullet"/>
+      <w:lvlText w:val="o"/>
+      <w:lvlJc w:val="left"/>
+      <w:pPr>
+        <w:ind w:left="3600" w:hanging="360"/>
+      </w:pPr>
+      <w:rPr>
+        <w:rFonts w:ascii="Courier New" w:hAnsi="Courier New" w:cs="Courier New" w:hint="default"/>
+      </w:rPr>
+    </w:lvl>
+    <w:lvl w:ilvl="5" w:tplc="08090005" w:tentative="1">
+      <w:start w:val="1"/>
+      <w:numFmt w:val="bullet"/>
+      <w:lvlText w:val=""/>
+      <w:lvlJc w:val="left"/>
+      <w:pPr>
+        <w:ind w:left="4320" w:hanging="360"/>
+      </w:pPr>
+      <w:rPr>
+        <w:rFonts w:ascii="Wingdings" w:hAnsi="Wingdings" w:hint="default"/>
+      </w:rPr>
+    </w:lvl>
+    <w:lvl w:ilvl="6" w:tplc="08090001" w:tentative="1">
+      <w:start w:val="1"/>
+      <w:numFmt w:val="bullet"/>
+      <w:lvlText w:val=""/>
+      <w:lvlJc w:val="left"/>
+      <w:pPr>
+        <w:ind w:left="5040" w:hanging="360"/>
+      </w:pPr>
+      <w:rPr>
+        <w:rFonts w:ascii="Symbol" w:hAnsi="Symbol" w:hint="default"/>
+      </w:rPr>
+    </w:lvl>
+    <w:lvl w:ilvl="7" w:tplc="08090003" w:tentative="1">
+      <w:start w:val="1"/>
+      <w:numFmt w:val="bullet"/>
+      <w:lvlText w:val="o"/>
+      <w:lvlJc w:val="left"/>
+      <w:pPr>
+        <w:ind w:left="5760" w:hanging="360"/>
+      </w:pPr>
+      <w:rPr>
+        <w:rFonts w:ascii="Courier New" w:hAnsi="Courier New" w:cs="Courier New" w:hint="default"/>
+      </w:rPr>
+    </w:lvl>
+    <w:lvl w:ilvl="8" w:tplc="08090005" w:tentative="1">
+      <w:start w:val="1"/>
+      <w:numFmt w:val="bullet"/>
+      <w:lvlText w:val=""/>
+      <w:lvlJc w:val="left"/>
+      <w:pPr>
+        <w:ind w:left="6480" w:hanging="360"/>
+      </w:pPr>
+      <w:rPr>
+        <w:rFonts w:ascii="Wingdings" w:hAnsi="Wingdings" w:hint="default"/>
+      </w:rPr>
+    </w:lvl>
+  </w:abstractNum>
+  <w:abstractNum w:abstractNumId="6" w15:restartNumberingAfterBreak="0">
+    <w:nsid w:val="78BC17C2"/>
+    <w:multiLevelType w:val="hybridMultilevel"/>
+    <w:tmpl w:val="3552E354"/>
     <w:lvl w:ilvl="0" w:tplc="08090009">
       <w:start w:val="1"/>
       <w:numFmt w:val="bullet"/>
@@ -3345,6 +2891,9 @@
   </w:num>
   <w:num w:numId="6" w16cid:durableId="1430005392">
     <w:abstractNumId w:val="1"/>
+  </w:num>
+  <w:num w:numId="7" w16cid:durableId="1316497897">
+    <w:abstractNumId w:val="6"/>
   </w:num>
 </w:numbering>
 </file>

</xml_diff>

<commit_message>
v1.1.0: Based on NIVUS_web-app v1.1.0. Language selection v2.0 (Single static file (lang.js) instead of dynamic loading(lang.de.js and lang.en.js)) Updated language file from NIVUS. VOLUMENEINHEITEN was split into VOLUMEN EINHEITEN for fitting the string better in the frame. Fix for Failed error message not showing the error type. Page reloads after disconnect (for clearing paired bluetooth info cache and to get the latest device name). New language strings added. Updated sw.js with lang.js (Removed lang.de.js and lang.en.js)
Signed-off-by: arunpulsar.github.io <80845015+arunpulsar@users.noreply.github.com>
</commit_message>
<xml_diff>
--- a/JOURNAL.docx
+++ b/JOURNAL.docx
@@ -2069,6 +2069,255 @@
         <w:t>Version updated to 1.0.13</w:t>
       </w:r>
     </w:p>
+    <w:p>
+      <w:pPr>
+        <w:rPr>
+          <w:b/>
+          <w:bCs/>
+          <w:sz w:val="24"/>
+          <w:szCs w:val="24"/>
+          <w:lang w:val="en-US"/>
+        </w:rPr>
+      </w:pPr>
+      <w:r>
+        <w:rPr>
+          <w:b/>
+          <w:bCs/>
+          <w:sz w:val="24"/>
+          <w:szCs w:val="24"/>
+          <w:lang w:val="en-US"/>
+        </w:rPr>
+        <w:t>14/04/2023 (AK):</w:t>
+      </w:r>
+    </w:p>
+    <w:p>
+      <w:pPr>
+        <w:pStyle w:val="ListParagraph"/>
+        <w:numPr>
+          <w:ilvl w:val="0"/>
+          <w:numId w:val="9"/>
+        </w:numPr>
+        <w:rPr>
+          <w:lang w:val="en-US"/>
+        </w:rPr>
+      </w:pPr>
+      <w:r>
+        <w:rPr>
+          <w:lang w:val="en-US"/>
+        </w:rPr>
+        <w:t>Based on NIVUS_web-app v1.1.0.</w:t>
+      </w:r>
+      <w:r>
+        <w:rPr>
+          <w:lang w:val="en-US"/>
+        </w:rPr>
+        <w:t xml:space="preserve"> Version updated to 1.1.0</w:t>
+      </w:r>
+    </w:p>
+    <w:p>
+      <w:pPr>
+        <w:pStyle w:val="ListParagraph"/>
+        <w:numPr>
+          <w:ilvl w:val="0"/>
+          <w:numId w:val="9"/>
+        </w:numPr>
+        <w:rPr>
+          <w:lang w:val="en-US"/>
+        </w:rPr>
+      </w:pPr>
+      <w:r>
+        <w:rPr>
+          <w:lang w:val="en-US"/>
+        </w:rPr>
+        <w:t>Bug fix for the intermittent language switch. Dynamic loading of files requires a minimum of a couple of ms to properly work. Switched from dynamic loading (lang.en.js, lang.de.js) to a static one (i.e., single file with language selection using array mapping – lang.js).</w:t>
+      </w:r>
+    </w:p>
+    <w:p>
+      <w:pPr>
+        <w:pStyle w:val="ListParagraph"/>
+        <w:numPr>
+          <w:ilvl w:val="0"/>
+          <w:numId w:val="9"/>
+        </w:numPr>
+        <w:rPr>
+          <w:lang w:val="en-US"/>
+        </w:rPr>
+      </w:pPr>
+      <w:r>
+        <w:rPr>
+          <w:lang w:val="en-US"/>
+        </w:rPr>
+        <w:t>Updated language file from NIVUS. Updated lang.js (</w:t>
+      </w:r>
+      <w:r>
+        <w:rPr>
+          <w:lang w:val="en-US"/>
+        </w:rPr>
+        <w:t>VOLUMENEINHEITEN</w:t>
+      </w:r>
+      <w:r>
+        <w:rPr>
+          <w:lang w:val="en-US"/>
+        </w:rPr>
+        <w:t xml:space="preserve"> was split into </w:t>
+      </w:r>
+      <w:r>
+        <w:rPr>
+          <w:lang w:val="en-US"/>
+        </w:rPr>
+        <w:t>VOLUMEN EINHEITEN</w:t>
+      </w:r>
+      <w:r>
+        <w:rPr>
+          <w:lang w:val="en-US"/>
+        </w:rPr>
+        <w:t xml:space="preserve"> for fitting the string better in the frame)</w:t>
+      </w:r>
+    </w:p>
+    <w:p>
+      <w:pPr>
+        <w:pStyle w:val="ListParagraph"/>
+        <w:numPr>
+          <w:ilvl w:val="0"/>
+          <w:numId w:val="9"/>
+        </w:numPr>
+        <w:rPr>
+          <w:lang w:val="en-US"/>
+        </w:rPr>
+      </w:pPr>
+      <w:r>
+        <w:rPr>
+          <w:lang w:val="en-US"/>
+        </w:rPr>
+        <w:t>Fix for Failed error message not showing the error type.</w:t>
+      </w:r>
+    </w:p>
+    <w:p>
+      <w:pPr>
+        <w:pStyle w:val="ListParagraph"/>
+        <w:numPr>
+          <w:ilvl w:val="0"/>
+          <w:numId w:val="9"/>
+        </w:numPr>
+        <w:rPr>
+          <w:lang w:val="en-US"/>
+        </w:rPr>
+      </w:pPr>
+      <w:r>
+        <w:rPr>
+          <w:lang w:val="en-US"/>
+        </w:rPr>
+        <w:t>Added auto page reload on disconnect (either via END SESSION or device reboot).</w:t>
+      </w:r>
+    </w:p>
+    <w:p>
+      <w:pPr>
+        <w:pStyle w:val="ListParagraph"/>
+        <w:rPr>
+          <w:lang w:val="en-US"/>
+        </w:rPr>
+      </w:pPr>
+      <w:r>
+        <w:rPr>
+          <w:lang w:val="en-US"/>
+        </w:rPr>
+        <w:t>NOTE: Found that an experimental functionality (</w:t>
+      </w:r>
+      <w:r>
+        <w:rPr>
+          <w:lang w:val="en-US"/>
+        </w:rPr>
+        <w:t>device.forget()</w:t>
+      </w:r>
+      <w:r>
+        <w:rPr>
+          <w:lang w:val="en-US"/>
+        </w:rPr>
+        <w:t xml:space="preserve">) that is currently available in Chrome 101 works fine. However, it requires user intervention in enabling chrome flag </w:t>
+      </w:r>
+      <w:r>
+        <w:rPr>
+          <w:i/>
+          <w:iCs/>
+          <w:lang w:val="en-US"/>
+        </w:rPr>
+        <w:t>chrome://flags/#enable-web-bluetooth-new-permissions-backend</w:t>
+      </w:r>
+      <w:r>
+        <w:rPr>
+          <w:i/>
+          <w:iCs/>
+          <w:lang w:val="en-US"/>
+        </w:rPr>
+        <w:t xml:space="preserve">. </w:t>
+      </w:r>
+      <w:r>
+        <w:rPr>
+          <w:lang w:val="en-US"/>
+        </w:rPr>
+        <w:t>This functionality would be ideal and should be used in the future once this flag is auto enabled as it does not require the page to reload.</w:t>
+      </w:r>
+    </w:p>
+    <w:p>
+      <w:pPr>
+        <w:pStyle w:val="ListParagraph"/>
+        <w:numPr>
+          <w:ilvl w:val="0"/>
+          <w:numId w:val="9"/>
+        </w:numPr>
+        <w:rPr>
+          <w:lang w:val="en-US"/>
+        </w:rPr>
+      </w:pPr>
+      <w:r>
+        <w:rPr>
+          <w:lang w:val="en-US"/>
+        </w:rPr>
+        <w:t>Added language string for “Enter Password”. Also, corrected the wrong strings for “</w:t>
+      </w:r>
+      <w:r>
+        <w:rPr>
+          <w:lang w:val="en-US"/>
+        </w:rPr>
+        <w:t>Setting new Bluetooth range. Please wait...</w:t>
+      </w:r>
+      <w:r>
+        <w:rPr>
+          <w:lang w:val="en-US"/>
+        </w:rPr>
+        <w:t>” and “</w:t>
+      </w:r>
+      <w:r>
+        <w:rPr>
+          <w:lang w:val="en-US"/>
+        </w:rPr>
+        <w:t>Setting new Bluetooth device name. Please wait...</w:t>
+      </w:r>
+      <w:r>
+        <w:rPr>
+          <w:lang w:val="en-US"/>
+        </w:rPr>
+        <w:t>” with new strings (was missed during the first version of language porting).</w:t>
+      </w:r>
+    </w:p>
+    <w:p>
+      <w:pPr>
+        <w:pStyle w:val="ListParagraph"/>
+        <w:numPr>
+          <w:ilvl w:val="0"/>
+          <w:numId w:val="8"/>
+        </w:numPr>
+        <w:rPr>
+          <w:lang w:val="en-US"/>
+        </w:rPr>
+      </w:pPr>
+      <w:r>
+        <w:rPr>
+          <w:lang w:val="en-US"/>
+        </w:rPr>
+        <w:t>Updated sw.js with lang.js (Removed lang.en.js and lang.de.js)</w:t>
+      </w:r>
+    </w:p>
     <w:sectPr>
       <w:pgSz w:w="11906" w:h="16838"/>
       <w:pgMar w:top="1440" w:right="1440" w:bottom="1440" w:left="1440" w:header="708" w:footer="708" w:gutter="0"/>
@@ -2308,6 +2557,232 @@
     </w:lvl>
   </w:abstractNum>
   <w:abstractNum w:abstractNumId="2" w15:restartNumberingAfterBreak="0">
+    <w:nsid w:val="33C07A16"/>
+    <w:multiLevelType w:val="hybridMultilevel"/>
+    <w:tmpl w:val="F50EB292"/>
+    <w:lvl w:ilvl="0" w:tplc="08090009">
+      <w:start w:val="1"/>
+      <w:numFmt w:val="bullet"/>
+      <w:lvlText w:val=""/>
+      <w:lvlJc w:val="left"/>
+      <w:pPr>
+        <w:ind w:left="720" w:hanging="360"/>
+      </w:pPr>
+      <w:rPr>
+        <w:rFonts w:ascii="Wingdings" w:hAnsi="Wingdings" w:hint="default"/>
+      </w:rPr>
+    </w:lvl>
+    <w:lvl w:ilvl="1" w:tplc="08090003" w:tentative="1">
+      <w:start w:val="1"/>
+      <w:numFmt w:val="bullet"/>
+      <w:lvlText w:val="o"/>
+      <w:lvlJc w:val="left"/>
+      <w:pPr>
+        <w:ind w:left="1440" w:hanging="360"/>
+      </w:pPr>
+      <w:rPr>
+        <w:rFonts w:ascii="Courier New" w:hAnsi="Courier New" w:cs="Courier New" w:hint="default"/>
+      </w:rPr>
+    </w:lvl>
+    <w:lvl w:ilvl="2" w:tplc="08090005" w:tentative="1">
+      <w:start w:val="1"/>
+      <w:numFmt w:val="bullet"/>
+      <w:lvlText w:val=""/>
+      <w:lvlJc w:val="left"/>
+      <w:pPr>
+        <w:ind w:left="2160" w:hanging="360"/>
+      </w:pPr>
+      <w:rPr>
+        <w:rFonts w:ascii="Wingdings" w:hAnsi="Wingdings" w:hint="default"/>
+      </w:rPr>
+    </w:lvl>
+    <w:lvl w:ilvl="3" w:tplc="08090001" w:tentative="1">
+      <w:start w:val="1"/>
+      <w:numFmt w:val="bullet"/>
+      <w:lvlText w:val=""/>
+      <w:lvlJc w:val="left"/>
+      <w:pPr>
+        <w:ind w:left="2880" w:hanging="360"/>
+      </w:pPr>
+      <w:rPr>
+        <w:rFonts w:ascii="Symbol" w:hAnsi="Symbol" w:hint="default"/>
+      </w:rPr>
+    </w:lvl>
+    <w:lvl w:ilvl="4" w:tplc="08090003" w:tentative="1">
+      <w:start w:val="1"/>
+      <w:numFmt w:val="bullet"/>
+      <w:lvlText w:val="o"/>
+      <w:lvlJc w:val="left"/>
+      <w:pPr>
+        <w:ind w:left="3600" w:hanging="360"/>
+      </w:pPr>
+      <w:rPr>
+        <w:rFonts w:ascii="Courier New" w:hAnsi="Courier New" w:cs="Courier New" w:hint="default"/>
+      </w:rPr>
+    </w:lvl>
+    <w:lvl w:ilvl="5" w:tplc="08090005" w:tentative="1">
+      <w:start w:val="1"/>
+      <w:numFmt w:val="bullet"/>
+      <w:lvlText w:val=""/>
+      <w:lvlJc w:val="left"/>
+      <w:pPr>
+        <w:ind w:left="4320" w:hanging="360"/>
+      </w:pPr>
+      <w:rPr>
+        <w:rFonts w:ascii="Wingdings" w:hAnsi="Wingdings" w:hint="default"/>
+      </w:rPr>
+    </w:lvl>
+    <w:lvl w:ilvl="6" w:tplc="08090001" w:tentative="1">
+      <w:start w:val="1"/>
+      <w:numFmt w:val="bullet"/>
+      <w:lvlText w:val=""/>
+      <w:lvlJc w:val="left"/>
+      <w:pPr>
+        <w:ind w:left="5040" w:hanging="360"/>
+      </w:pPr>
+      <w:rPr>
+        <w:rFonts w:ascii="Symbol" w:hAnsi="Symbol" w:hint="default"/>
+      </w:rPr>
+    </w:lvl>
+    <w:lvl w:ilvl="7" w:tplc="08090003" w:tentative="1">
+      <w:start w:val="1"/>
+      <w:numFmt w:val="bullet"/>
+      <w:lvlText w:val="o"/>
+      <w:lvlJc w:val="left"/>
+      <w:pPr>
+        <w:ind w:left="5760" w:hanging="360"/>
+      </w:pPr>
+      <w:rPr>
+        <w:rFonts w:ascii="Courier New" w:hAnsi="Courier New" w:cs="Courier New" w:hint="default"/>
+      </w:rPr>
+    </w:lvl>
+    <w:lvl w:ilvl="8" w:tplc="08090005" w:tentative="1">
+      <w:start w:val="1"/>
+      <w:numFmt w:val="bullet"/>
+      <w:lvlText w:val=""/>
+      <w:lvlJc w:val="left"/>
+      <w:pPr>
+        <w:ind w:left="6480" w:hanging="360"/>
+      </w:pPr>
+      <w:rPr>
+        <w:rFonts w:ascii="Wingdings" w:hAnsi="Wingdings" w:hint="default"/>
+      </w:rPr>
+    </w:lvl>
+  </w:abstractNum>
+  <w:abstractNum w:abstractNumId="3" w15:restartNumberingAfterBreak="0">
+    <w:nsid w:val="3C49072B"/>
+    <w:multiLevelType w:val="hybridMultilevel"/>
+    <w:tmpl w:val="5B3CA404"/>
+    <w:lvl w:ilvl="0" w:tplc="08090009">
+      <w:start w:val="1"/>
+      <w:numFmt w:val="bullet"/>
+      <w:lvlText w:val=""/>
+      <w:lvlJc w:val="left"/>
+      <w:pPr>
+        <w:ind w:left="720" w:hanging="360"/>
+      </w:pPr>
+      <w:rPr>
+        <w:rFonts w:ascii="Wingdings" w:hAnsi="Wingdings" w:hint="default"/>
+      </w:rPr>
+    </w:lvl>
+    <w:lvl w:ilvl="1" w:tplc="08090003" w:tentative="1">
+      <w:start w:val="1"/>
+      <w:numFmt w:val="bullet"/>
+      <w:lvlText w:val="o"/>
+      <w:lvlJc w:val="left"/>
+      <w:pPr>
+        <w:ind w:left="1440" w:hanging="360"/>
+      </w:pPr>
+      <w:rPr>
+        <w:rFonts w:ascii="Courier New" w:hAnsi="Courier New" w:cs="Courier New" w:hint="default"/>
+      </w:rPr>
+    </w:lvl>
+    <w:lvl w:ilvl="2" w:tplc="08090005" w:tentative="1">
+      <w:start w:val="1"/>
+      <w:numFmt w:val="bullet"/>
+      <w:lvlText w:val=""/>
+      <w:lvlJc w:val="left"/>
+      <w:pPr>
+        <w:ind w:left="2160" w:hanging="360"/>
+      </w:pPr>
+      <w:rPr>
+        <w:rFonts w:ascii="Wingdings" w:hAnsi="Wingdings" w:hint="default"/>
+      </w:rPr>
+    </w:lvl>
+    <w:lvl w:ilvl="3" w:tplc="08090001" w:tentative="1">
+      <w:start w:val="1"/>
+      <w:numFmt w:val="bullet"/>
+      <w:lvlText w:val=""/>
+      <w:lvlJc w:val="left"/>
+      <w:pPr>
+        <w:ind w:left="2880" w:hanging="360"/>
+      </w:pPr>
+      <w:rPr>
+        <w:rFonts w:ascii="Symbol" w:hAnsi="Symbol" w:hint="default"/>
+      </w:rPr>
+    </w:lvl>
+    <w:lvl w:ilvl="4" w:tplc="08090003" w:tentative="1">
+      <w:start w:val="1"/>
+      <w:numFmt w:val="bullet"/>
+      <w:lvlText w:val="o"/>
+      <w:lvlJc w:val="left"/>
+      <w:pPr>
+        <w:ind w:left="3600" w:hanging="360"/>
+      </w:pPr>
+      <w:rPr>
+        <w:rFonts w:ascii="Courier New" w:hAnsi="Courier New" w:cs="Courier New" w:hint="default"/>
+      </w:rPr>
+    </w:lvl>
+    <w:lvl w:ilvl="5" w:tplc="08090005" w:tentative="1">
+      <w:start w:val="1"/>
+      <w:numFmt w:val="bullet"/>
+      <w:lvlText w:val=""/>
+      <w:lvlJc w:val="left"/>
+      <w:pPr>
+        <w:ind w:left="4320" w:hanging="360"/>
+      </w:pPr>
+      <w:rPr>
+        <w:rFonts w:ascii="Wingdings" w:hAnsi="Wingdings" w:hint="default"/>
+      </w:rPr>
+    </w:lvl>
+    <w:lvl w:ilvl="6" w:tplc="08090001" w:tentative="1">
+      <w:start w:val="1"/>
+      <w:numFmt w:val="bullet"/>
+      <w:lvlText w:val=""/>
+      <w:lvlJc w:val="left"/>
+      <w:pPr>
+        <w:ind w:left="5040" w:hanging="360"/>
+      </w:pPr>
+      <w:rPr>
+        <w:rFonts w:ascii="Symbol" w:hAnsi="Symbol" w:hint="default"/>
+      </w:rPr>
+    </w:lvl>
+    <w:lvl w:ilvl="7" w:tplc="08090003" w:tentative="1">
+      <w:start w:val="1"/>
+      <w:numFmt w:val="bullet"/>
+      <w:lvlText w:val="o"/>
+      <w:lvlJc w:val="left"/>
+      <w:pPr>
+        <w:ind w:left="5760" w:hanging="360"/>
+      </w:pPr>
+      <w:rPr>
+        <w:rFonts w:ascii="Courier New" w:hAnsi="Courier New" w:cs="Courier New" w:hint="default"/>
+      </w:rPr>
+    </w:lvl>
+    <w:lvl w:ilvl="8" w:tplc="08090005" w:tentative="1">
+      <w:start w:val="1"/>
+      <w:numFmt w:val="bullet"/>
+      <w:lvlText w:val=""/>
+      <w:lvlJc w:val="left"/>
+      <w:pPr>
+        <w:ind w:left="6480" w:hanging="360"/>
+      </w:pPr>
+      <w:rPr>
+        <w:rFonts w:ascii="Wingdings" w:hAnsi="Wingdings" w:hint="default"/>
+      </w:rPr>
+    </w:lvl>
+  </w:abstractNum>
+  <w:abstractNum w:abstractNumId="4" w15:restartNumberingAfterBreak="0">
     <w:nsid w:val="505F128D"/>
     <w:multiLevelType w:val="hybridMultilevel"/>
     <w:tmpl w:val="7D209C5C"/>
@@ -2422,7 +2897,7 @@
       </w:rPr>
     </w:lvl>
   </w:abstractNum>
-  <w:abstractNum w:abstractNumId="3" w15:restartNumberingAfterBreak="0">
+  <w:abstractNum w:abstractNumId="5" w15:restartNumberingAfterBreak="0">
     <w:nsid w:val="56303801"/>
     <w:multiLevelType w:val="hybridMultilevel"/>
     <w:tmpl w:val="8B28E000"/>
@@ -2535,7 +3010,7 @@
       </w:rPr>
     </w:lvl>
   </w:abstractNum>
-  <w:abstractNum w:abstractNumId="4" w15:restartNumberingAfterBreak="0">
+  <w:abstractNum w:abstractNumId="6" w15:restartNumberingAfterBreak="0">
     <w:nsid w:val="5ACD44EB"/>
     <w:multiLevelType w:val="hybridMultilevel"/>
     <w:tmpl w:val="55C4D99A"/>
@@ -2648,7 +3123,7 @@
       </w:rPr>
     </w:lvl>
   </w:abstractNum>
-  <w:abstractNum w:abstractNumId="5" w15:restartNumberingAfterBreak="0">
+  <w:abstractNum w:abstractNumId="7" w15:restartNumberingAfterBreak="0">
     <w:nsid w:val="5BA62FE7"/>
     <w:multiLevelType w:val="hybridMultilevel"/>
     <w:tmpl w:val="B7B89116"/>
@@ -2761,7 +3236,7 @@
       </w:rPr>
     </w:lvl>
   </w:abstractNum>
-  <w:abstractNum w:abstractNumId="6" w15:restartNumberingAfterBreak="0">
+  <w:abstractNum w:abstractNumId="8" w15:restartNumberingAfterBreak="0">
     <w:nsid w:val="78BC17C2"/>
     <w:multiLevelType w:val="hybridMultilevel"/>
     <w:tmpl w:val="3552E354"/>
@@ -2875,25 +3350,31 @@
     </w:lvl>
   </w:abstractNum>
   <w:num w:numId="1" w16cid:durableId="733504900">
-    <w:abstractNumId w:val="3"/>
+    <w:abstractNumId w:val="5"/>
   </w:num>
   <w:num w:numId="2" w16cid:durableId="2099210830">
     <w:abstractNumId w:val="0"/>
   </w:num>
   <w:num w:numId="3" w16cid:durableId="480847876">
-    <w:abstractNumId w:val="5"/>
+    <w:abstractNumId w:val="7"/>
   </w:num>
   <w:num w:numId="4" w16cid:durableId="601035892">
-    <w:abstractNumId w:val="2"/>
+    <w:abstractNumId w:val="4"/>
   </w:num>
   <w:num w:numId="5" w16cid:durableId="882644121">
-    <w:abstractNumId w:val="4"/>
+    <w:abstractNumId w:val="6"/>
   </w:num>
   <w:num w:numId="6" w16cid:durableId="1430005392">
     <w:abstractNumId w:val="1"/>
   </w:num>
   <w:num w:numId="7" w16cid:durableId="1316497897">
-    <w:abstractNumId w:val="6"/>
+    <w:abstractNumId w:val="8"/>
+  </w:num>
+  <w:num w:numId="8" w16cid:durableId="98455681">
+    <w:abstractNumId w:val="2"/>
+  </w:num>
+  <w:num w:numId="9" w16cid:durableId="1067647421">
+    <w:abstractNumId w:val="3"/>
   </w:num>
 </w:numbering>
 </file>

</xml_diff>

<commit_message>
v1.1.1: Language file updated as per NIVUS
Signed-off-by: arunpulsar.github.io <80845015+arunpulsar@users.noreply.github.com>
</commit_message>
<xml_diff>
--- a/JOURNAL.docx
+++ b/JOURNAL.docx
@@ -1555,7 +1555,39 @@
                           <w:sz w:val="18"/>
                           <w:szCs w:val="18"/>
                         </w:rPr>
-                        <w:t xml:space="preserve">      $.prompt('&lt;label id="recon_msg1" name="recon_msg1"&gt;' + lang.reconfirm_pwd_msg1 + '&lt;/label&gt; &lt;input type="password" id="password" name="password" autocomplete="off" value="" style="font-size: 24pt; font-weight: 500; width:220px; height:65px;"&gt;&lt;br /&gt;' +</w:t>
+                        <w:t xml:space="preserve">      $.prompt('&lt;label id="recon_msg1" name="recon_msg1"&gt;' + lang.reconfirm_pwd_msg1 + '&lt;/label&gt; &lt;input type="password" id="password" name="password" </w:t>
+                      </w:r>
+                      <w:proofErr w:type="gramStart"/>
+                      <w:r>
+                        <w:rPr>
+                          <w:sz w:val="18"/>
+                          <w:szCs w:val="18"/>
+                        </w:rPr>
+                        <w:t>autocomplete</w:t>
+                      </w:r>
+                      <w:proofErr w:type="gramEnd"/>
+                      <w:r>
+                        <w:rPr>
+                          <w:sz w:val="18"/>
+                          <w:szCs w:val="18"/>
+                        </w:rPr>
+                        <w:t>="off" value="" style="font-size: 24pt; font-weight: 500; width:220px; height:65px;"&gt;&lt;</w:t>
+                      </w:r>
+                      <w:proofErr w:type="spellStart"/>
+                      <w:r>
+                        <w:rPr>
+                          <w:sz w:val="18"/>
+                          <w:szCs w:val="18"/>
+                        </w:rPr>
+                        <w:t>br</w:t>
+                      </w:r>
+                      <w:proofErr w:type="spellEnd"/>
+                      <w:r>
+                        <w:rPr>
+                          <w:sz w:val="18"/>
+                          <w:szCs w:val="18"/>
+                        </w:rPr>
+                        <w:t xml:space="preserve"> /&gt;' +</w:t>
                       </w:r>
                     </w:p>
                     <w:p>
@@ -1571,7 +1603,23 @@
                           <w:sz w:val="18"/>
                           <w:szCs w:val="18"/>
                         </w:rPr>
-                        <w:t xml:space="preserve">            '&lt;label id="recon_msg2" name="recon_msg2" span class="emphasized"&gt;' + lang.reconfirm_pwd_msg2 + '&lt;/label&gt; &lt;br /&gt;', {</w:t>
+                        <w:t xml:space="preserve">            '&lt;label id="recon_msg2" name="recon_msg2" span class="emphasized"&gt;' + lang.reconfirm_pwd_msg2 + '&lt;/label&gt; &lt;</w:t>
+                      </w:r>
+                      <w:proofErr w:type="spellStart"/>
+                      <w:r>
+                        <w:rPr>
+                          <w:sz w:val="18"/>
+                          <w:szCs w:val="18"/>
+                        </w:rPr>
+                        <w:t>br</w:t>
+                      </w:r>
+                      <w:proofErr w:type="spellEnd"/>
+                      <w:r>
+                        <w:rPr>
+                          <w:sz w:val="18"/>
+                          <w:szCs w:val="18"/>
+                        </w:rPr>
+                        <w:t xml:space="preserve"> /&gt;', {</w:t>
                       </w:r>
                     </w:p>
                     <w:p>
@@ -1587,7 +1635,23 @@
                           <w:sz w:val="18"/>
                           <w:szCs w:val="18"/>
                         </w:rPr>
-                        <w:t xml:space="preserve">        title: lang.reconfirm_pwd_title,//"RECONFIRM PASSWORD",</w:t>
+                        <w:t xml:space="preserve">        title: </w:t>
+                      </w:r>
+                      <w:proofErr w:type="spellStart"/>
+                      <w:r>
+                        <w:rPr>
+                          <w:sz w:val="18"/>
+                          <w:szCs w:val="18"/>
+                        </w:rPr>
+                        <w:t>lang.reconfirm_pwd_title</w:t>
+                      </w:r>
+                      <w:proofErr w:type="spellEnd"/>
+                      <w:r>
+                        <w:rPr>
+                          <w:sz w:val="18"/>
+                          <w:szCs w:val="18"/>
+                        </w:rPr>
+                        <w:t>,//"RECONFIRM PASSWORD",</w:t>
                       </w:r>
                     </w:p>
                     <w:p>
@@ -1619,7 +1683,39 @@
                           <w:sz w:val="18"/>
                           <w:szCs w:val="18"/>
                         </w:rPr>
-                        <w:t xml:space="preserve">        // html:'&lt;label id="recon_msg1" name="recon_msg1"&gt;' + lang.reconfirm_pwd_msg1 + '&lt;/label&gt; &lt;input type="password" id="password" name="password" autocomplete="off" value="" style="font-size: 24pt; font-weight: 500; width:220px; height:65px;"&gt;&lt;br /&gt;' +</w:t>
+                        <w:t xml:space="preserve">        // html:'&lt;label id="recon_msg1" name="recon_msg1"&gt;' + lang.reconfirm_pwd_msg1 + '&lt;/label&gt; &lt;input type="password" id="password" name="password" </w:t>
+                      </w:r>
+                      <w:proofErr w:type="gramStart"/>
+                      <w:r>
+                        <w:rPr>
+                          <w:sz w:val="18"/>
+                          <w:szCs w:val="18"/>
+                        </w:rPr>
+                        <w:t>autocomplete</w:t>
+                      </w:r>
+                      <w:proofErr w:type="gramEnd"/>
+                      <w:r>
+                        <w:rPr>
+                          <w:sz w:val="18"/>
+                          <w:szCs w:val="18"/>
+                        </w:rPr>
+                        <w:t>="off" value="" style="font-size: 24pt; font-weight: 500; width:220px; height:65px;"&gt;&lt;</w:t>
+                      </w:r>
+                      <w:proofErr w:type="spellStart"/>
+                      <w:r>
+                        <w:rPr>
+                          <w:sz w:val="18"/>
+                          <w:szCs w:val="18"/>
+                        </w:rPr>
+                        <w:t>br</w:t>
+                      </w:r>
+                      <w:proofErr w:type="spellEnd"/>
+                      <w:r>
+                        <w:rPr>
+                          <w:sz w:val="18"/>
+                          <w:szCs w:val="18"/>
+                        </w:rPr>
+                        <w:t xml:space="preserve"> /&gt;' +</w:t>
                       </w:r>
                     </w:p>
                     <w:p>
@@ -1635,7 +1731,23 @@
                           <w:sz w:val="18"/>
                           <w:szCs w:val="18"/>
                         </w:rPr>
-                        <w:t xml:space="preserve">        //     '&lt;label id="recon_msg2" name="recon_msg2" span class="emphasized"&gt;' + lang.reconfirm_pwd_msg2 + '&lt;/label&gt; &lt;br /&gt;',</w:t>
+                        <w:t xml:space="preserve">        //     '&lt;label id="recon_msg2" name="recon_msg2" span class="emphasized"&gt;' + lang.reconfirm_pwd_msg2 + '&lt;/label&gt; &lt;</w:t>
+                      </w:r>
+                      <w:proofErr w:type="spellStart"/>
+                      <w:r>
+                        <w:rPr>
+                          <w:sz w:val="18"/>
+                          <w:szCs w:val="18"/>
+                        </w:rPr>
+                        <w:t>br</w:t>
+                      </w:r>
+                      <w:proofErr w:type="spellEnd"/>
+                      <w:r>
+                        <w:rPr>
+                          <w:sz w:val="18"/>
+                          <w:szCs w:val="18"/>
+                        </w:rPr>
+                        <w:t xml:space="preserve"> /&gt;',</w:t>
                       </w:r>
                     </w:p>
                     <w:p>
@@ -1667,7 +1779,23 @@
                           <w:sz w:val="18"/>
                           <w:szCs w:val="18"/>
                         </w:rPr>
-                        <w:t xml:space="preserve">        //position: { container: 'h1', x: 200, y: 60, height: 400, width: 1000, arrow: 'tc' },</w:t>
+                        <w:t xml:space="preserve">        //position: { container: 'h1', x: 200, y: 60, height: 400, width: 1000, arrow: '</w:t>
+                      </w:r>
+                      <w:proofErr w:type="spellStart"/>
+                      <w:r>
+                        <w:rPr>
+                          <w:sz w:val="18"/>
+                          <w:szCs w:val="18"/>
+                        </w:rPr>
+                        <w:t>tc</w:t>
+                      </w:r>
+                      <w:proofErr w:type="spellEnd"/>
+                      <w:r>
+                        <w:rPr>
+                          <w:sz w:val="18"/>
+                          <w:szCs w:val="18"/>
+                        </w:rPr>
+                        <w:t>' },</w:t>
                       </w:r>
                     </w:p>
                     <w:p>
@@ -1699,7 +1827,39 @@
                           <w:sz w:val="18"/>
                           <w:szCs w:val="18"/>
                         </w:rPr>
-                        <w:t xml:space="preserve">        submit:function(e,v,m,f){</w:t>
+                        <w:t xml:space="preserve">        </w:t>
+                      </w:r>
+                      <w:proofErr w:type="spellStart"/>
+                      <w:r>
+                        <w:rPr>
+                          <w:sz w:val="18"/>
+                          <w:szCs w:val="18"/>
+                        </w:rPr>
+                        <w:t>submit:function</w:t>
+                      </w:r>
+                      <w:proofErr w:type="spellEnd"/>
+                      <w:r>
+                        <w:rPr>
+                          <w:sz w:val="18"/>
+                          <w:szCs w:val="18"/>
+                        </w:rPr>
+                        <w:t>(</w:t>
+                      </w:r>
+                      <w:proofErr w:type="spellStart"/>
+                      <w:r>
+                        <w:rPr>
+                          <w:sz w:val="18"/>
+                          <w:szCs w:val="18"/>
+                        </w:rPr>
+                        <w:t>e,v,m,f</w:t>
+                      </w:r>
+                      <w:proofErr w:type="spellEnd"/>
+                      <w:r>
+                        <w:rPr>
+                          <w:sz w:val="18"/>
+                          <w:szCs w:val="18"/>
+                        </w:rPr>
+                        <w:t>){</w:t>
                       </w:r>
                     </w:p>
                     <w:p>
@@ -1731,7 +1891,23 @@
                           <w:sz w:val="18"/>
                           <w:szCs w:val="18"/>
                         </w:rPr>
-                        <w:t xml:space="preserve">            // console.log($("#password").val()); // Value entered in the password box</w:t>
+                        <w:t xml:space="preserve">            // console.log($("#password").</w:t>
+                      </w:r>
+                      <w:proofErr w:type="spellStart"/>
+                      <w:r>
+                        <w:rPr>
+                          <w:sz w:val="18"/>
+                          <w:szCs w:val="18"/>
+                        </w:rPr>
+                        <w:t>val</w:t>
+                      </w:r>
+                      <w:proofErr w:type="spellEnd"/>
+                      <w:r>
+                        <w:rPr>
+                          <w:sz w:val="18"/>
+                          <w:szCs w:val="18"/>
+                        </w:rPr>
+                        <w:t>()); // Value entered in the password box</w:t>
                       </w:r>
                     </w:p>
                     <w:p>
@@ -1747,7 +1923,55 @@
                           <w:sz w:val="18"/>
                           <w:szCs w:val="18"/>
                         </w:rPr>
-                        <w:t xml:space="preserve">            if(document.getElementById("pWord-box").value == $("#password").val())  // Password match</w:t>
+                        <w:t xml:space="preserve">            if(</w:t>
+                      </w:r>
+                      <w:proofErr w:type="spellStart"/>
+                      <w:r>
+                        <w:rPr>
+                          <w:sz w:val="18"/>
+                          <w:szCs w:val="18"/>
+                        </w:rPr>
+                        <w:t>document.getElementById</w:t>
+                      </w:r>
+                      <w:proofErr w:type="spellEnd"/>
+                      <w:r>
+                        <w:rPr>
+                          <w:sz w:val="18"/>
+                          <w:szCs w:val="18"/>
+                        </w:rPr>
+                        <w:t>("</w:t>
+                      </w:r>
+                      <w:proofErr w:type="spellStart"/>
+                      <w:r>
+                        <w:rPr>
+                          <w:sz w:val="18"/>
+                          <w:szCs w:val="18"/>
+                        </w:rPr>
+                        <w:t>pWord</w:t>
+                      </w:r>
+                      <w:proofErr w:type="spellEnd"/>
+                      <w:r>
+                        <w:rPr>
+                          <w:sz w:val="18"/>
+                          <w:szCs w:val="18"/>
+                        </w:rPr>
+                        <w:t>-box").value == $("#password").</w:t>
+                      </w:r>
+                      <w:proofErr w:type="spellStart"/>
+                      <w:r>
+                        <w:rPr>
+                          <w:sz w:val="18"/>
+                          <w:szCs w:val="18"/>
+                        </w:rPr>
+                        <w:t>val</w:t>
+                      </w:r>
+                      <w:proofErr w:type="spellEnd"/>
+                      <w:r>
+                        <w:rPr>
+                          <w:sz w:val="18"/>
+                          <w:szCs w:val="18"/>
+                        </w:rPr>
+                        <w:t>())  // Password match</w:t>
                       </w:r>
                     </w:p>
                     <w:p>
@@ -1763,8 +1987,33 @@
                           <w:sz w:val="18"/>
                           <w:szCs w:val="18"/>
                         </w:rPr>
-                        <w:t xml:space="preserve">              set_bt_pwd();</w:t>
+                        <w:t xml:space="preserve">              </w:t>
                       </w:r>
+                      <w:proofErr w:type="spellStart"/>
+                      <w:r>
+                        <w:rPr>
+                          <w:sz w:val="18"/>
+                          <w:szCs w:val="18"/>
+                        </w:rPr>
+                        <w:t>set_bt_pwd</w:t>
+                      </w:r>
+                      <w:proofErr w:type="spellEnd"/>
+                      <w:r>
+                        <w:rPr>
+                          <w:sz w:val="18"/>
+                          <w:szCs w:val="18"/>
+                        </w:rPr>
+                        <w:t>(</w:t>
+                      </w:r>
+                      <w:proofErr w:type="gramStart"/>
+                      <w:r>
+                        <w:rPr>
+                          <w:sz w:val="18"/>
+                          <w:szCs w:val="18"/>
+                        </w:rPr>
+                        <w:t>);</w:t>
+                      </w:r>
+                      <w:proofErr w:type="gramEnd"/>
                     </w:p>
                     <w:p>
                       <w:pPr>
@@ -1795,8 +2044,17 @@
                           <w:sz w:val="18"/>
                           <w:szCs w:val="18"/>
                         </w:rPr>
-                        <w:t xml:space="preserve">              alert(lang.alert_message2);//alert("Passwords do not match!");</w:t>
+                        <w:t xml:space="preserve">              alert(lang.alert_message2);//alert("Passwords do not match!"</w:t>
                       </w:r>
+                      <w:proofErr w:type="gramStart"/>
+                      <w:r>
+                        <w:rPr>
+                          <w:sz w:val="18"/>
+                          <w:szCs w:val="18"/>
+                        </w:rPr>
+                        <w:t>);</w:t>
+                      </w:r>
+                      <w:proofErr w:type="gramEnd"/>
                     </w:p>
                     <w:p>
                       <w:pPr>
@@ -2334,6 +2592,259 @@
           <w:lang w:val="en-US"/>
         </w:rPr>
         <w:t>Updated sw.js with lang.js (Removed lang.en.js and lang.de.js)</w:t>
+      </w:r>
+    </w:p>
+    <w:p>
+      <w:pPr>
+        <w:rPr>
+          <w:b/>
+          <w:bCs/>
+          <w:sz w:val="24"/>
+          <w:szCs w:val="24"/>
+          <w:lang w:val="en-US"/>
+        </w:rPr>
+      </w:pPr>
+      <w:r>
+        <w:rPr>
+          <w:b/>
+          <w:bCs/>
+          <w:sz w:val="24"/>
+          <w:szCs w:val="24"/>
+          <w:lang w:val="en-US"/>
+        </w:rPr>
+        <w:t>17/04/2023 (AK):</w:t>
+      </w:r>
+    </w:p>
+    <w:p>
+      <w:pPr>
+        <w:pStyle w:val="ListParagraph"/>
+        <w:numPr>
+          <w:ilvl w:val="0"/>
+          <w:numId w:val="10"/>
+        </w:numPr>
+        <w:rPr>
+          <w:lang w:val="en-US"/>
+        </w:rPr>
+      </w:pPr>
+      <w:r>
+        <w:rPr>
+          <w:lang w:val="en-US"/>
+        </w:rPr>
+        <w:t>Language file updated as per NIVUS’ feedback</w:t>
+      </w:r>
+      <w:r>
+        <w:rPr>
+          <w:lang w:val="en-US"/>
+        </w:rPr>
+        <w:t>:</w:t>
+      </w:r>
+    </w:p>
+    <w:p>
+      <w:pPr>
+        <w:pStyle w:val="ListParagraph"/>
+        <w:numPr>
+          <w:ilvl w:val="1"/>
+          <w:numId w:val="10"/>
+        </w:numPr>
+        <w:rPr>
+          <w:lang w:val="en-US"/>
+        </w:rPr>
+      </w:pPr>
+      <w:r>
+        <w:rPr>
+          <w:lang w:val="en-US"/>
+        </w:rPr>
+        <w:t>“RANGE” to “Reichweite”</w:t>
+      </w:r>
+      <w:r>
+        <w:rPr>
+          <w:lang w:val="en-US"/>
+        </w:rPr>
+        <w:t xml:space="preserve"> and “SOLID” to “</w:t>
+      </w:r>
+      <w:r>
+        <w:t>FESTSTOFF”</w:t>
+      </w:r>
+      <w:r>
+        <w:t>.</w:t>
+      </w:r>
+    </w:p>
+    <w:p>
+      <w:pPr>
+        <w:pStyle w:val="ListParagraph"/>
+        <w:ind w:left="1440"/>
+        <w:rPr>
+          <w:lang w:val="en-US"/>
+        </w:rPr>
+      </w:pPr>
+    </w:p>
+    <w:p>
+      <w:pPr>
+        <w:pStyle w:val="ListParagraph"/>
+        <w:numPr>
+          <w:ilvl w:val="0"/>
+          <w:numId w:val="12"/>
+        </w:numPr>
+        <w:ind w:left="1440"/>
+      </w:pPr>
+      <w:r>
+        <w:t>English: "Setting new Bluetooth password. Please wait...",</w:t>
+      </w:r>
+    </w:p>
+    <w:p>
+      <w:pPr>
+        <w:pStyle w:val="ListParagraph"/>
+        <w:numPr>
+          <w:ilvl w:val="0"/>
+          <w:numId w:val="12"/>
+        </w:numPr>
+        <w:ind w:left="1440"/>
+      </w:pPr>
+      <w:r>
+        <w:t>German: "Neue</w:t>
+      </w:r>
+      <w:r>
+        <w:rPr>
+          <w:highlight w:val="yellow"/>
+        </w:rPr>
+        <w:t>s</w:t>
+      </w:r>
+      <w:r>
+        <w:t xml:space="preserve"> Bluetooth-Passwort festlegen. Bitte Warten...",</w:t>
+      </w:r>
+    </w:p>
+    <w:p>
+      <w:pPr>
+        <w:pStyle w:val="ListParagraph"/>
+        <w:ind w:left="2520"/>
+      </w:pPr>
+    </w:p>
+    <w:p>
+      <w:pPr>
+        <w:pStyle w:val="ListParagraph"/>
+        <w:numPr>
+          <w:ilvl w:val="0"/>
+          <w:numId w:val="12"/>
+        </w:numPr>
+        <w:ind w:left="1440"/>
+        <w:rPr>
+          <w:lang w:val="de-DE"/>
+        </w:rPr>
+      </w:pPr>
+      <w:r>
+        <w:t xml:space="preserve">English: "Setting new Bluetooth range. </w:t>
+      </w:r>
+      <w:r>
+        <w:rPr>
+          <w:lang w:val="de-DE"/>
+        </w:rPr>
+        <w:t>Please wait...",</w:t>
+      </w:r>
+    </w:p>
+    <w:p>
+      <w:pPr>
+        <w:pStyle w:val="ListParagraph"/>
+        <w:numPr>
+          <w:ilvl w:val="0"/>
+          <w:numId w:val="12"/>
+        </w:numPr>
+        <w:ind w:left="1440"/>
+      </w:pPr>
+      <w:r>
+        <w:rPr>
+          <w:lang w:val="de-DE"/>
+        </w:rPr>
+        <w:t xml:space="preserve">German: "Neue Bluetooth-Reichweite festlegen. </w:t>
+      </w:r>
+      <w:r>
+        <w:t>Bitte Warten...",</w:t>
+      </w:r>
+    </w:p>
+    <w:p>
+      <w:pPr>
+        <w:pStyle w:val="ListParagraph"/>
+        <w:ind w:left="2520"/>
+      </w:pPr>
+    </w:p>
+    <w:p>
+      <w:pPr>
+        <w:pStyle w:val="ListParagraph"/>
+        <w:numPr>
+          <w:ilvl w:val="0"/>
+          <w:numId w:val="12"/>
+        </w:numPr>
+        <w:ind w:left="1440"/>
+        <w:rPr>
+          <w:lang w:val="de-DE"/>
+        </w:rPr>
+      </w:pPr>
+      <w:r>
+        <w:t xml:space="preserve">English: "Setting new Bluetooth device name. </w:t>
+      </w:r>
+      <w:r>
+        <w:rPr>
+          <w:lang w:val="de-DE"/>
+        </w:rPr>
+        <w:t>Please wait...",</w:t>
+      </w:r>
+    </w:p>
+    <w:p>
+      <w:pPr>
+        <w:pStyle w:val="ListParagraph"/>
+        <w:numPr>
+          <w:ilvl w:val="0"/>
+          <w:numId w:val="12"/>
+        </w:numPr>
+        <w:ind w:left="1440"/>
+        <w:rPr>
+          <w:lang w:val="de-DE"/>
+        </w:rPr>
+      </w:pPr>
+      <w:r>
+        <w:rPr>
+          <w:lang w:val="de-DE"/>
+        </w:rPr>
+        <w:t>German: "Neue</w:t>
+      </w:r>
+      <w:r>
+        <w:rPr>
+          <w:highlight w:val="yellow"/>
+          <w:lang w:val="de-DE"/>
+        </w:rPr>
+        <w:t>n</w:t>
+      </w:r>
+      <w:r>
+        <w:rPr>
+          <w:lang w:val="de-DE"/>
+        </w:rPr>
+        <w:t xml:space="preserve"> Bluetooth-Gerätenamens festlegen. Bitte Warten...",</w:t>
+      </w:r>
+    </w:p>
+    <w:p>
+      <w:pPr>
+        <w:pStyle w:val="ListParagraph"/>
+        <w:ind w:left="1440"/>
+        <w:rPr>
+          <w:lang w:val="en-US"/>
+        </w:rPr>
+      </w:pPr>
+    </w:p>
+    <w:p>
+      <w:pPr>
+        <w:pStyle w:val="ListParagraph"/>
+        <w:numPr>
+          <w:ilvl w:val="0"/>
+          <w:numId w:val="10"/>
+        </w:numPr>
+        <w:rPr>
+          <w:lang w:val="en-US"/>
+        </w:rPr>
+      </w:pPr>
+      <w:r>
+        <w:rPr>
+          <w:lang w:val="en-US"/>
+        </w:rPr>
+        <w:t>Version updated to 1.1.1</w:t>
       </w:r>
     </w:p>
     <w:sectPr>
@@ -2462,6 +2973,119 @@
     </w:lvl>
   </w:abstractNum>
   <w:abstractNum w:abstractNumId="1" w15:restartNumberingAfterBreak="0">
+    <w:nsid w:val="0D2E4927"/>
+    <w:multiLevelType w:val="hybridMultilevel"/>
+    <w:tmpl w:val="67AA8698"/>
+    <w:lvl w:ilvl="0" w:tplc="08090009">
+      <w:start w:val="1"/>
+      <w:numFmt w:val="bullet"/>
+      <w:lvlText w:val=""/>
+      <w:lvlJc w:val="left"/>
+      <w:pPr>
+        <w:ind w:left="720" w:hanging="360"/>
+      </w:pPr>
+      <w:rPr>
+        <w:rFonts w:ascii="Wingdings" w:hAnsi="Wingdings" w:hint="default"/>
+      </w:rPr>
+    </w:lvl>
+    <w:lvl w:ilvl="1" w:tplc="08090003">
+      <w:start w:val="1"/>
+      <w:numFmt w:val="bullet"/>
+      <w:lvlText w:val="o"/>
+      <w:lvlJc w:val="left"/>
+      <w:pPr>
+        <w:ind w:left="1440" w:hanging="360"/>
+      </w:pPr>
+      <w:rPr>
+        <w:rFonts w:ascii="Courier New" w:hAnsi="Courier New" w:cs="Courier New" w:hint="default"/>
+      </w:rPr>
+    </w:lvl>
+    <w:lvl w:ilvl="2" w:tplc="08090005" w:tentative="1">
+      <w:start w:val="1"/>
+      <w:numFmt w:val="bullet"/>
+      <w:lvlText w:val=""/>
+      <w:lvlJc w:val="left"/>
+      <w:pPr>
+        <w:ind w:left="2160" w:hanging="360"/>
+      </w:pPr>
+      <w:rPr>
+        <w:rFonts w:ascii="Wingdings" w:hAnsi="Wingdings" w:hint="default"/>
+      </w:rPr>
+    </w:lvl>
+    <w:lvl w:ilvl="3" w:tplc="08090001" w:tentative="1">
+      <w:start w:val="1"/>
+      <w:numFmt w:val="bullet"/>
+      <w:lvlText w:val=""/>
+      <w:lvlJc w:val="left"/>
+      <w:pPr>
+        <w:ind w:left="2880" w:hanging="360"/>
+      </w:pPr>
+      <w:rPr>
+        <w:rFonts w:ascii="Symbol" w:hAnsi="Symbol" w:hint="default"/>
+      </w:rPr>
+    </w:lvl>
+    <w:lvl w:ilvl="4" w:tplc="08090003" w:tentative="1">
+      <w:start w:val="1"/>
+      <w:numFmt w:val="bullet"/>
+      <w:lvlText w:val="o"/>
+      <w:lvlJc w:val="left"/>
+      <w:pPr>
+        <w:ind w:left="3600" w:hanging="360"/>
+      </w:pPr>
+      <w:rPr>
+        <w:rFonts w:ascii="Courier New" w:hAnsi="Courier New" w:cs="Courier New" w:hint="default"/>
+      </w:rPr>
+    </w:lvl>
+    <w:lvl w:ilvl="5" w:tplc="08090005" w:tentative="1">
+      <w:start w:val="1"/>
+      <w:numFmt w:val="bullet"/>
+      <w:lvlText w:val=""/>
+      <w:lvlJc w:val="left"/>
+      <w:pPr>
+        <w:ind w:left="4320" w:hanging="360"/>
+      </w:pPr>
+      <w:rPr>
+        <w:rFonts w:ascii="Wingdings" w:hAnsi="Wingdings" w:hint="default"/>
+      </w:rPr>
+    </w:lvl>
+    <w:lvl w:ilvl="6" w:tplc="08090001" w:tentative="1">
+      <w:start w:val="1"/>
+      <w:numFmt w:val="bullet"/>
+      <w:lvlText w:val=""/>
+      <w:lvlJc w:val="left"/>
+      <w:pPr>
+        <w:ind w:left="5040" w:hanging="360"/>
+      </w:pPr>
+      <w:rPr>
+        <w:rFonts w:ascii="Symbol" w:hAnsi="Symbol" w:hint="default"/>
+      </w:rPr>
+    </w:lvl>
+    <w:lvl w:ilvl="7" w:tplc="08090003" w:tentative="1">
+      <w:start w:val="1"/>
+      <w:numFmt w:val="bullet"/>
+      <w:lvlText w:val="o"/>
+      <w:lvlJc w:val="left"/>
+      <w:pPr>
+        <w:ind w:left="5760" w:hanging="360"/>
+      </w:pPr>
+      <w:rPr>
+        <w:rFonts w:ascii="Courier New" w:hAnsi="Courier New" w:cs="Courier New" w:hint="default"/>
+      </w:rPr>
+    </w:lvl>
+    <w:lvl w:ilvl="8" w:tplc="08090005" w:tentative="1">
+      <w:start w:val="1"/>
+      <w:numFmt w:val="bullet"/>
+      <w:lvlText w:val=""/>
+      <w:lvlJc w:val="left"/>
+      <w:pPr>
+        <w:ind w:left="6480" w:hanging="360"/>
+      </w:pPr>
+      <w:rPr>
+        <w:rFonts w:ascii="Wingdings" w:hAnsi="Wingdings" w:hint="default"/>
+      </w:rPr>
+    </w:lvl>
+  </w:abstractNum>
+  <w:abstractNum w:abstractNumId="2" w15:restartNumberingAfterBreak="0">
     <w:nsid w:val="2C865C8B"/>
     <w:multiLevelType w:val="hybridMultilevel"/>
     <w:tmpl w:val="1EAE421E"/>
@@ -2574,7 +3198,120 @@
       </w:rPr>
     </w:lvl>
   </w:abstractNum>
-  <w:abstractNum w:abstractNumId="2" w15:restartNumberingAfterBreak="0">
+  <w:abstractNum w:abstractNumId="3" w15:restartNumberingAfterBreak="0">
+    <w:nsid w:val="2C8B0571"/>
+    <w:multiLevelType w:val="hybridMultilevel"/>
+    <w:tmpl w:val="70E6B684"/>
+    <w:lvl w:ilvl="0" w:tplc="08090003">
+      <w:start w:val="1"/>
+      <w:numFmt w:val="bullet"/>
+      <w:lvlText w:val="o"/>
+      <w:lvlJc w:val="left"/>
+      <w:pPr>
+        <w:ind w:left="1080" w:hanging="360"/>
+      </w:pPr>
+      <w:rPr>
+        <w:rFonts w:ascii="Courier New" w:hAnsi="Courier New" w:cs="Courier New" w:hint="default"/>
+      </w:rPr>
+    </w:lvl>
+    <w:lvl w:ilvl="1" w:tplc="FFFFFFFF" w:tentative="1">
+      <w:start w:val="1"/>
+      <w:numFmt w:val="bullet"/>
+      <w:lvlText w:val="o"/>
+      <w:lvlJc w:val="left"/>
+      <w:pPr>
+        <w:ind w:left="1800" w:hanging="360"/>
+      </w:pPr>
+      <w:rPr>
+        <w:rFonts w:ascii="Courier New" w:hAnsi="Courier New" w:cs="Courier New" w:hint="default"/>
+      </w:rPr>
+    </w:lvl>
+    <w:lvl w:ilvl="2" w:tplc="FFFFFFFF" w:tentative="1">
+      <w:start w:val="1"/>
+      <w:numFmt w:val="bullet"/>
+      <w:lvlText w:val=""/>
+      <w:lvlJc w:val="left"/>
+      <w:pPr>
+        <w:ind w:left="2520" w:hanging="360"/>
+      </w:pPr>
+      <w:rPr>
+        <w:rFonts w:ascii="Wingdings" w:hAnsi="Wingdings" w:hint="default"/>
+      </w:rPr>
+    </w:lvl>
+    <w:lvl w:ilvl="3" w:tplc="FFFFFFFF" w:tentative="1">
+      <w:start w:val="1"/>
+      <w:numFmt w:val="bullet"/>
+      <w:lvlText w:val=""/>
+      <w:lvlJc w:val="left"/>
+      <w:pPr>
+        <w:ind w:left="3240" w:hanging="360"/>
+      </w:pPr>
+      <w:rPr>
+        <w:rFonts w:ascii="Symbol" w:hAnsi="Symbol" w:hint="default"/>
+      </w:rPr>
+    </w:lvl>
+    <w:lvl w:ilvl="4" w:tplc="FFFFFFFF" w:tentative="1">
+      <w:start w:val="1"/>
+      <w:numFmt w:val="bullet"/>
+      <w:lvlText w:val="o"/>
+      <w:lvlJc w:val="left"/>
+      <w:pPr>
+        <w:ind w:left="3960" w:hanging="360"/>
+      </w:pPr>
+      <w:rPr>
+        <w:rFonts w:ascii="Courier New" w:hAnsi="Courier New" w:cs="Courier New" w:hint="default"/>
+      </w:rPr>
+    </w:lvl>
+    <w:lvl w:ilvl="5" w:tplc="FFFFFFFF" w:tentative="1">
+      <w:start w:val="1"/>
+      <w:numFmt w:val="bullet"/>
+      <w:lvlText w:val=""/>
+      <w:lvlJc w:val="left"/>
+      <w:pPr>
+        <w:ind w:left="4680" w:hanging="360"/>
+      </w:pPr>
+      <w:rPr>
+        <w:rFonts w:ascii="Wingdings" w:hAnsi="Wingdings" w:hint="default"/>
+      </w:rPr>
+    </w:lvl>
+    <w:lvl w:ilvl="6" w:tplc="FFFFFFFF" w:tentative="1">
+      <w:start w:val="1"/>
+      <w:numFmt w:val="bullet"/>
+      <w:lvlText w:val=""/>
+      <w:lvlJc w:val="left"/>
+      <w:pPr>
+        <w:ind w:left="5400" w:hanging="360"/>
+      </w:pPr>
+      <w:rPr>
+        <w:rFonts w:ascii="Symbol" w:hAnsi="Symbol" w:hint="default"/>
+      </w:rPr>
+    </w:lvl>
+    <w:lvl w:ilvl="7" w:tplc="FFFFFFFF" w:tentative="1">
+      <w:start w:val="1"/>
+      <w:numFmt w:val="bullet"/>
+      <w:lvlText w:val="o"/>
+      <w:lvlJc w:val="left"/>
+      <w:pPr>
+        <w:ind w:left="6120" w:hanging="360"/>
+      </w:pPr>
+      <w:rPr>
+        <w:rFonts w:ascii="Courier New" w:hAnsi="Courier New" w:cs="Courier New" w:hint="default"/>
+      </w:rPr>
+    </w:lvl>
+    <w:lvl w:ilvl="8" w:tplc="FFFFFFFF" w:tentative="1">
+      <w:start w:val="1"/>
+      <w:numFmt w:val="bullet"/>
+      <w:lvlText w:val=""/>
+      <w:lvlJc w:val="left"/>
+      <w:pPr>
+        <w:ind w:left="6840" w:hanging="360"/>
+      </w:pPr>
+      <w:rPr>
+        <w:rFonts w:ascii="Wingdings" w:hAnsi="Wingdings" w:hint="default"/>
+      </w:rPr>
+    </w:lvl>
+  </w:abstractNum>
+  <w:abstractNum w:abstractNumId="4" w15:restartNumberingAfterBreak="0">
     <w:nsid w:val="33C07A16"/>
     <w:multiLevelType w:val="hybridMultilevel"/>
     <w:tmpl w:val="F50EB292"/>
@@ -2687,7 +3424,7 @@
       </w:rPr>
     </w:lvl>
   </w:abstractNum>
-  <w:abstractNum w:abstractNumId="3" w15:restartNumberingAfterBreak="0">
+  <w:abstractNum w:abstractNumId="5" w15:restartNumberingAfterBreak="0">
     <w:nsid w:val="3C49072B"/>
     <w:multiLevelType w:val="hybridMultilevel"/>
     <w:tmpl w:val="5B3CA404"/>
@@ -2800,7 +3537,120 @@
       </w:rPr>
     </w:lvl>
   </w:abstractNum>
-  <w:abstractNum w:abstractNumId="4" w15:restartNumberingAfterBreak="0">
+  <w:abstractNum w:abstractNumId="6" w15:restartNumberingAfterBreak="0">
+    <w:nsid w:val="43B82CC4"/>
+    <w:multiLevelType w:val="hybridMultilevel"/>
+    <w:tmpl w:val="7A7ECB48"/>
+    <w:lvl w:ilvl="0" w:tplc="08090003">
+      <w:start w:val="1"/>
+      <w:numFmt w:val="bullet"/>
+      <w:lvlText w:val="o"/>
+      <w:lvlJc w:val="left"/>
+      <w:pPr>
+        <w:ind w:left="720" w:hanging="360"/>
+      </w:pPr>
+      <w:rPr>
+        <w:rFonts w:ascii="Courier New" w:hAnsi="Courier New" w:cs="Courier New" w:hint="default"/>
+      </w:rPr>
+    </w:lvl>
+    <w:lvl w:ilvl="1" w:tplc="FFFFFFFF">
+      <w:start w:val="1"/>
+      <w:numFmt w:val="bullet"/>
+      <w:lvlText w:val="o"/>
+      <w:lvlJc w:val="left"/>
+      <w:pPr>
+        <w:ind w:left="1440" w:hanging="360"/>
+      </w:pPr>
+      <w:rPr>
+        <w:rFonts w:ascii="Courier New" w:hAnsi="Courier New" w:cs="Courier New" w:hint="default"/>
+      </w:rPr>
+    </w:lvl>
+    <w:lvl w:ilvl="2" w:tplc="FFFFFFFF" w:tentative="1">
+      <w:start w:val="1"/>
+      <w:numFmt w:val="bullet"/>
+      <w:lvlText w:val=""/>
+      <w:lvlJc w:val="left"/>
+      <w:pPr>
+        <w:ind w:left="2160" w:hanging="360"/>
+      </w:pPr>
+      <w:rPr>
+        <w:rFonts w:ascii="Wingdings" w:hAnsi="Wingdings" w:hint="default"/>
+      </w:rPr>
+    </w:lvl>
+    <w:lvl w:ilvl="3" w:tplc="FFFFFFFF" w:tentative="1">
+      <w:start w:val="1"/>
+      <w:numFmt w:val="bullet"/>
+      <w:lvlText w:val=""/>
+      <w:lvlJc w:val="left"/>
+      <w:pPr>
+        <w:ind w:left="2880" w:hanging="360"/>
+      </w:pPr>
+      <w:rPr>
+        <w:rFonts w:ascii="Symbol" w:hAnsi="Symbol" w:hint="default"/>
+      </w:rPr>
+    </w:lvl>
+    <w:lvl w:ilvl="4" w:tplc="FFFFFFFF" w:tentative="1">
+      <w:start w:val="1"/>
+      <w:numFmt w:val="bullet"/>
+      <w:lvlText w:val="o"/>
+      <w:lvlJc w:val="left"/>
+      <w:pPr>
+        <w:ind w:left="3600" w:hanging="360"/>
+      </w:pPr>
+      <w:rPr>
+        <w:rFonts w:ascii="Courier New" w:hAnsi="Courier New" w:cs="Courier New" w:hint="default"/>
+      </w:rPr>
+    </w:lvl>
+    <w:lvl w:ilvl="5" w:tplc="FFFFFFFF" w:tentative="1">
+      <w:start w:val="1"/>
+      <w:numFmt w:val="bullet"/>
+      <w:lvlText w:val=""/>
+      <w:lvlJc w:val="left"/>
+      <w:pPr>
+        <w:ind w:left="4320" w:hanging="360"/>
+      </w:pPr>
+      <w:rPr>
+        <w:rFonts w:ascii="Wingdings" w:hAnsi="Wingdings" w:hint="default"/>
+      </w:rPr>
+    </w:lvl>
+    <w:lvl w:ilvl="6" w:tplc="FFFFFFFF" w:tentative="1">
+      <w:start w:val="1"/>
+      <w:numFmt w:val="bullet"/>
+      <w:lvlText w:val=""/>
+      <w:lvlJc w:val="left"/>
+      <w:pPr>
+        <w:ind w:left="5040" w:hanging="360"/>
+      </w:pPr>
+      <w:rPr>
+        <w:rFonts w:ascii="Symbol" w:hAnsi="Symbol" w:hint="default"/>
+      </w:rPr>
+    </w:lvl>
+    <w:lvl w:ilvl="7" w:tplc="FFFFFFFF" w:tentative="1">
+      <w:start w:val="1"/>
+      <w:numFmt w:val="bullet"/>
+      <w:lvlText w:val="o"/>
+      <w:lvlJc w:val="left"/>
+      <w:pPr>
+        <w:ind w:left="5760" w:hanging="360"/>
+      </w:pPr>
+      <w:rPr>
+        <w:rFonts w:ascii="Courier New" w:hAnsi="Courier New" w:cs="Courier New" w:hint="default"/>
+      </w:rPr>
+    </w:lvl>
+    <w:lvl w:ilvl="8" w:tplc="FFFFFFFF" w:tentative="1">
+      <w:start w:val="1"/>
+      <w:numFmt w:val="bullet"/>
+      <w:lvlText w:val=""/>
+      <w:lvlJc w:val="left"/>
+      <w:pPr>
+        <w:ind w:left="6480" w:hanging="360"/>
+      </w:pPr>
+      <w:rPr>
+        <w:rFonts w:ascii="Wingdings" w:hAnsi="Wingdings" w:hint="default"/>
+      </w:rPr>
+    </w:lvl>
+  </w:abstractNum>
+  <w:abstractNum w:abstractNumId="7" w15:restartNumberingAfterBreak="0">
     <w:nsid w:val="505F128D"/>
     <w:multiLevelType w:val="hybridMultilevel"/>
     <w:tmpl w:val="7D209C5C"/>
@@ -2915,7 +3765,7 @@
       </w:rPr>
     </w:lvl>
   </w:abstractNum>
-  <w:abstractNum w:abstractNumId="5" w15:restartNumberingAfterBreak="0">
+  <w:abstractNum w:abstractNumId="8" w15:restartNumberingAfterBreak="0">
     <w:nsid w:val="56303801"/>
     <w:multiLevelType w:val="hybridMultilevel"/>
     <w:tmpl w:val="8B28E000"/>
@@ -3028,7 +3878,7 @@
       </w:rPr>
     </w:lvl>
   </w:abstractNum>
-  <w:abstractNum w:abstractNumId="6" w15:restartNumberingAfterBreak="0">
+  <w:abstractNum w:abstractNumId="9" w15:restartNumberingAfterBreak="0">
     <w:nsid w:val="5ACD44EB"/>
     <w:multiLevelType w:val="hybridMultilevel"/>
     <w:tmpl w:val="55C4D99A"/>
@@ -3141,7 +3991,7 @@
       </w:rPr>
     </w:lvl>
   </w:abstractNum>
-  <w:abstractNum w:abstractNumId="7" w15:restartNumberingAfterBreak="0">
+  <w:abstractNum w:abstractNumId="10" w15:restartNumberingAfterBreak="0">
     <w:nsid w:val="5BA62FE7"/>
     <w:multiLevelType w:val="hybridMultilevel"/>
     <w:tmpl w:val="B7B89116"/>
@@ -3254,7 +4104,7 @@
       </w:rPr>
     </w:lvl>
   </w:abstractNum>
-  <w:abstractNum w:abstractNumId="8" w15:restartNumberingAfterBreak="0">
+  <w:abstractNum w:abstractNumId="11" w15:restartNumberingAfterBreak="0">
     <w:nsid w:val="78BC17C2"/>
     <w:multiLevelType w:val="hybridMultilevel"/>
     <w:tmpl w:val="3552E354"/>
@@ -3368,31 +4218,40 @@
     </w:lvl>
   </w:abstractNum>
   <w:num w:numId="1" w16cid:durableId="733504900">
-    <w:abstractNumId w:val="5"/>
+    <w:abstractNumId w:val="8"/>
   </w:num>
   <w:num w:numId="2" w16cid:durableId="2099210830">
     <w:abstractNumId w:val="0"/>
   </w:num>
   <w:num w:numId="3" w16cid:durableId="480847876">
+    <w:abstractNumId w:val="10"/>
+  </w:num>
+  <w:num w:numId="4" w16cid:durableId="601035892">
     <w:abstractNumId w:val="7"/>
   </w:num>
-  <w:num w:numId="4" w16cid:durableId="601035892">
+  <w:num w:numId="5" w16cid:durableId="882644121">
+    <w:abstractNumId w:val="9"/>
+  </w:num>
+  <w:num w:numId="6" w16cid:durableId="1430005392">
+    <w:abstractNumId w:val="2"/>
+  </w:num>
+  <w:num w:numId="7" w16cid:durableId="1316497897">
+    <w:abstractNumId w:val="11"/>
+  </w:num>
+  <w:num w:numId="8" w16cid:durableId="98455681">
     <w:abstractNumId w:val="4"/>
   </w:num>
-  <w:num w:numId="5" w16cid:durableId="882644121">
-    <w:abstractNumId w:val="6"/>
+  <w:num w:numId="9" w16cid:durableId="1067647421">
+    <w:abstractNumId w:val="5"/>
   </w:num>
-  <w:num w:numId="6" w16cid:durableId="1430005392">
+  <w:num w:numId="10" w16cid:durableId="49160990">
     <w:abstractNumId w:val="1"/>
   </w:num>
-  <w:num w:numId="7" w16cid:durableId="1316497897">
-    <w:abstractNumId w:val="8"/>
+  <w:num w:numId="11" w16cid:durableId="575360640">
+    <w:abstractNumId w:val="3"/>
   </w:num>
-  <w:num w:numId="8" w16cid:durableId="98455681">
-    <w:abstractNumId w:val="2"/>
-  </w:num>
-  <w:num w:numId="9" w16cid:durableId="1067647421">
-    <w:abstractNumId w:val="3"/>
+  <w:num w:numId="12" w16cid:durableId="303850910">
+    <w:abstractNumId w:val="6"/>
   </w:num>
 </w:numbering>
 </file>

</xml_diff>

<commit_message>
v1.1.2: Language file updated as per NIVUS
Signed-off-by: arunpulsar.github.io <80845015+arunpulsar@users.noreply.github.com>
</commit_message>
<xml_diff>
--- a/JOURNAL.docx
+++ b/JOURNAL.docx
@@ -78,8 +78,16 @@
         <w:rPr>
           <w:lang w:val="en-US"/>
         </w:rPr>
-        <w:t>Added jura to the CSS files section and added to sw.js</w:t>
-      </w:r>
+        <w:t xml:space="preserve">Added jura to the CSS files section and added to </w:t>
+      </w:r>
+      <w:proofErr w:type="gramStart"/>
+      <w:r>
+        <w:rPr>
+          <w:lang w:val="en-US"/>
+        </w:rPr>
+        <w:t>sw.js</w:t>
+      </w:r>
+      <w:proofErr w:type="gramEnd"/>
     </w:p>
     <w:p>
       <w:pPr>
@@ -96,7 +104,35 @@
         <w:rPr>
           <w:lang w:val="en-US"/>
         </w:rPr>
-        <w:t>Added JQuery and Impromtu plugins to introduce prompt with addons:</w:t>
+        <w:t xml:space="preserve">Added </w:t>
+      </w:r>
+      <w:proofErr w:type="spellStart"/>
+      <w:r>
+        <w:rPr>
+          <w:lang w:val="en-US"/>
+        </w:rPr>
+        <w:t>JQuery</w:t>
+      </w:r>
+      <w:proofErr w:type="spellEnd"/>
+      <w:r>
+        <w:rPr>
+          <w:lang w:val="en-US"/>
+        </w:rPr>
+        <w:t xml:space="preserve"> and </w:t>
+      </w:r>
+      <w:proofErr w:type="spellStart"/>
+      <w:r>
+        <w:rPr>
+          <w:lang w:val="en-US"/>
+        </w:rPr>
+        <w:t>Impromtu</w:t>
+      </w:r>
+      <w:proofErr w:type="spellEnd"/>
+      <w:r>
+        <w:rPr>
+          <w:lang w:val="en-US"/>
+        </w:rPr>
+        <w:t xml:space="preserve"> plugins to introduce prompt with addons:</w:t>
       </w:r>
     </w:p>
     <w:p>
@@ -150,7 +186,49 @@
         <w:rPr>
           <w:lang w:val="en-US"/>
         </w:rPr>
-        <w:t>Bluetooth password setting is nor controlled by reconfirm_password().</w:t>
+        <w:t xml:space="preserve">Bluetooth password setting is </w:t>
+      </w:r>
+      <w:proofErr w:type="gramStart"/>
+      <w:r>
+        <w:rPr>
+          <w:lang w:val="en-US"/>
+        </w:rPr>
+        <w:t>nor</w:t>
+      </w:r>
+      <w:proofErr w:type="gramEnd"/>
+      <w:r>
+        <w:rPr>
+          <w:lang w:val="en-US"/>
+        </w:rPr>
+        <w:t xml:space="preserve"> controlled by </w:t>
+      </w:r>
+      <w:proofErr w:type="spellStart"/>
+      <w:r>
+        <w:rPr>
+          <w:lang w:val="en-US"/>
+        </w:rPr>
+        <w:t>reconfirm_</w:t>
+      </w:r>
+      <w:proofErr w:type="gramStart"/>
+      <w:r>
+        <w:rPr>
+          <w:lang w:val="en-US"/>
+        </w:rPr>
+        <w:t>password</w:t>
+      </w:r>
+      <w:proofErr w:type="spellEnd"/>
+      <w:r>
+        <w:rPr>
+          <w:lang w:val="en-US"/>
+        </w:rPr>
+        <w:t>(</w:t>
+      </w:r>
+      <w:proofErr w:type="gramEnd"/>
+      <w:r>
+        <w:rPr>
+          <w:lang w:val="en-US"/>
+        </w:rPr>
+        <w:t>).</w:t>
       </w:r>
     </w:p>
     <w:p>
@@ -186,7 +264,35 @@
         <w:rPr>
           <w:lang w:val="en-US"/>
         </w:rPr>
-        <w:t>If matched, the password set function is called (set_bt_pwd()). If failed, an error message is thrown.</w:t>
+        <w:t>If matched, the password set function is called (</w:t>
+      </w:r>
+      <w:proofErr w:type="spellStart"/>
+      <w:r>
+        <w:rPr>
+          <w:lang w:val="en-US"/>
+        </w:rPr>
+        <w:t>set_bt_</w:t>
+      </w:r>
+      <w:proofErr w:type="gramStart"/>
+      <w:r>
+        <w:rPr>
+          <w:lang w:val="en-US"/>
+        </w:rPr>
+        <w:t>pwd</w:t>
+      </w:r>
+      <w:proofErr w:type="spellEnd"/>
+      <w:r>
+        <w:rPr>
+          <w:lang w:val="en-US"/>
+        </w:rPr>
+        <w:t>(</w:t>
+      </w:r>
+      <w:proofErr w:type="gramEnd"/>
+      <w:r>
+        <w:rPr>
+          <w:lang w:val="en-US"/>
+        </w:rPr>
+        <w:t>)). If failed, an error message is thrown.</w:t>
       </w:r>
     </w:p>
     <w:p>
@@ -240,7 +346,21 @@
         <w:rPr>
           <w:lang w:val="en-US"/>
         </w:rPr>
-        <w:t>P241 list have now 3 (Inst. Liquid) and 6 (Meas. Solid) removed.</w:t>
+        <w:t xml:space="preserve">P241 list </w:t>
+      </w:r>
+      <w:proofErr w:type="gramStart"/>
+      <w:r>
+        <w:rPr>
+          <w:lang w:val="en-US"/>
+        </w:rPr>
+        <w:t>have</w:t>
+      </w:r>
+      <w:proofErr w:type="gramEnd"/>
+      <w:r>
+        <w:rPr>
+          <w:lang w:val="en-US"/>
+        </w:rPr>
+        <w:t xml:space="preserve"> now 3 (Inst. Liquid) and 6 (Meas. Solid) removed.</w:t>
       </w:r>
     </w:p>
     <w:p>
@@ -553,13 +673,49 @@
         <w:rPr>
           <w:lang w:val="en-US"/>
         </w:rPr>
-        <w:t xml:space="preserve">Added the css and js files of </w:t>
-      </w:r>
-      <w:r>
-        <w:rPr>
-          <w:lang w:val="en-US"/>
-        </w:rPr>
-        <w:t>jquery-impromptu</w:t>
+        <w:t xml:space="preserve">Added the </w:t>
+      </w:r>
+      <w:proofErr w:type="spellStart"/>
+      <w:r>
+        <w:rPr>
+          <w:lang w:val="en-US"/>
+        </w:rPr>
+        <w:t>css</w:t>
+      </w:r>
+      <w:proofErr w:type="spellEnd"/>
+      <w:r>
+        <w:rPr>
+          <w:lang w:val="en-US"/>
+        </w:rPr>
+        <w:t xml:space="preserve"> and </w:t>
+      </w:r>
+      <w:proofErr w:type="spellStart"/>
+      <w:r>
+        <w:rPr>
+          <w:lang w:val="en-US"/>
+        </w:rPr>
+        <w:t>js</w:t>
+      </w:r>
+      <w:proofErr w:type="spellEnd"/>
+      <w:r>
+        <w:rPr>
+          <w:lang w:val="en-US"/>
+        </w:rPr>
+        <w:t xml:space="preserve"> files of </w:t>
+      </w:r>
+      <w:proofErr w:type="spellStart"/>
+      <w:r>
+        <w:rPr>
+          <w:lang w:val="en-US"/>
+        </w:rPr>
+        <w:t>jquery</w:t>
+      </w:r>
+      <w:proofErr w:type="spellEnd"/>
+      <w:r>
+        <w:rPr>
+          <w:lang w:val="en-US"/>
+        </w:rPr>
+        <w:t>-impromptu</w:t>
       </w:r>
       <w:r>
         <w:rPr>
@@ -670,8 +826,16 @@
         <w:rPr>
           <w:lang w:val="en-US"/>
         </w:rPr>
-        <w:t>One of the files need to be enabled in index.html</w:t>
-      </w:r>
+        <w:t xml:space="preserve">One of the files need to be enabled in </w:t>
+      </w:r>
+      <w:proofErr w:type="gramStart"/>
+      <w:r>
+        <w:rPr>
+          <w:lang w:val="en-US"/>
+        </w:rPr>
+        <w:t>index.html</w:t>
+      </w:r>
+      <w:proofErr w:type="gramEnd"/>
     </w:p>
     <w:p>
       <w:pPr>
@@ -718,8 +882,16 @@
         <w:rPr>
           <w:lang w:val="en-US"/>
         </w:rPr>
-        <w:t>To enable the German language translation the following needs to be added in index.html</w:t>
-      </w:r>
+        <w:t xml:space="preserve">To enable the German language translation the following needs to be added in </w:t>
+      </w:r>
+      <w:proofErr w:type="gramStart"/>
+      <w:r>
+        <w:rPr>
+          <w:lang w:val="en-US"/>
+        </w:rPr>
+        <w:t>index.html</w:t>
+      </w:r>
+      <w:proofErr w:type="gramEnd"/>
     </w:p>
     <w:p>
       <w:pPr>
@@ -736,7 +908,35 @@
         <w:rPr>
           <w:lang w:val="en-US"/>
         </w:rPr>
-        <w:t>&lt;script src="js/lang.en.js"&gt;&lt;/script&gt;</w:t>
+        <w:t xml:space="preserve">&lt;script </w:t>
+      </w:r>
+      <w:proofErr w:type="spellStart"/>
+      <w:r>
+        <w:rPr>
+          <w:lang w:val="en-US"/>
+        </w:rPr>
+        <w:t>src</w:t>
+      </w:r>
+      <w:proofErr w:type="spellEnd"/>
+      <w:r>
+        <w:rPr>
+          <w:lang w:val="en-US"/>
+        </w:rPr>
+        <w:t>="</w:t>
+      </w:r>
+      <w:proofErr w:type="spellStart"/>
+      <w:r>
+        <w:rPr>
+          <w:lang w:val="en-US"/>
+        </w:rPr>
+        <w:t>js</w:t>
+      </w:r>
+      <w:proofErr w:type="spellEnd"/>
+      <w:r>
+        <w:rPr>
+          <w:lang w:val="en-US"/>
+        </w:rPr>
+        <w:t>/lang.en.js"&gt;&lt;/script&gt;</w:t>
       </w:r>
     </w:p>
     <w:p>
@@ -754,7 +954,35 @@
         <w:rPr>
           <w:lang w:val="en-US"/>
         </w:rPr>
-        <w:t>To add a new string to any file, add a new line under lang{} inside the js file.</w:t>
+        <w:t xml:space="preserve">To add a new string to any file, add a new line under </w:t>
+      </w:r>
+      <w:proofErr w:type="gramStart"/>
+      <w:r>
+        <w:rPr>
+          <w:lang w:val="en-US"/>
+        </w:rPr>
+        <w:t>lang{</w:t>
+      </w:r>
+      <w:proofErr w:type="gramEnd"/>
+      <w:r>
+        <w:rPr>
+          <w:lang w:val="en-US"/>
+        </w:rPr>
+        <w:t xml:space="preserve">} inside the </w:t>
+      </w:r>
+      <w:proofErr w:type="spellStart"/>
+      <w:r>
+        <w:rPr>
+          <w:lang w:val="en-US"/>
+        </w:rPr>
+        <w:t>js</w:t>
+      </w:r>
+      <w:proofErr w:type="spellEnd"/>
+      <w:r>
+        <w:rPr>
+          <w:lang w:val="en-US"/>
+        </w:rPr>
+        <w:t xml:space="preserve"> file.</w:t>
       </w:r>
     </w:p>
     <w:p>
@@ -780,11 +1008,19 @@
         </w:rPr>
         <w:t>lang {</w:t>
       </w:r>
-      <w:r>
-        <w:rPr>
-          <w:lang w:val="en-US"/>
-        </w:rPr>
-        <w:t>test : “English”</w:t>
+      <w:proofErr w:type="gramStart"/>
+      <w:r>
+        <w:rPr>
+          <w:lang w:val="en-US"/>
+        </w:rPr>
+        <w:t>test :</w:t>
+      </w:r>
+      <w:proofErr w:type="gramEnd"/>
+      <w:r>
+        <w:rPr>
+          <w:lang w:val="en-US"/>
+        </w:rPr>
+        <w:t xml:space="preserve"> “English”</w:t>
       </w:r>
       <w:r>
         <w:rPr>
@@ -827,8 +1063,16 @@
         <w:rPr>
           <w:lang w:val="en-US"/>
         </w:rPr>
-        <w:t>, simply use lang.test</w:t>
-      </w:r>
+        <w:t xml:space="preserve">, simply use </w:t>
+      </w:r>
+      <w:proofErr w:type="spellStart"/>
+      <w:r>
+        <w:rPr>
+          <w:lang w:val="en-US"/>
+        </w:rPr>
+        <w:t>lang.test</w:t>
+      </w:r>
+      <w:proofErr w:type="spellEnd"/>
       <w:r>
         <w:rPr>
           <w:lang w:val="en-US"/>
@@ -943,13 +1187,49 @@
         <w:rPr>
           <w:lang w:val="en-US"/>
         </w:rPr>
-        <w:t xml:space="preserve">Triggers lang_switch() which selects </w:t>
-      </w:r>
-      <w:r>
-        <w:rPr>
-          <w:lang w:val="en-US"/>
-        </w:rPr>
-        <w:t>js/lang.en.js</w:t>
+        <w:t xml:space="preserve">Triggers </w:t>
+      </w:r>
+      <w:proofErr w:type="spellStart"/>
+      <w:r>
+        <w:rPr>
+          <w:lang w:val="en-US"/>
+        </w:rPr>
+        <w:t>lang_</w:t>
+      </w:r>
+      <w:proofErr w:type="gramStart"/>
+      <w:r>
+        <w:rPr>
+          <w:lang w:val="en-US"/>
+        </w:rPr>
+        <w:t>switch</w:t>
+      </w:r>
+      <w:proofErr w:type="spellEnd"/>
+      <w:r>
+        <w:rPr>
+          <w:lang w:val="en-US"/>
+        </w:rPr>
+        <w:t>(</w:t>
+      </w:r>
+      <w:proofErr w:type="gramEnd"/>
+      <w:r>
+        <w:rPr>
+          <w:lang w:val="en-US"/>
+        </w:rPr>
+        <w:t xml:space="preserve">) which selects </w:t>
+      </w:r>
+      <w:proofErr w:type="spellStart"/>
+      <w:r>
+        <w:rPr>
+          <w:lang w:val="en-US"/>
+        </w:rPr>
+        <w:t>js</w:t>
+      </w:r>
+      <w:proofErr w:type="spellEnd"/>
+      <w:r>
+        <w:rPr>
+          <w:lang w:val="en-US"/>
+        </w:rPr>
+        <w:t>/lang.en.js</w:t>
       </w:r>
       <w:r>
         <w:rPr>
@@ -957,11 +1237,19 @@
         </w:rPr>
         <w:t xml:space="preserve"> or </w:t>
       </w:r>
-      <w:r>
-        <w:rPr>
-          <w:lang w:val="en-US"/>
-        </w:rPr>
-        <w:t>js/lang.</w:t>
+      <w:proofErr w:type="spellStart"/>
+      <w:r>
+        <w:rPr>
+          <w:lang w:val="en-US"/>
+        </w:rPr>
+        <w:t>js</w:t>
+      </w:r>
+      <w:proofErr w:type="spellEnd"/>
+      <w:r>
+        <w:rPr>
+          <w:lang w:val="en-US"/>
+        </w:rPr>
+        <w:t>/lang.</w:t>
       </w:r>
       <w:r>
         <w:rPr>
@@ -999,11 +1287,33 @@
         </w:rPr>
         <w:t xml:space="preserve">Calls </w:t>
       </w:r>
-      <w:r>
-        <w:rPr>
-          <w:lang w:val="en-US"/>
-        </w:rPr>
-        <w:t>page_lang_switch()</w:t>
+      <w:proofErr w:type="spellStart"/>
+      <w:r>
+        <w:rPr>
+          <w:lang w:val="en-US"/>
+        </w:rPr>
+        <w:t>page_lang_</w:t>
+      </w:r>
+      <w:proofErr w:type="gramStart"/>
+      <w:r>
+        <w:rPr>
+          <w:lang w:val="en-US"/>
+        </w:rPr>
+        <w:t>switch</w:t>
+      </w:r>
+      <w:proofErr w:type="spellEnd"/>
+      <w:r>
+        <w:rPr>
+          <w:lang w:val="en-US"/>
+        </w:rPr>
+        <w:t>(</w:t>
+      </w:r>
+      <w:proofErr w:type="gramEnd"/>
+      <w:r>
+        <w:rPr>
+          <w:lang w:val="en-US"/>
+        </w:rPr>
+        <w:t>)</w:t>
       </w:r>
       <w:r>
         <w:rPr>
@@ -1027,19 +1337,89 @@
         <w:rPr>
           <w:lang w:val="en-US"/>
         </w:rPr>
-        <w:t xml:space="preserve">Found that the language switching is only activated after the event has completed. i.e. onchange = “” for the </w:t>
-      </w:r>
-      <w:r>
-        <w:rPr>
-          <w:lang w:val="en-US"/>
-        </w:rPr>
-        <w:t>id = "lang_select_List"</w:t>
-      </w:r>
-      <w:r>
-        <w:rPr>
-          <w:lang w:val="en-US"/>
-        </w:rPr>
-        <w:t>. That means the labels are not changing when called during the event.</w:t>
+        <w:t xml:space="preserve">Found that the language switching is only activated after the event has </w:t>
+      </w:r>
+      <w:proofErr w:type="gramStart"/>
+      <w:r>
+        <w:rPr>
+          <w:lang w:val="en-US"/>
+        </w:rPr>
+        <w:t>completed</w:t>
+      </w:r>
+      <w:proofErr w:type="gramEnd"/>
+      <w:r>
+        <w:rPr>
+          <w:lang w:val="en-US"/>
+        </w:rPr>
+        <w:t xml:space="preserve">. </w:t>
+      </w:r>
+      <w:proofErr w:type="gramStart"/>
+      <w:r>
+        <w:rPr>
+          <w:lang w:val="en-US"/>
+        </w:rPr>
+        <w:t>i.e.</w:t>
+      </w:r>
+      <w:proofErr w:type="gramEnd"/>
+      <w:r>
+        <w:rPr>
+          <w:lang w:val="en-US"/>
+        </w:rPr>
+        <w:t xml:space="preserve"> </w:t>
+      </w:r>
+      <w:proofErr w:type="spellStart"/>
+      <w:r>
+        <w:rPr>
+          <w:lang w:val="en-US"/>
+        </w:rPr>
+        <w:t>onchange</w:t>
+      </w:r>
+      <w:proofErr w:type="spellEnd"/>
+      <w:r>
+        <w:rPr>
+          <w:lang w:val="en-US"/>
+        </w:rPr>
+        <w:t xml:space="preserve"> = “” for the </w:t>
+      </w:r>
+      <w:r>
+        <w:rPr>
+          <w:lang w:val="en-US"/>
+        </w:rPr>
+        <w:t>id = "</w:t>
+      </w:r>
+      <w:proofErr w:type="spellStart"/>
+      <w:r>
+        <w:rPr>
+          <w:lang w:val="en-US"/>
+        </w:rPr>
+        <w:t>lang_select_List</w:t>
+      </w:r>
+      <w:proofErr w:type="spellEnd"/>
+      <w:r>
+        <w:rPr>
+          <w:lang w:val="en-US"/>
+        </w:rPr>
+        <w:t>"</w:t>
+      </w:r>
+      <w:r>
+        <w:rPr>
+          <w:lang w:val="en-US"/>
+        </w:rPr>
+        <w:t xml:space="preserve">. That means the labels </w:t>
+      </w:r>
+      <w:proofErr w:type="gramStart"/>
+      <w:r>
+        <w:rPr>
+          <w:lang w:val="en-US"/>
+        </w:rPr>
+        <w:t>are not changing</w:t>
+      </w:r>
+      <w:proofErr w:type="gramEnd"/>
+      <w:r>
+        <w:rPr>
+          <w:lang w:val="en-US"/>
+        </w:rPr>
+        <w:t xml:space="preserve"> when called during the event.</w:t>
       </w:r>
     </w:p>
     <w:p>
@@ -1057,13 +1437,63 @@
         <w:rPr>
           <w:lang w:val="en-US"/>
         </w:rPr>
-        <w:t xml:space="preserve">Requires to call the lang_switch() using </w:t>
-      </w:r>
-      <w:r>
-        <w:rPr>
-          <w:lang w:val="en-US"/>
-        </w:rPr>
-        <w:t>setTimeout(lang_switch, 100);</w:t>
+        <w:t xml:space="preserve">Requires to call the </w:t>
+      </w:r>
+      <w:proofErr w:type="spellStart"/>
+      <w:r>
+        <w:rPr>
+          <w:lang w:val="en-US"/>
+        </w:rPr>
+        <w:t>lang_</w:t>
+      </w:r>
+      <w:proofErr w:type="gramStart"/>
+      <w:r>
+        <w:rPr>
+          <w:lang w:val="en-US"/>
+        </w:rPr>
+        <w:t>switch</w:t>
+      </w:r>
+      <w:proofErr w:type="spellEnd"/>
+      <w:r>
+        <w:rPr>
+          <w:lang w:val="en-US"/>
+        </w:rPr>
+        <w:t>(</w:t>
+      </w:r>
+      <w:proofErr w:type="gramEnd"/>
+      <w:r>
+        <w:rPr>
+          <w:lang w:val="en-US"/>
+        </w:rPr>
+        <w:t xml:space="preserve">) using </w:t>
+      </w:r>
+      <w:proofErr w:type="spellStart"/>
+      <w:r>
+        <w:rPr>
+          <w:lang w:val="en-US"/>
+        </w:rPr>
+        <w:t>setTimeout</w:t>
+      </w:r>
+      <w:proofErr w:type="spellEnd"/>
+      <w:r>
+        <w:rPr>
+          <w:lang w:val="en-US"/>
+        </w:rPr>
+        <w:t>(</w:t>
+      </w:r>
+      <w:proofErr w:type="spellStart"/>
+      <w:r>
+        <w:rPr>
+          <w:lang w:val="en-US"/>
+        </w:rPr>
+        <w:t>lang_switch</w:t>
+      </w:r>
+      <w:proofErr w:type="spellEnd"/>
+      <w:r>
+        <w:rPr>
+          <w:lang w:val="en-US"/>
+        </w:rPr>
+        <w:t>, 100);</w:t>
       </w:r>
       <w:r>
         <w:rPr>
@@ -1107,12 +1537,28 @@
         </w:rPr>
         <w:t>(</w:t>
       </w:r>
-      <w:r>
-        <w:rPr>
-          <w:lang w:val="en-US"/>
-        </w:rPr>
-        <w:t>$.prompt(recon_pwd)</w:t>
-      </w:r>
+      <w:proofErr w:type="gramStart"/>
+      <w:r>
+        <w:rPr>
+          <w:lang w:val="en-US"/>
+        </w:rPr>
+        <w:t>$.prompt</w:t>
+      </w:r>
+      <w:proofErr w:type="gramEnd"/>
+      <w:r>
+        <w:rPr>
+          <w:lang w:val="en-US"/>
+        </w:rPr>
+        <w:t>(</w:t>
+      </w:r>
+      <w:proofErr w:type="spellStart"/>
+      <w:r>
+        <w:rPr>
+          <w:lang w:val="en-US"/>
+        </w:rPr>
+        <w:t>recon_pwd</w:t>
+      </w:r>
+      <w:proofErr w:type="spellEnd"/>
       <w:r>
         <w:rPr>
           <w:lang w:val="en-US"/>
@@ -1123,7 +1569,27 @@
         <w:rPr>
           <w:lang w:val="en-US"/>
         </w:rPr>
-        <w:t xml:space="preserve">. The variable recon_pwd is not getting updated since it </w:t>
+        <w:t>)</w:t>
+      </w:r>
+      <w:r>
+        <w:rPr>
+          <w:lang w:val="en-US"/>
+        </w:rPr>
+        <w:t xml:space="preserve">. The variable </w:t>
+      </w:r>
+      <w:proofErr w:type="spellStart"/>
+      <w:r>
+        <w:rPr>
+          <w:lang w:val="en-US"/>
+        </w:rPr>
+        <w:t>recon_pwd</w:t>
+      </w:r>
+      <w:proofErr w:type="spellEnd"/>
+      <w:r>
+        <w:rPr>
+          <w:lang w:val="en-US"/>
+        </w:rPr>
+        <w:t xml:space="preserve"> is not getting updated since it </w:t>
       </w:r>
       <w:r>
         <w:rPr>
@@ -1225,7 +1691,23 @@
                                 <w:sz w:val="18"/>
                                 <w:szCs w:val="18"/>
                               </w:rPr>
-                              <w:t xml:space="preserve">      $.prompt('&lt;label id="recon_msg1" name="recon_msg1"&gt;' + lang.reconfirm_pwd_msg1 + '&lt;/label&gt; &lt;input type="password" id="password" name="password" autocomplete="off" value="" style="font-size: 24pt; font-weight: 500; width:220px; height:65px;"&gt;&lt;br /&gt;' +</w:t>
+                              <w:t xml:space="preserve">      $.prompt('&lt;label id="recon_msg1" name="recon_msg1"&gt;' + lang.reconfirm_pwd_msg1 + '&lt;/label&gt; &lt;input type="password" id="password" name="password" autocomplete="off" value="" style="font-size: 24pt; font-weight: 500; width:220px; height:65px;"&gt;&lt;</w:t>
+                            </w:r>
+                            <w:proofErr w:type="spellStart"/>
+                            <w:r>
+                              <w:rPr>
+                                <w:sz w:val="18"/>
+                                <w:szCs w:val="18"/>
+                              </w:rPr>
+                              <w:t>br</w:t>
+                            </w:r>
+                            <w:proofErr w:type="spellEnd"/>
+                            <w:r>
+                              <w:rPr>
+                                <w:sz w:val="18"/>
+                                <w:szCs w:val="18"/>
+                              </w:rPr>
+                              <w:t xml:space="preserve"> /&gt;' +</w:t>
                             </w:r>
                           </w:p>
                           <w:p>
@@ -1241,7 +1723,23 @@
                                 <w:sz w:val="18"/>
                                 <w:szCs w:val="18"/>
                               </w:rPr>
-                              <w:t xml:space="preserve">            '&lt;label id="recon_msg2" name="recon_msg2" span class="emphasized"&gt;' + lang.reconfirm_pwd_msg2 + '&lt;/label&gt; &lt;br /&gt;', {</w:t>
+                              <w:t xml:space="preserve">            '&lt;label id="recon_msg2" name="recon_msg2" span class="emphasized"&gt;' + lang.reconfirm_pwd_msg2 + '&lt;/label&gt; &lt;</w:t>
+                            </w:r>
+                            <w:proofErr w:type="spellStart"/>
+                            <w:r>
+                              <w:rPr>
+                                <w:sz w:val="18"/>
+                                <w:szCs w:val="18"/>
+                              </w:rPr>
+                              <w:t>br</w:t>
+                            </w:r>
+                            <w:proofErr w:type="spellEnd"/>
+                            <w:r>
+                              <w:rPr>
+                                <w:sz w:val="18"/>
+                                <w:szCs w:val="18"/>
+                              </w:rPr>
+                              <w:t xml:space="preserve"> /&gt;', {</w:t>
                             </w:r>
                           </w:p>
                           <w:p>
@@ -1257,7 +1755,23 @@
                                 <w:sz w:val="18"/>
                                 <w:szCs w:val="18"/>
                               </w:rPr>
-                              <w:t xml:space="preserve">        title: lang.reconfirm_pwd_title,//"RECONFIRM PASSWORD",</w:t>
+                              <w:t xml:space="preserve">        title: </w:t>
+                            </w:r>
+                            <w:proofErr w:type="spellStart"/>
+                            <w:r>
+                              <w:rPr>
+                                <w:sz w:val="18"/>
+                                <w:szCs w:val="18"/>
+                              </w:rPr>
+                              <w:t>lang.reconfirm_pwd_title</w:t>
+                            </w:r>
+                            <w:proofErr w:type="spellEnd"/>
+                            <w:r>
+                              <w:rPr>
+                                <w:sz w:val="18"/>
+                                <w:szCs w:val="18"/>
+                              </w:rPr>
+                              <w:t>,//"RECONFIRM PASSWORD",</w:t>
                             </w:r>
                           </w:p>
                           <w:p>
@@ -1289,7 +1803,39 @@
                                 <w:sz w:val="18"/>
                                 <w:szCs w:val="18"/>
                               </w:rPr>
-                              <w:t xml:space="preserve">        // html:'&lt;label id="recon_msg1" name="recon_msg1"&gt;' + lang.reconfirm_pwd_msg1 + '&lt;/label&gt; &lt;input type="password" id="password" name="password" autocomplete="off" value="" style="font-size: 24pt; font-weight: 500; width:220px; height:65px;"&gt;&lt;br /&gt;' +</w:t>
+                              <w:t xml:space="preserve">        // html:'&lt;label id="recon_msg1" name="recon_msg1"&gt;' + lang.reconfirm_pwd_msg1 + '&lt;/label&gt; &lt;input type="password" id="password" name="password" </w:t>
+                            </w:r>
+                            <w:proofErr w:type="gramStart"/>
+                            <w:r>
+                              <w:rPr>
+                                <w:sz w:val="18"/>
+                                <w:szCs w:val="18"/>
+                              </w:rPr>
+                              <w:t>autocomplete</w:t>
+                            </w:r>
+                            <w:proofErr w:type="gramEnd"/>
+                            <w:r>
+                              <w:rPr>
+                                <w:sz w:val="18"/>
+                                <w:szCs w:val="18"/>
+                              </w:rPr>
+                              <w:t>="off" value="" style="font-size: 24pt; font-weight: 500; width:220px; height:65px;"&gt;&lt;</w:t>
+                            </w:r>
+                            <w:proofErr w:type="spellStart"/>
+                            <w:r>
+                              <w:rPr>
+                                <w:sz w:val="18"/>
+                                <w:szCs w:val="18"/>
+                              </w:rPr>
+                              <w:t>br</w:t>
+                            </w:r>
+                            <w:proofErr w:type="spellEnd"/>
+                            <w:r>
+                              <w:rPr>
+                                <w:sz w:val="18"/>
+                                <w:szCs w:val="18"/>
+                              </w:rPr>
+                              <w:t xml:space="preserve"> /&gt;' +</w:t>
                             </w:r>
                           </w:p>
                           <w:p>
@@ -1305,7 +1851,23 @@
                                 <w:sz w:val="18"/>
                                 <w:szCs w:val="18"/>
                               </w:rPr>
-                              <w:t xml:space="preserve">        //     '&lt;label id="recon_msg2" name="recon_msg2" span class="emphasized"&gt;' + lang.reconfirm_pwd_msg2 + '&lt;/label&gt; &lt;br /&gt;',</w:t>
+                              <w:t xml:space="preserve">        //     '&lt;label id="recon_msg2" name="recon_msg2" span class="emphasized"&gt;' + lang.reconfirm_pwd_msg2 + '&lt;/label&gt; &lt;</w:t>
+                            </w:r>
+                            <w:proofErr w:type="spellStart"/>
+                            <w:r>
+                              <w:rPr>
+                                <w:sz w:val="18"/>
+                                <w:szCs w:val="18"/>
+                              </w:rPr>
+                              <w:t>br</w:t>
+                            </w:r>
+                            <w:proofErr w:type="spellEnd"/>
+                            <w:r>
+                              <w:rPr>
+                                <w:sz w:val="18"/>
+                                <w:szCs w:val="18"/>
+                              </w:rPr>
+                              <w:t xml:space="preserve"> /&gt;',</w:t>
                             </w:r>
                           </w:p>
                           <w:p>
@@ -1337,7 +1899,23 @@
                                 <w:sz w:val="18"/>
                                 <w:szCs w:val="18"/>
                               </w:rPr>
-                              <w:t xml:space="preserve">        //position: { container: 'h1', x: 200, y: 60, height: 400, width: 1000, arrow: 'tc' },</w:t>
+                              <w:t xml:space="preserve">        //position: { container: 'h1', x: 200, y: 60, height: 400, width: 1000, arrow: '</w:t>
+                            </w:r>
+                            <w:proofErr w:type="spellStart"/>
+                            <w:r>
+                              <w:rPr>
+                                <w:sz w:val="18"/>
+                                <w:szCs w:val="18"/>
+                              </w:rPr>
+                              <w:t>tc</w:t>
+                            </w:r>
+                            <w:proofErr w:type="spellEnd"/>
+                            <w:r>
+                              <w:rPr>
+                                <w:sz w:val="18"/>
+                                <w:szCs w:val="18"/>
+                              </w:rPr>
+                              <w:t>' },</w:t>
                             </w:r>
                           </w:p>
                           <w:p>
@@ -1369,7 +1947,39 @@
                                 <w:sz w:val="18"/>
                                 <w:szCs w:val="18"/>
                               </w:rPr>
-                              <w:t xml:space="preserve">        submit:function(e,v,m,f){</w:t>
+                              <w:t xml:space="preserve">        </w:t>
+                            </w:r>
+                            <w:proofErr w:type="spellStart"/>
+                            <w:r>
+                              <w:rPr>
+                                <w:sz w:val="18"/>
+                                <w:szCs w:val="18"/>
+                              </w:rPr>
+                              <w:t>submit:function</w:t>
+                            </w:r>
+                            <w:proofErr w:type="spellEnd"/>
+                            <w:r>
+                              <w:rPr>
+                                <w:sz w:val="18"/>
+                                <w:szCs w:val="18"/>
+                              </w:rPr>
+                              <w:t>(</w:t>
+                            </w:r>
+                            <w:proofErr w:type="spellStart"/>
+                            <w:r>
+                              <w:rPr>
+                                <w:sz w:val="18"/>
+                                <w:szCs w:val="18"/>
+                              </w:rPr>
+                              <w:t>e,v,m,f</w:t>
+                            </w:r>
+                            <w:proofErr w:type="spellEnd"/>
+                            <w:r>
+                              <w:rPr>
+                                <w:sz w:val="18"/>
+                                <w:szCs w:val="18"/>
+                              </w:rPr>
+                              <w:t>){</w:t>
                             </w:r>
                           </w:p>
                           <w:p>
@@ -1401,7 +2011,23 @@
                                 <w:sz w:val="18"/>
                                 <w:szCs w:val="18"/>
                               </w:rPr>
-                              <w:t xml:space="preserve">            // console.log($("#password").val()); // Value entered in the password box</w:t>
+                              <w:t xml:space="preserve">            // console.log($("#password").</w:t>
+                            </w:r>
+                            <w:proofErr w:type="spellStart"/>
+                            <w:r>
+                              <w:rPr>
+                                <w:sz w:val="18"/>
+                                <w:szCs w:val="18"/>
+                              </w:rPr>
+                              <w:t>val</w:t>
+                            </w:r>
+                            <w:proofErr w:type="spellEnd"/>
+                            <w:r>
+                              <w:rPr>
+                                <w:sz w:val="18"/>
+                                <w:szCs w:val="18"/>
+                              </w:rPr>
+                              <w:t>()); // Value entered in the password box</w:t>
                             </w:r>
                           </w:p>
                           <w:p>
@@ -1417,7 +2043,55 @@
                                 <w:sz w:val="18"/>
                                 <w:szCs w:val="18"/>
                               </w:rPr>
-                              <w:t xml:space="preserve">            if(document.getElementById("pWord-box").value == $("#password").val())  // Password match</w:t>
+                              <w:t xml:space="preserve">            if(</w:t>
+                            </w:r>
+                            <w:proofErr w:type="spellStart"/>
+                            <w:r>
+                              <w:rPr>
+                                <w:sz w:val="18"/>
+                                <w:szCs w:val="18"/>
+                              </w:rPr>
+                              <w:t>document.getElementById</w:t>
+                            </w:r>
+                            <w:proofErr w:type="spellEnd"/>
+                            <w:r>
+                              <w:rPr>
+                                <w:sz w:val="18"/>
+                                <w:szCs w:val="18"/>
+                              </w:rPr>
+                              <w:t>("</w:t>
+                            </w:r>
+                            <w:proofErr w:type="spellStart"/>
+                            <w:r>
+                              <w:rPr>
+                                <w:sz w:val="18"/>
+                                <w:szCs w:val="18"/>
+                              </w:rPr>
+                              <w:t>pWord</w:t>
+                            </w:r>
+                            <w:proofErr w:type="spellEnd"/>
+                            <w:r>
+                              <w:rPr>
+                                <w:sz w:val="18"/>
+                                <w:szCs w:val="18"/>
+                              </w:rPr>
+                              <w:t>-box").value == $("#password").</w:t>
+                            </w:r>
+                            <w:proofErr w:type="spellStart"/>
+                            <w:r>
+                              <w:rPr>
+                                <w:sz w:val="18"/>
+                                <w:szCs w:val="18"/>
+                              </w:rPr>
+                              <w:t>val</w:t>
+                            </w:r>
+                            <w:proofErr w:type="spellEnd"/>
+                            <w:r>
+                              <w:rPr>
+                                <w:sz w:val="18"/>
+                                <w:szCs w:val="18"/>
+                              </w:rPr>
+                              <w:t>())  // Password match</w:t>
                             </w:r>
                           </w:p>
                           <w:p>
@@ -1433,8 +2107,33 @@
                                 <w:sz w:val="18"/>
                                 <w:szCs w:val="18"/>
                               </w:rPr>
-                              <w:t xml:space="preserve">              set_bt_pwd();</w:t>
+                              <w:t xml:space="preserve">              </w:t>
                             </w:r>
+                            <w:proofErr w:type="spellStart"/>
+                            <w:r>
+                              <w:rPr>
+                                <w:sz w:val="18"/>
+                                <w:szCs w:val="18"/>
+                              </w:rPr>
+                              <w:t>set_bt_pwd</w:t>
+                            </w:r>
+                            <w:proofErr w:type="spellEnd"/>
+                            <w:r>
+                              <w:rPr>
+                                <w:sz w:val="18"/>
+                                <w:szCs w:val="18"/>
+                              </w:rPr>
+                              <w:t>(</w:t>
+                            </w:r>
+                            <w:proofErr w:type="gramStart"/>
+                            <w:r>
+                              <w:rPr>
+                                <w:sz w:val="18"/>
+                                <w:szCs w:val="18"/>
+                              </w:rPr>
+                              <w:t>);</w:t>
+                            </w:r>
+                            <w:proofErr w:type="gramEnd"/>
                           </w:p>
                           <w:p>
                             <w:pPr>
@@ -1465,8 +2164,17 @@
                                 <w:sz w:val="18"/>
                                 <w:szCs w:val="18"/>
                               </w:rPr>
-                              <w:t xml:space="preserve">              alert(lang.alert_message2);//alert("Passwords do not match!");</w:t>
+                              <w:t xml:space="preserve">              alert(lang.alert_message2);//alert("Passwords do not match!"</w:t>
                             </w:r>
+                            <w:proofErr w:type="gramStart"/>
+                            <w:r>
+                              <w:rPr>
+                                <w:sz w:val="18"/>
+                                <w:szCs w:val="18"/>
+                              </w:rPr>
+                              <w:t>);</w:t>
+                            </w:r>
+                            <w:proofErr w:type="gramEnd"/>
                           </w:p>
                           <w:p>
                             <w:pPr>
@@ -1555,23 +2263,7 @@
                           <w:sz w:val="18"/>
                           <w:szCs w:val="18"/>
                         </w:rPr>
-                        <w:t xml:space="preserve">      $.prompt('&lt;label id="recon_msg1" name="recon_msg1"&gt;' + lang.reconfirm_pwd_msg1 + '&lt;/label&gt; &lt;input type="password" id="password" name="password" </w:t>
-                      </w:r>
-                      <w:proofErr w:type="gramStart"/>
-                      <w:r>
-                        <w:rPr>
-                          <w:sz w:val="18"/>
-                          <w:szCs w:val="18"/>
-                        </w:rPr>
-                        <w:t>autocomplete</w:t>
-                      </w:r>
-                      <w:proofErr w:type="gramEnd"/>
-                      <w:r>
-                        <w:rPr>
-                          <w:sz w:val="18"/>
-                          <w:szCs w:val="18"/>
-                        </w:rPr>
-                        <w:t>="off" value="" style="font-size: 24pt; font-weight: 500; width:220px; height:65px;"&gt;&lt;</w:t>
+                        <w:t xml:space="preserve">      $.prompt('&lt;label id="recon_msg1" name="recon_msg1"&gt;' + lang.reconfirm_pwd_msg1 + '&lt;/label&gt; &lt;input type="password" id="password" name="password" autocomplete="off" value="" style="font-size: 24pt; font-weight: 500; width:220px; height:65px;"&gt;&lt;</w:t>
                       </w:r>
                       <w:proofErr w:type="spellStart"/>
                       <w:r>
@@ -2116,7 +2808,35 @@
         <w:rPr>
           <w:lang w:val="en-US"/>
         </w:rPr>
-        <w:t>Requires the whole recon_pwd to be called inside the $.(prompt) as follows:</w:t>
+        <w:t xml:space="preserve">Requires the whole </w:t>
+      </w:r>
+      <w:proofErr w:type="spellStart"/>
+      <w:r>
+        <w:rPr>
+          <w:lang w:val="en-US"/>
+        </w:rPr>
+        <w:t>recon_pwd</w:t>
+      </w:r>
+      <w:proofErr w:type="spellEnd"/>
+      <w:r>
+        <w:rPr>
+          <w:lang w:val="en-US"/>
+        </w:rPr>
+        <w:t xml:space="preserve"> to be called inside the </w:t>
+      </w:r>
+      <w:proofErr w:type="gramStart"/>
+      <w:r>
+        <w:rPr>
+          <w:lang w:val="en-US"/>
+        </w:rPr>
+        <w:t>$.(</w:t>
+      </w:r>
+      <w:proofErr w:type="gramEnd"/>
+      <w:r>
+        <w:rPr>
+          <w:lang w:val="en-US"/>
+        </w:rPr>
+        <w:t>prompt) as follows:</w:t>
       </w:r>
     </w:p>
     <w:p>
@@ -2363,7 +3083,21 @@
         <w:rPr>
           <w:lang w:val="en-US"/>
         </w:rPr>
-        <w:t>Based on NIVUS_web-app v1.1.0.</w:t>
+        <w:t xml:space="preserve">Based on </w:t>
+      </w:r>
+      <w:proofErr w:type="spellStart"/>
+      <w:r>
+        <w:rPr>
+          <w:lang w:val="en-US"/>
+        </w:rPr>
+        <w:t>NIVUS_web</w:t>
+      </w:r>
+      <w:proofErr w:type="spellEnd"/>
+      <w:r>
+        <w:rPr>
+          <w:lang w:val="en-US"/>
+        </w:rPr>
+        <w:t>-app v1.1.0.</w:t>
       </w:r>
       <w:r>
         <w:rPr>
@@ -2387,7 +3121,21 @@
         <w:rPr>
           <w:lang w:val="en-US"/>
         </w:rPr>
-        <w:t>Bug fix for the intermittent language switch. Dynamic loading of files requires a minimum of a couple of ms to properly work. Switched from dynamic loading (lang.en.js, lang.de.js) to a static one (i.e., single file with language selection using array mapping – lang.js).</w:t>
+        <w:t xml:space="preserve">Bug fix for the intermittent language switch. Dynamic loading of files requires a minimum of a couple of </w:t>
+      </w:r>
+      <w:proofErr w:type="spellStart"/>
+      <w:r>
+        <w:rPr>
+          <w:lang w:val="en-US"/>
+        </w:rPr>
+        <w:t>ms</w:t>
+      </w:r>
+      <w:proofErr w:type="spellEnd"/>
+      <w:r>
+        <w:rPr>
+          <w:lang w:val="en-US"/>
+        </w:rPr>
+        <w:t xml:space="preserve"> to properly work. Switched from dynamic loading (lang.en.js, lang.de.js) to a static one (i.e., single file with language selection using array mapping – lang.js).</w:t>
       </w:r>
     </w:p>
     <w:p>
@@ -2499,11 +3247,21 @@
         </w:rPr>
         <w:t>NOTE: Found that an experimental functionality (</w:t>
       </w:r>
-      <w:r>
-        <w:rPr>
-          <w:lang w:val="en-US"/>
-        </w:rPr>
-        <w:t>device.forget()</w:t>
+      <w:proofErr w:type="spellStart"/>
+      <w:proofErr w:type="gramStart"/>
+      <w:r>
+        <w:rPr>
+          <w:lang w:val="en-US"/>
+        </w:rPr>
+        <w:t>device.forget</w:t>
+      </w:r>
+      <w:proofErr w:type="spellEnd"/>
+      <w:proofErr w:type="gramEnd"/>
+      <w:r>
+        <w:rPr>
+          <w:lang w:val="en-US"/>
+        </w:rPr>
+        <w:t>()</w:t>
       </w:r>
       <w:r>
         <w:rPr>
@@ -2612,7 +3370,27 @@
           <w:szCs w:val="24"/>
           <w:lang w:val="en-US"/>
         </w:rPr>
-        <w:t>17/04/2023 (AK):</w:t>
+        <w:t>1</w:t>
+      </w:r>
+      <w:r>
+        <w:rPr>
+          <w:b/>
+          <w:bCs/>
+          <w:sz w:val="24"/>
+          <w:szCs w:val="24"/>
+          <w:lang w:val="en-US"/>
+        </w:rPr>
+        <w:t>8</w:t>
+      </w:r>
+      <w:r>
+        <w:rPr>
+          <w:b/>
+          <w:bCs/>
+          <w:sz w:val="24"/>
+          <w:szCs w:val="24"/>
+          <w:lang w:val="en-US"/>
+        </w:rPr>
+        <w:t>/04/2023 (AK):</w:t>
       </w:r>
     </w:p>
     <w:p>
@@ -2643,24 +3421,30 @@
       <w:pPr>
         <w:pStyle w:val="ListParagraph"/>
         <w:numPr>
-          <w:ilvl w:val="1"/>
-          <w:numId w:val="10"/>
-        </w:numPr>
-        <w:rPr>
-          <w:lang w:val="en-US"/>
-        </w:rPr>
-      </w:pPr>
-      <w:r>
-        <w:rPr>
-          <w:lang w:val="en-US"/>
-        </w:rPr>
-        <w:t>“RANGE” to “Reichweite”</w:t>
-      </w:r>
-      <w:r>
-        <w:rPr>
-          <w:lang w:val="en-US"/>
-        </w:rPr>
-        <w:t xml:space="preserve"> and “SOLID” to “</w:t>
+          <w:ilvl w:val="0"/>
+          <w:numId w:val="13"/>
+        </w:numPr>
+        <w:ind w:left="1080"/>
+      </w:pPr>
+      <w:r>
+        <w:rPr>
+          <w:lang w:val="en-US"/>
+        </w:rPr>
+        <w:t>“RANGE” to “</w:t>
+      </w:r>
+      <w:proofErr w:type="spellStart"/>
+      <w:r>
+        <w:rPr>
+          <w:lang w:val="en-US"/>
+        </w:rPr>
+        <w:t>Reichweite</w:t>
+      </w:r>
+      <w:proofErr w:type="spellEnd"/>
+      <w:r>
+        <w:rPr>
+          <w:lang w:val="en-US"/>
+        </w:rPr>
+        <w:t>” and “SOLID” to “</w:t>
       </w:r>
       <w:r>
         <w:t>FESTSTOFF”</w:t>
@@ -2672,11 +3456,181 @@
     <w:p>
       <w:pPr>
         <w:pStyle w:val="ListParagraph"/>
-        <w:ind w:left="1440"/>
-        <w:rPr>
-          <w:lang w:val="en-US"/>
-        </w:rPr>
-      </w:pPr>
+        <w:numPr>
+          <w:ilvl w:val="0"/>
+          <w:numId w:val="13"/>
+        </w:numPr>
+        <w:ind w:left="1080"/>
+      </w:pPr>
+      <w:r>
+        <w:t>English: "Setting new Bluetooth password. Please wait...",</w:t>
+      </w:r>
+    </w:p>
+    <w:p>
+      <w:pPr>
+        <w:pStyle w:val="ListParagraph"/>
+        <w:numPr>
+          <w:ilvl w:val="0"/>
+          <w:numId w:val="13"/>
+        </w:numPr>
+        <w:ind w:left="1080"/>
+      </w:pPr>
+      <w:r>
+        <w:t>German: "</w:t>
+      </w:r>
+      <w:proofErr w:type="spellStart"/>
+      <w:r>
+        <w:t>Neue</w:t>
+      </w:r>
+      <w:r>
+        <w:rPr>
+          <w:highlight w:val="yellow"/>
+        </w:rPr>
+        <w:t>s</w:t>
+      </w:r>
+      <w:proofErr w:type="spellEnd"/>
+      <w:r>
+        <w:t xml:space="preserve"> Bluetooth-</w:t>
+      </w:r>
+      <w:proofErr w:type="spellStart"/>
+      <w:r>
+        <w:t>Passwort</w:t>
+      </w:r>
+      <w:proofErr w:type="spellEnd"/>
+      <w:r>
+        <w:t xml:space="preserve"> </w:t>
+      </w:r>
+      <w:proofErr w:type="spellStart"/>
+      <w:r>
+        <w:t>festlegen</w:t>
+      </w:r>
+      <w:proofErr w:type="spellEnd"/>
+      <w:r>
+        <w:t xml:space="preserve">. Bitte </w:t>
+      </w:r>
+      <w:proofErr w:type="spellStart"/>
+      <w:r>
+        <w:t>Warten</w:t>
+      </w:r>
+      <w:proofErr w:type="spellEnd"/>
+      <w:r>
+        <w:t>...",</w:t>
+      </w:r>
+    </w:p>
+    <w:p>
+      <w:pPr>
+        <w:pStyle w:val="ListParagraph"/>
+        <w:ind w:left="2880"/>
+      </w:pPr>
+    </w:p>
+    <w:p>
+      <w:pPr>
+        <w:pStyle w:val="ListParagraph"/>
+        <w:numPr>
+          <w:ilvl w:val="0"/>
+          <w:numId w:val="13"/>
+        </w:numPr>
+        <w:ind w:left="1080"/>
+        <w:rPr>
+          <w:lang w:val="de-DE"/>
+        </w:rPr>
+      </w:pPr>
+      <w:r>
+        <w:t xml:space="preserve">English: "Setting new Bluetooth range. </w:t>
+      </w:r>
+      <w:r>
+        <w:rPr>
+          <w:lang w:val="de-DE"/>
+        </w:rPr>
+        <w:t>Please wait...",</w:t>
+      </w:r>
+    </w:p>
+    <w:p>
+      <w:pPr>
+        <w:pStyle w:val="ListParagraph"/>
+        <w:numPr>
+          <w:ilvl w:val="0"/>
+          <w:numId w:val="13"/>
+        </w:numPr>
+        <w:ind w:left="1080"/>
+      </w:pPr>
+      <w:r>
+        <w:rPr>
+          <w:lang w:val="de-DE"/>
+        </w:rPr>
+        <w:t xml:space="preserve">German: "Neue Bluetooth-Reichweite festlegen. </w:t>
+      </w:r>
+      <w:r>
+        <w:t xml:space="preserve">Bitte </w:t>
+      </w:r>
+      <w:proofErr w:type="spellStart"/>
+      <w:r>
+        <w:t>Warten</w:t>
+      </w:r>
+      <w:proofErr w:type="spellEnd"/>
+      <w:r>
+        <w:t>...",</w:t>
+      </w:r>
+    </w:p>
+    <w:p>
+      <w:pPr>
+        <w:pStyle w:val="ListParagraph"/>
+        <w:ind w:left="2880"/>
+      </w:pPr>
+    </w:p>
+    <w:p>
+      <w:pPr>
+        <w:pStyle w:val="ListParagraph"/>
+        <w:numPr>
+          <w:ilvl w:val="0"/>
+          <w:numId w:val="13"/>
+        </w:numPr>
+        <w:ind w:left="1080"/>
+        <w:rPr>
+          <w:lang w:val="de-DE"/>
+        </w:rPr>
+      </w:pPr>
+      <w:r>
+        <w:t xml:space="preserve">English: "Setting new Bluetooth device name. </w:t>
+      </w:r>
+      <w:r>
+        <w:rPr>
+          <w:lang w:val="de-DE"/>
+        </w:rPr>
+        <w:t>Please wait...",</w:t>
+      </w:r>
+    </w:p>
+    <w:p>
+      <w:pPr>
+        <w:pStyle w:val="ListParagraph"/>
+        <w:numPr>
+          <w:ilvl w:val="0"/>
+          <w:numId w:val="13"/>
+        </w:numPr>
+        <w:ind w:left="1080"/>
+        <w:rPr>
+          <w:lang w:val="de-DE"/>
+        </w:rPr>
+      </w:pPr>
+      <w:r>
+        <w:rPr>
+          <w:lang w:val="de-DE"/>
+        </w:rPr>
+        <w:t>German: "Neue</w:t>
+      </w:r>
+      <w:r>
+        <w:rPr>
+          <w:highlight w:val="yellow"/>
+          <w:lang w:val="de-DE"/>
+        </w:rPr>
+        <w:t>n</w:t>
+      </w:r>
+      <w:r>
+        <w:rPr>
+          <w:lang w:val="de-DE"/>
+        </w:rPr>
+        <w:t xml:space="preserve"> Bluetooth-Gerätenamens festlegen. Bitte Warten...",</w:t>
+      </w:r>
     </w:p>
     <w:p>
       <w:pPr>
@@ -2685,149 +3639,33 @@
           <w:ilvl w:val="0"/>
           <w:numId w:val="12"/>
         </w:numPr>
-        <w:ind w:left="1440"/>
-      </w:pPr>
-      <w:r>
-        <w:t>English: "Setting new Bluetooth password. Please wait...",</w:t>
-      </w:r>
-    </w:p>
-    <w:p>
-      <w:pPr>
-        <w:pStyle w:val="ListParagraph"/>
-        <w:numPr>
-          <w:ilvl w:val="0"/>
-          <w:numId w:val="12"/>
-        </w:numPr>
-        <w:ind w:left="1440"/>
-      </w:pPr>
-      <w:r>
-        <w:t>German: "Neue</w:t>
-      </w:r>
-      <w:r>
-        <w:rPr>
-          <w:highlight w:val="yellow"/>
-        </w:rPr>
-        <w:t>s</w:t>
-      </w:r>
-      <w:r>
-        <w:t xml:space="preserve"> Bluetooth-Passwort festlegen. Bitte Warten...",</w:t>
-      </w:r>
-    </w:p>
-    <w:p>
-      <w:pPr>
-        <w:pStyle w:val="ListParagraph"/>
-        <w:ind w:left="2520"/>
-      </w:pPr>
-    </w:p>
-    <w:p>
-      <w:pPr>
-        <w:pStyle w:val="ListParagraph"/>
-        <w:numPr>
-          <w:ilvl w:val="0"/>
-          <w:numId w:val="12"/>
-        </w:numPr>
-        <w:ind w:left="1440"/>
         <w:rPr>
           <w:lang w:val="de-DE"/>
         </w:rPr>
       </w:pPr>
       <w:r>
-        <w:t xml:space="preserve">English: "Setting new Bluetooth range. </w:t>
-      </w:r>
-      <w:r>
-        <w:rPr>
-          <w:lang w:val="de-DE"/>
-        </w:rPr>
-        <w:t>Please wait...",</w:t>
-      </w:r>
-    </w:p>
-    <w:p>
-      <w:pPr>
-        <w:pStyle w:val="ListParagraph"/>
-        <w:numPr>
-          <w:ilvl w:val="0"/>
-          <w:numId w:val="12"/>
-        </w:numPr>
-        <w:ind w:left="1440"/>
-      </w:pPr>
-      <w:r>
-        <w:rPr>
-          <w:lang w:val="de-DE"/>
-        </w:rPr>
-        <w:t xml:space="preserve">German: "Neue Bluetooth-Reichweite festlegen. </w:t>
-      </w:r>
-      <w:r>
-        <w:t>Bitte Warten...",</w:t>
-      </w:r>
-    </w:p>
-    <w:p>
-      <w:pPr>
-        <w:pStyle w:val="ListParagraph"/>
-        <w:ind w:left="2520"/>
-      </w:pPr>
-    </w:p>
-    <w:p>
-      <w:pPr>
-        <w:pStyle w:val="ListParagraph"/>
-        <w:numPr>
-          <w:ilvl w:val="0"/>
-          <w:numId w:val="12"/>
-        </w:numPr>
-        <w:ind w:left="1440"/>
-        <w:rPr>
-          <w:lang w:val="de-DE"/>
-        </w:rPr>
-      </w:pPr>
-      <w:r>
-        <w:t xml:space="preserve">English: "Setting new Bluetooth device name. </w:t>
-      </w:r>
-      <w:r>
-        <w:rPr>
-          <w:lang w:val="de-DE"/>
-        </w:rPr>
-        <w:t>Please wait...",</w:t>
-      </w:r>
-    </w:p>
-    <w:p>
-      <w:pPr>
-        <w:pStyle w:val="ListParagraph"/>
-        <w:numPr>
-          <w:ilvl w:val="0"/>
-          <w:numId w:val="12"/>
-        </w:numPr>
-        <w:ind w:left="1440"/>
-        <w:rPr>
-          <w:lang w:val="de-DE"/>
-        </w:rPr>
-      </w:pPr>
-      <w:r>
-        <w:rPr>
-          <w:lang w:val="de-DE"/>
-        </w:rPr>
-        <w:t>German: "Neue</w:t>
-      </w:r>
-      <w:r>
-        <w:rPr>
-          <w:highlight w:val="yellow"/>
-          <w:lang w:val="de-DE"/>
-        </w:rPr>
-        <w:t>n</w:t>
-      </w:r>
-      <w:r>
-        <w:rPr>
-          <w:lang w:val="de-DE"/>
-        </w:rPr>
-        <w:t xml:space="preserve"> Bluetooth-Gerätenamens festlegen. Bitte Warten...",</w:t>
-      </w:r>
-    </w:p>
-    <w:p>
-      <w:pPr>
-        <w:pStyle w:val="ListParagraph"/>
-        <w:ind w:left="1440"/>
-        <w:rPr>
-          <w:lang w:val="en-US"/>
-        </w:rPr>
-      </w:pPr>
+        <w:rPr>
+          <w:lang w:val="en-US"/>
+        </w:rPr>
+        <w:t>Version updated to 1.1.1</w:t>
+      </w:r>
+    </w:p>
+    <w:p>
+      <w:pPr>
+        <w:rPr>
+          <w:lang w:val="en-US"/>
+        </w:rPr>
+      </w:pPr>
+      <w:r>
+        <w:rPr>
+          <w:b/>
+          <w:bCs/>
+          <w:sz w:val="24"/>
+          <w:szCs w:val="24"/>
+          <w:lang w:val="en-US"/>
+        </w:rPr>
+        <w:t>18/04/2023 (AK):</w:t>
+      </w:r>
     </w:p>
     <w:p>
       <w:pPr>
@@ -2844,7 +3682,82 @@
         <w:rPr>
           <w:lang w:val="en-US"/>
         </w:rPr>
-        <w:t>Version updated to 1.1.1</w:t>
+        <w:t>Language file updated as per NIVUS’ feedback:</w:t>
+      </w:r>
+    </w:p>
+    <w:p>
+      <w:pPr>
+        <w:pStyle w:val="ListParagraph"/>
+        <w:numPr>
+          <w:ilvl w:val="0"/>
+          <w:numId w:val="11"/>
+        </w:numPr>
+        <w:rPr>
+          <w:lang w:val="de-DE"/>
+        </w:rPr>
+      </w:pPr>
+      <w:r>
+        <w:t xml:space="preserve">English: "Setting new Bluetooth device name. </w:t>
+      </w:r>
+      <w:r>
+        <w:rPr>
+          <w:lang w:val="de-DE"/>
+        </w:rPr>
+        <w:t>Please wait...",</w:t>
+      </w:r>
+    </w:p>
+    <w:p>
+      <w:pPr>
+        <w:pStyle w:val="ListParagraph"/>
+        <w:numPr>
+          <w:ilvl w:val="0"/>
+          <w:numId w:val="11"/>
+        </w:numPr>
+        <w:rPr>
+          <w:lang w:val="de-DE"/>
+        </w:rPr>
+      </w:pPr>
+      <w:r>
+        <w:rPr>
+          <w:lang w:val="de-DE"/>
+        </w:rPr>
+        <w:t xml:space="preserve">German: </w:t>
+      </w:r>
+      <w:r>
+        <w:rPr>
+          <w:lang w:val="de-DE"/>
+        </w:rPr>
+        <w:t>"Neuen Bluetooth-Gerätenamen festlegen. Bitte Warten...</w:t>
+      </w:r>
+      <w:r>
+        <w:rPr>
+          <w:lang w:val="de-DE"/>
+        </w:rPr>
+        <w:t>",</w:t>
+      </w:r>
+    </w:p>
+    <w:p>
+      <w:pPr>
+        <w:pStyle w:val="ListParagraph"/>
+        <w:numPr>
+          <w:ilvl w:val="0"/>
+          <w:numId w:val="10"/>
+        </w:numPr>
+        <w:rPr>
+          <w:lang w:val="de-DE"/>
+        </w:rPr>
+      </w:pPr>
+      <w:r>
+        <w:rPr>
+          <w:lang w:val="en-US"/>
+        </w:rPr>
+        <w:t>Version updated to 1.1.</w:t>
+      </w:r>
+      <w:r>
+        <w:rPr>
+          <w:lang w:val="en-US"/>
+        </w:rPr>
+        <w:t>2</w:t>
       </w:r>
     </w:p>
     <w:sectPr>
@@ -2973,9 +3886,122 @@
     </w:lvl>
   </w:abstractNum>
   <w:abstractNum w:abstractNumId="1" w15:restartNumberingAfterBreak="0">
+    <w:nsid w:val="09C46417"/>
+    <w:multiLevelType w:val="hybridMultilevel"/>
+    <w:tmpl w:val="322E6208"/>
+    <w:lvl w:ilvl="0" w:tplc="08090003">
+      <w:start w:val="1"/>
+      <w:numFmt w:val="bullet"/>
+      <w:lvlText w:val="o"/>
+      <w:lvlJc w:val="left"/>
+      <w:pPr>
+        <w:ind w:left="720" w:hanging="360"/>
+      </w:pPr>
+      <w:rPr>
+        <w:rFonts w:ascii="Courier New" w:hAnsi="Courier New" w:cs="Courier New" w:hint="default"/>
+      </w:rPr>
+    </w:lvl>
+    <w:lvl w:ilvl="1" w:tplc="FFFFFFFF">
+      <w:start w:val="1"/>
+      <w:numFmt w:val="bullet"/>
+      <w:lvlText w:val="o"/>
+      <w:lvlJc w:val="left"/>
+      <w:pPr>
+        <w:ind w:left="1440" w:hanging="360"/>
+      </w:pPr>
+      <w:rPr>
+        <w:rFonts w:ascii="Courier New" w:hAnsi="Courier New" w:cs="Courier New" w:hint="default"/>
+      </w:rPr>
+    </w:lvl>
+    <w:lvl w:ilvl="2" w:tplc="FFFFFFFF" w:tentative="1">
+      <w:start w:val="1"/>
+      <w:numFmt w:val="bullet"/>
+      <w:lvlText w:val=""/>
+      <w:lvlJc w:val="left"/>
+      <w:pPr>
+        <w:ind w:left="2160" w:hanging="360"/>
+      </w:pPr>
+      <w:rPr>
+        <w:rFonts w:ascii="Wingdings" w:hAnsi="Wingdings" w:hint="default"/>
+      </w:rPr>
+    </w:lvl>
+    <w:lvl w:ilvl="3" w:tplc="FFFFFFFF" w:tentative="1">
+      <w:start w:val="1"/>
+      <w:numFmt w:val="bullet"/>
+      <w:lvlText w:val=""/>
+      <w:lvlJc w:val="left"/>
+      <w:pPr>
+        <w:ind w:left="2880" w:hanging="360"/>
+      </w:pPr>
+      <w:rPr>
+        <w:rFonts w:ascii="Symbol" w:hAnsi="Symbol" w:hint="default"/>
+      </w:rPr>
+    </w:lvl>
+    <w:lvl w:ilvl="4" w:tplc="FFFFFFFF" w:tentative="1">
+      <w:start w:val="1"/>
+      <w:numFmt w:val="bullet"/>
+      <w:lvlText w:val="o"/>
+      <w:lvlJc w:val="left"/>
+      <w:pPr>
+        <w:ind w:left="3600" w:hanging="360"/>
+      </w:pPr>
+      <w:rPr>
+        <w:rFonts w:ascii="Courier New" w:hAnsi="Courier New" w:cs="Courier New" w:hint="default"/>
+      </w:rPr>
+    </w:lvl>
+    <w:lvl w:ilvl="5" w:tplc="FFFFFFFF" w:tentative="1">
+      <w:start w:val="1"/>
+      <w:numFmt w:val="bullet"/>
+      <w:lvlText w:val=""/>
+      <w:lvlJc w:val="left"/>
+      <w:pPr>
+        <w:ind w:left="4320" w:hanging="360"/>
+      </w:pPr>
+      <w:rPr>
+        <w:rFonts w:ascii="Wingdings" w:hAnsi="Wingdings" w:hint="default"/>
+      </w:rPr>
+    </w:lvl>
+    <w:lvl w:ilvl="6" w:tplc="FFFFFFFF" w:tentative="1">
+      <w:start w:val="1"/>
+      <w:numFmt w:val="bullet"/>
+      <w:lvlText w:val=""/>
+      <w:lvlJc w:val="left"/>
+      <w:pPr>
+        <w:ind w:left="5040" w:hanging="360"/>
+      </w:pPr>
+      <w:rPr>
+        <w:rFonts w:ascii="Symbol" w:hAnsi="Symbol" w:hint="default"/>
+      </w:rPr>
+    </w:lvl>
+    <w:lvl w:ilvl="7" w:tplc="FFFFFFFF" w:tentative="1">
+      <w:start w:val="1"/>
+      <w:numFmt w:val="bullet"/>
+      <w:lvlText w:val="o"/>
+      <w:lvlJc w:val="left"/>
+      <w:pPr>
+        <w:ind w:left="5760" w:hanging="360"/>
+      </w:pPr>
+      <w:rPr>
+        <w:rFonts w:ascii="Courier New" w:hAnsi="Courier New" w:cs="Courier New" w:hint="default"/>
+      </w:rPr>
+    </w:lvl>
+    <w:lvl w:ilvl="8" w:tplc="FFFFFFFF" w:tentative="1">
+      <w:start w:val="1"/>
+      <w:numFmt w:val="bullet"/>
+      <w:lvlText w:val=""/>
+      <w:lvlJc w:val="left"/>
+      <w:pPr>
+        <w:ind w:left="6480" w:hanging="360"/>
+      </w:pPr>
+      <w:rPr>
+        <w:rFonts w:ascii="Wingdings" w:hAnsi="Wingdings" w:hint="default"/>
+      </w:rPr>
+    </w:lvl>
+  </w:abstractNum>
+  <w:abstractNum w:abstractNumId="2" w15:restartNumberingAfterBreak="0">
     <w:nsid w:val="0D2E4927"/>
     <w:multiLevelType w:val="hybridMultilevel"/>
-    <w:tmpl w:val="67AA8698"/>
+    <w:tmpl w:val="D6C4DC78"/>
     <w:lvl w:ilvl="0" w:tplc="08090009">
       <w:start w:val="1"/>
       <w:numFmt w:val="bullet"/>
@@ -3085,7 +4111,7 @@
       </w:rPr>
     </w:lvl>
   </w:abstractNum>
-  <w:abstractNum w:abstractNumId="2" w15:restartNumberingAfterBreak="0">
+  <w:abstractNum w:abstractNumId="3" w15:restartNumberingAfterBreak="0">
     <w:nsid w:val="2C865C8B"/>
     <w:multiLevelType w:val="hybridMultilevel"/>
     <w:tmpl w:val="1EAE421E"/>
@@ -3198,7 +4224,7 @@
       </w:rPr>
     </w:lvl>
   </w:abstractNum>
-  <w:abstractNum w:abstractNumId="3" w15:restartNumberingAfterBreak="0">
+  <w:abstractNum w:abstractNumId="4" w15:restartNumberingAfterBreak="0">
     <w:nsid w:val="2C8B0571"/>
     <w:multiLevelType w:val="hybridMultilevel"/>
     <w:tmpl w:val="70E6B684"/>
@@ -3311,7 +4337,7 @@
       </w:rPr>
     </w:lvl>
   </w:abstractNum>
-  <w:abstractNum w:abstractNumId="4" w15:restartNumberingAfterBreak="0">
+  <w:abstractNum w:abstractNumId="5" w15:restartNumberingAfterBreak="0">
     <w:nsid w:val="33C07A16"/>
     <w:multiLevelType w:val="hybridMultilevel"/>
     <w:tmpl w:val="F50EB292"/>
@@ -3424,7 +4450,7 @@
       </w:rPr>
     </w:lvl>
   </w:abstractNum>
-  <w:abstractNum w:abstractNumId="5" w15:restartNumberingAfterBreak="0">
+  <w:abstractNum w:abstractNumId="6" w15:restartNumberingAfterBreak="0">
     <w:nsid w:val="3C49072B"/>
     <w:multiLevelType w:val="hybridMultilevel"/>
     <w:tmpl w:val="5B3CA404"/>
@@ -3537,120 +4563,120 @@
       </w:rPr>
     </w:lvl>
   </w:abstractNum>
-  <w:abstractNum w:abstractNumId="6" w15:restartNumberingAfterBreak="0">
+  <w:abstractNum w:abstractNumId="7" w15:restartNumberingAfterBreak="0">
     <w:nsid w:val="43B82CC4"/>
     <w:multiLevelType w:val="hybridMultilevel"/>
-    <w:tmpl w:val="7A7ECB48"/>
-    <w:lvl w:ilvl="0" w:tplc="08090003">
+    <w:tmpl w:val="9A820960"/>
+    <w:lvl w:ilvl="0" w:tplc="08090009">
+      <w:start w:val="1"/>
+      <w:numFmt w:val="bullet"/>
+      <w:lvlText w:val=""/>
+      <w:lvlJc w:val="left"/>
+      <w:pPr>
+        <w:ind w:left="720" w:hanging="360"/>
+      </w:pPr>
+      <w:rPr>
+        <w:rFonts w:ascii="Wingdings" w:hAnsi="Wingdings" w:hint="default"/>
+      </w:rPr>
+    </w:lvl>
+    <w:lvl w:ilvl="1" w:tplc="FFFFFFFF">
       <w:start w:val="1"/>
       <w:numFmt w:val="bullet"/>
       <w:lvlText w:val="o"/>
       <w:lvlJc w:val="left"/>
       <w:pPr>
-        <w:ind w:left="720" w:hanging="360"/>
+        <w:ind w:left="1440" w:hanging="360"/>
       </w:pPr>
       <w:rPr>
         <w:rFonts w:ascii="Courier New" w:hAnsi="Courier New" w:cs="Courier New" w:hint="default"/>
       </w:rPr>
     </w:lvl>
-    <w:lvl w:ilvl="1" w:tplc="FFFFFFFF">
+    <w:lvl w:ilvl="2" w:tplc="FFFFFFFF" w:tentative="1">
+      <w:start w:val="1"/>
+      <w:numFmt w:val="bullet"/>
+      <w:lvlText w:val=""/>
+      <w:lvlJc w:val="left"/>
+      <w:pPr>
+        <w:ind w:left="2160" w:hanging="360"/>
+      </w:pPr>
+      <w:rPr>
+        <w:rFonts w:ascii="Wingdings" w:hAnsi="Wingdings" w:hint="default"/>
+      </w:rPr>
+    </w:lvl>
+    <w:lvl w:ilvl="3" w:tplc="FFFFFFFF" w:tentative="1">
+      <w:start w:val="1"/>
+      <w:numFmt w:val="bullet"/>
+      <w:lvlText w:val=""/>
+      <w:lvlJc w:val="left"/>
+      <w:pPr>
+        <w:ind w:left="2880" w:hanging="360"/>
+      </w:pPr>
+      <w:rPr>
+        <w:rFonts w:ascii="Symbol" w:hAnsi="Symbol" w:hint="default"/>
+      </w:rPr>
+    </w:lvl>
+    <w:lvl w:ilvl="4" w:tplc="FFFFFFFF" w:tentative="1">
       <w:start w:val="1"/>
       <w:numFmt w:val="bullet"/>
       <w:lvlText w:val="o"/>
       <w:lvlJc w:val="left"/>
       <w:pPr>
-        <w:ind w:left="1440" w:hanging="360"/>
+        <w:ind w:left="3600" w:hanging="360"/>
       </w:pPr>
       <w:rPr>
         <w:rFonts w:ascii="Courier New" w:hAnsi="Courier New" w:cs="Courier New" w:hint="default"/>
       </w:rPr>
     </w:lvl>
-    <w:lvl w:ilvl="2" w:tplc="FFFFFFFF" w:tentative="1">
+    <w:lvl w:ilvl="5" w:tplc="FFFFFFFF" w:tentative="1">
       <w:start w:val="1"/>
       <w:numFmt w:val="bullet"/>
       <w:lvlText w:val=""/>
       <w:lvlJc w:val="left"/>
       <w:pPr>
-        <w:ind w:left="2160" w:hanging="360"/>
+        <w:ind w:left="4320" w:hanging="360"/>
       </w:pPr>
       <w:rPr>
         <w:rFonts w:ascii="Wingdings" w:hAnsi="Wingdings" w:hint="default"/>
       </w:rPr>
     </w:lvl>
-    <w:lvl w:ilvl="3" w:tplc="FFFFFFFF" w:tentative="1">
+    <w:lvl w:ilvl="6" w:tplc="FFFFFFFF" w:tentative="1">
       <w:start w:val="1"/>
       <w:numFmt w:val="bullet"/>
       <w:lvlText w:val=""/>
       <w:lvlJc w:val="left"/>
       <w:pPr>
-        <w:ind w:left="2880" w:hanging="360"/>
+        <w:ind w:left="5040" w:hanging="360"/>
       </w:pPr>
       <w:rPr>
         <w:rFonts w:ascii="Symbol" w:hAnsi="Symbol" w:hint="default"/>
       </w:rPr>
     </w:lvl>
-    <w:lvl w:ilvl="4" w:tplc="FFFFFFFF" w:tentative="1">
+    <w:lvl w:ilvl="7" w:tplc="FFFFFFFF" w:tentative="1">
       <w:start w:val="1"/>
       <w:numFmt w:val="bullet"/>
       <w:lvlText w:val="o"/>
       <w:lvlJc w:val="left"/>
       <w:pPr>
-        <w:ind w:left="3600" w:hanging="360"/>
+        <w:ind w:left="5760" w:hanging="360"/>
       </w:pPr>
       <w:rPr>
         <w:rFonts w:ascii="Courier New" w:hAnsi="Courier New" w:cs="Courier New" w:hint="default"/>
       </w:rPr>
     </w:lvl>
-    <w:lvl w:ilvl="5" w:tplc="FFFFFFFF" w:tentative="1">
+    <w:lvl w:ilvl="8" w:tplc="FFFFFFFF" w:tentative="1">
       <w:start w:val="1"/>
       <w:numFmt w:val="bullet"/>
       <w:lvlText w:val=""/>
       <w:lvlJc w:val="left"/>
       <w:pPr>
-        <w:ind w:left="4320" w:hanging="360"/>
+        <w:ind w:left="6480" w:hanging="360"/>
       </w:pPr>
       <w:rPr>
         <w:rFonts w:ascii="Wingdings" w:hAnsi="Wingdings" w:hint="default"/>
       </w:rPr>
     </w:lvl>
-    <w:lvl w:ilvl="6" w:tplc="FFFFFFFF" w:tentative="1">
-      <w:start w:val="1"/>
-      <w:numFmt w:val="bullet"/>
-      <w:lvlText w:val=""/>
-      <w:lvlJc w:val="left"/>
-      <w:pPr>
-        <w:ind w:left="5040" w:hanging="360"/>
-      </w:pPr>
-      <w:rPr>
-        <w:rFonts w:ascii="Symbol" w:hAnsi="Symbol" w:hint="default"/>
-      </w:rPr>
-    </w:lvl>
-    <w:lvl w:ilvl="7" w:tplc="FFFFFFFF" w:tentative="1">
-      <w:start w:val="1"/>
-      <w:numFmt w:val="bullet"/>
-      <w:lvlText w:val="o"/>
-      <w:lvlJc w:val="left"/>
-      <w:pPr>
-        <w:ind w:left="5760" w:hanging="360"/>
-      </w:pPr>
-      <w:rPr>
-        <w:rFonts w:ascii="Courier New" w:hAnsi="Courier New" w:cs="Courier New" w:hint="default"/>
-      </w:rPr>
-    </w:lvl>
-    <w:lvl w:ilvl="8" w:tplc="FFFFFFFF" w:tentative="1">
-      <w:start w:val="1"/>
-      <w:numFmt w:val="bullet"/>
-      <w:lvlText w:val=""/>
-      <w:lvlJc w:val="left"/>
-      <w:pPr>
-        <w:ind w:left="6480" w:hanging="360"/>
-      </w:pPr>
-      <w:rPr>
-        <w:rFonts w:ascii="Wingdings" w:hAnsi="Wingdings" w:hint="default"/>
-      </w:rPr>
-    </w:lvl>
   </w:abstractNum>
-  <w:abstractNum w:abstractNumId="7" w15:restartNumberingAfterBreak="0">
+  <w:abstractNum w:abstractNumId="8" w15:restartNumberingAfterBreak="0">
     <w:nsid w:val="505F128D"/>
     <w:multiLevelType w:val="hybridMultilevel"/>
     <w:tmpl w:val="7D209C5C"/>
@@ -3765,7 +4791,7 @@
       </w:rPr>
     </w:lvl>
   </w:abstractNum>
-  <w:abstractNum w:abstractNumId="8" w15:restartNumberingAfterBreak="0">
+  <w:abstractNum w:abstractNumId="9" w15:restartNumberingAfterBreak="0">
     <w:nsid w:val="56303801"/>
     <w:multiLevelType w:val="hybridMultilevel"/>
     <w:tmpl w:val="8B28E000"/>
@@ -3878,7 +4904,7 @@
       </w:rPr>
     </w:lvl>
   </w:abstractNum>
-  <w:abstractNum w:abstractNumId="9" w15:restartNumberingAfterBreak="0">
+  <w:abstractNum w:abstractNumId="10" w15:restartNumberingAfterBreak="0">
     <w:nsid w:val="5ACD44EB"/>
     <w:multiLevelType w:val="hybridMultilevel"/>
     <w:tmpl w:val="55C4D99A"/>
@@ -3991,7 +5017,7 @@
       </w:rPr>
     </w:lvl>
   </w:abstractNum>
-  <w:abstractNum w:abstractNumId="10" w15:restartNumberingAfterBreak="0">
+  <w:abstractNum w:abstractNumId="11" w15:restartNumberingAfterBreak="0">
     <w:nsid w:val="5BA62FE7"/>
     <w:multiLevelType w:val="hybridMultilevel"/>
     <w:tmpl w:val="B7B89116"/>
@@ -4104,7 +5130,7 @@
       </w:rPr>
     </w:lvl>
   </w:abstractNum>
-  <w:abstractNum w:abstractNumId="11" w15:restartNumberingAfterBreak="0">
+  <w:abstractNum w:abstractNumId="12" w15:restartNumberingAfterBreak="0">
     <w:nsid w:val="78BC17C2"/>
     <w:multiLevelType w:val="hybridMultilevel"/>
     <w:tmpl w:val="3552E354"/>
@@ -4218,40 +5244,43 @@
     </w:lvl>
   </w:abstractNum>
   <w:num w:numId="1" w16cid:durableId="733504900">
-    <w:abstractNumId w:val="8"/>
+    <w:abstractNumId w:val="9"/>
   </w:num>
   <w:num w:numId="2" w16cid:durableId="2099210830">
     <w:abstractNumId w:val="0"/>
   </w:num>
   <w:num w:numId="3" w16cid:durableId="480847876">
+    <w:abstractNumId w:val="11"/>
+  </w:num>
+  <w:num w:numId="4" w16cid:durableId="601035892">
+    <w:abstractNumId w:val="8"/>
+  </w:num>
+  <w:num w:numId="5" w16cid:durableId="882644121">
     <w:abstractNumId w:val="10"/>
   </w:num>
-  <w:num w:numId="4" w16cid:durableId="601035892">
+  <w:num w:numId="6" w16cid:durableId="1430005392">
+    <w:abstractNumId w:val="3"/>
+  </w:num>
+  <w:num w:numId="7" w16cid:durableId="1316497897">
+    <w:abstractNumId w:val="12"/>
+  </w:num>
+  <w:num w:numId="8" w16cid:durableId="98455681">
+    <w:abstractNumId w:val="5"/>
+  </w:num>
+  <w:num w:numId="9" w16cid:durableId="1067647421">
+    <w:abstractNumId w:val="6"/>
+  </w:num>
+  <w:num w:numId="10" w16cid:durableId="49160990">
+    <w:abstractNumId w:val="2"/>
+  </w:num>
+  <w:num w:numId="11" w16cid:durableId="575360640">
+    <w:abstractNumId w:val="4"/>
+  </w:num>
+  <w:num w:numId="12" w16cid:durableId="303850910">
     <w:abstractNumId w:val="7"/>
   </w:num>
-  <w:num w:numId="5" w16cid:durableId="882644121">
-    <w:abstractNumId w:val="9"/>
-  </w:num>
-  <w:num w:numId="6" w16cid:durableId="1430005392">
-    <w:abstractNumId w:val="2"/>
-  </w:num>
-  <w:num w:numId="7" w16cid:durableId="1316497897">
-    <w:abstractNumId w:val="11"/>
-  </w:num>
-  <w:num w:numId="8" w16cid:durableId="98455681">
-    <w:abstractNumId w:val="4"/>
-  </w:num>
-  <w:num w:numId="9" w16cid:durableId="1067647421">
-    <w:abstractNumId w:val="5"/>
-  </w:num>
-  <w:num w:numId="10" w16cid:durableId="49160990">
+  <w:num w:numId="13" w16cid:durableId="258951563">
     <w:abstractNumId w:val="1"/>
-  </w:num>
-  <w:num w:numId="11" w16cid:durableId="575360640">
-    <w:abstractNumId w:val="3"/>
-  </w:num>
-  <w:num w:numId="12" w16cid:durableId="303850910">
-    <w:abstractNumId w:val="6"/>
   </w:num>
 </w:numbering>
 </file>

</xml_diff>

<commit_message>
v1.2.0: Language file updated as per NIVUS' feedback.
Signed-off-by: arunpulsar.github.io <80845015+arunpulsar@users.noreply.github.com>
</commit_message>
<xml_diff>
--- a/JOURNAL.docx
+++ b/JOURNAL.docx
@@ -78,16 +78,8 @@
         <w:rPr>
           <w:lang w:val="en-US"/>
         </w:rPr>
-        <w:t xml:space="preserve">Added jura to the CSS files section and added to </w:t>
-      </w:r>
-      <w:proofErr w:type="gramStart"/>
-      <w:r>
-        <w:rPr>
-          <w:lang w:val="en-US"/>
-        </w:rPr>
-        <w:t>sw.js</w:t>
-      </w:r>
-      <w:proofErr w:type="gramEnd"/>
+        <w:t>Added jura to the CSS files section and added to sw.js</w:t>
+      </w:r>
     </w:p>
     <w:p>
       <w:pPr>
@@ -186,49 +178,21 @@
         <w:rPr>
           <w:lang w:val="en-US"/>
         </w:rPr>
-        <w:t xml:space="preserve">Bluetooth password setting is </w:t>
-      </w:r>
-      <w:proofErr w:type="gramStart"/>
-      <w:r>
-        <w:rPr>
-          <w:lang w:val="en-US"/>
-        </w:rPr>
-        <w:t>nor</w:t>
-      </w:r>
-      <w:proofErr w:type="gramEnd"/>
-      <w:r>
-        <w:rPr>
-          <w:lang w:val="en-US"/>
-        </w:rPr>
-        <w:t xml:space="preserve"> controlled by </w:t>
+        <w:t xml:space="preserve">Bluetooth password setting is nor controlled by </w:t>
       </w:r>
       <w:proofErr w:type="spellStart"/>
       <w:r>
         <w:rPr>
           <w:lang w:val="en-US"/>
         </w:rPr>
-        <w:t>reconfirm_</w:t>
-      </w:r>
-      <w:proofErr w:type="gramStart"/>
-      <w:r>
-        <w:rPr>
-          <w:lang w:val="en-US"/>
-        </w:rPr>
-        <w:t>password</w:t>
+        <w:t>reconfirm_password</w:t>
       </w:r>
       <w:proofErr w:type="spellEnd"/>
       <w:r>
         <w:rPr>
           <w:lang w:val="en-US"/>
         </w:rPr>
-        <w:t>(</w:t>
-      </w:r>
-      <w:proofErr w:type="gramEnd"/>
-      <w:r>
-        <w:rPr>
-          <w:lang w:val="en-US"/>
-        </w:rPr>
-        <w:t>).</w:t>
+        <w:t>().</w:t>
       </w:r>
     </w:p>
     <w:p>
@@ -271,28 +235,14 @@
         <w:rPr>
           <w:lang w:val="en-US"/>
         </w:rPr>
-        <w:t>set_bt_</w:t>
-      </w:r>
-      <w:proofErr w:type="gramStart"/>
-      <w:r>
-        <w:rPr>
-          <w:lang w:val="en-US"/>
-        </w:rPr>
-        <w:t>pwd</w:t>
+        <w:t>set_bt_pwd</w:t>
       </w:r>
       <w:proofErr w:type="spellEnd"/>
       <w:r>
         <w:rPr>
           <w:lang w:val="en-US"/>
         </w:rPr>
-        <w:t>(</w:t>
-      </w:r>
-      <w:proofErr w:type="gramEnd"/>
-      <w:r>
-        <w:rPr>
-          <w:lang w:val="en-US"/>
-        </w:rPr>
-        <w:t>)). If failed, an error message is thrown.</w:t>
+        <w:t>()). If failed, an error message is thrown.</w:t>
       </w:r>
     </w:p>
     <w:p>
@@ -346,21 +296,7 @@
         <w:rPr>
           <w:lang w:val="en-US"/>
         </w:rPr>
-        <w:t xml:space="preserve">P241 list </w:t>
-      </w:r>
-      <w:proofErr w:type="gramStart"/>
-      <w:r>
-        <w:rPr>
-          <w:lang w:val="en-US"/>
-        </w:rPr>
-        <w:t>have</w:t>
-      </w:r>
-      <w:proofErr w:type="gramEnd"/>
-      <w:r>
-        <w:rPr>
-          <w:lang w:val="en-US"/>
-        </w:rPr>
-        <w:t xml:space="preserve"> now 3 (Inst. Liquid) and 6 (Meas. Solid) removed.</w:t>
+        <w:t>P241 list have now 3 (Inst. Liquid) and 6 (Meas. Solid) removed.</w:t>
       </w:r>
     </w:p>
     <w:p>
@@ -826,16 +762,8 @@
         <w:rPr>
           <w:lang w:val="en-US"/>
         </w:rPr>
-        <w:t xml:space="preserve">One of the files need to be enabled in </w:t>
-      </w:r>
-      <w:proofErr w:type="gramStart"/>
-      <w:r>
-        <w:rPr>
-          <w:lang w:val="en-US"/>
-        </w:rPr>
-        <w:t>index.html</w:t>
-      </w:r>
-      <w:proofErr w:type="gramEnd"/>
+        <w:t>One of the files need to be enabled in index.html</w:t>
+      </w:r>
     </w:p>
     <w:p>
       <w:pPr>
@@ -882,16 +810,8 @@
         <w:rPr>
           <w:lang w:val="en-US"/>
         </w:rPr>
-        <w:t xml:space="preserve">To enable the German language translation the following needs to be added in </w:t>
-      </w:r>
-      <w:proofErr w:type="gramStart"/>
-      <w:r>
-        <w:rPr>
-          <w:lang w:val="en-US"/>
-        </w:rPr>
-        <w:t>index.html</w:t>
-      </w:r>
-      <w:proofErr w:type="gramEnd"/>
+        <w:t>To enable the German language translation the following needs to be added in index.html</w:t>
+      </w:r>
     </w:p>
     <w:p>
       <w:pPr>
@@ -954,21 +874,7 @@
         <w:rPr>
           <w:lang w:val="en-US"/>
         </w:rPr>
-        <w:t xml:space="preserve">To add a new string to any file, add a new line under </w:t>
-      </w:r>
-      <w:proofErr w:type="gramStart"/>
-      <w:r>
-        <w:rPr>
-          <w:lang w:val="en-US"/>
-        </w:rPr>
-        <w:t>lang{</w:t>
-      </w:r>
-      <w:proofErr w:type="gramEnd"/>
-      <w:r>
-        <w:rPr>
-          <w:lang w:val="en-US"/>
-        </w:rPr>
-        <w:t xml:space="preserve">} inside the </w:t>
+        <w:t xml:space="preserve">To add a new string to any file, add a new line under lang{} inside the </w:t>
       </w:r>
       <w:proofErr w:type="spellStart"/>
       <w:r>
@@ -1008,19 +914,11 @@
         </w:rPr>
         <w:t>lang {</w:t>
       </w:r>
-      <w:proofErr w:type="gramStart"/>
-      <w:r>
-        <w:rPr>
-          <w:lang w:val="en-US"/>
-        </w:rPr>
-        <w:t>test :</w:t>
-      </w:r>
-      <w:proofErr w:type="gramEnd"/>
-      <w:r>
-        <w:rPr>
-          <w:lang w:val="en-US"/>
-        </w:rPr>
-        <w:t xml:space="preserve"> “English”</w:t>
+      <w:r>
+        <w:rPr>
+          <w:lang w:val="en-US"/>
+        </w:rPr>
+        <w:t>test : “English”</w:t>
       </w:r>
       <w:r>
         <w:rPr>
@@ -1194,28 +1092,14 @@
         <w:rPr>
           <w:lang w:val="en-US"/>
         </w:rPr>
-        <w:t>lang_</w:t>
-      </w:r>
-      <w:proofErr w:type="gramStart"/>
-      <w:r>
-        <w:rPr>
-          <w:lang w:val="en-US"/>
-        </w:rPr>
-        <w:t>switch</w:t>
+        <w:t>lang_switch</w:t>
       </w:r>
       <w:proofErr w:type="spellEnd"/>
       <w:r>
         <w:rPr>
           <w:lang w:val="en-US"/>
         </w:rPr>
-        <w:t>(</w:t>
-      </w:r>
-      <w:proofErr w:type="gramEnd"/>
-      <w:r>
-        <w:rPr>
-          <w:lang w:val="en-US"/>
-        </w:rPr>
-        <w:t xml:space="preserve">) which selects </w:t>
+        <w:t xml:space="preserve">() which selects </w:t>
       </w:r>
       <w:proofErr w:type="spellStart"/>
       <w:r>
@@ -1292,28 +1176,14 @@
         <w:rPr>
           <w:lang w:val="en-US"/>
         </w:rPr>
-        <w:t>page_lang_</w:t>
-      </w:r>
-      <w:proofErr w:type="gramStart"/>
-      <w:r>
-        <w:rPr>
-          <w:lang w:val="en-US"/>
-        </w:rPr>
-        <w:t>switch</w:t>
+        <w:t>page_lang_switch</w:t>
       </w:r>
       <w:proofErr w:type="spellEnd"/>
       <w:r>
         <w:rPr>
           <w:lang w:val="en-US"/>
         </w:rPr>
-        <w:t>(</w:t>
-      </w:r>
-      <w:proofErr w:type="gramEnd"/>
-      <w:r>
-        <w:rPr>
-          <w:lang w:val="en-US"/>
-        </w:rPr>
-        <w:t>)</w:t>
+        <w:t>()</w:t>
       </w:r>
       <w:r>
         <w:rPr>
@@ -1337,35 +1207,7 @@
         <w:rPr>
           <w:lang w:val="en-US"/>
         </w:rPr>
-        <w:t xml:space="preserve">Found that the language switching is only activated after the event has </w:t>
-      </w:r>
-      <w:proofErr w:type="gramStart"/>
-      <w:r>
-        <w:rPr>
-          <w:lang w:val="en-US"/>
-        </w:rPr>
-        <w:t>completed</w:t>
-      </w:r>
-      <w:proofErr w:type="gramEnd"/>
-      <w:r>
-        <w:rPr>
-          <w:lang w:val="en-US"/>
-        </w:rPr>
-        <w:t xml:space="preserve">. </w:t>
-      </w:r>
-      <w:proofErr w:type="gramStart"/>
-      <w:r>
-        <w:rPr>
-          <w:lang w:val="en-US"/>
-        </w:rPr>
-        <w:t>i.e.</w:t>
-      </w:r>
-      <w:proofErr w:type="gramEnd"/>
-      <w:r>
-        <w:rPr>
-          <w:lang w:val="en-US"/>
-        </w:rPr>
-        <w:t xml:space="preserve"> </w:t>
+        <w:t xml:space="preserve">Found that the language switching is only activated after the event has completed. i.e. </w:t>
       </w:r>
       <w:proofErr w:type="spellStart"/>
       <w:r>
@@ -1405,21 +1247,7 @@
         <w:rPr>
           <w:lang w:val="en-US"/>
         </w:rPr>
-        <w:t xml:space="preserve">. That means the labels </w:t>
-      </w:r>
-      <w:proofErr w:type="gramStart"/>
-      <w:r>
-        <w:rPr>
-          <w:lang w:val="en-US"/>
-        </w:rPr>
-        <w:t>are not changing</w:t>
-      </w:r>
-      <w:proofErr w:type="gramEnd"/>
-      <w:r>
-        <w:rPr>
-          <w:lang w:val="en-US"/>
-        </w:rPr>
-        <w:t xml:space="preserve"> when called during the event.</w:t>
+        <w:t>. That means the labels are not changing when called during the event.</w:t>
       </w:r>
     </w:p>
     <w:p>
@@ -1444,28 +1272,14 @@
         <w:rPr>
           <w:lang w:val="en-US"/>
         </w:rPr>
-        <w:t>lang_</w:t>
-      </w:r>
-      <w:proofErr w:type="gramStart"/>
-      <w:r>
-        <w:rPr>
-          <w:lang w:val="en-US"/>
-        </w:rPr>
-        <w:t>switch</w:t>
+        <w:t>lang_switch</w:t>
       </w:r>
       <w:proofErr w:type="spellEnd"/>
       <w:r>
         <w:rPr>
           <w:lang w:val="en-US"/>
         </w:rPr>
-        <w:t>(</w:t>
-      </w:r>
-      <w:proofErr w:type="gramEnd"/>
-      <w:r>
-        <w:rPr>
-          <w:lang w:val="en-US"/>
-        </w:rPr>
-        <w:t xml:space="preserve">) using </w:t>
+        <w:t xml:space="preserve">() using </w:t>
       </w:r>
       <w:proofErr w:type="spellStart"/>
       <w:r>
@@ -1537,19 +1351,11 @@
         </w:rPr>
         <w:t>(</w:t>
       </w:r>
-      <w:proofErr w:type="gramStart"/>
-      <w:r>
-        <w:rPr>
-          <w:lang w:val="en-US"/>
-        </w:rPr>
-        <w:t>$.prompt</w:t>
-      </w:r>
-      <w:proofErr w:type="gramEnd"/>
-      <w:r>
-        <w:rPr>
-          <w:lang w:val="en-US"/>
-        </w:rPr>
-        <w:t>(</w:t>
+      <w:r>
+        <w:rPr>
+          <w:lang w:val="en-US"/>
+        </w:rPr>
+        <w:t>$.prompt(</w:t>
       </w:r>
       <w:proofErr w:type="spellStart"/>
       <w:r>
@@ -1803,23 +1609,7 @@
                                 <w:sz w:val="18"/>
                                 <w:szCs w:val="18"/>
                               </w:rPr>
-                              <w:t xml:space="preserve">        // html:'&lt;label id="recon_msg1" name="recon_msg1"&gt;' + lang.reconfirm_pwd_msg1 + '&lt;/label&gt; &lt;input type="password" id="password" name="password" </w:t>
-                            </w:r>
-                            <w:proofErr w:type="gramStart"/>
-                            <w:r>
-                              <w:rPr>
-                                <w:sz w:val="18"/>
-                                <w:szCs w:val="18"/>
-                              </w:rPr>
-                              <w:t>autocomplete</w:t>
-                            </w:r>
-                            <w:proofErr w:type="gramEnd"/>
-                            <w:r>
-                              <w:rPr>
-                                <w:sz w:val="18"/>
-                                <w:szCs w:val="18"/>
-                              </w:rPr>
-                              <w:t>="off" value="" style="font-size: 24pt; font-weight: 500; width:220px; height:65px;"&gt;&lt;</w:t>
+                              <w:t xml:space="preserve">        // html:'&lt;label id="recon_msg1" name="recon_msg1"&gt;' + lang.reconfirm_pwd_msg1 + '&lt;/label&gt; &lt;input type="password" id="password" name="password" autocomplete="off" value="" style="font-size: 24pt; font-weight: 500; width:220px; height:65px;"&gt;&lt;</w:t>
                             </w:r>
                             <w:proofErr w:type="spellStart"/>
                             <w:r>
@@ -2123,17 +1913,8 @@
                                 <w:sz w:val="18"/>
                                 <w:szCs w:val="18"/>
                               </w:rPr>
-                              <w:t>(</w:t>
+                              <w:t>();</w:t>
                             </w:r>
-                            <w:proofErr w:type="gramStart"/>
-                            <w:r>
-                              <w:rPr>
-                                <w:sz w:val="18"/>
-                                <w:szCs w:val="18"/>
-                              </w:rPr>
-                              <w:t>);</w:t>
-                            </w:r>
-                            <w:proofErr w:type="gramEnd"/>
                           </w:p>
                           <w:p>
                             <w:pPr>
@@ -2164,17 +1945,8 @@
                                 <w:sz w:val="18"/>
                                 <w:szCs w:val="18"/>
                               </w:rPr>
-                              <w:t xml:space="preserve">              alert(lang.alert_message2);//alert("Passwords do not match!"</w:t>
+                              <w:t xml:space="preserve">              alert(lang.alert_message2);//alert("Passwords do not match!");</w:t>
                             </w:r>
-                            <w:proofErr w:type="gramStart"/>
-                            <w:r>
-                              <w:rPr>
-                                <w:sz w:val="18"/>
-                                <w:szCs w:val="18"/>
-                              </w:rPr>
-                              <w:t>);</w:t>
-                            </w:r>
-                            <w:proofErr w:type="gramEnd"/>
                           </w:p>
                           <w:p>
                             <w:pPr>
@@ -2822,21 +2594,7 @@
         <w:rPr>
           <w:lang w:val="en-US"/>
         </w:rPr>
-        <w:t xml:space="preserve"> to be called inside the </w:t>
-      </w:r>
-      <w:proofErr w:type="gramStart"/>
-      <w:r>
-        <w:rPr>
-          <w:lang w:val="en-US"/>
-        </w:rPr>
-        <w:t>$.(</w:t>
-      </w:r>
-      <w:proofErr w:type="gramEnd"/>
-      <w:r>
-        <w:rPr>
-          <w:lang w:val="en-US"/>
-        </w:rPr>
-        <w:t>prompt) as follows:</w:t>
+        <w:t xml:space="preserve"> to be called inside the $.(prompt) as follows:</w:t>
       </w:r>
     </w:p>
     <w:p>
@@ -3248,7 +3006,6 @@
         <w:t>NOTE: Found that an experimental functionality (</w:t>
       </w:r>
       <w:proofErr w:type="spellStart"/>
-      <w:proofErr w:type="gramStart"/>
       <w:r>
         <w:rPr>
           <w:lang w:val="en-US"/>
@@ -3256,7 +3013,6 @@
         <w:t>device.forget</w:t>
       </w:r>
       <w:proofErr w:type="spellEnd"/>
-      <w:proofErr w:type="gramEnd"/>
       <w:r>
         <w:rPr>
           <w:lang w:val="en-US"/>
@@ -3664,7 +3420,17 @@
           <w:szCs w:val="24"/>
           <w:lang w:val="en-US"/>
         </w:rPr>
-        <w:t>18/04/2023 (AK):</w:t>
+        <w:t>21</w:t>
+      </w:r>
+      <w:r>
+        <w:rPr>
+          <w:b/>
+          <w:bCs/>
+          <w:sz w:val="24"/>
+          <w:szCs w:val="24"/>
+          <w:lang w:val="en-US"/>
+        </w:rPr>
+        <w:t>/04/2023 (AK):</w:t>
       </w:r>
     </w:p>
     <w:p>
@@ -3751,13 +3517,25 @@
         <w:rPr>
           <w:lang w:val="en-US"/>
         </w:rPr>
-        <w:t>Version updated to 1.1.</w:t>
+        <w:t>Version updated to 1.</w:t>
       </w:r>
       <w:r>
         <w:rPr>
           <w:lang w:val="en-US"/>
         </w:rPr>
         <w:t>2</w:t>
+      </w:r>
+      <w:r>
+        <w:rPr>
+          <w:lang w:val="en-US"/>
+        </w:rPr>
+        <w:t>.</w:t>
+      </w:r>
+      <w:r>
+        <w:rPr>
+          <w:lang w:val="en-US"/>
+        </w:rPr>
+        <w:t>0</w:t>
       </w:r>
     </w:p>
     <w:sectPr>

</xml_diff>

<commit_message>
v1.2.1: 08/11/2023 (HM): Added special character check in Device Name to ensure entry of only alphanumeric values.
Signed-off-by: arunpulsar.github.io <80845015+arunpulsar@users.noreply.github.com>
</commit_message>
<xml_diff>
--- a/JOURNAL.docx
+++ b/JOURNAL.docx
@@ -1,6 +1,6 @@
 
 <file path=word/document.xml><?xml version="1.0" encoding="utf-8"?>
-<w:document xmlns:wpc="http://schemas.microsoft.com/office/word/2010/wordprocessingCanvas" xmlns:cx="http://schemas.microsoft.com/office/drawing/2014/chartex" xmlns:cx1="http://schemas.microsoft.com/office/drawing/2015/9/8/chartex" xmlns:cx2="http://schemas.microsoft.com/office/drawing/2015/10/21/chartex" xmlns:cx3="http://schemas.microsoft.com/office/drawing/2016/5/9/chartex" xmlns:cx4="http://schemas.microsoft.com/office/drawing/2016/5/10/chartex" xmlns:cx5="http://schemas.microsoft.com/office/drawing/2016/5/11/chartex" xmlns:cx6="http://schemas.microsoft.com/office/drawing/2016/5/12/chartex" xmlns:cx7="http://schemas.microsoft.com/office/drawing/2016/5/13/chartex" xmlns:cx8="http://schemas.microsoft.com/office/drawing/2016/5/14/chartex" xmlns:mc="http://schemas.openxmlformats.org/markup-compatibility/2006" xmlns:aink="http://schemas.microsoft.com/office/drawing/2016/ink" xmlns:am3d="http://schemas.microsoft.com/office/drawing/2017/model3d" xmlns:o="urn:schemas-microsoft-com:office:office" xmlns:oel="http://schemas.microsoft.com/office/2019/extlst" xmlns:r="http://schemas.openxmlformats.org/officeDocument/2006/relationships" xmlns:m="http://schemas.openxmlformats.org/officeDocument/2006/math" xmlns:v="urn:schemas-microsoft-com:vml" xmlns:wp14="http://schemas.microsoft.com/office/word/2010/wordprocessingDrawing" xmlns:wp="http://schemas.openxmlformats.org/drawingml/2006/wordprocessingDrawing" xmlns:w10="urn:schemas-microsoft-com:office:word" xmlns:w="http://schemas.openxmlformats.org/wordprocessingml/2006/main" xmlns:w14="http://schemas.microsoft.com/office/word/2010/wordml" xmlns:w15="http://schemas.microsoft.com/office/word/2012/wordml" xmlns:w16cex="http://schemas.microsoft.com/office/word/2018/wordml/cex" xmlns:w16cid="http://schemas.microsoft.com/office/word/2016/wordml/cid" xmlns:w16="http://schemas.microsoft.com/office/word/2018/wordml" xmlns:w16sdtdh="http://schemas.microsoft.com/office/word/2020/wordml/sdtdatahash" xmlns:w16se="http://schemas.microsoft.com/office/word/2015/wordml/symex" xmlns:wpg="http://schemas.microsoft.com/office/word/2010/wordprocessingGroup" xmlns:wpi="http://schemas.microsoft.com/office/word/2010/wordprocessingInk" xmlns:wne="http://schemas.microsoft.com/office/word/2006/wordml" xmlns:wps="http://schemas.microsoft.com/office/word/2010/wordprocessingShape" mc:Ignorable="w14 w15 w16se w16cid w16 w16cex w16sdtdh wp14">
+<w:document xmlns:wpc="http://schemas.microsoft.com/office/word/2010/wordprocessingCanvas" xmlns:cx="http://schemas.microsoft.com/office/drawing/2014/chartex" xmlns:cx1="http://schemas.microsoft.com/office/drawing/2015/9/8/chartex" xmlns:cx2="http://schemas.microsoft.com/office/drawing/2015/10/21/chartex" xmlns:cx3="http://schemas.microsoft.com/office/drawing/2016/5/9/chartex" xmlns:cx4="http://schemas.microsoft.com/office/drawing/2016/5/10/chartex" xmlns:cx5="http://schemas.microsoft.com/office/drawing/2016/5/11/chartex" xmlns:cx6="http://schemas.microsoft.com/office/drawing/2016/5/12/chartex" xmlns:cx7="http://schemas.microsoft.com/office/drawing/2016/5/13/chartex" xmlns:cx8="http://schemas.microsoft.com/office/drawing/2016/5/14/chartex" xmlns:mc="http://schemas.openxmlformats.org/markup-compatibility/2006" xmlns:aink="http://schemas.microsoft.com/office/drawing/2016/ink" xmlns:am3d="http://schemas.microsoft.com/office/drawing/2017/model3d" xmlns:o="urn:schemas-microsoft-com:office:office" xmlns:oel="http://schemas.microsoft.com/office/2019/extlst" xmlns:r="http://schemas.openxmlformats.org/officeDocument/2006/relationships" xmlns:m="http://schemas.openxmlformats.org/officeDocument/2006/math" xmlns:v="urn:schemas-microsoft-com:vml" xmlns:wp14="http://schemas.microsoft.com/office/word/2010/wordprocessingDrawing" xmlns:wp="http://schemas.openxmlformats.org/drawingml/2006/wordprocessingDrawing" xmlns:w10="urn:schemas-microsoft-com:office:word" xmlns:w="http://schemas.openxmlformats.org/wordprocessingml/2006/main" xmlns:w14="http://schemas.microsoft.com/office/word/2010/wordml" xmlns:w15="http://schemas.microsoft.com/office/word/2012/wordml" xmlns:w16cex="http://schemas.microsoft.com/office/word/2018/wordml/cex" xmlns:w16cid="http://schemas.microsoft.com/office/word/2016/wordml/cid" xmlns:w16="http://schemas.microsoft.com/office/word/2018/wordml" xmlns:w16du="http://schemas.microsoft.com/office/word/2023/wordml/word16du" xmlns:w16sdtdh="http://schemas.microsoft.com/office/word/2020/wordml/sdtdatahash" xmlns:w16se="http://schemas.microsoft.com/office/word/2015/wordml/symex" xmlns:wpg="http://schemas.microsoft.com/office/word/2010/wordprocessingGroup" xmlns:wpi="http://schemas.microsoft.com/office/word/2010/wordprocessingInk" xmlns:wne="http://schemas.microsoft.com/office/word/2006/wordml" xmlns:wps="http://schemas.microsoft.com/office/word/2010/wordprocessingShape" mc:Ignorable="w14 w15 w16se w16cid w16 w16cex w16sdtdh w16du wp14">
   <w:body>
     <w:p>
       <w:pPr>
@@ -78,8 +78,16 @@
         <w:rPr>
           <w:lang w:val="en-US"/>
         </w:rPr>
-        <w:t>Added jura to the CSS files section and added to sw.js</w:t>
-      </w:r>
+        <w:t xml:space="preserve">Added jura to the CSS files section and added to </w:t>
+      </w:r>
+      <w:proofErr w:type="gramStart"/>
+      <w:r>
+        <w:rPr>
+          <w:lang w:val="en-US"/>
+        </w:rPr>
+        <w:t>sw.js</w:t>
+      </w:r>
+      <w:proofErr w:type="gramEnd"/>
     </w:p>
     <w:p>
       <w:pPr>
@@ -185,14 +193,28 @@
         <w:rPr>
           <w:lang w:val="en-US"/>
         </w:rPr>
-        <w:t>reconfirm_password</w:t>
+        <w:t>reconfirm_</w:t>
+      </w:r>
+      <w:proofErr w:type="gramStart"/>
+      <w:r>
+        <w:rPr>
+          <w:lang w:val="en-US"/>
+        </w:rPr>
+        <w:t>password</w:t>
       </w:r>
       <w:proofErr w:type="spellEnd"/>
       <w:r>
         <w:rPr>
           <w:lang w:val="en-US"/>
         </w:rPr>
-        <w:t>().</w:t>
+        <w:t>(</w:t>
+      </w:r>
+      <w:proofErr w:type="gramEnd"/>
+      <w:r>
+        <w:rPr>
+          <w:lang w:val="en-US"/>
+        </w:rPr>
+        <w:t>).</w:t>
       </w:r>
     </w:p>
     <w:p>
@@ -235,14 +257,28 @@
         <w:rPr>
           <w:lang w:val="en-US"/>
         </w:rPr>
-        <w:t>set_bt_pwd</w:t>
+        <w:t>set_bt_</w:t>
+      </w:r>
+      <w:proofErr w:type="gramStart"/>
+      <w:r>
+        <w:rPr>
+          <w:lang w:val="en-US"/>
+        </w:rPr>
+        <w:t>pwd</w:t>
       </w:r>
       <w:proofErr w:type="spellEnd"/>
       <w:r>
         <w:rPr>
           <w:lang w:val="en-US"/>
         </w:rPr>
-        <w:t>()). If failed, an error message is thrown.</w:t>
+        <w:t>(</w:t>
+      </w:r>
+      <w:proofErr w:type="gramEnd"/>
+      <w:r>
+        <w:rPr>
+          <w:lang w:val="en-US"/>
+        </w:rPr>
+        <w:t>)). If failed, an error message is thrown.</w:t>
       </w:r>
     </w:p>
     <w:p>
@@ -332,8 +368,16 @@
         <w:rPr>
           <w:lang w:val="en-US"/>
         </w:rPr>
-        <w:t>Version updated to 1.0.8</w:t>
-      </w:r>
+        <w:t xml:space="preserve">Version updated to </w:t>
+      </w:r>
+      <w:proofErr w:type="gramStart"/>
+      <w:r>
+        <w:rPr>
+          <w:lang w:val="en-US"/>
+        </w:rPr>
+        <w:t>1.0.8</w:t>
+      </w:r>
+      <w:proofErr w:type="gramEnd"/>
     </w:p>
     <w:p>
       <w:pPr>
@@ -445,8 +489,16 @@
         <w:rPr>
           <w:lang w:val="en-US"/>
         </w:rPr>
-        <w:t>Version updated to 1.0.9</w:t>
-      </w:r>
+        <w:t xml:space="preserve">Version updated to </w:t>
+      </w:r>
+      <w:proofErr w:type="gramStart"/>
+      <w:r>
+        <w:rPr>
+          <w:lang w:val="en-US"/>
+        </w:rPr>
+        <w:t>1.0.9</w:t>
+      </w:r>
+      <w:proofErr w:type="gramEnd"/>
     </w:p>
     <w:p>
       <w:pPr>
@@ -556,8 +608,16 @@
         <w:rPr>
           <w:lang w:val="en-US"/>
         </w:rPr>
-        <w:t>Version updated to 1.0.10</w:t>
-      </w:r>
+        <w:t xml:space="preserve">Version updated to </w:t>
+      </w:r>
+      <w:proofErr w:type="gramStart"/>
+      <w:r>
+        <w:rPr>
+          <w:lang w:val="en-US"/>
+        </w:rPr>
+        <w:t>1.0.10</w:t>
+      </w:r>
+      <w:proofErr w:type="gramEnd"/>
     </w:p>
     <w:p>
       <w:pPr>
@@ -762,8 +822,16 @@
         <w:rPr>
           <w:lang w:val="en-US"/>
         </w:rPr>
-        <w:t>One of the files need to be enabled in index.html</w:t>
-      </w:r>
+        <w:t xml:space="preserve">One of the files need to be enabled in </w:t>
+      </w:r>
+      <w:proofErr w:type="gramStart"/>
+      <w:r>
+        <w:rPr>
+          <w:lang w:val="en-US"/>
+        </w:rPr>
+        <w:t>index.html</w:t>
+      </w:r>
+      <w:proofErr w:type="gramEnd"/>
     </w:p>
     <w:p>
       <w:pPr>
@@ -810,8 +878,16 @@
         <w:rPr>
           <w:lang w:val="en-US"/>
         </w:rPr>
-        <w:t>To enable the German language translation the following needs to be added in index.html</w:t>
-      </w:r>
+        <w:t xml:space="preserve">To enable the German language translation the following needs to be added in </w:t>
+      </w:r>
+      <w:proofErr w:type="gramStart"/>
+      <w:r>
+        <w:rPr>
+          <w:lang w:val="en-US"/>
+        </w:rPr>
+        <w:t>index.html</w:t>
+      </w:r>
+      <w:proofErr w:type="gramEnd"/>
     </w:p>
     <w:p>
       <w:pPr>
@@ -874,7 +950,21 @@
         <w:rPr>
           <w:lang w:val="en-US"/>
         </w:rPr>
-        <w:t xml:space="preserve">To add a new string to any file, add a new line under lang{} inside the </w:t>
+        <w:t xml:space="preserve">To add a new string to any file, add a new line under </w:t>
+      </w:r>
+      <w:proofErr w:type="gramStart"/>
+      <w:r>
+        <w:rPr>
+          <w:lang w:val="en-US"/>
+        </w:rPr>
+        <w:t>lang{</w:t>
+      </w:r>
+      <w:proofErr w:type="gramEnd"/>
+      <w:r>
+        <w:rPr>
+          <w:lang w:val="en-US"/>
+        </w:rPr>
+        <w:t xml:space="preserve">} inside the </w:t>
       </w:r>
       <w:proofErr w:type="spellStart"/>
       <w:r>
@@ -914,11 +1004,19 @@
         </w:rPr>
         <w:t>lang {</w:t>
       </w:r>
-      <w:r>
-        <w:rPr>
-          <w:lang w:val="en-US"/>
-        </w:rPr>
-        <w:t>test : “English”</w:t>
+      <w:proofErr w:type="gramStart"/>
+      <w:r>
+        <w:rPr>
+          <w:lang w:val="en-US"/>
+        </w:rPr>
+        <w:t>test :</w:t>
+      </w:r>
+      <w:proofErr w:type="gramEnd"/>
+      <w:r>
+        <w:rPr>
+          <w:lang w:val="en-US"/>
+        </w:rPr>
+        <w:t xml:space="preserve"> “English”</w:t>
       </w:r>
       <w:r>
         <w:rPr>
@@ -1028,8 +1126,16 @@
         <w:rPr>
           <w:lang w:val="en-US"/>
         </w:rPr>
-        <w:t>Version updated to 1.0.11</w:t>
-      </w:r>
+        <w:t xml:space="preserve">Version updated to </w:t>
+      </w:r>
+      <w:proofErr w:type="gramStart"/>
+      <w:r>
+        <w:rPr>
+          <w:lang w:val="en-US"/>
+        </w:rPr>
+        <w:t>1.0.11</w:t>
+      </w:r>
+      <w:proofErr w:type="gramEnd"/>
     </w:p>
     <w:p>
       <w:pPr>
@@ -1092,14 +1198,28 @@
         <w:rPr>
           <w:lang w:val="en-US"/>
         </w:rPr>
-        <w:t>lang_switch</w:t>
+        <w:t>lang_</w:t>
+      </w:r>
+      <w:proofErr w:type="gramStart"/>
+      <w:r>
+        <w:rPr>
+          <w:lang w:val="en-US"/>
+        </w:rPr>
+        <w:t>switch</w:t>
       </w:r>
       <w:proofErr w:type="spellEnd"/>
       <w:r>
         <w:rPr>
           <w:lang w:val="en-US"/>
         </w:rPr>
-        <w:t xml:space="preserve">() which selects </w:t>
+        <w:t>(</w:t>
+      </w:r>
+      <w:proofErr w:type="gramEnd"/>
+      <w:r>
+        <w:rPr>
+          <w:lang w:val="en-US"/>
+        </w:rPr>
+        <w:t xml:space="preserve">) which selects </w:t>
       </w:r>
       <w:proofErr w:type="spellStart"/>
       <w:r>
@@ -1176,14 +1296,28 @@
         <w:rPr>
           <w:lang w:val="en-US"/>
         </w:rPr>
-        <w:t>page_lang_switch</w:t>
+        <w:t>page_lang_</w:t>
+      </w:r>
+      <w:proofErr w:type="gramStart"/>
+      <w:r>
+        <w:rPr>
+          <w:lang w:val="en-US"/>
+        </w:rPr>
+        <w:t>switch</w:t>
       </w:r>
       <w:proofErr w:type="spellEnd"/>
       <w:r>
         <w:rPr>
           <w:lang w:val="en-US"/>
         </w:rPr>
-        <w:t>()</w:t>
+        <w:t>(</w:t>
+      </w:r>
+      <w:proofErr w:type="gramEnd"/>
+      <w:r>
+        <w:rPr>
+          <w:lang w:val="en-US"/>
+        </w:rPr>
+        <w:t>)</w:t>
       </w:r>
       <w:r>
         <w:rPr>
@@ -1272,14 +1406,28 @@
         <w:rPr>
           <w:lang w:val="en-US"/>
         </w:rPr>
-        <w:t>lang_switch</w:t>
+        <w:t>lang_</w:t>
+      </w:r>
+      <w:proofErr w:type="gramStart"/>
+      <w:r>
+        <w:rPr>
+          <w:lang w:val="en-US"/>
+        </w:rPr>
+        <w:t>switch</w:t>
       </w:r>
       <w:proofErr w:type="spellEnd"/>
       <w:r>
         <w:rPr>
           <w:lang w:val="en-US"/>
         </w:rPr>
-        <w:t xml:space="preserve">() using </w:t>
+        <w:t>(</w:t>
+      </w:r>
+      <w:proofErr w:type="gramEnd"/>
+      <w:r>
+        <w:rPr>
+          <w:lang w:val="en-US"/>
+        </w:rPr>
+        <w:t xml:space="preserve">) using </w:t>
       </w:r>
       <w:proofErr w:type="spellStart"/>
       <w:r>
@@ -1351,11 +1499,19 @@
         </w:rPr>
         <w:t>(</w:t>
       </w:r>
-      <w:r>
-        <w:rPr>
-          <w:lang w:val="en-US"/>
-        </w:rPr>
-        <w:t>$.prompt(</w:t>
+      <w:proofErr w:type="gramStart"/>
+      <w:r>
+        <w:rPr>
+          <w:lang w:val="en-US"/>
+        </w:rPr>
+        <w:t>$.prompt</w:t>
+      </w:r>
+      <w:proofErr w:type="gramEnd"/>
+      <w:r>
+        <w:rPr>
+          <w:lang w:val="en-US"/>
+        </w:rPr>
+        <w:t>(</w:t>
       </w:r>
       <w:proofErr w:type="spellStart"/>
       <w:r>
@@ -1497,7 +1653,23 @@
                                 <w:sz w:val="18"/>
                                 <w:szCs w:val="18"/>
                               </w:rPr>
-                              <w:t xml:space="preserve">      $.prompt('&lt;label id="recon_msg1" name="recon_msg1"&gt;' + lang.reconfirm_pwd_msg1 + '&lt;/label&gt; &lt;input type="password" id="password" name="password" autocomplete="off" value="" style="font-size: 24pt; font-weight: 500; width:220px; height:65px;"&gt;&lt;</w:t>
+                              <w:t xml:space="preserve">      $.prompt('&lt;label id="recon_msg1" name="recon_msg1"&gt;' + lang.reconfirm_pwd_msg1 + '&lt;/label&gt; &lt;input type="password" id="password" name="password" </w:t>
+                            </w:r>
+                            <w:proofErr w:type="gramStart"/>
+                            <w:r>
+                              <w:rPr>
+                                <w:sz w:val="18"/>
+                                <w:szCs w:val="18"/>
+                              </w:rPr>
+                              <w:t>autocomplete</w:t>
+                            </w:r>
+                            <w:proofErr w:type="gramEnd"/>
+                            <w:r>
+                              <w:rPr>
+                                <w:sz w:val="18"/>
+                                <w:szCs w:val="18"/>
+                              </w:rPr>
+                              <w:t>="off" value="" style="font-size: 24pt; font-weight: 500; width:220px; height:65px;"&gt;&lt;</w:t>
                             </w:r>
                             <w:proofErr w:type="spellStart"/>
                             <w:r>
@@ -1609,7 +1781,23 @@
                                 <w:sz w:val="18"/>
                                 <w:szCs w:val="18"/>
                               </w:rPr>
-                              <w:t xml:space="preserve">        // html:'&lt;label id="recon_msg1" name="recon_msg1"&gt;' + lang.reconfirm_pwd_msg1 + '&lt;/label&gt; &lt;input type="password" id="password" name="password" autocomplete="off" value="" style="font-size: 24pt; font-weight: 500; width:220px; height:65px;"&gt;&lt;</w:t>
+                              <w:t xml:space="preserve">        // html:'&lt;label id="recon_msg1" name="recon_msg1"&gt;' + lang.reconfirm_pwd_msg1 + '&lt;/label&gt; &lt;input type="password" id="password" name="password" </w:t>
+                            </w:r>
+                            <w:proofErr w:type="gramStart"/>
+                            <w:r>
+                              <w:rPr>
+                                <w:sz w:val="18"/>
+                                <w:szCs w:val="18"/>
+                              </w:rPr>
+                              <w:t>autocomplete</w:t>
+                            </w:r>
+                            <w:proofErr w:type="gramEnd"/>
+                            <w:r>
+                              <w:rPr>
+                                <w:sz w:val="18"/>
+                                <w:szCs w:val="18"/>
+                              </w:rPr>
+                              <w:t>="off" value="" style="font-size: 24pt; font-weight: 500; width:220px; height:65px;"&gt;&lt;</w:t>
                             </w:r>
                             <w:proofErr w:type="spellStart"/>
                             <w:r>
@@ -1913,8 +2101,17 @@
                                 <w:sz w:val="18"/>
                                 <w:szCs w:val="18"/>
                               </w:rPr>
-                              <w:t>();</w:t>
+                              <w:t>(</w:t>
                             </w:r>
+                            <w:proofErr w:type="gramStart"/>
+                            <w:r>
+                              <w:rPr>
+                                <w:sz w:val="18"/>
+                                <w:szCs w:val="18"/>
+                              </w:rPr>
+                              <w:t>);</w:t>
+                            </w:r>
+                            <w:proofErr w:type="gramEnd"/>
                           </w:p>
                           <w:p>
                             <w:pPr>
@@ -1945,8 +2142,17 @@
                                 <w:sz w:val="18"/>
                                 <w:szCs w:val="18"/>
                               </w:rPr>
-                              <w:t xml:space="preserve">              alert(lang.alert_message2);//alert("Passwords do not match!");</w:t>
+                              <w:t xml:space="preserve">              alert(lang.alert_message2);//alert("Passwords do not match!"</w:t>
                             </w:r>
+                            <w:proofErr w:type="gramStart"/>
+                            <w:r>
+                              <w:rPr>
+                                <w:sz w:val="18"/>
+                                <w:szCs w:val="18"/>
+                              </w:rPr>
+                              <w:t>);</w:t>
+                            </w:r>
+                            <w:proofErr w:type="gramEnd"/>
                           </w:p>
                           <w:p>
                             <w:pPr>
@@ -2594,7 +2800,21 @@
         <w:rPr>
           <w:lang w:val="en-US"/>
         </w:rPr>
-        <w:t xml:space="preserve"> to be called inside the $.(prompt) as follows:</w:t>
+        <w:t xml:space="preserve"> to be called inside the </w:t>
+      </w:r>
+      <w:proofErr w:type="gramStart"/>
+      <w:r>
+        <w:rPr>
+          <w:lang w:val="en-US"/>
+        </w:rPr>
+        <w:t>$.(</w:t>
+      </w:r>
+      <w:proofErr w:type="gramEnd"/>
+      <w:r>
+        <w:rPr>
+          <w:lang w:val="en-US"/>
+        </w:rPr>
+        <w:t>prompt) as follows:</w:t>
       </w:r>
     </w:p>
     <w:p>
@@ -2667,8 +2887,16 @@
         <w:rPr>
           <w:lang w:val="en-US"/>
         </w:rPr>
-        <w:t>Version updated to 1.0.12</w:t>
-      </w:r>
+        <w:t xml:space="preserve">Version updated to </w:t>
+      </w:r>
+      <w:proofErr w:type="gramStart"/>
+      <w:r>
+        <w:rPr>
+          <w:lang w:val="en-US"/>
+        </w:rPr>
+        <w:t>1.0.12</w:t>
+      </w:r>
+      <w:proofErr w:type="gramEnd"/>
     </w:p>
     <w:p>
       <w:pPr>
@@ -2802,8 +3030,16 @@
         <w:rPr>
           <w:lang w:val="en-US"/>
         </w:rPr>
-        <w:t>Version updated to 1.0.13</w:t>
-      </w:r>
+        <w:t xml:space="preserve">Version updated to </w:t>
+      </w:r>
+      <w:proofErr w:type="gramStart"/>
+      <w:r>
+        <w:rPr>
+          <w:lang w:val="en-US"/>
+        </w:rPr>
+        <w:t>1.0.13</w:t>
+      </w:r>
+      <w:proofErr w:type="gramEnd"/>
     </w:p>
     <w:p>
       <w:pPr>
@@ -2861,8 +3097,16 @@
         <w:rPr>
           <w:lang w:val="en-US"/>
         </w:rPr>
-        <w:t xml:space="preserve"> Version updated to 1.1.0</w:t>
-      </w:r>
+        <w:t xml:space="preserve"> Version updated to </w:t>
+      </w:r>
+      <w:proofErr w:type="gramStart"/>
+      <w:r>
+        <w:rPr>
+          <w:lang w:val="en-US"/>
+        </w:rPr>
+        <w:t>1.1.0</w:t>
+      </w:r>
+      <w:proofErr w:type="gramEnd"/>
     </w:p>
     <w:p>
       <w:pPr>
@@ -3006,6 +3250,7 @@
         <w:t>NOTE: Found that an experimental functionality (</w:t>
       </w:r>
       <w:proofErr w:type="spellStart"/>
+      <w:proofErr w:type="gramStart"/>
       <w:r>
         <w:rPr>
           <w:lang w:val="en-US"/>
@@ -3013,6 +3258,7 @@
         <w:t>device.forget</w:t>
       </w:r>
       <w:proofErr w:type="spellEnd"/>
+      <w:proofErr w:type="gramEnd"/>
       <w:r>
         <w:rPr>
           <w:lang w:val="en-US"/>
@@ -3246,31 +3492,15 @@
       </w:r>
       <w:proofErr w:type="spellEnd"/>
       <w:r>
-        <w:t xml:space="preserve"> Bluetooth-</w:t>
+        <w:t xml:space="preserve"> Bluetooth-Passwort </w:t>
       </w:r>
       <w:proofErr w:type="spellStart"/>
       <w:r>
-        <w:t>Passwort</w:t>
+        <w:t>festlegen</w:t>
       </w:r>
       <w:proofErr w:type="spellEnd"/>
       <w:r>
-        <w:t xml:space="preserve"> </w:t>
-      </w:r>
-      <w:proofErr w:type="spellStart"/>
-      <w:r>
-        <w:t>festlegen</w:t>
-      </w:r>
-      <w:proofErr w:type="spellEnd"/>
-      <w:r>
-        <w:t xml:space="preserve">. Bitte </w:t>
-      </w:r>
-      <w:proofErr w:type="spellStart"/>
-      <w:r>
-        <w:t>Warten</w:t>
-      </w:r>
-      <w:proofErr w:type="spellEnd"/>
-      <w:r>
-        <w:t>...",</w:t>
+        <w:t>. Bitte Warten...",</w:t>
       </w:r>
     </w:p>
     <w:p>
@@ -3317,15 +3547,7 @@
         <w:t xml:space="preserve">German: "Neue Bluetooth-Reichweite festlegen. </w:t>
       </w:r>
       <w:r>
-        <w:t xml:space="preserve">Bitte </w:t>
-      </w:r>
-      <w:proofErr w:type="spellStart"/>
-      <w:r>
-        <w:t>Warten</w:t>
-      </w:r>
-      <w:proofErr w:type="spellEnd"/>
-      <w:r>
-        <w:t>...",</w:t>
+        <w:t>Bitte Warten...",</w:t>
       </w:r>
     </w:p>
     <w:p>
@@ -3403,8 +3625,16 @@
         <w:rPr>
           <w:lang w:val="en-US"/>
         </w:rPr>
-        <w:t>Version updated to 1.1.1</w:t>
-      </w:r>
+        <w:t xml:space="preserve">Version updated to </w:t>
+      </w:r>
+      <w:proofErr w:type="gramStart"/>
+      <w:r>
+        <w:rPr>
+          <w:lang w:val="en-US"/>
+        </w:rPr>
+        <w:t>1.1.1</w:t>
+      </w:r>
+      <w:proofErr w:type="gramEnd"/>
     </w:p>
     <w:p>
       <w:pPr>
@@ -3517,7 +3747,14 @@
         <w:rPr>
           <w:lang w:val="en-US"/>
         </w:rPr>
-        <w:t>Version updated to 1.</w:t>
+        <w:t xml:space="preserve">Version updated to </w:t>
+      </w:r>
+      <w:proofErr w:type="gramStart"/>
+      <w:r>
+        <w:rPr>
+          <w:lang w:val="en-US"/>
+        </w:rPr>
+        <w:t>1.</w:t>
       </w:r>
       <w:r>
         <w:rPr>
@@ -3537,6 +3774,72 @@
         </w:rPr>
         <w:t>0</w:t>
       </w:r>
+      <w:proofErr w:type="gramEnd"/>
+    </w:p>
+    <w:p>
+      <w:pPr>
+        <w:rPr>
+          <w:lang w:val="de-DE"/>
+        </w:rPr>
+      </w:pPr>
+      <w:r>
+        <w:rPr>
+          <w:b/>
+          <w:bCs/>
+          <w:sz w:val="24"/>
+          <w:szCs w:val="24"/>
+          <w:lang w:val="en-US"/>
+        </w:rPr>
+        <w:lastRenderedPageBreak/>
+        <w:t>08/11/2023 (HM):</w:t>
+      </w:r>
+    </w:p>
+    <w:p>
+      <w:pPr>
+        <w:pStyle w:val="ListParagraph"/>
+        <w:numPr>
+          <w:ilvl w:val="0"/>
+          <w:numId w:val="10"/>
+        </w:numPr>
+        <w:rPr>
+          <w:b/>
+          <w:bCs/>
+          <w:lang w:val="en-US"/>
+        </w:rPr>
+      </w:pPr>
+      <w:r>
+        <w:rPr>
+          <w:lang w:val="en-US"/>
+        </w:rPr>
+        <w:t>Added special character check in Device Name to ensure entry of only alphanumeric values.</w:t>
+      </w:r>
+    </w:p>
+    <w:p>
+      <w:pPr>
+        <w:pStyle w:val="ListParagraph"/>
+        <w:numPr>
+          <w:ilvl w:val="0"/>
+          <w:numId w:val="10"/>
+        </w:numPr>
+        <w:rPr>
+          <w:b/>
+          <w:bCs/>
+          <w:lang w:val="en-US"/>
+        </w:rPr>
+      </w:pPr>
+      <w:r>
+        <w:rPr>
+          <w:lang w:val="en-US"/>
+        </w:rPr>
+        <w:t>Version updated to 1.2.1.</w:t>
+      </w:r>
+    </w:p>
+    <w:p>
+      <w:pPr>
+        <w:rPr>
+          <w:lang w:val="de-DE"/>
+        </w:rPr>
+      </w:pPr>
     </w:p>
     <w:sectPr>
       <w:pgSz w:w="11906" w:h="16838"/>
@@ -3549,7 +3852,7 @@
 </file>
 
 <file path=word/numbering.xml><?xml version="1.0" encoding="utf-8"?>
-<w:numbering xmlns:wpc="http://schemas.microsoft.com/office/word/2010/wordprocessingCanvas" xmlns:cx="http://schemas.microsoft.com/office/drawing/2014/chartex" xmlns:cx1="http://schemas.microsoft.com/office/drawing/2015/9/8/chartex" xmlns:cx2="http://schemas.microsoft.com/office/drawing/2015/10/21/chartex" xmlns:cx3="http://schemas.microsoft.com/office/drawing/2016/5/9/chartex" xmlns:cx4="http://schemas.microsoft.com/office/drawing/2016/5/10/chartex" xmlns:cx5="http://schemas.microsoft.com/office/drawing/2016/5/11/chartex" xmlns:cx6="http://schemas.microsoft.com/office/drawing/2016/5/12/chartex" xmlns:cx7="http://schemas.microsoft.com/office/drawing/2016/5/13/chartex" xmlns:cx8="http://schemas.microsoft.com/office/drawing/2016/5/14/chartex" xmlns:mc="http://schemas.openxmlformats.org/markup-compatibility/2006" xmlns:aink="http://schemas.microsoft.com/office/drawing/2016/ink" xmlns:am3d="http://schemas.microsoft.com/office/drawing/2017/model3d" xmlns:o="urn:schemas-microsoft-com:office:office" xmlns:oel="http://schemas.microsoft.com/office/2019/extlst" xmlns:r="http://schemas.openxmlformats.org/officeDocument/2006/relationships" xmlns:m="http://schemas.openxmlformats.org/officeDocument/2006/math" xmlns:v="urn:schemas-microsoft-com:vml" xmlns:wp14="http://schemas.microsoft.com/office/word/2010/wordprocessingDrawing" xmlns:wp="http://schemas.openxmlformats.org/drawingml/2006/wordprocessingDrawing" xmlns:w10="urn:schemas-microsoft-com:office:word" xmlns:w="http://schemas.openxmlformats.org/wordprocessingml/2006/main" xmlns:w14="http://schemas.microsoft.com/office/word/2010/wordml" xmlns:w15="http://schemas.microsoft.com/office/word/2012/wordml" xmlns:w16cex="http://schemas.microsoft.com/office/word/2018/wordml/cex" xmlns:w16cid="http://schemas.microsoft.com/office/word/2016/wordml/cid" xmlns:w16="http://schemas.microsoft.com/office/word/2018/wordml" xmlns:w16sdtdh="http://schemas.microsoft.com/office/word/2020/wordml/sdtdatahash" xmlns:w16se="http://schemas.microsoft.com/office/word/2015/wordml/symex" xmlns:wpg="http://schemas.microsoft.com/office/word/2010/wordprocessingGroup" xmlns:wpi="http://schemas.microsoft.com/office/word/2010/wordprocessingInk" xmlns:wne="http://schemas.microsoft.com/office/word/2006/wordml" xmlns:wps="http://schemas.microsoft.com/office/word/2010/wordprocessingShape" mc:Ignorable="w14 w15 w16se w16cid w16 w16cex w16sdtdh wp14">
+<w:numbering xmlns:wpc="http://schemas.microsoft.com/office/word/2010/wordprocessingCanvas" xmlns:cx="http://schemas.microsoft.com/office/drawing/2014/chartex" xmlns:cx1="http://schemas.microsoft.com/office/drawing/2015/9/8/chartex" xmlns:cx2="http://schemas.microsoft.com/office/drawing/2015/10/21/chartex" xmlns:cx3="http://schemas.microsoft.com/office/drawing/2016/5/9/chartex" xmlns:cx4="http://schemas.microsoft.com/office/drawing/2016/5/10/chartex" xmlns:cx5="http://schemas.microsoft.com/office/drawing/2016/5/11/chartex" xmlns:cx6="http://schemas.microsoft.com/office/drawing/2016/5/12/chartex" xmlns:cx7="http://schemas.microsoft.com/office/drawing/2016/5/13/chartex" xmlns:cx8="http://schemas.microsoft.com/office/drawing/2016/5/14/chartex" xmlns:mc="http://schemas.openxmlformats.org/markup-compatibility/2006" xmlns:aink="http://schemas.microsoft.com/office/drawing/2016/ink" xmlns:am3d="http://schemas.microsoft.com/office/drawing/2017/model3d" xmlns:o="urn:schemas-microsoft-com:office:office" xmlns:oel="http://schemas.microsoft.com/office/2019/extlst" xmlns:r="http://schemas.openxmlformats.org/officeDocument/2006/relationships" xmlns:m="http://schemas.openxmlformats.org/officeDocument/2006/math" xmlns:v="urn:schemas-microsoft-com:vml" xmlns:wp14="http://schemas.microsoft.com/office/word/2010/wordprocessingDrawing" xmlns:wp="http://schemas.openxmlformats.org/drawingml/2006/wordprocessingDrawing" xmlns:w10="urn:schemas-microsoft-com:office:word" xmlns:w="http://schemas.openxmlformats.org/wordprocessingml/2006/main" xmlns:w14="http://schemas.microsoft.com/office/word/2010/wordml" xmlns:w15="http://schemas.microsoft.com/office/word/2012/wordml" xmlns:w16cex="http://schemas.microsoft.com/office/word/2018/wordml/cex" xmlns:w16cid="http://schemas.microsoft.com/office/word/2016/wordml/cid" xmlns:w16="http://schemas.microsoft.com/office/word/2018/wordml" xmlns:w16du="http://schemas.microsoft.com/office/word/2023/wordml/word16du" xmlns:w16sdtdh="http://schemas.microsoft.com/office/word/2020/wordml/sdtdatahash" xmlns:w16se="http://schemas.microsoft.com/office/word/2015/wordml/symex" xmlns:wpg="http://schemas.microsoft.com/office/word/2010/wordprocessingGroup" xmlns:wpi="http://schemas.microsoft.com/office/word/2010/wordprocessingInk" xmlns:wne="http://schemas.microsoft.com/office/word/2006/wordml" xmlns:wps="http://schemas.microsoft.com/office/word/2010/wordprocessingShape" mc:Ignorable="w14 w15 w16se w16cid w16 w16cex w16sdtdh w16du wp14">
   <w:abstractNum w:abstractNumId="0" w15:restartNumberingAfterBreak="0">
     <w:nsid w:val="08C92EC1"/>
     <w:multiLevelType w:val="hybridMultilevel"/>
@@ -5064,7 +5367,7 @@
 </file>
 
 <file path=word/styles.xml><?xml version="1.0" encoding="utf-8"?>
-<w:styles xmlns:mc="http://schemas.openxmlformats.org/markup-compatibility/2006" xmlns:r="http://schemas.openxmlformats.org/officeDocument/2006/relationships" xmlns:w="http://schemas.openxmlformats.org/wordprocessingml/2006/main" xmlns:w14="http://schemas.microsoft.com/office/word/2010/wordml" xmlns:w15="http://schemas.microsoft.com/office/word/2012/wordml" xmlns:w16cex="http://schemas.microsoft.com/office/word/2018/wordml/cex" xmlns:w16cid="http://schemas.microsoft.com/office/word/2016/wordml/cid" xmlns:w16="http://schemas.microsoft.com/office/word/2018/wordml" xmlns:w16sdtdh="http://schemas.microsoft.com/office/word/2020/wordml/sdtdatahash" xmlns:w16se="http://schemas.microsoft.com/office/word/2015/wordml/symex" mc:Ignorable="w14 w15 w16se w16cid w16 w16cex w16sdtdh">
+<w:styles xmlns:mc="http://schemas.openxmlformats.org/markup-compatibility/2006" xmlns:r="http://schemas.openxmlformats.org/officeDocument/2006/relationships" xmlns:w="http://schemas.openxmlformats.org/wordprocessingml/2006/main" xmlns:w14="http://schemas.microsoft.com/office/word/2010/wordml" xmlns:w15="http://schemas.microsoft.com/office/word/2012/wordml" xmlns:w16cex="http://schemas.microsoft.com/office/word/2018/wordml/cex" xmlns:w16cid="http://schemas.microsoft.com/office/word/2016/wordml/cid" xmlns:w16="http://schemas.microsoft.com/office/word/2018/wordml" xmlns:w16du="http://schemas.microsoft.com/office/word/2023/wordml/word16du" xmlns:w16sdtdh="http://schemas.microsoft.com/office/word/2020/wordml/sdtdatahash" xmlns:w16se="http://schemas.microsoft.com/office/word/2015/wordml/symex" mc:Ignorable="w14 w15 w16se w16cid w16 w16cex w16sdtdh w16du">
   <w:docDefaults>
     <w:rPrDefault>
       <w:rPr>

</xml_diff>

<commit_message>
v2.0.0 Distinguishes between 8m, 20m and 40m
Signed-off-by: arunpulsar.github.io <80845015+arunpulsar@users.noreply.github.com>
</commit_message>
<xml_diff>
--- a/JOURNAL.docx
+++ b/JOURNAL.docx
@@ -78,16 +78,8 @@
         <w:rPr>
           <w:lang w:val="en-US"/>
         </w:rPr>
-        <w:t xml:space="preserve">Added jura to the CSS files section and added to </w:t>
-      </w:r>
-      <w:proofErr w:type="gramStart"/>
-      <w:r>
-        <w:rPr>
-          <w:lang w:val="en-US"/>
-        </w:rPr>
-        <w:t>sw.js</w:t>
-      </w:r>
-      <w:proofErr w:type="gramEnd"/>
+        <w:t>Added jura to the CSS files section and added to sw.js</w:t>
+      </w:r>
     </w:p>
     <w:p>
       <w:pPr>
@@ -104,35 +96,7 @@
         <w:rPr>
           <w:lang w:val="en-US"/>
         </w:rPr>
-        <w:t xml:space="preserve">Added </w:t>
-      </w:r>
-      <w:proofErr w:type="spellStart"/>
-      <w:r>
-        <w:rPr>
-          <w:lang w:val="en-US"/>
-        </w:rPr>
-        <w:t>JQuery</w:t>
-      </w:r>
-      <w:proofErr w:type="spellEnd"/>
-      <w:r>
-        <w:rPr>
-          <w:lang w:val="en-US"/>
-        </w:rPr>
-        <w:t xml:space="preserve"> and </w:t>
-      </w:r>
-      <w:proofErr w:type="spellStart"/>
-      <w:r>
-        <w:rPr>
-          <w:lang w:val="en-US"/>
-        </w:rPr>
-        <w:t>Impromtu</w:t>
-      </w:r>
-      <w:proofErr w:type="spellEnd"/>
-      <w:r>
-        <w:rPr>
-          <w:lang w:val="en-US"/>
-        </w:rPr>
-        <w:t xml:space="preserve"> plugins to introduce prompt with addons:</w:t>
+        <w:t>Added JQuery and Impromtu plugins to introduce prompt with addons:</w:t>
       </w:r>
     </w:p>
     <w:p>
@@ -186,35 +150,7 @@
         <w:rPr>
           <w:lang w:val="en-US"/>
         </w:rPr>
-        <w:t xml:space="preserve">Bluetooth password setting is nor controlled by </w:t>
-      </w:r>
-      <w:proofErr w:type="spellStart"/>
-      <w:r>
-        <w:rPr>
-          <w:lang w:val="en-US"/>
-        </w:rPr>
-        <w:t>reconfirm_</w:t>
-      </w:r>
-      <w:proofErr w:type="gramStart"/>
-      <w:r>
-        <w:rPr>
-          <w:lang w:val="en-US"/>
-        </w:rPr>
-        <w:t>password</w:t>
-      </w:r>
-      <w:proofErr w:type="spellEnd"/>
-      <w:r>
-        <w:rPr>
-          <w:lang w:val="en-US"/>
-        </w:rPr>
-        <w:t>(</w:t>
-      </w:r>
-      <w:proofErr w:type="gramEnd"/>
-      <w:r>
-        <w:rPr>
-          <w:lang w:val="en-US"/>
-        </w:rPr>
-        <w:t>).</w:t>
+        <w:t>Bluetooth password setting is nor controlled by reconfirm_password().</w:t>
       </w:r>
     </w:p>
     <w:p>
@@ -250,35 +186,7 @@
         <w:rPr>
           <w:lang w:val="en-US"/>
         </w:rPr>
-        <w:t>If matched, the password set function is called (</w:t>
-      </w:r>
-      <w:proofErr w:type="spellStart"/>
-      <w:r>
-        <w:rPr>
-          <w:lang w:val="en-US"/>
-        </w:rPr>
-        <w:t>set_bt_</w:t>
-      </w:r>
-      <w:proofErr w:type="gramStart"/>
-      <w:r>
-        <w:rPr>
-          <w:lang w:val="en-US"/>
-        </w:rPr>
-        <w:t>pwd</w:t>
-      </w:r>
-      <w:proofErr w:type="spellEnd"/>
-      <w:r>
-        <w:rPr>
-          <w:lang w:val="en-US"/>
-        </w:rPr>
-        <w:t>(</w:t>
-      </w:r>
-      <w:proofErr w:type="gramEnd"/>
-      <w:r>
-        <w:rPr>
-          <w:lang w:val="en-US"/>
-        </w:rPr>
-        <w:t>)). If failed, an error message is thrown.</w:t>
+        <w:t>If matched, the password set function is called (set_bt_pwd()). If failed, an error message is thrown.</w:t>
       </w:r>
     </w:p>
     <w:p>
@@ -368,16 +276,8 @@
         <w:rPr>
           <w:lang w:val="en-US"/>
         </w:rPr>
-        <w:t xml:space="preserve">Version updated to </w:t>
-      </w:r>
-      <w:proofErr w:type="gramStart"/>
-      <w:r>
-        <w:rPr>
-          <w:lang w:val="en-US"/>
-        </w:rPr>
-        <w:t>1.0.8</w:t>
-      </w:r>
-      <w:proofErr w:type="gramEnd"/>
+        <w:t>Version updated to 1.0.8</w:t>
+      </w:r>
     </w:p>
     <w:p>
       <w:pPr>
@@ -489,16 +389,8 @@
         <w:rPr>
           <w:lang w:val="en-US"/>
         </w:rPr>
-        <w:t xml:space="preserve">Version updated to </w:t>
-      </w:r>
-      <w:proofErr w:type="gramStart"/>
-      <w:r>
-        <w:rPr>
-          <w:lang w:val="en-US"/>
-        </w:rPr>
-        <w:t>1.0.9</w:t>
-      </w:r>
-      <w:proofErr w:type="gramEnd"/>
+        <w:t>Version updated to 1.0.9</w:t>
+      </w:r>
     </w:p>
     <w:p>
       <w:pPr>
@@ -608,16 +500,8 @@
         <w:rPr>
           <w:lang w:val="en-US"/>
         </w:rPr>
-        <w:t xml:space="preserve">Version updated to </w:t>
-      </w:r>
-      <w:proofErr w:type="gramStart"/>
-      <w:r>
-        <w:rPr>
-          <w:lang w:val="en-US"/>
-        </w:rPr>
-        <w:t>1.0.10</w:t>
-      </w:r>
-      <w:proofErr w:type="gramEnd"/>
+        <w:t>Version updated to 1.0.10</w:t>
+      </w:r>
     </w:p>
     <w:p>
       <w:pPr>
@@ -669,49 +553,13 @@
         <w:rPr>
           <w:lang w:val="en-US"/>
         </w:rPr>
-        <w:t xml:space="preserve">Added the </w:t>
-      </w:r>
-      <w:proofErr w:type="spellStart"/>
-      <w:r>
-        <w:rPr>
-          <w:lang w:val="en-US"/>
-        </w:rPr>
-        <w:t>css</w:t>
-      </w:r>
-      <w:proofErr w:type="spellEnd"/>
-      <w:r>
-        <w:rPr>
-          <w:lang w:val="en-US"/>
-        </w:rPr>
-        <w:t xml:space="preserve"> and </w:t>
-      </w:r>
-      <w:proofErr w:type="spellStart"/>
-      <w:r>
-        <w:rPr>
-          <w:lang w:val="en-US"/>
-        </w:rPr>
-        <w:t>js</w:t>
-      </w:r>
-      <w:proofErr w:type="spellEnd"/>
-      <w:r>
-        <w:rPr>
-          <w:lang w:val="en-US"/>
-        </w:rPr>
-        <w:t xml:space="preserve"> files of </w:t>
-      </w:r>
-      <w:proofErr w:type="spellStart"/>
-      <w:r>
-        <w:rPr>
-          <w:lang w:val="en-US"/>
-        </w:rPr>
-        <w:t>jquery</w:t>
-      </w:r>
-      <w:proofErr w:type="spellEnd"/>
-      <w:r>
-        <w:rPr>
-          <w:lang w:val="en-US"/>
-        </w:rPr>
-        <w:t>-impromptu</w:t>
+        <w:t xml:space="preserve">Added the css and js files of </w:t>
+      </w:r>
+      <w:r>
+        <w:rPr>
+          <w:lang w:val="en-US"/>
+        </w:rPr>
+        <w:t>jquery-impromptu</w:t>
       </w:r>
       <w:r>
         <w:rPr>
@@ -822,16 +670,8 @@
         <w:rPr>
           <w:lang w:val="en-US"/>
         </w:rPr>
-        <w:t xml:space="preserve">One of the files need to be enabled in </w:t>
-      </w:r>
-      <w:proofErr w:type="gramStart"/>
-      <w:r>
-        <w:rPr>
-          <w:lang w:val="en-US"/>
-        </w:rPr>
-        <w:t>index.html</w:t>
-      </w:r>
-      <w:proofErr w:type="gramEnd"/>
+        <w:t>One of the files need to be enabled in index.html</w:t>
+      </w:r>
     </w:p>
     <w:p>
       <w:pPr>
@@ -878,16 +718,8 @@
         <w:rPr>
           <w:lang w:val="en-US"/>
         </w:rPr>
-        <w:t xml:space="preserve">To enable the German language translation the following needs to be added in </w:t>
-      </w:r>
-      <w:proofErr w:type="gramStart"/>
-      <w:r>
-        <w:rPr>
-          <w:lang w:val="en-US"/>
-        </w:rPr>
-        <w:t>index.html</w:t>
-      </w:r>
-      <w:proofErr w:type="gramEnd"/>
+        <w:t>To enable the German language translation the following needs to be added in index.html</w:t>
+      </w:r>
     </w:p>
     <w:p>
       <w:pPr>
@@ -904,35 +736,7 @@
         <w:rPr>
           <w:lang w:val="en-US"/>
         </w:rPr>
-        <w:t xml:space="preserve">&lt;script </w:t>
-      </w:r>
-      <w:proofErr w:type="spellStart"/>
-      <w:r>
-        <w:rPr>
-          <w:lang w:val="en-US"/>
-        </w:rPr>
-        <w:t>src</w:t>
-      </w:r>
-      <w:proofErr w:type="spellEnd"/>
-      <w:r>
-        <w:rPr>
-          <w:lang w:val="en-US"/>
-        </w:rPr>
-        <w:t>="</w:t>
-      </w:r>
-      <w:proofErr w:type="spellStart"/>
-      <w:r>
-        <w:rPr>
-          <w:lang w:val="en-US"/>
-        </w:rPr>
-        <w:t>js</w:t>
-      </w:r>
-      <w:proofErr w:type="spellEnd"/>
-      <w:r>
-        <w:rPr>
-          <w:lang w:val="en-US"/>
-        </w:rPr>
-        <w:t>/lang.en.js"&gt;&lt;/script&gt;</w:t>
+        <w:t>&lt;script src="js/lang.en.js"&gt;&lt;/script&gt;</w:t>
       </w:r>
     </w:p>
     <w:p>
@@ -950,35 +754,7 @@
         <w:rPr>
           <w:lang w:val="en-US"/>
         </w:rPr>
-        <w:t xml:space="preserve">To add a new string to any file, add a new line under </w:t>
-      </w:r>
-      <w:proofErr w:type="gramStart"/>
-      <w:r>
-        <w:rPr>
-          <w:lang w:val="en-US"/>
-        </w:rPr>
-        <w:t>lang{</w:t>
-      </w:r>
-      <w:proofErr w:type="gramEnd"/>
-      <w:r>
-        <w:rPr>
-          <w:lang w:val="en-US"/>
-        </w:rPr>
-        <w:t xml:space="preserve">} inside the </w:t>
-      </w:r>
-      <w:proofErr w:type="spellStart"/>
-      <w:r>
-        <w:rPr>
-          <w:lang w:val="en-US"/>
-        </w:rPr>
-        <w:t>js</w:t>
-      </w:r>
-      <w:proofErr w:type="spellEnd"/>
-      <w:r>
-        <w:rPr>
-          <w:lang w:val="en-US"/>
-        </w:rPr>
-        <w:t xml:space="preserve"> file.</w:t>
+        <w:t>To add a new string to any file, add a new line under lang{} inside the js file.</w:t>
       </w:r>
     </w:p>
     <w:p>
@@ -1004,19 +780,11 @@
         </w:rPr>
         <w:t>lang {</w:t>
       </w:r>
-      <w:proofErr w:type="gramStart"/>
-      <w:r>
-        <w:rPr>
-          <w:lang w:val="en-US"/>
-        </w:rPr>
-        <w:t>test :</w:t>
-      </w:r>
-      <w:proofErr w:type="gramEnd"/>
-      <w:r>
-        <w:rPr>
-          <w:lang w:val="en-US"/>
-        </w:rPr>
-        <w:t xml:space="preserve"> “English”</w:t>
+      <w:r>
+        <w:rPr>
+          <w:lang w:val="en-US"/>
+        </w:rPr>
+        <w:t>test : “English”</w:t>
       </w:r>
       <w:r>
         <w:rPr>
@@ -1059,16 +827,8 @@
         <w:rPr>
           <w:lang w:val="en-US"/>
         </w:rPr>
-        <w:t xml:space="preserve">, simply use </w:t>
-      </w:r>
-      <w:proofErr w:type="spellStart"/>
-      <w:r>
-        <w:rPr>
-          <w:lang w:val="en-US"/>
-        </w:rPr>
-        <w:t>lang.test</w:t>
-      </w:r>
-      <w:proofErr w:type="spellEnd"/>
+        <w:t>, simply use lang.test</w:t>
+      </w:r>
       <w:r>
         <w:rPr>
           <w:lang w:val="en-US"/>
@@ -1126,16 +886,8 @@
         <w:rPr>
           <w:lang w:val="en-US"/>
         </w:rPr>
-        <w:t xml:space="preserve">Version updated to </w:t>
-      </w:r>
-      <w:proofErr w:type="gramStart"/>
-      <w:r>
-        <w:rPr>
-          <w:lang w:val="en-US"/>
-        </w:rPr>
-        <w:t>1.0.11</w:t>
-      </w:r>
-      <w:proofErr w:type="gramEnd"/>
+        <w:t>Version updated to 1.0.11</w:t>
+      </w:r>
     </w:p>
     <w:p>
       <w:pPr>
@@ -1191,49 +943,13 @@
         <w:rPr>
           <w:lang w:val="en-US"/>
         </w:rPr>
-        <w:t xml:space="preserve">Triggers </w:t>
-      </w:r>
-      <w:proofErr w:type="spellStart"/>
-      <w:r>
-        <w:rPr>
-          <w:lang w:val="en-US"/>
-        </w:rPr>
-        <w:t>lang_</w:t>
-      </w:r>
-      <w:proofErr w:type="gramStart"/>
-      <w:r>
-        <w:rPr>
-          <w:lang w:val="en-US"/>
-        </w:rPr>
-        <w:t>switch</w:t>
-      </w:r>
-      <w:proofErr w:type="spellEnd"/>
-      <w:r>
-        <w:rPr>
-          <w:lang w:val="en-US"/>
-        </w:rPr>
-        <w:t>(</w:t>
-      </w:r>
-      <w:proofErr w:type="gramEnd"/>
-      <w:r>
-        <w:rPr>
-          <w:lang w:val="en-US"/>
-        </w:rPr>
-        <w:t xml:space="preserve">) which selects </w:t>
-      </w:r>
-      <w:proofErr w:type="spellStart"/>
-      <w:r>
-        <w:rPr>
-          <w:lang w:val="en-US"/>
-        </w:rPr>
-        <w:t>js</w:t>
-      </w:r>
-      <w:proofErr w:type="spellEnd"/>
-      <w:r>
-        <w:rPr>
-          <w:lang w:val="en-US"/>
-        </w:rPr>
-        <w:t>/lang.en.js</w:t>
+        <w:t xml:space="preserve">Triggers lang_switch() which selects </w:t>
+      </w:r>
+      <w:r>
+        <w:rPr>
+          <w:lang w:val="en-US"/>
+        </w:rPr>
+        <w:t>js/lang.en.js</w:t>
       </w:r>
       <w:r>
         <w:rPr>
@@ -1241,19 +957,11 @@
         </w:rPr>
         <w:t xml:space="preserve"> or </w:t>
       </w:r>
-      <w:proofErr w:type="spellStart"/>
-      <w:r>
-        <w:rPr>
-          <w:lang w:val="en-US"/>
-        </w:rPr>
-        <w:t>js</w:t>
-      </w:r>
-      <w:proofErr w:type="spellEnd"/>
-      <w:r>
-        <w:rPr>
-          <w:lang w:val="en-US"/>
-        </w:rPr>
-        <w:t>/lang.</w:t>
+      <w:r>
+        <w:rPr>
+          <w:lang w:val="en-US"/>
+        </w:rPr>
+        <w:t>js/lang.</w:t>
       </w:r>
       <w:r>
         <w:rPr>
@@ -1291,33 +999,11 @@
         </w:rPr>
         <w:t xml:space="preserve">Calls </w:t>
       </w:r>
-      <w:proofErr w:type="spellStart"/>
-      <w:r>
-        <w:rPr>
-          <w:lang w:val="en-US"/>
-        </w:rPr>
-        <w:t>page_lang_</w:t>
-      </w:r>
-      <w:proofErr w:type="gramStart"/>
-      <w:r>
-        <w:rPr>
-          <w:lang w:val="en-US"/>
-        </w:rPr>
-        <w:t>switch</w:t>
-      </w:r>
-      <w:proofErr w:type="spellEnd"/>
-      <w:r>
-        <w:rPr>
-          <w:lang w:val="en-US"/>
-        </w:rPr>
-        <w:t>(</w:t>
-      </w:r>
-      <w:proofErr w:type="gramEnd"/>
-      <w:r>
-        <w:rPr>
-          <w:lang w:val="en-US"/>
-        </w:rPr>
-        <w:t>)</w:t>
+      <w:r>
+        <w:rPr>
+          <w:lang w:val="en-US"/>
+        </w:rPr>
+        <w:t>page_lang_switch()</w:t>
       </w:r>
       <w:r>
         <w:rPr>
@@ -1341,41 +1027,13 @@
         <w:rPr>
           <w:lang w:val="en-US"/>
         </w:rPr>
-        <w:t xml:space="preserve">Found that the language switching is only activated after the event has completed. i.e. </w:t>
-      </w:r>
-      <w:proofErr w:type="spellStart"/>
-      <w:r>
-        <w:rPr>
-          <w:lang w:val="en-US"/>
-        </w:rPr>
-        <w:t>onchange</w:t>
-      </w:r>
-      <w:proofErr w:type="spellEnd"/>
-      <w:r>
-        <w:rPr>
-          <w:lang w:val="en-US"/>
-        </w:rPr>
-        <w:t xml:space="preserve"> = “” for the </w:t>
-      </w:r>
-      <w:r>
-        <w:rPr>
-          <w:lang w:val="en-US"/>
-        </w:rPr>
-        <w:t>id = "</w:t>
-      </w:r>
-      <w:proofErr w:type="spellStart"/>
-      <w:r>
-        <w:rPr>
-          <w:lang w:val="en-US"/>
-        </w:rPr>
-        <w:t>lang_select_List</w:t>
-      </w:r>
-      <w:proofErr w:type="spellEnd"/>
-      <w:r>
-        <w:rPr>
-          <w:lang w:val="en-US"/>
-        </w:rPr>
-        <w:t>"</w:t>
+        <w:t xml:space="preserve">Found that the language switching is only activated after the event has completed. i.e. onchange = “” for the </w:t>
+      </w:r>
+      <w:r>
+        <w:rPr>
+          <w:lang w:val="en-US"/>
+        </w:rPr>
+        <w:t>id = "lang_select_List"</w:t>
       </w:r>
       <w:r>
         <w:rPr>
@@ -1399,63 +1057,13 @@
         <w:rPr>
           <w:lang w:val="en-US"/>
         </w:rPr>
-        <w:t xml:space="preserve">Requires to call the </w:t>
-      </w:r>
-      <w:proofErr w:type="spellStart"/>
-      <w:r>
-        <w:rPr>
-          <w:lang w:val="en-US"/>
-        </w:rPr>
-        <w:t>lang_</w:t>
-      </w:r>
-      <w:proofErr w:type="gramStart"/>
-      <w:r>
-        <w:rPr>
-          <w:lang w:val="en-US"/>
-        </w:rPr>
-        <w:t>switch</w:t>
-      </w:r>
-      <w:proofErr w:type="spellEnd"/>
-      <w:r>
-        <w:rPr>
-          <w:lang w:val="en-US"/>
-        </w:rPr>
-        <w:t>(</w:t>
-      </w:r>
-      <w:proofErr w:type="gramEnd"/>
-      <w:r>
-        <w:rPr>
-          <w:lang w:val="en-US"/>
-        </w:rPr>
-        <w:t xml:space="preserve">) using </w:t>
-      </w:r>
-      <w:proofErr w:type="spellStart"/>
-      <w:r>
-        <w:rPr>
-          <w:lang w:val="en-US"/>
-        </w:rPr>
-        <w:t>setTimeout</w:t>
-      </w:r>
-      <w:proofErr w:type="spellEnd"/>
-      <w:r>
-        <w:rPr>
-          <w:lang w:val="en-US"/>
-        </w:rPr>
-        <w:t>(</w:t>
-      </w:r>
-      <w:proofErr w:type="spellStart"/>
-      <w:r>
-        <w:rPr>
-          <w:lang w:val="en-US"/>
-        </w:rPr>
-        <w:t>lang_switch</w:t>
-      </w:r>
-      <w:proofErr w:type="spellEnd"/>
-      <w:r>
-        <w:rPr>
-          <w:lang w:val="en-US"/>
-        </w:rPr>
-        <w:t>, 100);</w:t>
+        <w:t xml:space="preserve">Requires to call the lang_switch() using </w:t>
+      </w:r>
+      <w:r>
+        <w:rPr>
+          <w:lang w:val="en-US"/>
+        </w:rPr>
+        <w:t>setTimeout(lang_switch, 100);</w:t>
       </w:r>
       <w:r>
         <w:rPr>
@@ -1499,28 +1107,12 @@
         </w:rPr>
         <w:t>(</w:t>
       </w:r>
-      <w:proofErr w:type="gramStart"/>
-      <w:r>
-        <w:rPr>
-          <w:lang w:val="en-US"/>
-        </w:rPr>
-        <w:t>$.prompt</w:t>
-      </w:r>
-      <w:proofErr w:type="gramEnd"/>
-      <w:r>
-        <w:rPr>
-          <w:lang w:val="en-US"/>
-        </w:rPr>
-        <w:t>(</w:t>
-      </w:r>
-      <w:proofErr w:type="spellStart"/>
-      <w:r>
-        <w:rPr>
-          <w:lang w:val="en-US"/>
-        </w:rPr>
-        <w:t>recon_pwd</w:t>
-      </w:r>
-      <w:proofErr w:type="spellEnd"/>
+      <w:r>
+        <w:rPr>
+          <w:lang w:val="en-US"/>
+        </w:rPr>
+        <w:t>$.prompt(recon_pwd)</w:t>
+      </w:r>
       <w:r>
         <w:rPr>
           <w:lang w:val="en-US"/>
@@ -1531,27 +1123,7 @@
         <w:rPr>
           <w:lang w:val="en-US"/>
         </w:rPr>
-        <w:t>)</w:t>
-      </w:r>
-      <w:r>
-        <w:rPr>
-          <w:lang w:val="en-US"/>
-        </w:rPr>
-        <w:t xml:space="preserve">. The variable </w:t>
-      </w:r>
-      <w:proofErr w:type="spellStart"/>
-      <w:r>
-        <w:rPr>
-          <w:lang w:val="en-US"/>
-        </w:rPr>
-        <w:t>recon_pwd</w:t>
-      </w:r>
-      <w:proofErr w:type="spellEnd"/>
-      <w:r>
-        <w:rPr>
-          <w:lang w:val="en-US"/>
-        </w:rPr>
-        <w:t xml:space="preserve"> is not getting updated since it </w:t>
+        <w:t xml:space="preserve">. The variable recon_pwd is not getting updated since it </w:t>
       </w:r>
       <w:r>
         <w:rPr>
@@ -1653,39 +1225,7 @@
                                 <w:sz w:val="18"/>
                                 <w:szCs w:val="18"/>
                               </w:rPr>
-                              <w:t xml:space="preserve">      $.prompt('&lt;label id="recon_msg1" name="recon_msg1"&gt;' + lang.reconfirm_pwd_msg1 + '&lt;/label&gt; &lt;input type="password" id="password" name="password" </w:t>
-                            </w:r>
-                            <w:proofErr w:type="gramStart"/>
-                            <w:r>
-                              <w:rPr>
-                                <w:sz w:val="18"/>
-                                <w:szCs w:val="18"/>
-                              </w:rPr>
-                              <w:t>autocomplete</w:t>
-                            </w:r>
-                            <w:proofErr w:type="gramEnd"/>
-                            <w:r>
-                              <w:rPr>
-                                <w:sz w:val="18"/>
-                                <w:szCs w:val="18"/>
-                              </w:rPr>
-                              <w:t>="off" value="" style="font-size: 24pt; font-weight: 500; width:220px; height:65px;"&gt;&lt;</w:t>
-                            </w:r>
-                            <w:proofErr w:type="spellStart"/>
-                            <w:r>
-                              <w:rPr>
-                                <w:sz w:val="18"/>
-                                <w:szCs w:val="18"/>
-                              </w:rPr>
-                              <w:t>br</w:t>
-                            </w:r>
-                            <w:proofErr w:type="spellEnd"/>
-                            <w:r>
-                              <w:rPr>
-                                <w:sz w:val="18"/>
-                                <w:szCs w:val="18"/>
-                              </w:rPr>
-                              <w:t xml:space="preserve"> /&gt;' +</w:t>
+                              <w:t xml:space="preserve">      $.prompt('&lt;label id="recon_msg1" name="recon_msg1"&gt;' + lang.reconfirm_pwd_msg1 + '&lt;/label&gt; &lt;input type="password" id="password" name="password" autocomplete="off" value="" style="font-size: 24pt; font-weight: 500; width:220px; height:65px;"&gt;&lt;br /&gt;' +</w:t>
                             </w:r>
                           </w:p>
                           <w:p>
@@ -1701,23 +1241,7 @@
                                 <w:sz w:val="18"/>
                                 <w:szCs w:val="18"/>
                               </w:rPr>
-                              <w:t xml:space="preserve">            '&lt;label id="recon_msg2" name="recon_msg2" span class="emphasized"&gt;' + lang.reconfirm_pwd_msg2 + '&lt;/label&gt; &lt;</w:t>
-                            </w:r>
-                            <w:proofErr w:type="spellStart"/>
-                            <w:r>
-                              <w:rPr>
-                                <w:sz w:val="18"/>
-                                <w:szCs w:val="18"/>
-                              </w:rPr>
-                              <w:t>br</w:t>
-                            </w:r>
-                            <w:proofErr w:type="spellEnd"/>
-                            <w:r>
-                              <w:rPr>
-                                <w:sz w:val="18"/>
-                                <w:szCs w:val="18"/>
-                              </w:rPr>
-                              <w:t xml:space="preserve"> /&gt;', {</w:t>
+                              <w:t xml:space="preserve">            '&lt;label id="recon_msg2" name="recon_msg2" span class="emphasized"&gt;' + lang.reconfirm_pwd_msg2 + '&lt;/label&gt; &lt;br /&gt;', {</w:t>
                             </w:r>
                           </w:p>
                           <w:p>
@@ -1733,23 +1257,7 @@
                                 <w:sz w:val="18"/>
                                 <w:szCs w:val="18"/>
                               </w:rPr>
-                              <w:t xml:space="preserve">        title: </w:t>
-                            </w:r>
-                            <w:proofErr w:type="spellStart"/>
-                            <w:r>
-                              <w:rPr>
-                                <w:sz w:val="18"/>
-                                <w:szCs w:val="18"/>
-                              </w:rPr>
-                              <w:t>lang.reconfirm_pwd_title</w:t>
-                            </w:r>
-                            <w:proofErr w:type="spellEnd"/>
-                            <w:r>
-                              <w:rPr>
-                                <w:sz w:val="18"/>
-                                <w:szCs w:val="18"/>
-                              </w:rPr>
-                              <w:t>,//"RECONFIRM PASSWORD",</w:t>
+                              <w:t xml:space="preserve">        title: lang.reconfirm_pwd_title,//"RECONFIRM PASSWORD",</w:t>
                             </w:r>
                           </w:p>
                           <w:p>
@@ -1781,39 +1289,7 @@
                                 <w:sz w:val="18"/>
                                 <w:szCs w:val="18"/>
                               </w:rPr>
-                              <w:t xml:space="preserve">        // html:'&lt;label id="recon_msg1" name="recon_msg1"&gt;' + lang.reconfirm_pwd_msg1 + '&lt;/label&gt; &lt;input type="password" id="password" name="password" </w:t>
-                            </w:r>
-                            <w:proofErr w:type="gramStart"/>
-                            <w:r>
-                              <w:rPr>
-                                <w:sz w:val="18"/>
-                                <w:szCs w:val="18"/>
-                              </w:rPr>
-                              <w:t>autocomplete</w:t>
-                            </w:r>
-                            <w:proofErr w:type="gramEnd"/>
-                            <w:r>
-                              <w:rPr>
-                                <w:sz w:val="18"/>
-                                <w:szCs w:val="18"/>
-                              </w:rPr>
-                              <w:t>="off" value="" style="font-size: 24pt; font-weight: 500; width:220px; height:65px;"&gt;&lt;</w:t>
-                            </w:r>
-                            <w:proofErr w:type="spellStart"/>
-                            <w:r>
-                              <w:rPr>
-                                <w:sz w:val="18"/>
-                                <w:szCs w:val="18"/>
-                              </w:rPr>
-                              <w:t>br</w:t>
-                            </w:r>
-                            <w:proofErr w:type="spellEnd"/>
-                            <w:r>
-                              <w:rPr>
-                                <w:sz w:val="18"/>
-                                <w:szCs w:val="18"/>
-                              </w:rPr>
-                              <w:t xml:space="preserve"> /&gt;' +</w:t>
+                              <w:t xml:space="preserve">        // html:'&lt;label id="recon_msg1" name="recon_msg1"&gt;' + lang.reconfirm_pwd_msg1 + '&lt;/label&gt; &lt;input type="password" id="password" name="password" autocomplete="off" value="" style="font-size: 24pt; font-weight: 500; width:220px; height:65px;"&gt;&lt;br /&gt;' +</w:t>
                             </w:r>
                           </w:p>
                           <w:p>
@@ -1829,23 +1305,7 @@
                                 <w:sz w:val="18"/>
                                 <w:szCs w:val="18"/>
                               </w:rPr>
-                              <w:t xml:space="preserve">        //     '&lt;label id="recon_msg2" name="recon_msg2" span class="emphasized"&gt;' + lang.reconfirm_pwd_msg2 + '&lt;/label&gt; &lt;</w:t>
-                            </w:r>
-                            <w:proofErr w:type="spellStart"/>
-                            <w:r>
-                              <w:rPr>
-                                <w:sz w:val="18"/>
-                                <w:szCs w:val="18"/>
-                              </w:rPr>
-                              <w:t>br</w:t>
-                            </w:r>
-                            <w:proofErr w:type="spellEnd"/>
-                            <w:r>
-                              <w:rPr>
-                                <w:sz w:val="18"/>
-                                <w:szCs w:val="18"/>
-                              </w:rPr>
-                              <w:t xml:space="preserve"> /&gt;',</w:t>
+                              <w:t xml:space="preserve">        //     '&lt;label id="recon_msg2" name="recon_msg2" span class="emphasized"&gt;' + lang.reconfirm_pwd_msg2 + '&lt;/label&gt; &lt;br /&gt;',</w:t>
                             </w:r>
                           </w:p>
                           <w:p>
@@ -1877,23 +1337,7 @@
                                 <w:sz w:val="18"/>
                                 <w:szCs w:val="18"/>
                               </w:rPr>
-                              <w:t xml:space="preserve">        //position: { container: 'h1', x: 200, y: 60, height: 400, width: 1000, arrow: '</w:t>
-                            </w:r>
-                            <w:proofErr w:type="spellStart"/>
-                            <w:r>
-                              <w:rPr>
-                                <w:sz w:val="18"/>
-                                <w:szCs w:val="18"/>
-                              </w:rPr>
-                              <w:t>tc</w:t>
-                            </w:r>
-                            <w:proofErr w:type="spellEnd"/>
-                            <w:r>
-                              <w:rPr>
-                                <w:sz w:val="18"/>
-                                <w:szCs w:val="18"/>
-                              </w:rPr>
-                              <w:t>' },</w:t>
+                              <w:t xml:space="preserve">        //position: { container: 'h1', x: 200, y: 60, height: 400, width: 1000, arrow: 'tc' },</w:t>
                             </w:r>
                           </w:p>
                           <w:p>
@@ -1925,39 +1369,7 @@
                                 <w:sz w:val="18"/>
                                 <w:szCs w:val="18"/>
                               </w:rPr>
-                              <w:t xml:space="preserve">        </w:t>
-                            </w:r>
-                            <w:proofErr w:type="spellStart"/>
-                            <w:r>
-                              <w:rPr>
-                                <w:sz w:val="18"/>
-                                <w:szCs w:val="18"/>
-                              </w:rPr>
-                              <w:t>submit:function</w:t>
-                            </w:r>
-                            <w:proofErr w:type="spellEnd"/>
-                            <w:r>
-                              <w:rPr>
-                                <w:sz w:val="18"/>
-                                <w:szCs w:val="18"/>
-                              </w:rPr>
-                              <w:t>(</w:t>
-                            </w:r>
-                            <w:proofErr w:type="spellStart"/>
-                            <w:r>
-                              <w:rPr>
-                                <w:sz w:val="18"/>
-                                <w:szCs w:val="18"/>
-                              </w:rPr>
-                              <w:t>e,v,m,f</w:t>
-                            </w:r>
-                            <w:proofErr w:type="spellEnd"/>
-                            <w:r>
-                              <w:rPr>
-                                <w:sz w:val="18"/>
-                                <w:szCs w:val="18"/>
-                              </w:rPr>
-                              <w:t>){</w:t>
+                              <w:t xml:space="preserve">        submit:function(e,v,m,f){</w:t>
                             </w:r>
                           </w:p>
                           <w:p>
@@ -1989,23 +1401,7 @@
                                 <w:sz w:val="18"/>
                                 <w:szCs w:val="18"/>
                               </w:rPr>
-                              <w:t xml:space="preserve">            // console.log($("#password").</w:t>
-                            </w:r>
-                            <w:proofErr w:type="spellStart"/>
-                            <w:r>
-                              <w:rPr>
-                                <w:sz w:val="18"/>
-                                <w:szCs w:val="18"/>
-                              </w:rPr>
-                              <w:t>val</w:t>
-                            </w:r>
-                            <w:proofErr w:type="spellEnd"/>
-                            <w:r>
-                              <w:rPr>
-                                <w:sz w:val="18"/>
-                                <w:szCs w:val="18"/>
-                              </w:rPr>
-                              <w:t>()); // Value entered in the password box</w:t>
+                              <w:t xml:space="preserve">            // console.log($("#password").val()); // Value entered in the password box</w:t>
                             </w:r>
                           </w:p>
                           <w:p>
@@ -2021,55 +1417,7 @@
                                 <w:sz w:val="18"/>
                                 <w:szCs w:val="18"/>
                               </w:rPr>
-                              <w:t xml:space="preserve">            if(</w:t>
-                            </w:r>
-                            <w:proofErr w:type="spellStart"/>
-                            <w:r>
-                              <w:rPr>
-                                <w:sz w:val="18"/>
-                                <w:szCs w:val="18"/>
-                              </w:rPr>
-                              <w:t>document.getElementById</w:t>
-                            </w:r>
-                            <w:proofErr w:type="spellEnd"/>
-                            <w:r>
-                              <w:rPr>
-                                <w:sz w:val="18"/>
-                                <w:szCs w:val="18"/>
-                              </w:rPr>
-                              <w:t>("</w:t>
-                            </w:r>
-                            <w:proofErr w:type="spellStart"/>
-                            <w:r>
-                              <w:rPr>
-                                <w:sz w:val="18"/>
-                                <w:szCs w:val="18"/>
-                              </w:rPr>
-                              <w:t>pWord</w:t>
-                            </w:r>
-                            <w:proofErr w:type="spellEnd"/>
-                            <w:r>
-                              <w:rPr>
-                                <w:sz w:val="18"/>
-                                <w:szCs w:val="18"/>
-                              </w:rPr>
-                              <w:t>-box").value == $("#password").</w:t>
-                            </w:r>
-                            <w:proofErr w:type="spellStart"/>
-                            <w:r>
-                              <w:rPr>
-                                <w:sz w:val="18"/>
-                                <w:szCs w:val="18"/>
-                              </w:rPr>
-                              <w:t>val</w:t>
-                            </w:r>
-                            <w:proofErr w:type="spellEnd"/>
-                            <w:r>
-                              <w:rPr>
-                                <w:sz w:val="18"/>
-                                <w:szCs w:val="18"/>
-                              </w:rPr>
-                              <w:t>())  // Password match</w:t>
+                              <w:t xml:space="preserve">            if(document.getElementById("pWord-box").value == $("#password").val())  // Password match</w:t>
                             </w:r>
                           </w:p>
                           <w:p>
@@ -2085,33 +1433,8 @@
                                 <w:sz w:val="18"/>
                                 <w:szCs w:val="18"/>
                               </w:rPr>
-                              <w:t xml:space="preserve">              </w:t>
+                              <w:t xml:space="preserve">              set_bt_pwd();</w:t>
                             </w:r>
-                            <w:proofErr w:type="spellStart"/>
-                            <w:r>
-                              <w:rPr>
-                                <w:sz w:val="18"/>
-                                <w:szCs w:val="18"/>
-                              </w:rPr>
-                              <w:t>set_bt_pwd</w:t>
-                            </w:r>
-                            <w:proofErr w:type="spellEnd"/>
-                            <w:r>
-                              <w:rPr>
-                                <w:sz w:val="18"/>
-                                <w:szCs w:val="18"/>
-                              </w:rPr>
-                              <w:t>(</w:t>
-                            </w:r>
-                            <w:proofErr w:type="gramStart"/>
-                            <w:r>
-                              <w:rPr>
-                                <w:sz w:val="18"/>
-                                <w:szCs w:val="18"/>
-                              </w:rPr>
-                              <w:t>);</w:t>
-                            </w:r>
-                            <w:proofErr w:type="gramEnd"/>
                           </w:p>
                           <w:p>
                             <w:pPr>
@@ -2142,17 +1465,8 @@
                                 <w:sz w:val="18"/>
                                 <w:szCs w:val="18"/>
                               </w:rPr>
-                              <w:t xml:space="preserve">              alert(lang.alert_message2);//alert("Passwords do not match!"</w:t>
+                              <w:t xml:space="preserve">              alert(lang.alert_message2);//alert("Passwords do not match!");</w:t>
                             </w:r>
-                            <w:proofErr w:type="gramStart"/>
-                            <w:r>
-                              <w:rPr>
-                                <w:sz w:val="18"/>
-                                <w:szCs w:val="18"/>
-                              </w:rPr>
-                              <w:t>);</w:t>
-                            </w:r>
-                            <w:proofErr w:type="gramEnd"/>
                           </w:p>
                           <w:p>
                             <w:pPr>
@@ -2786,35 +2100,7 @@
         <w:rPr>
           <w:lang w:val="en-US"/>
         </w:rPr>
-        <w:t xml:space="preserve">Requires the whole </w:t>
-      </w:r>
-      <w:proofErr w:type="spellStart"/>
-      <w:r>
-        <w:rPr>
-          <w:lang w:val="en-US"/>
-        </w:rPr>
-        <w:t>recon_pwd</w:t>
-      </w:r>
-      <w:proofErr w:type="spellEnd"/>
-      <w:r>
-        <w:rPr>
-          <w:lang w:val="en-US"/>
-        </w:rPr>
-        <w:t xml:space="preserve"> to be called inside the </w:t>
-      </w:r>
-      <w:proofErr w:type="gramStart"/>
-      <w:r>
-        <w:rPr>
-          <w:lang w:val="en-US"/>
-        </w:rPr>
-        <w:t>$.(</w:t>
-      </w:r>
-      <w:proofErr w:type="gramEnd"/>
-      <w:r>
-        <w:rPr>
-          <w:lang w:val="en-US"/>
-        </w:rPr>
-        <w:t>prompt) as follows:</w:t>
+        <w:t>Requires the whole recon_pwd to be called inside the $.(prompt) as follows:</w:t>
       </w:r>
     </w:p>
     <w:p>
@@ -2887,16 +2173,8 @@
         <w:rPr>
           <w:lang w:val="en-US"/>
         </w:rPr>
-        <w:t xml:space="preserve">Version updated to </w:t>
-      </w:r>
-      <w:proofErr w:type="gramStart"/>
-      <w:r>
-        <w:rPr>
-          <w:lang w:val="en-US"/>
-        </w:rPr>
-        <w:t>1.0.12</w:t>
-      </w:r>
-      <w:proofErr w:type="gramEnd"/>
+        <w:t>Version updated to 1.0.12</w:t>
+      </w:r>
     </w:p>
     <w:p>
       <w:pPr>
@@ -3030,16 +2308,8 @@
         <w:rPr>
           <w:lang w:val="en-US"/>
         </w:rPr>
-        <w:t xml:space="preserve">Version updated to </w:t>
-      </w:r>
-      <w:proofErr w:type="gramStart"/>
-      <w:r>
-        <w:rPr>
-          <w:lang w:val="en-US"/>
-        </w:rPr>
-        <w:t>1.0.13</w:t>
-      </w:r>
-      <w:proofErr w:type="gramEnd"/>
+        <w:t>Version updated to 1.0.13</w:t>
+      </w:r>
     </w:p>
     <w:p>
       <w:pPr>
@@ -3077,36 +2347,14 @@
         <w:rPr>
           <w:lang w:val="en-US"/>
         </w:rPr>
-        <w:t xml:space="preserve">Based on </w:t>
-      </w:r>
-      <w:proofErr w:type="spellStart"/>
-      <w:r>
-        <w:rPr>
-          <w:lang w:val="en-US"/>
-        </w:rPr>
-        <w:t>NIVUS_web</w:t>
-      </w:r>
-      <w:proofErr w:type="spellEnd"/>
-      <w:r>
-        <w:rPr>
-          <w:lang w:val="en-US"/>
-        </w:rPr>
-        <w:t>-app v1.1.0.</w:t>
-      </w:r>
-      <w:r>
-        <w:rPr>
-          <w:lang w:val="en-US"/>
-        </w:rPr>
-        <w:t xml:space="preserve"> Version updated to </w:t>
-      </w:r>
-      <w:proofErr w:type="gramStart"/>
-      <w:r>
-        <w:rPr>
-          <w:lang w:val="en-US"/>
-        </w:rPr>
-        <w:t>1.1.0</w:t>
-      </w:r>
-      <w:proofErr w:type="gramEnd"/>
+        <w:t>Based on NIVUS_web-app v1.1.0.</w:t>
+      </w:r>
+      <w:r>
+        <w:rPr>
+          <w:lang w:val="en-US"/>
+        </w:rPr>
+        <w:t xml:space="preserve"> Version updated to 1.1.0</w:t>
+      </w:r>
     </w:p>
     <w:p>
       <w:pPr>
@@ -3123,21 +2371,7 @@
         <w:rPr>
           <w:lang w:val="en-US"/>
         </w:rPr>
-        <w:t xml:space="preserve">Bug fix for the intermittent language switch. Dynamic loading of files requires a minimum of a couple of </w:t>
-      </w:r>
-      <w:proofErr w:type="spellStart"/>
-      <w:r>
-        <w:rPr>
-          <w:lang w:val="en-US"/>
-        </w:rPr>
-        <w:t>ms</w:t>
-      </w:r>
-      <w:proofErr w:type="spellEnd"/>
-      <w:r>
-        <w:rPr>
-          <w:lang w:val="en-US"/>
-        </w:rPr>
-        <w:t xml:space="preserve"> to properly work. Switched from dynamic loading (lang.en.js, lang.de.js) to a static one (i.e., single file with language selection using array mapping – lang.js).</w:t>
+        <w:t>Bug fix for the intermittent language switch. Dynamic loading of files requires a minimum of a couple of ms to properly work. Switched from dynamic loading (lang.en.js, lang.de.js) to a static one (i.e., single file with language selection using array mapping – lang.js).</w:t>
       </w:r>
     </w:p>
     <w:p>
@@ -3249,21 +2483,11 @@
         </w:rPr>
         <w:t>NOTE: Found that an experimental functionality (</w:t>
       </w:r>
-      <w:proofErr w:type="spellStart"/>
-      <w:proofErr w:type="gramStart"/>
-      <w:r>
-        <w:rPr>
-          <w:lang w:val="en-US"/>
-        </w:rPr>
-        <w:t>device.forget</w:t>
-      </w:r>
-      <w:proofErr w:type="spellEnd"/>
-      <w:proofErr w:type="gramEnd"/>
-      <w:r>
-        <w:rPr>
-          <w:lang w:val="en-US"/>
-        </w:rPr>
-        <w:t>()</w:t>
+      <w:r>
+        <w:rPr>
+          <w:lang w:val="en-US"/>
+        </w:rPr>
+        <w:t>device.forget()</w:t>
       </w:r>
       <w:r>
         <w:rPr>
@@ -3432,21 +2656,7 @@
         <w:rPr>
           <w:lang w:val="en-US"/>
         </w:rPr>
-        <w:t>“RANGE” to “</w:t>
-      </w:r>
-      <w:proofErr w:type="spellStart"/>
-      <w:r>
-        <w:rPr>
-          <w:lang w:val="en-US"/>
-        </w:rPr>
-        <w:t>Reichweite</w:t>
-      </w:r>
-      <w:proofErr w:type="spellEnd"/>
-      <w:r>
-        <w:rPr>
-          <w:lang w:val="en-US"/>
-        </w:rPr>
-        <w:t>” and “SOLID” to “</w:t>
+        <w:t>“RANGE” to “Reichweite” and “SOLID” to “</w:t>
       </w:r>
       <w:r>
         <w:t>FESTSTOFF”</w:t>
@@ -3478,11 +2688,7 @@
         <w:ind w:left="1080"/>
       </w:pPr>
       <w:r>
-        <w:t>German: "</w:t>
-      </w:r>
-      <w:proofErr w:type="spellStart"/>
-      <w:r>
-        <w:t>Neue</w:t>
+        <w:t>German: "Neue</w:t>
       </w:r>
       <w:r>
         <w:rPr>
@@ -3490,17 +2696,8 @@
         </w:rPr>
         <w:t>s</w:t>
       </w:r>
-      <w:proofErr w:type="spellEnd"/>
-      <w:r>
-        <w:t xml:space="preserve"> Bluetooth-Passwort </w:t>
-      </w:r>
-      <w:proofErr w:type="spellStart"/>
-      <w:r>
-        <w:t>festlegen</w:t>
-      </w:r>
-      <w:proofErr w:type="spellEnd"/>
-      <w:r>
-        <w:t>. Bitte Warten...",</w:t>
+      <w:r>
+        <w:t xml:space="preserve"> Bluetooth-Passwort festlegen. Bitte Warten...",</w:t>
       </w:r>
     </w:p>
     <w:p>
@@ -3625,16 +2822,8 @@
         <w:rPr>
           <w:lang w:val="en-US"/>
         </w:rPr>
-        <w:t xml:space="preserve">Version updated to </w:t>
-      </w:r>
-      <w:proofErr w:type="gramStart"/>
-      <w:r>
-        <w:rPr>
-          <w:lang w:val="en-US"/>
-        </w:rPr>
-        <w:t>1.1.1</w:t>
-      </w:r>
-      <w:proofErr w:type="gramEnd"/>
+        <w:t>Version updated to 1.1.1</w:t>
+      </w:r>
     </w:p>
     <w:p>
       <w:pPr>
@@ -3747,14 +2936,7 @@
         <w:rPr>
           <w:lang w:val="en-US"/>
         </w:rPr>
-        <w:t xml:space="preserve">Version updated to </w:t>
-      </w:r>
-      <w:proofErr w:type="gramStart"/>
-      <w:r>
-        <w:rPr>
-          <w:lang w:val="en-US"/>
-        </w:rPr>
-        <w:t>1.</w:t>
+        <w:t>Version updated to 1.</w:t>
       </w:r>
       <w:r>
         <w:rPr>
@@ -3774,7 +2956,6 @@
         </w:rPr>
         <w:t>0</w:t>
       </w:r>
-      <w:proofErr w:type="gramEnd"/>
     </w:p>
     <w:p>
       <w:pPr>
@@ -3837,9 +3018,59 @@
     <w:p>
       <w:pPr>
         <w:rPr>
+          <w:b/>
+          <w:bCs/>
+          <w:sz w:val="24"/>
+          <w:szCs w:val="24"/>
           <w:lang w:val="de-DE"/>
         </w:rPr>
       </w:pPr>
+      <w:r>
+        <w:rPr>
+          <w:b/>
+          <w:bCs/>
+          <w:sz w:val="24"/>
+          <w:szCs w:val="24"/>
+          <w:lang w:val="de-DE"/>
+        </w:rPr>
+        <w:t>08/05/2024 (AK):</w:t>
+      </w:r>
+    </w:p>
+    <w:p>
+      <w:pPr>
+        <w:pStyle w:val="ListParagraph"/>
+        <w:numPr>
+          <w:ilvl w:val="0"/>
+          <w:numId w:val="14"/>
+        </w:numPr>
+        <w:rPr>
+          <w:lang w:val="de-DE"/>
+        </w:rPr>
+      </w:pPr>
+      <w:r>
+        <w:rPr>
+          <w:lang w:val="de-DE"/>
+        </w:rPr>
+        <w:t>Added mode for 40m Reflect units. Checks compensated_range.</w:t>
+      </w:r>
+    </w:p>
+    <w:p>
+      <w:pPr>
+        <w:pStyle w:val="ListParagraph"/>
+        <w:numPr>
+          <w:ilvl w:val="0"/>
+          <w:numId w:val="14"/>
+        </w:numPr>
+        <w:rPr>
+          <w:lang w:val="de-DE"/>
+        </w:rPr>
+      </w:pPr>
+      <w:r>
+        <w:rPr>
+          <w:lang w:val="de-DE"/>
+        </w:rPr>
+        <w:t>Version updated to 2.0.0.</w:t>
+      </w:r>
     </w:p>
     <w:sectPr>
       <w:pgSz w:w="11906" w:h="16838"/>
@@ -4532,6 +3763,119 @@
     </w:lvl>
   </w:abstractNum>
   <w:abstractNum w:abstractNumId="6" w15:restartNumberingAfterBreak="0">
+    <w:nsid w:val="3B9E5FB3"/>
+    <w:multiLevelType w:val="hybridMultilevel"/>
+    <w:tmpl w:val="2956100E"/>
+    <w:lvl w:ilvl="0" w:tplc="08090009">
+      <w:start w:val="1"/>
+      <w:numFmt w:val="bullet"/>
+      <w:lvlText w:val=""/>
+      <w:lvlJc w:val="left"/>
+      <w:pPr>
+        <w:ind w:left="720" w:hanging="360"/>
+      </w:pPr>
+      <w:rPr>
+        <w:rFonts w:ascii="Wingdings" w:hAnsi="Wingdings" w:hint="default"/>
+      </w:rPr>
+    </w:lvl>
+    <w:lvl w:ilvl="1" w:tplc="08090003" w:tentative="1">
+      <w:start w:val="1"/>
+      <w:numFmt w:val="bullet"/>
+      <w:lvlText w:val="o"/>
+      <w:lvlJc w:val="left"/>
+      <w:pPr>
+        <w:ind w:left="1440" w:hanging="360"/>
+      </w:pPr>
+      <w:rPr>
+        <w:rFonts w:ascii="Courier New" w:hAnsi="Courier New" w:cs="Courier New" w:hint="default"/>
+      </w:rPr>
+    </w:lvl>
+    <w:lvl w:ilvl="2" w:tplc="08090005" w:tentative="1">
+      <w:start w:val="1"/>
+      <w:numFmt w:val="bullet"/>
+      <w:lvlText w:val=""/>
+      <w:lvlJc w:val="left"/>
+      <w:pPr>
+        <w:ind w:left="2160" w:hanging="360"/>
+      </w:pPr>
+      <w:rPr>
+        <w:rFonts w:ascii="Wingdings" w:hAnsi="Wingdings" w:hint="default"/>
+      </w:rPr>
+    </w:lvl>
+    <w:lvl w:ilvl="3" w:tplc="08090001" w:tentative="1">
+      <w:start w:val="1"/>
+      <w:numFmt w:val="bullet"/>
+      <w:lvlText w:val=""/>
+      <w:lvlJc w:val="left"/>
+      <w:pPr>
+        <w:ind w:left="2880" w:hanging="360"/>
+      </w:pPr>
+      <w:rPr>
+        <w:rFonts w:ascii="Symbol" w:hAnsi="Symbol" w:hint="default"/>
+      </w:rPr>
+    </w:lvl>
+    <w:lvl w:ilvl="4" w:tplc="08090003" w:tentative="1">
+      <w:start w:val="1"/>
+      <w:numFmt w:val="bullet"/>
+      <w:lvlText w:val="o"/>
+      <w:lvlJc w:val="left"/>
+      <w:pPr>
+        <w:ind w:left="3600" w:hanging="360"/>
+      </w:pPr>
+      <w:rPr>
+        <w:rFonts w:ascii="Courier New" w:hAnsi="Courier New" w:cs="Courier New" w:hint="default"/>
+      </w:rPr>
+    </w:lvl>
+    <w:lvl w:ilvl="5" w:tplc="08090005" w:tentative="1">
+      <w:start w:val="1"/>
+      <w:numFmt w:val="bullet"/>
+      <w:lvlText w:val=""/>
+      <w:lvlJc w:val="left"/>
+      <w:pPr>
+        <w:ind w:left="4320" w:hanging="360"/>
+      </w:pPr>
+      <w:rPr>
+        <w:rFonts w:ascii="Wingdings" w:hAnsi="Wingdings" w:hint="default"/>
+      </w:rPr>
+    </w:lvl>
+    <w:lvl w:ilvl="6" w:tplc="08090001" w:tentative="1">
+      <w:start w:val="1"/>
+      <w:numFmt w:val="bullet"/>
+      <w:lvlText w:val=""/>
+      <w:lvlJc w:val="left"/>
+      <w:pPr>
+        <w:ind w:left="5040" w:hanging="360"/>
+      </w:pPr>
+      <w:rPr>
+        <w:rFonts w:ascii="Symbol" w:hAnsi="Symbol" w:hint="default"/>
+      </w:rPr>
+    </w:lvl>
+    <w:lvl w:ilvl="7" w:tplc="08090003" w:tentative="1">
+      <w:start w:val="1"/>
+      <w:numFmt w:val="bullet"/>
+      <w:lvlText w:val="o"/>
+      <w:lvlJc w:val="left"/>
+      <w:pPr>
+        <w:ind w:left="5760" w:hanging="360"/>
+      </w:pPr>
+      <w:rPr>
+        <w:rFonts w:ascii="Courier New" w:hAnsi="Courier New" w:cs="Courier New" w:hint="default"/>
+      </w:rPr>
+    </w:lvl>
+    <w:lvl w:ilvl="8" w:tplc="08090005" w:tentative="1">
+      <w:start w:val="1"/>
+      <w:numFmt w:val="bullet"/>
+      <w:lvlText w:val=""/>
+      <w:lvlJc w:val="left"/>
+      <w:pPr>
+        <w:ind w:left="6480" w:hanging="360"/>
+      </w:pPr>
+      <w:rPr>
+        <w:rFonts w:ascii="Wingdings" w:hAnsi="Wingdings" w:hint="default"/>
+      </w:rPr>
+    </w:lvl>
+  </w:abstractNum>
+  <w:abstractNum w:abstractNumId="7" w15:restartNumberingAfterBreak="0">
     <w:nsid w:val="3C49072B"/>
     <w:multiLevelType w:val="hybridMultilevel"/>
     <w:tmpl w:val="5B3CA404"/>
@@ -4644,7 +3988,7 @@
       </w:rPr>
     </w:lvl>
   </w:abstractNum>
-  <w:abstractNum w:abstractNumId="7" w15:restartNumberingAfterBreak="0">
+  <w:abstractNum w:abstractNumId="8" w15:restartNumberingAfterBreak="0">
     <w:nsid w:val="43B82CC4"/>
     <w:multiLevelType w:val="hybridMultilevel"/>
     <w:tmpl w:val="9A820960"/>
@@ -4757,7 +4101,7 @@
       </w:rPr>
     </w:lvl>
   </w:abstractNum>
-  <w:abstractNum w:abstractNumId="8" w15:restartNumberingAfterBreak="0">
+  <w:abstractNum w:abstractNumId="9" w15:restartNumberingAfterBreak="0">
     <w:nsid w:val="505F128D"/>
     <w:multiLevelType w:val="hybridMultilevel"/>
     <w:tmpl w:val="7D209C5C"/>
@@ -4872,7 +4216,7 @@
       </w:rPr>
     </w:lvl>
   </w:abstractNum>
-  <w:abstractNum w:abstractNumId="9" w15:restartNumberingAfterBreak="0">
+  <w:abstractNum w:abstractNumId="10" w15:restartNumberingAfterBreak="0">
     <w:nsid w:val="56303801"/>
     <w:multiLevelType w:val="hybridMultilevel"/>
     <w:tmpl w:val="8B28E000"/>
@@ -4985,7 +4329,7 @@
       </w:rPr>
     </w:lvl>
   </w:abstractNum>
-  <w:abstractNum w:abstractNumId="10" w15:restartNumberingAfterBreak="0">
+  <w:abstractNum w:abstractNumId="11" w15:restartNumberingAfterBreak="0">
     <w:nsid w:val="5ACD44EB"/>
     <w:multiLevelType w:val="hybridMultilevel"/>
     <w:tmpl w:val="55C4D99A"/>
@@ -5098,7 +4442,7 @@
       </w:rPr>
     </w:lvl>
   </w:abstractNum>
-  <w:abstractNum w:abstractNumId="11" w15:restartNumberingAfterBreak="0">
+  <w:abstractNum w:abstractNumId="12" w15:restartNumberingAfterBreak="0">
     <w:nsid w:val="5BA62FE7"/>
     <w:multiLevelType w:val="hybridMultilevel"/>
     <w:tmpl w:val="B7B89116"/>
@@ -5211,7 +4555,7 @@
       </w:rPr>
     </w:lvl>
   </w:abstractNum>
-  <w:abstractNum w:abstractNumId="12" w15:restartNumberingAfterBreak="0">
+  <w:abstractNum w:abstractNumId="13" w15:restartNumberingAfterBreak="0">
     <w:nsid w:val="78BC17C2"/>
     <w:multiLevelType w:val="hybridMultilevel"/>
     <w:tmpl w:val="3552E354"/>
@@ -5325,31 +4669,31 @@
     </w:lvl>
   </w:abstractNum>
   <w:num w:numId="1" w16cid:durableId="733504900">
-    <w:abstractNumId w:val="9"/>
+    <w:abstractNumId w:val="10"/>
   </w:num>
   <w:num w:numId="2" w16cid:durableId="2099210830">
     <w:abstractNumId w:val="0"/>
   </w:num>
   <w:num w:numId="3" w16cid:durableId="480847876">
-    <w:abstractNumId w:val="11"/>
+    <w:abstractNumId w:val="12"/>
   </w:num>
   <w:num w:numId="4" w16cid:durableId="601035892">
-    <w:abstractNumId w:val="8"/>
+    <w:abstractNumId w:val="9"/>
   </w:num>
   <w:num w:numId="5" w16cid:durableId="882644121">
-    <w:abstractNumId w:val="10"/>
+    <w:abstractNumId w:val="11"/>
   </w:num>
   <w:num w:numId="6" w16cid:durableId="1430005392">
     <w:abstractNumId w:val="3"/>
   </w:num>
   <w:num w:numId="7" w16cid:durableId="1316497897">
-    <w:abstractNumId w:val="12"/>
+    <w:abstractNumId w:val="13"/>
   </w:num>
   <w:num w:numId="8" w16cid:durableId="98455681">
     <w:abstractNumId w:val="5"/>
   </w:num>
   <w:num w:numId="9" w16cid:durableId="1067647421">
-    <w:abstractNumId w:val="6"/>
+    <w:abstractNumId w:val="7"/>
   </w:num>
   <w:num w:numId="10" w16cid:durableId="49160990">
     <w:abstractNumId w:val="2"/>
@@ -5358,10 +4702,13 @@
     <w:abstractNumId w:val="4"/>
   </w:num>
   <w:num w:numId="12" w16cid:durableId="303850910">
-    <w:abstractNumId w:val="7"/>
+    <w:abstractNumId w:val="8"/>
   </w:num>
   <w:num w:numId="13" w16cid:durableId="258951563">
     <w:abstractNumId w:val="1"/>
+  </w:num>
+  <w:num w:numId="14" w16cid:durableId="1196577268">
+    <w:abstractNumId w:val="6"/>
   </w:num>
 </w:numbering>
 </file>

</xml_diff>

<commit_message>
v2.1.0: Added zoom, pinch and drag functionalities to chart.js Disabled parameter timers. Instead, uses SENDPART1, SENDPART2 and SENDPART3. Span shading is now available.
Signed-off-by: arunpulsar.github.io <80845015+arunpulsar@users.noreply.github.com>
</commit_message>
<xml_diff>
--- a/JOURNAL.docx
+++ b/JOURNAL.docx
@@ -96,7 +96,35 @@
         <w:rPr>
           <w:lang w:val="en-US"/>
         </w:rPr>
-        <w:t>Added JQuery and Impromtu plugins to introduce prompt with addons:</w:t>
+        <w:t xml:space="preserve">Added </w:t>
+      </w:r>
+      <w:proofErr w:type="spellStart"/>
+      <w:r>
+        <w:rPr>
+          <w:lang w:val="en-US"/>
+        </w:rPr>
+        <w:t>JQuery</w:t>
+      </w:r>
+      <w:proofErr w:type="spellEnd"/>
+      <w:r>
+        <w:rPr>
+          <w:lang w:val="en-US"/>
+        </w:rPr>
+        <w:t xml:space="preserve"> and </w:t>
+      </w:r>
+      <w:proofErr w:type="spellStart"/>
+      <w:r>
+        <w:rPr>
+          <w:lang w:val="en-US"/>
+        </w:rPr>
+        <w:t>Impromtu</w:t>
+      </w:r>
+      <w:proofErr w:type="spellEnd"/>
+      <w:r>
+        <w:rPr>
+          <w:lang w:val="en-US"/>
+        </w:rPr>
+        <w:t xml:space="preserve"> plugins to introduce prompt with addons:</w:t>
       </w:r>
     </w:p>
     <w:p>
@@ -150,7 +178,21 @@
         <w:rPr>
           <w:lang w:val="en-US"/>
         </w:rPr>
-        <w:t>Bluetooth password setting is nor controlled by reconfirm_password().</w:t>
+        <w:t xml:space="preserve">Bluetooth password setting is nor controlled by </w:t>
+      </w:r>
+      <w:proofErr w:type="spellStart"/>
+      <w:r>
+        <w:rPr>
+          <w:lang w:val="en-US"/>
+        </w:rPr>
+        <w:t>reconfirm_password</w:t>
+      </w:r>
+      <w:proofErr w:type="spellEnd"/>
+      <w:r>
+        <w:rPr>
+          <w:lang w:val="en-US"/>
+        </w:rPr>
+        <w:t>().</w:t>
       </w:r>
     </w:p>
     <w:p>
@@ -186,7 +228,21 @@
         <w:rPr>
           <w:lang w:val="en-US"/>
         </w:rPr>
-        <w:t>If matched, the password set function is called (set_bt_pwd()). If failed, an error message is thrown.</w:t>
+        <w:t>If matched, the password set function is called (</w:t>
+      </w:r>
+      <w:proofErr w:type="spellStart"/>
+      <w:r>
+        <w:rPr>
+          <w:lang w:val="en-US"/>
+        </w:rPr>
+        <w:t>set_bt_pwd</w:t>
+      </w:r>
+      <w:proofErr w:type="spellEnd"/>
+      <w:r>
+        <w:rPr>
+          <w:lang w:val="en-US"/>
+        </w:rPr>
+        <w:t>()). If failed, an error message is thrown.</w:t>
       </w:r>
     </w:p>
     <w:p>
@@ -553,13 +609,49 @@
         <w:rPr>
           <w:lang w:val="en-US"/>
         </w:rPr>
-        <w:t xml:space="preserve">Added the css and js files of </w:t>
-      </w:r>
-      <w:r>
-        <w:rPr>
-          <w:lang w:val="en-US"/>
-        </w:rPr>
-        <w:t>jquery-impromptu</w:t>
+        <w:t xml:space="preserve">Added the </w:t>
+      </w:r>
+      <w:proofErr w:type="spellStart"/>
+      <w:r>
+        <w:rPr>
+          <w:lang w:val="en-US"/>
+        </w:rPr>
+        <w:t>css</w:t>
+      </w:r>
+      <w:proofErr w:type="spellEnd"/>
+      <w:r>
+        <w:rPr>
+          <w:lang w:val="en-US"/>
+        </w:rPr>
+        <w:t xml:space="preserve"> and </w:t>
+      </w:r>
+      <w:proofErr w:type="spellStart"/>
+      <w:r>
+        <w:rPr>
+          <w:lang w:val="en-US"/>
+        </w:rPr>
+        <w:t>js</w:t>
+      </w:r>
+      <w:proofErr w:type="spellEnd"/>
+      <w:r>
+        <w:rPr>
+          <w:lang w:val="en-US"/>
+        </w:rPr>
+        <w:t xml:space="preserve"> files of </w:t>
+      </w:r>
+      <w:proofErr w:type="spellStart"/>
+      <w:r>
+        <w:rPr>
+          <w:lang w:val="en-US"/>
+        </w:rPr>
+        <w:t>jquery</w:t>
+      </w:r>
+      <w:proofErr w:type="spellEnd"/>
+      <w:r>
+        <w:rPr>
+          <w:lang w:val="en-US"/>
+        </w:rPr>
+        <w:t>-impromptu</w:t>
       </w:r>
       <w:r>
         <w:rPr>
@@ -736,7 +828,35 @@
         <w:rPr>
           <w:lang w:val="en-US"/>
         </w:rPr>
-        <w:t>&lt;script src="js/lang.en.js"&gt;&lt;/script&gt;</w:t>
+        <w:t xml:space="preserve">&lt;script </w:t>
+      </w:r>
+      <w:proofErr w:type="spellStart"/>
+      <w:r>
+        <w:rPr>
+          <w:lang w:val="en-US"/>
+        </w:rPr>
+        <w:t>src</w:t>
+      </w:r>
+      <w:proofErr w:type="spellEnd"/>
+      <w:r>
+        <w:rPr>
+          <w:lang w:val="en-US"/>
+        </w:rPr>
+        <w:t>="</w:t>
+      </w:r>
+      <w:proofErr w:type="spellStart"/>
+      <w:r>
+        <w:rPr>
+          <w:lang w:val="en-US"/>
+        </w:rPr>
+        <w:t>js</w:t>
+      </w:r>
+      <w:proofErr w:type="spellEnd"/>
+      <w:r>
+        <w:rPr>
+          <w:lang w:val="en-US"/>
+        </w:rPr>
+        <w:t>/lang.en.js"&gt;&lt;/script&gt;</w:t>
       </w:r>
     </w:p>
     <w:p>
@@ -754,7 +874,21 @@
         <w:rPr>
           <w:lang w:val="en-US"/>
         </w:rPr>
-        <w:t>To add a new string to any file, add a new line under lang{} inside the js file.</w:t>
+        <w:t xml:space="preserve">To add a new string to any file, add a new line under lang{} inside the </w:t>
+      </w:r>
+      <w:proofErr w:type="spellStart"/>
+      <w:r>
+        <w:rPr>
+          <w:lang w:val="en-US"/>
+        </w:rPr>
+        <w:t>js</w:t>
+      </w:r>
+      <w:proofErr w:type="spellEnd"/>
+      <w:r>
+        <w:rPr>
+          <w:lang w:val="en-US"/>
+        </w:rPr>
+        <w:t xml:space="preserve"> file.</w:t>
       </w:r>
     </w:p>
     <w:p>
@@ -827,8 +961,16 @@
         <w:rPr>
           <w:lang w:val="en-US"/>
         </w:rPr>
-        <w:t>, simply use lang.test</w:t>
-      </w:r>
+        <w:t xml:space="preserve">, simply use </w:t>
+      </w:r>
+      <w:proofErr w:type="spellStart"/>
+      <w:r>
+        <w:rPr>
+          <w:lang w:val="en-US"/>
+        </w:rPr>
+        <w:t>lang.test</w:t>
+      </w:r>
+      <w:proofErr w:type="spellEnd"/>
       <w:r>
         <w:rPr>
           <w:lang w:val="en-US"/>
@@ -943,13 +1085,35 @@
         <w:rPr>
           <w:lang w:val="en-US"/>
         </w:rPr>
-        <w:t xml:space="preserve">Triggers lang_switch() which selects </w:t>
-      </w:r>
-      <w:r>
-        <w:rPr>
-          <w:lang w:val="en-US"/>
-        </w:rPr>
-        <w:t>js/lang.en.js</w:t>
+        <w:t xml:space="preserve">Triggers </w:t>
+      </w:r>
+      <w:proofErr w:type="spellStart"/>
+      <w:r>
+        <w:rPr>
+          <w:lang w:val="en-US"/>
+        </w:rPr>
+        <w:t>lang_switch</w:t>
+      </w:r>
+      <w:proofErr w:type="spellEnd"/>
+      <w:r>
+        <w:rPr>
+          <w:lang w:val="en-US"/>
+        </w:rPr>
+        <w:t xml:space="preserve">() which selects </w:t>
+      </w:r>
+      <w:proofErr w:type="spellStart"/>
+      <w:r>
+        <w:rPr>
+          <w:lang w:val="en-US"/>
+        </w:rPr>
+        <w:t>js</w:t>
+      </w:r>
+      <w:proofErr w:type="spellEnd"/>
+      <w:r>
+        <w:rPr>
+          <w:lang w:val="en-US"/>
+        </w:rPr>
+        <w:t>/lang.en.js</w:t>
       </w:r>
       <w:r>
         <w:rPr>
@@ -957,11 +1121,19 @@
         </w:rPr>
         <w:t xml:space="preserve"> or </w:t>
       </w:r>
-      <w:r>
-        <w:rPr>
-          <w:lang w:val="en-US"/>
-        </w:rPr>
-        <w:t>js/lang.</w:t>
+      <w:proofErr w:type="spellStart"/>
+      <w:r>
+        <w:rPr>
+          <w:lang w:val="en-US"/>
+        </w:rPr>
+        <w:t>js</w:t>
+      </w:r>
+      <w:proofErr w:type="spellEnd"/>
+      <w:r>
+        <w:rPr>
+          <w:lang w:val="en-US"/>
+        </w:rPr>
+        <w:t>/lang.</w:t>
       </w:r>
       <w:r>
         <w:rPr>
@@ -999,11 +1171,19 @@
         </w:rPr>
         <w:t xml:space="preserve">Calls </w:t>
       </w:r>
-      <w:r>
-        <w:rPr>
-          <w:lang w:val="en-US"/>
-        </w:rPr>
-        <w:t>page_lang_switch()</w:t>
+      <w:proofErr w:type="spellStart"/>
+      <w:r>
+        <w:rPr>
+          <w:lang w:val="en-US"/>
+        </w:rPr>
+        <w:t>page_lang_switch</w:t>
+      </w:r>
+      <w:proofErr w:type="spellEnd"/>
+      <w:r>
+        <w:rPr>
+          <w:lang w:val="en-US"/>
+        </w:rPr>
+        <w:t>()</w:t>
       </w:r>
       <w:r>
         <w:rPr>
@@ -1027,13 +1207,41 @@
         <w:rPr>
           <w:lang w:val="en-US"/>
         </w:rPr>
-        <w:t xml:space="preserve">Found that the language switching is only activated after the event has completed. i.e. onchange = “” for the </w:t>
-      </w:r>
-      <w:r>
-        <w:rPr>
-          <w:lang w:val="en-US"/>
-        </w:rPr>
-        <w:t>id = "lang_select_List"</w:t>
+        <w:t xml:space="preserve">Found that the language switching is only activated after the event has completed. i.e. </w:t>
+      </w:r>
+      <w:proofErr w:type="spellStart"/>
+      <w:r>
+        <w:rPr>
+          <w:lang w:val="en-US"/>
+        </w:rPr>
+        <w:t>onchange</w:t>
+      </w:r>
+      <w:proofErr w:type="spellEnd"/>
+      <w:r>
+        <w:rPr>
+          <w:lang w:val="en-US"/>
+        </w:rPr>
+        <w:t xml:space="preserve"> = “” for the </w:t>
+      </w:r>
+      <w:r>
+        <w:rPr>
+          <w:lang w:val="en-US"/>
+        </w:rPr>
+        <w:t>id = "</w:t>
+      </w:r>
+      <w:proofErr w:type="spellStart"/>
+      <w:r>
+        <w:rPr>
+          <w:lang w:val="en-US"/>
+        </w:rPr>
+        <w:t>lang_select_List</w:t>
+      </w:r>
+      <w:proofErr w:type="spellEnd"/>
+      <w:r>
+        <w:rPr>
+          <w:lang w:val="en-US"/>
+        </w:rPr>
+        <w:t>"</w:t>
       </w:r>
       <w:r>
         <w:rPr>
@@ -1057,13 +1265,49 @@
         <w:rPr>
           <w:lang w:val="en-US"/>
         </w:rPr>
-        <w:t xml:space="preserve">Requires to call the lang_switch() using </w:t>
-      </w:r>
-      <w:r>
-        <w:rPr>
-          <w:lang w:val="en-US"/>
-        </w:rPr>
-        <w:t>setTimeout(lang_switch, 100);</w:t>
+        <w:t xml:space="preserve">Requires to call the </w:t>
+      </w:r>
+      <w:proofErr w:type="spellStart"/>
+      <w:r>
+        <w:rPr>
+          <w:lang w:val="en-US"/>
+        </w:rPr>
+        <w:t>lang_switch</w:t>
+      </w:r>
+      <w:proofErr w:type="spellEnd"/>
+      <w:r>
+        <w:rPr>
+          <w:lang w:val="en-US"/>
+        </w:rPr>
+        <w:t xml:space="preserve">() using </w:t>
+      </w:r>
+      <w:proofErr w:type="spellStart"/>
+      <w:r>
+        <w:rPr>
+          <w:lang w:val="en-US"/>
+        </w:rPr>
+        <w:t>setTimeout</w:t>
+      </w:r>
+      <w:proofErr w:type="spellEnd"/>
+      <w:r>
+        <w:rPr>
+          <w:lang w:val="en-US"/>
+        </w:rPr>
+        <w:t>(</w:t>
+      </w:r>
+      <w:proofErr w:type="spellStart"/>
+      <w:r>
+        <w:rPr>
+          <w:lang w:val="en-US"/>
+        </w:rPr>
+        <w:t>lang_switch</w:t>
+      </w:r>
+      <w:proofErr w:type="spellEnd"/>
+      <w:r>
+        <w:rPr>
+          <w:lang w:val="en-US"/>
+        </w:rPr>
+        <w:t>, 100);</w:t>
       </w:r>
       <w:r>
         <w:rPr>
@@ -1111,8 +1355,16 @@
         <w:rPr>
           <w:lang w:val="en-US"/>
         </w:rPr>
-        <w:t>$.prompt(recon_pwd)</w:t>
-      </w:r>
+        <w:t>$.prompt(</w:t>
+      </w:r>
+      <w:proofErr w:type="spellStart"/>
+      <w:r>
+        <w:rPr>
+          <w:lang w:val="en-US"/>
+        </w:rPr>
+        <w:t>recon_pwd</w:t>
+      </w:r>
+      <w:proofErr w:type="spellEnd"/>
       <w:r>
         <w:rPr>
           <w:lang w:val="en-US"/>
@@ -1123,7 +1375,27 @@
         <w:rPr>
           <w:lang w:val="en-US"/>
         </w:rPr>
-        <w:t xml:space="preserve">. The variable recon_pwd is not getting updated since it </w:t>
+        <w:t>)</w:t>
+      </w:r>
+      <w:r>
+        <w:rPr>
+          <w:lang w:val="en-US"/>
+        </w:rPr>
+        <w:t xml:space="preserve">. The variable </w:t>
+      </w:r>
+      <w:proofErr w:type="spellStart"/>
+      <w:r>
+        <w:rPr>
+          <w:lang w:val="en-US"/>
+        </w:rPr>
+        <w:t>recon_pwd</w:t>
+      </w:r>
+      <w:proofErr w:type="spellEnd"/>
+      <w:r>
+        <w:rPr>
+          <w:lang w:val="en-US"/>
+        </w:rPr>
+        <w:t xml:space="preserve"> is not getting updated since it </w:t>
       </w:r>
       <w:r>
         <w:rPr>
@@ -1555,23 +1827,7 @@
                           <w:sz w:val="18"/>
                           <w:szCs w:val="18"/>
                         </w:rPr>
-                        <w:t xml:space="preserve">      $.prompt('&lt;label id="recon_msg1" name="recon_msg1"&gt;' + lang.reconfirm_pwd_msg1 + '&lt;/label&gt; &lt;input type="password" id="password" name="password" autocomplete="off" value="" style="font-size: 24pt; font-weight: 500; width:220px; height:65px;"&gt;&lt;</w:t>
-                      </w:r>
-                      <w:proofErr w:type="spellStart"/>
-                      <w:r>
-                        <w:rPr>
-                          <w:sz w:val="18"/>
-                          <w:szCs w:val="18"/>
-                        </w:rPr>
-                        <w:t>br</w:t>
-                      </w:r>
-                      <w:proofErr w:type="spellEnd"/>
-                      <w:r>
-                        <w:rPr>
-                          <w:sz w:val="18"/>
-                          <w:szCs w:val="18"/>
-                        </w:rPr>
-                        <w:t xml:space="preserve"> /&gt;' +</w:t>
+                        <w:t xml:space="preserve">      $.prompt('&lt;label id="recon_msg1" name="recon_msg1"&gt;' + lang.reconfirm_pwd_msg1 + '&lt;/label&gt; &lt;input type="password" id="password" name="password" autocomplete="off" value="" style="font-size: 24pt; font-weight: 500; width:220px; height:65px;"&gt;&lt;br /&gt;' +</w:t>
                       </w:r>
                     </w:p>
                     <w:p>
@@ -1587,23 +1843,7 @@
                           <w:sz w:val="18"/>
                           <w:szCs w:val="18"/>
                         </w:rPr>
-                        <w:t xml:space="preserve">            '&lt;label id="recon_msg2" name="recon_msg2" span class="emphasized"&gt;' + lang.reconfirm_pwd_msg2 + '&lt;/label&gt; &lt;</w:t>
-                      </w:r>
-                      <w:proofErr w:type="spellStart"/>
-                      <w:r>
-                        <w:rPr>
-                          <w:sz w:val="18"/>
-                          <w:szCs w:val="18"/>
-                        </w:rPr>
-                        <w:t>br</w:t>
-                      </w:r>
-                      <w:proofErr w:type="spellEnd"/>
-                      <w:r>
-                        <w:rPr>
-                          <w:sz w:val="18"/>
-                          <w:szCs w:val="18"/>
-                        </w:rPr>
-                        <w:t xml:space="preserve"> /&gt;', {</w:t>
+                        <w:t xml:space="preserve">            '&lt;label id="recon_msg2" name="recon_msg2" span class="emphasized"&gt;' + lang.reconfirm_pwd_msg2 + '&lt;/label&gt; &lt;br /&gt;', {</w:t>
                       </w:r>
                     </w:p>
                     <w:p>
@@ -1619,23 +1859,7 @@
                           <w:sz w:val="18"/>
                           <w:szCs w:val="18"/>
                         </w:rPr>
-                        <w:t xml:space="preserve">        title: </w:t>
-                      </w:r>
-                      <w:proofErr w:type="spellStart"/>
-                      <w:r>
-                        <w:rPr>
-                          <w:sz w:val="18"/>
-                          <w:szCs w:val="18"/>
-                        </w:rPr>
-                        <w:t>lang.reconfirm_pwd_title</w:t>
-                      </w:r>
-                      <w:proofErr w:type="spellEnd"/>
-                      <w:r>
-                        <w:rPr>
-                          <w:sz w:val="18"/>
-                          <w:szCs w:val="18"/>
-                        </w:rPr>
-                        <w:t>,//"RECONFIRM PASSWORD",</w:t>
+                        <w:t xml:space="preserve">        title: lang.reconfirm_pwd_title,//"RECONFIRM PASSWORD",</w:t>
                       </w:r>
                     </w:p>
                     <w:p>
@@ -1667,39 +1891,7 @@
                           <w:sz w:val="18"/>
                           <w:szCs w:val="18"/>
                         </w:rPr>
-                        <w:t xml:space="preserve">        // html:'&lt;label id="recon_msg1" name="recon_msg1"&gt;' + lang.reconfirm_pwd_msg1 + '&lt;/label&gt; &lt;input type="password" id="password" name="password" </w:t>
-                      </w:r>
-                      <w:proofErr w:type="gramStart"/>
-                      <w:r>
-                        <w:rPr>
-                          <w:sz w:val="18"/>
-                          <w:szCs w:val="18"/>
-                        </w:rPr>
-                        <w:t>autocomplete</w:t>
-                      </w:r>
-                      <w:proofErr w:type="gramEnd"/>
-                      <w:r>
-                        <w:rPr>
-                          <w:sz w:val="18"/>
-                          <w:szCs w:val="18"/>
-                        </w:rPr>
-                        <w:t>="off" value="" style="font-size: 24pt; font-weight: 500; width:220px; height:65px;"&gt;&lt;</w:t>
-                      </w:r>
-                      <w:proofErr w:type="spellStart"/>
-                      <w:r>
-                        <w:rPr>
-                          <w:sz w:val="18"/>
-                          <w:szCs w:val="18"/>
-                        </w:rPr>
-                        <w:t>br</w:t>
-                      </w:r>
-                      <w:proofErr w:type="spellEnd"/>
-                      <w:r>
-                        <w:rPr>
-                          <w:sz w:val="18"/>
-                          <w:szCs w:val="18"/>
-                        </w:rPr>
-                        <w:t xml:space="preserve"> /&gt;' +</w:t>
+                        <w:t xml:space="preserve">        // html:'&lt;label id="recon_msg1" name="recon_msg1"&gt;' + lang.reconfirm_pwd_msg1 + '&lt;/label&gt; &lt;input type="password" id="password" name="password" autocomplete="off" value="" style="font-size: 24pt; font-weight: 500; width:220px; height:65px;"&gt;&lt;br /&gt;' +</w:t>
                       </w:r>
                     </w:p>
                     <w:p>
@@ -1715,23 +1907,7 @@
                           <w:sz w:val="18"/>
                           <w:szCs w:val="18"/>
                         </w:rPr>
-                        <w:t xml:space="preserve">        //     '&lt;label id="recon_msg2" name="recon_msg2" span class="emphasized"&gt;' + lang.reconfirm_pwd_msg2 + '&lt;/label&gt; &lt;</w:t>
-                      </w:r>
-                      <w:proofErr w:type="spellStart"/>
-                      <w:r>
-                        <w:rPr>
-                          <w:sz w:val="18"/>
-                          <w:szCs w:val="18"/>
-                        </w:rPr>
-                        <w:t>br</w:t>
-                      </w:r>
-                      <w:proofErr w:type="spellEnd"/>
-                      <w:r>
-                        <w:rPr>
-                          <w:sz w:val="18"/>
-                          <w:szCs w:val="18"/>
-                        </w:rPr>
-                        <w:t xml:space="preserve"> /&gt;',</w:t>
+                        <w:t xml:space="preserve">        //     '&lt;label id="recon_msg2" name="recon_msg2" span class="emphasized"&gt;' + lang.reconfirm_pwd_msg2 + '&lt;/label&gt; &lt;br /&gt;',</w:t>
                       </w:r>
                     </w:p>
                     <w:p>
@@ -1763,23 +1939,7 @@
                           <w:sz w:val="18"/>
                           <w:szCs w:val="18"/>
                         </w:rPr>
-                        <w:t xml:space="preserve">        //position: { container: 'h1', x: 200, y: 60, height: 400, width: 1000, arrow: '</w:t>
-                      </w:r>
-                      <w:proofErr w:type="spellStart"/>
-                      <w:r>
-                        <w:rPr>
-                          <w:sz w:val="18"/>
-                          <w:szCs w:val="18"/>
-                        </w:rPr>
-                        <w:t>tc</w:t>
-                      </w:r>
-                      <w:proofErr w:type="spellEnd"/>
-                      <w:r>
-                        <w:rPr>
-                          <w:sz w:val="18"/>
-                          <w:szCs w:val="18"/>
-                        </w:rPr>
-                        <w:t>' },</w:t>
+                        <w:t xml:space="preserve">        //position: { container: 'h1', x: 200, y: 60, height: 400, width: 1000, arrow: 'tc' },</w:t>
                       </w:r>
                     </w:p>
                     <w:p>
@@ -1811,39 +1971,7 @@
                           <w:sz w:val="18"/>
                           <w:szCs w:val="18"/>
                         </w:rPr>
-                        <w:t xml:space="preserve">        </w:t>
-                      </w:r>
-                      <w:proofErr w:type="spellStart"/>
-                      <w:r>
-                        <w:rPr>
-                          <w:sz w:val="18"/>
-                          <w:szCs w:val="18"/>
-                        </w:rPr>
-                        <w:t>submit:function</w:t>
-                      </w:r>
-                      <w:proofErr w:type="spellEnd"/>
-                      <w:r>
-                        <w:rPr>
-                          <w:sz w:val="18"/>
-                          <w:szCs w:val="18"/>
-                        </w:rPr>
-                        <w:t>(</w:t>
-                      </w:r>
-                      <w:proofErr w:type="spellStart"/>
-                      <w:r>
-                        <w:rPr>
-                          <w:sz w:val="18"/>
-                          <w:szCs w:val="18"/>
-                        </w:rPr>
-                        <w:t>e,v,m,f</w:t>
-                      </w:r>
-                      <w:proofErr w:type="spellEnd"/>
-                      <w:r>
-                        <w:rPr>
-                          <w:sz w:val="18"/>
-                          <w:szCs w:val="18"/>
-                        </w:rPr>
-                        <w:t>){</w:t>
+                        <w:t xml:space="preserve">        submit:function(e,v,m,f){</w:t>
                       </w:r>
                     </w:p>
                     <w:p>
@@ -1875,23 +2003,7 @@
                           <w:sz w:val="18"/>
                           <w:szCs w:val="18"/>
                         </w:rPr>
-                        <w:t xml:space="preserve">            // console.log($("#password").</w:t>
-                      </w:r>
-                      <w:proofErr w:type="spellStart"/>
-                      <w:r>
-                        <w:rPr>
-                          <w:sz w:val="18"/>
-                          <w:szCs w:val="18"/>
-                        </w:rPr>
-                        <w:t>val</w:t>
-                      </w:r>
-                      <w:proofErr w:type="spellEnd"/>
-                      <w:r>
-                        <w:rPr>
-                          <w:sz w:val="18"/>
-                          <w:szCs w:val="18"/>
-                        </w:rPr>
-                        <w:t>()); // Value entered in the password box</w:t>
+                        <w:t xml:space="preserve">            // console.log($("#password").val()); // Value entered in the password box</w:t>
                       </w:r>
                     </w:p>
                     <w:p>
@@ -1907,55 +2019,7 @@
                           <w:sz w:val="18"/>
                           <w:szCs w:val="18"/>
                         </w:rPr>
-                        <w:t xml:space="preserve">            if(</w:t>
-                      </w:r>
-                      <w:proofErr w:type="spellStart"/>
-                      <w:r>
-                        <w:rPr>
-                          <w:sz w:val="18"/>
-                          <w:szCs w:val="18"/>
-                        </w:rPr>
-                        <w:t>document.getElementById</w:t>
-                      </w:r>
-                      <w:proofErr w:type="spellEnd"/>
-                      <w:r>
-                        <w:rPr>
-                          <w:sz w:val="18"/>
-                          <w:szCs w:val="18"/>
-                        </w:rPr>
-                        <w:t>("</w:t>
-                      </w:r>
-                      <w:proofErr w:type="spellStart"/>
-                      <w:r>
-                        <w:rPr>
-                          <w:sz w:val="18"/>
-                          <w:szCs w:val="18"/>
-                        </w:rPr>
-                        <w:t>pWord</w:t>
-                      </w:r>
-                      <w:proofErr w:type="spellEnd"/>
-                      <w:r>
-                        <w:rPr>
-                          <w:sz w:val="18"/>
-                          <w:szCs w:val="18"/>
-                        </w:rPr>
-                        <w:t>-box").value == $("#password").</w:t>
-                      </w:r>
-                      <w:proofErr w:type="spellStart"/>
-                      <w:r>
-                        <w:rPr>
-                          <w:sz w:val="18"/>
-                          <w:szCs w:val="18"/>
-                        </w:rPr>
-                        <w:t>val</w:t>
-                      </w:r>
-                      <w:proofErr w:type="spellEnd"/>
-                      <w:r>
-                        <w:rPr>
-                          <w:sz w:val="18"/>
-                          <w:szCs w:val="18"/>
-                        </w:rPr>
-                        <w:t>())  // Password match</w:t>
+                        <w:t xml:space="preserve">            if(document.getElementById("pWord-box").value == $("#password").val())  // Password match</w:t>
                       </w:r>
                     </w:p>
                     <w:p>
@@ -1971,33 +2035,8 @@
                           <w:sz w:val="18"/>
                           <w:szCs w:val="18"/>
                         </w:rPr>
-                        <w:t xml:space="preserve">              </w:t>
+                        <w:t xml:space="preserve">              set_bt_pwd();</w:t>
                       </w:r>
-                      <w:proofErr w:type="spellStart"/>
-                      <w:r>
-                        <w:rPr>
-                          <w:sz w:val="18"/>
-                          <w:szCs w:val="18"/>
-                        </w:rPr>
-                        <w:t>set_bt_pwd</w:t>
-                      </w:r>
-                      <w:proofErr w:type="spellEnd"/>
-                      <w:r>
-                        <w:rPr>
-                          <w:sz w:val="18"/>
-                          <w:szCs w:val="18"/>
-                        </w:rPr>
-                        <w:t>(</w:t>
-                      </w:r>
-                      <w:proofErr w:type="gramStart"/>
-                      <w:r>
-                        <w:rPr>
-                          <w:sz w:val="18"/>
-                          <w:szCs w:val="18"/>
-                        </w:rPr>
-                        <w:t>);</w:t>
-                      </w:r>
-                      <w:proofErr w:type="gramEnd"/>
                     </w:p>
                     <w:p>
                       <w:pPr>
@@ -2028,17 +2067,8 @@
                           <w:sz w:val="18"/>
                           <w:szCs w:val="18"/>
                         </w:rPr>
-                        <w:t xml:space="preserve">              alert(lang.alert_message2);//alert("Passwords do not match!"</w:t>
+                        <w:t xml:space="preserve">              alert(lang.alert_message2);//alert("Passwords do not match!");</w:t>
                       </w:r>
-                      <w:proofErr w:type="gramStart"/>
-                      <w:r>
-                        <w:rPr>
-                          <w:sz w:val="18"/>
-                          <w:szCs w:val="18"/>
-                        </w:rPr>
-                        <w:t>);</w:t>
-                      </w:r>
-                      <w:proofErr w:type="gramEnd"/>
                     </w:p>
                     <w:p>
                       <w:pPr>
@@ -2100,7 +2130,21 @@
         <w:rPr>
           <w:lang w:val="en-US"/>
         </w:rPr>
-        <w:t>Requires the whole recon_pwd to be called inside the $.(prompt) as follows:</w:t>
+        <w:t xml:space="preserve">Requires the whole </w:t>
+      </w:r>
+      <w:proofErr w:type="spellStart"/>
+      <w:r>
+        <w:rPr>
+          <w:lang w:val="en-US"/>
+        </w:rPr>
+        <w:t>recon_pwd</w:t>
+      </w:r>
+      <w:proofErr w:type="spellEnd"/>
+      <w:r>
+        <w:rPr>
+          <w:lang w:val="en-US"/>
+        </w:rPr>
+        <w:t xml:space="preserve"> to be called inside the $.(prompt) as follows:</w:t>
       </w:r>
     </w:p>
     <w:p>
@@ -2347,7 +2391,21 @@
         <w:rPr>
           <w:lang w:val="en-US"/>
         </w:rPr>
-        <w:t>Based on NIVUS_web-app v1.1.0.</w:t>
+        <w:t xml:space="preserve">Based on </w:t>
+      </w:r>
+      <w:proofErr w:type="spellStart"/>
+      <w:r>
+        <w:rPr>
+          <w:lang w:val="en-US"/>
+        </w:rPr>
+        <w:t>NIVUS_web</w:t>
+      </w:r>
+      <w:proofErr w:type="spellEnd"/>
+      <w:r>
+        <w:rPr>
+          <w:lang w:val="en-US"/>
+        </w:rPr>
+        <w:t>-app v1.1.0.</w:t>
       </w:r>
       <w:r>
         <w:rPr>
@@ -2371,7 +2429,21 @@
         <w:rPr>
           <w:lang w:val="en-US"/>
         </w:rPr>
-        <w:t>Bug fix for the intermittent language switch. Dynamic loading of files requires a minimum of a couple of ms to properly work. Switched from dynamic loading (lang.en.js, lang.de.js) to a static one (i.e., single file with language selection using array mapping – lang.js).</w:t>
+        <w:t xml:space="preserve">Bug fix for the intermittent language switch. Dynamic loading of files requires a minimum of a couple of </w:t>
+      </w:r>
+      <w:proofErr w:type="spellStart"/>
+      <w:r>
+        <w:rPr>
+          <w:lang w:val="en-US"/>
+        </w:rPr>
+        <w:t>ms</w:t>
+      </w:r>
+      <w:proofErr w:type="spellEnd"/>
+      <w:r>
+        <w:rPr>
+          <w:lang w:val="en-US"/>
+        </w:rPr>
+        <w:t xml:space="preserve"> to properly work. Switched from dynamic loading (lang.en.js, lang.de.js) to a static one (i.e., single file with language selection using array mapping – lang.js).</w:t>
       </w:r>
     </w:p>
     <w:p>
@@ -2483,11 +2555,19 @@
         </w:rPr>
         <w:t>NOTE: Found that an experimental functionality (</w:t>
       </w:r>
-      <w:r>
-        <w:rPr>
-          <w:lang w:val="en-US"/>
-        </w:rPr>
-        <w:t>device.forget()</w:t>
+      <w:proofErr w:type="spellStart"/>
+      <w:r>
+        <w:rPr>
+          <w:lang w:val="en-US"/>
+        </w:rPr>
+        <w:t>device.forget</w:t>
+      </w:r>
+      <w:proofErr w:type="spellEnd"/>
+      <w:r>
+        <w:rPr>
+          <w:lang w:val="en-US"/>
+        </w:rPr>
+        <w:t>()</w:t>
       </w:r>
       <w:r>
         <w:rPr>
@@ -2656,7 +2736,21 @@
         <w:rPr>
           <w:lang w:val="en-US"/>
         </w:rPr>
-        <w:t>“RANGE” to “Reichweite” and “SOLID” to “</w:t>
+        <w:t>“RANGE” to “</w:t>
+      </w:r>
+      <w:proofErr w:type="spellStart"/>
+      <w:r>
+        <w:rPr>
+          <w:lang w:val="en-US"/>
+        </w:rPr>
+        <w:t>Reichweite</w:t>
+      </w:r>
+      <w:proofErr w:type="spellEnd"/>
+      <w:r>
+        <w:rPr>
+          <w:lang w:val="en-US"/>
+        </w:rPr>
+        <w:t>” and “SOLID” to “</w:t>
       </w:r>
       <w:r>
         <w:t>FESTSTOFF”</w:t>
@@ -2688,7 +2782,11 @@
         <w:ind w:left="1080"/>
       </w:pPr>
       <w:r>
-        <w:t>German: "Neue</w:t>
+        <w:t>German: "</w:t>
+      </w:r>
+      <w:proofErr w:type="spellStart"/>
+      <w:r>
+        <w:t>Neue</w:t>
       </w:r>
       <w:r>
         <w:rPr>
@@ -2696,8 +2794,17 @@
         </w:rPr>
         <w:t>s</w:t>
       </w:r>
-      <w:r>
-        <w:t xml:space="preserve"> Bluetooth-Passwort festlegen. Bitte Warten...",</w:t>
+      <w:proofErr w:type="spellEnd"/>
+      <w:r>
+        <w:t xml:space="preserve"> Bluetooth-Passwort </w:t>
+      </w:r>
+      <w:proofErr w:type="spellStart"/>
+      <w:r>
+        <w:t>festlegen</w:t>
+      </w:r>
+      <w:proofErr w:type="spellEnd"/>
+      <w:r>
+        <w:t>. Bitte Warten...",</w:t>
       </w:r>
     </w:p>
     <w:p>
@@ -3070,6 +3177,1309 @@
           <w:lang w:val="de-DE"/>
         </w:rPr>
         <w:t>Version updated to 2.0.0.</w:t>
+      </w:r>
+    </w:p>
+    <w:p>
+      <w:pPr>
+        <w:rPr>
+          <w:b/>
+          <w:bCs/>
+          <w:sz w:val="24"/>
+          <w:szCs w:val="24"/>
+          <w:lang w:val="de-DE"/>
+        </w:rPr>
+      </w:pPr>
+      <w:r>
+        <w:rPr>
+          <w:b/>
+          <w:bCs/>
+          <w:sz w:val="24"/>
+          <w:szCs w:val="24"/>
+          <w:lang w:val="de-DE"/>
+        </w:rPr>
+        <w:t>31/05/2024 (AK):</w:t>
+      </w:r>
+    </w:p>
+    <w:p>
+      <w:pPr>
+        <w:pStyle w:val="ListParagraph"/>
+        <w:numPr>
+          <w:ilvl w:val="0"/>
+          <w:numId w:val="15"/>
+        </w:numPr>
+        <w:rPr>
+          <w:lang w:val="de-DE"/>
+        </w:rPr>
+      </w:pPr>
+      <w:r>
+        <w:rPr>
+          <w:lang w:val="de-DE"/>
+        </w:rPr>
+        <w:t xml:space="preserve">Added library </w:t>
+      </w:r>
+      <w:r>
+        <w:rPr>
+          <w:lang w:val="de-DE"/>
+        </w:rPr>
+        <w:t>chartjs-plugin-zoom v2.0.0</w:t>
+      </w:r>
+      <w:r>
+        <w:rPr>
+          <w:lang w:val="de-DE"/>
+        </w:rPr>
+        <w:t xml:space="preserve"> for chart zoom functionality.</w:t>
+      </w:r>
+    </w:p>
+    <w:p>
+      <w:pPr>
+        <w:ind w:left="720"/>
+        <w:rPr>
+          <w:lang w:val="de-DE"/>
+        </w:rPr>
+      </w:pPr>
+      <w:hyperlink r:id="rId5" w:history="1">
+        <w:r>
+          <w:rPr>
+            <w:rStyle w:val="Hyperlink"/>
+            <w:lang w:val="de-DE"/>
+          </w:rPr>
+          <w:t>https://cdnjs.com/libraries/chartjs-plugin-zoom</w:t>
+        </w:r>
+      </w:hyperlink>
+    </w:p>
+    <w:p>
+      <w:pPr>
+        <w:ind w:left="720"/>
+        <w:rPr>
+          <w:lang w:val="de-DE"/>
+        </w:rPr>
+      </w:pPr>
+      <w:hyperlink r:id="rId6" w:history="1">
+        <w:r>
+          <w:rPr>
+            <w:rStyle w:val="Hyperlink"/>
+            <w:lang w:val="de-DE"/>
+          </w:rPr>
+          <w:t>https://cdnjs.cloudflare.com/ajax/libs/chartjs-plugin-zoom/2.0.1/chartjs-plugin-zoom.min.js</w:t>
+        </w:r>
+      </w:hyperlink>
+    </w:p>
+    <w:p>
+      <w:pPr>
+        <w:shd w:val="clear" w:color="auto" w:fill="1F1F1F"/>
+        <w:spacing w:after="0" w:line="285" w:lineRule="atLeast"/>
+        <w:ind w:left="720"/>
+        <w:rPr>
+          <w:rFonts w:ascii="Consolas" w:eastAsia="Times New Roman" w:hAnsi="Consolas" w:cs="Times New Roman"/>
+          <w:color w:val="CCCCCC"/>
+          <w:sz w:val="21"/>
+          <w:szCs w:val="21"/>
+          <w:lang w:eastAsia="en-GB"/>
+        </w:rPr>
+      </w:pPr>
+      <w:r>
+        <w:rPr>
+          <w:rFonts w:ascii="Consolas" w:eastAsia="Times New Roman" w:hAnsi="Consolas" w:cs="Times New Roman"/>
+          <w:color w:val="6A9955"/>
+          <w:sz w:val="21"/>
+          <w:szCs w:val="21"/>
+          <w:lang w:eastAsia="en-GB"/>
+        </w:rPr>
+        <w:t>/*!</w:t>
+      </w:r>
+    </w:p>
+    <w:p>
+      <w:pPr>
+        <w:shd w:val="clear" w:color="auto" w:fill="1F1F1F"/>
+        <w:spacing w:after="0" w:line="285" w:lineRule="atLeast"/>
+        <w:ind w:left="720"/>
+        <w:rPr>
+          <w:rFonts w:ascii="Consolas" w:eastAsia="Times New Roman" w:hAnsi="Consolas" w:cs="Times New Roman"/>
+          <w:color w:val="CCCCCC"/>
+          <w:sz w:val="21"/>
+          <w:szCs w:val="21"/>
+          <w:lang w:eastAsia="en-GB"/>
+        </w:rPr>
+      </w:pPr>
+      <w:r>
+        <w:rPr>
+          <w:rFonts w:ascii="Consolas" w:eastAsia="Times New Roman" w:hAnsi="Consolas" w:cs="Times New Roman"/>
+          <w:color w:val="6A9955"/>
+          <w:sz w:val="21"/>
+          <w:szCs w:val="21"/>
+          <w:lang w:eastAsia="en-GB"/>
+        </w:rPr>
+        <w:t xml:space="preserve">* </w:t>
+      </w:r>
+      <w:proofErr w:type="spellStart"/>
+      <w:r>
+        <w:rPr>
+          <w:rFonts w:ascii="Consolas" w:eastAsia="Times New Roman" w:hAnsi="Consolas" w:cs="Times New Roman"/>
+          <w:color w:val="6A9955"/>
+          <w:sz w:val="21"/>
+          <w:szCs w:val="21"/>
+          <w:lang w:eastAsia="en-GB"/>
+        </w:rPr>
+        <w:t>chartjs</w:t>
+      </w:r>
+      <w:proofErr w:type="spellEnd"/>
+      <w:r>
+        <w:rPr>
+          <w:rFonts w:ascii="Consolas" w:eastAsia="Times New Roman" w:hAnsi="Consolas" w:cs="Times New Roman"/>
+          <w:color w:val="6A9955"/>
+          <w:sz w:val="21"/>
+          <w:szCs w:val="21"/>
+          <w:lang w:eastAsia="en-GB"/>
+        </w:rPr>
+        <w:t>-plugin-zoom v2.0.0</w:t>
+      </w:r>
+    </w:p>
+    <w:p>
+      <w:pPr>
+        <w:shd w:val="clear" w:color="auto" w:fill="1F1F1F"/>
+        <w:spacing w:after="0" w:line="285" w:lineRule="atLeast"/>
+        <w:ind w:left="720"/>
+        <w:rPr>
+          <w:rFonts w:ascii="Consolas" w:eastAsia="Times New Roman" w:hAnsi="Consolas" w:cs="Times New Roman"/>
+          <w:color w:val="CCCCCC"/>
+          <w:sz w:val="21"/>
+          <w:szCs w:val="21"/>
+          <w:lang w:eastAsia="en-GB"/>
+        </w:rPr>
+      </w:pPr>
+      <w:r>
+        <w:rPr>
+          <w:rFonts w:ascii="Consolas" w:eastAsia="Times New Roman" w:hAnsi="Consolas" w:cs="Times New Roman"/>
+          <w:color w:val="6A9955"/>
+          <w:sz w:val="21"/>
+          <w:szCs w:val="21"/>
+          <w:lang w:eastAsia="en-GB"/>
+        </w:rPr>
+        <w:t>* undefined</w:t>
+      </w:r>
+    </w:p>
+    <w:p>
+      <w:pPr>
+        <w:shd w:val="clear" w:color="auto" w:fill="1F1F1F"/>
+        <w:spacing w:after="0" w:line="285" w:lineRule="atLeast"/>
+        <w:ind w:left="720"/>
+        <w:rPr>
+          <w:rFonts w:ascii="Consolas" w:eastAsia="Times New Roman" w:hAnsi="Consolas" w:cs="Times New Roman"/>
+          <w:color w:val="CCCCCC"/>
+          <w:sz w:val="21"/>
+          <w:szCs w:val="21"/>
+          <w:lang w:eastAsia="en-GB"/>
+        </w:rPr>
+      </w:pPr>
+      <w:r>
+        <w:rPr>
+          <w:rFonts w:ascii="Consolas" w:eastAsia="Times New Roman" w:hAnsi="Consolas" w:cs="Times New Roman"/>
+          <w:color w:val="6A9955"/>
+          <w:sz w:val="21"/>
+          <w:szCs w:val="21"/>
+          <w:lang w:eastAsia="en-GB"/>
+        </w:rPr>
+        <w:t xml:space="preserve"> * (c) 2016-2022 </w:t>
+      </w:r>
+      <w:proofErr w:type="spellStart"/>
+      <w:r>
+        <w:rPr>
+          <w:rFonts w:ascii="Consolas" w:eastAsia="Times New Roman" w:hAnsi="Consolas" w:cs="Times New Roman"/>
+          <w:color w:val="6A9955"/>
+          <w:sz w:val="21"/>
+          <w:szCs w:val="21"/>
+          <w:lang w:eastAsia="en-GB"/>
+        </w:rPr>
+        <w:t>chartjs</w:t>
+      </w:r>
+      <w:proofErr w:type="spellEnd"/>
+      <w:r>
+        <w:rPr>
+          <w:rFonts w:ascii="Consolas" w:eastAsia="Times New Roman" w:hAnsi="Consolas" w:cs="Times New Roman"/>
+          <w:color w:val="6A9955"/>
+          <w:sz w:val="21"/>
+          <w:szCs w:val="21"/>
+          <w:lang w:eastAsia="en-GB"/>
+        </w:rPr>
+        <w:t>-plugin-zoom Contributors</w:t>
+      </w:r>
+    </w:p>
+    <w:p>
+      <w:pPr>
+        <w:shd w:val="clear" w:color="auto" w:fill="1F1F1F"/>
+        <w:spacing w:after="0" w:line="285" w:lineRule="atLeast"/>
+        <w:ind w:left="720"/>
+        <w:rPr>
+          <w:rFonts w:ascii="Consolas" w:eastAsia="Times New Roman" w:hAnsi="Consolas" w:cs="Times New Roman"/>
+          <w:color w:val="CCCCCC"/>
+          <w:sz w:val="21"/>
+          <w:szCs w:val="21"/>
+          <w:lang w:eastAsia="en-GB"/>
+        </w:rPr>
+      </w:pPr>
+      <w:r>
+        <w:rPr>
+          <w:rFonts w:ascii="Consolas" w:eastAsia="Times New Roman" w:hAnsi="Consolas" w:cs="Times New Roman"/>
+          <w:color w:val="6A9955"/>
+          <w:sz w:val="21"/>
+          <w:szCs w:val="21"/>
+          <w:lang w:eastAsia="en-GB"/>
+        </w:rPr>
+        <w:t> * Released under the MIT License</w:t>
+      </w:r>
+    </w:p>
+    <w:p>
+      <w:pPr>
+        <w:shd w:val="clear" w:color="auto" w:fill="1F1F1F"/>
+        <w:spacing w:after="0" w:line="285" w:lineRule="atLeast"/>
+        <w:ind w:left="720"/>
+        <w:rPr>
+          <w:rFonts w:ascii="Consolas" w:eastAsia="Times New Roman" w:hAnsi="Consolas" w:cs="Times New Roman"/>
+          <w:color w:val="CCCCCC"/>
+          <w:sz w:val="21"/>
+          <w:szCs w:val="21"/>
+          <w:lang w:eastAsia="en-GB"/>
+        </w:rPr>
+      </w:pPr>
+      <w:r>
+        <w:rPr>
+          <w:rFonts w:ascii="Consolas" w:eastAsia="Times New Roman" w:hAnsi="Consolas" w:cs="Times New Roman"/>
+          <w:color w:val="6A9955"/>
+          <w:sz w:val="21"/>
+          <w:szCs w:val="21"/>
+          <w:lang w:eastAsia="en-GB"/>
+        </w:rPr>
+        <w:t> */</w:t>
+      </w:r>
+    </w:p>
+    <w:p>
+      <w:pPr>
+        <w:pStyle w:val="ListParagraph"/>
+        <w:numPr>
+          <w:ilvl w:val="0"/>
+          <w:numId w:val="15"/>
+        </w:numPr>
+        <w:rPr>
+          <w:lang w:val="de-DE"/>
+        </w:rPr>
+      </w:pPr>
+      <w:r>
+        <w:rPr>
+          <w:lang w:val="de-DE"/>
+        </w:rPr>
+        <w:t xml:space="preserve">Added </w:t>
+      </w:r>
+      <w:r>
+        <w:rPr>
+          <w:lang w:val="de-DE"/>
+        </w:rPr>
+        <w:t>Hammer.JS - v2.0.8</w:t>
+      </w:r>
+      <w:r>
+        <w:rPr>
+          <w:lang w:val="de-DE"/>
+        </w:rPr>
+        <w:t xml:space="preserve"> for pinch functionalities.</w:t>
+      </w:r>
+    </w:p>
+    <w:p>
+      <w:pPr>
+        <w:ind w:left="720"/>
+        <w:rPr>
+          <w:lang w:val="de-DE"/>
+        </w:rPr>
+      </w:pPr>
+      <w:hyperlink r:id="rId7" w:history="1">
+        <w:r>
+          <w:rPr>
+            <w:rStyle w:val="Hyperlink"/>
+            <w:lang w:val="de-DE"/>
+          </w:rPr>
+          <w:t>https://cdnjs.com/libraries/hammer.js</w:t>
+        </w:r>
+      </w:hyperlink>
+    </w:p>
+    <w:p>
+      <w:pPr>
+        <w:ind w:left="720"/>
+        <w:rPr>
+          <w:lang w:val="de-DE"/>
+        </w:rPr>
+      </w:pPr>
+      <w:hyperlink r:id="rId8" w:history="1">
+        <w:r>
+          <w:rPr>
+            <w:rStyle w:val="Hyperlink"/>
+            <w:lang w:val="de-DE"/>
+          </w:rPr>
+          <w:t>https://cdnjs.cloudflare.com/ajax/libs/hammer.js/2.0.8/hammer.min.js</w:t>
+        </w:r>
+      </w:hyperlink>
+    </w:p>
+    <w:p>
+      <w:pPr>
+        <w:shd w:val="clear" w:color="auto" w:fill="1F1F1F"/>
+        <w:spacing w:after="0" w:line="285" w:lineRule="atLeast"/>
+        <w:ind w:left="720"/>
+        <w:rPr>
+          <w:rFonts w:ascii="Consolas" w:eastAsia="Times New Roman" w:hAnsi="Consolas" w:cs="Times New Roman"/>
+          <w:color w:val="CCCCCC"/>
+          <w:sz w:val="21"/>
+          <w:szCs w:val="21"/>
+          <w:lang w:eastAsia="en-GB"/>
+        </w:rPr>
+      </w:pPr>
+      <w:r>
+        <w:rPr>
+          <w:rFonts w:ascii="Consolas" w:eastAsia="Times New Roman" w:hAnsi="Consolas" w:cs="Times New Roman"/>
+          <w:color w:val="6A9955"/>
+          <w:sz w:val="21"/>
+          <w:szCs w:val="21"/>
+          <w:lang w:eastAsia="en-GB"/>
+        </w:rPr>
+        <w:t>/*! Hammer.JS - v2.0.8 - 2016-04-23</w:t>
+      </w:r>
+    </w:p>
+    <w:p>
+      <w:pPr>
+        <w:shd w:val="clear" w:color="auto" w:fill="1F1F1F"/>
+        <w:spacing w:after="0" w:line="285" w:lineRule="atLeast"/>
+        <w:ind w:left="720"/>
+        <w:rPr>
+          <w:rFonts w:ascii="Consolas" w:eastAsia="Times New Roman" w:hAnsi="Consolas" w:cs="Times New Roman"/>
+          <w:color w:val="CCCCCC"/>
+          <w:sz w:val="21"/>
+          <w:szCs w:val="21"/>
+          <w:lang w:eastAsia="en-GB"/>
+        </w:rPr>
+      </w:pPr>
+      <w:r>
+        <w:rPr>
+          <w:rFonts w:ascii="Consolas" w:eastAsia="Times New Roman" w:hAnsi="Consolas" w:cs="Times New Roman"/>
+          <w:color w:val="6A9955"/>
+          <w:sz w:val="21"/>
+          <w:szCs w:val="21"/>
+          <w:lang w:eastAsia="en-GB"/>
+        </w:rPr>
+        <w:t> * http://hammerjs.github.io/</w:t>
+      </w:r>
+    </w:p>
+    <w:p>
+      <w:pPr>
+        <w:shd w:val="clear" w:color="auto" w:fill="1F1F1F"/>
+        <w:spacing w:after="0" w:line="285" w:lineRule="atLeast"/>
+        <w:ind w:left="720"/>
+        <w:rPr>
+          <w:rFonts w:ascii="Consolas" w:eastAsia="Times New Roman" w:hAnsi="Consolas" w:cs="Times New Roman"/>
+          <w:color w:val="CCCCCC"/>
+          <w:sz w:val="21"/>
+          <w:szCs w:val="21"/>
+          <w:lang w:eastAsia="en-GB"/>
+        </w:rPr>
+      </w:pPr>
+      <w:r>
+        <w:rPr>
+          <w:rFonts w:ascii="Consolas" w:eastAsia="Times New Roman" w:hAnsi="Consolas" w:cs="Times New Roman"/>
+          <w:color w:val="6A9955"/>
+          <w:sz w:val="21"/>
+          <w:szCs w:val="21"/>
+          <w:lang w:eastAsia="en-GB"/>
+        </w:rPr>
+        <w:t> *</w:t>
+      </w:r>
+    </w:p>
+    <w:p>
+      <w:pPr>
+        <w:shd w:val="clear" w:color="auto" w:fill="1F1F1F"/>
+        <w:spacing w:after="0" w:line="285" w:lineRule="atLeast"/>
+        <w:ind w:left="720"/>
+        <w:rPr>
+          <w:rFonts w:ascii="Consolas" w:eastAsia="Times New Roman" w:hAnsi="Consolas" w:cs="Times New Roman"/>
+          <w:color w:val="CCCCCC"/>
+          <w:sz w:val="21"/>
+          <w:szCs w:val="21"/>
+          <w:lang w:eastAsia="en-GB"/>
+        </w:rPr>
+      </w:pPr>
+      <w:r>
+        <w:rPr>
+          <w:rFonts w:ascii="Consolas" w:eastAsia="Times New Roman" w:hAnsi="Consolas" w:cs="Times New Roman"/>
+          <w:color w:val="6A9955"/>
+          <w:sz w:val="21"/>
+          <w:szCs w:val="21"/>
+          <w:lang w:eastAsia="en-GB"/>
+        </w:rPr>
+        <w:t xml:space="preserve"> * Copyright (c) 2016 Jorik </w:t>
+      </w:r>
+      <w:proofErr w:type="spellStart"/>
+      <w:r>
+        <w:rPr>
+          <w:rFonts w:ascii="Consolas" w:eastAsia="Times New Roman" w:hAnsi="Consolas" w:cs="Times New Roman"/>
+          <w:color w:val="6A9955"/>
+          <w:sz w:val="21"/>
+          <w:szCs w:val="21"/>
+          <w:lang w:eastAsia="en-GB"/>
+        </w:rPr>
+        <w:t>Tangelder</w:t>
+      </w:r>
+      <w:proofErr w:type="spellEnd"/>
+      <w:r>
+        <w:rPr>
+          <w:rFonts w:ascii="Consolas" w:eastAsia="Times New Roman" w:hAnsi="Consolas" w:cs="Times New Roman"/>
+          <w:color w:val="6A9955"/>
+          <w:sz w:val="21"/>
+          <w:szCs w:val="21"/>
+          <w:lang w:eastAsia="en-GB"/>
+        </w:rPr>
+        <w:t>;</w:t>
+      </w:r>
+    </w:p>
+    <w:p>
+      <w:pPr>
+        <w:shd w:val="clear" w:color="auto" w:fill="1F1F1F"/>
+        <w:spacing w:after="0" w:line="285" w:lineRule="atLeast"/>
+        <w:ind w:left="720"/>
+        <w:rPr>
+          <w:rFonts w:ascii="Consolas" w:eastAsia="Times New Roman" w:hAnsi="Consolas" w:cs="Times New Roman"/>
+          <w:color w:val="CCCCCC"/>
+          <w:sz w:val="21"/>
+          <w:szCs w:val="21"/>
+          <w:lang w:eastAsia="en-GB"/>
+        </w:rPr>
+      </w:pPr>
+      <w:r>
+        <w:rPr>
+          <w:rFonts w:ascii="Consolas" w:eastAsia="Times New Roman" w:hAnsi="Consolas" w:cs="Times New Roman"/>
+          <w:color w:val="6A9955"/>
+          <w:sz w:val="21"/>
+          <w:szCs w:val="21"/>
+          <w:lang w:eastAsia="en-GB"/>
+        </w:rPr>
+        <w:t> * Licensed under the MIT license */</w:t>
+      </w:r>
+    </w:p>
+    <w:p>
+      <w:pPr>
+        <w:pStyle w:val="ListParagraph"/>
+        <w:numPr>
+          <w:ilvl w:val="0"/>
+          <w:numId w:val="15"/>
+        </w:numPr>
+        <w:tabs>
+          <w:tab w:val="left" w:pos="916"/>
+          <w:tab w:val="left" w:pos="1832"/>
+          <w:tab w:val="left" w:pos="2748"/>
+          <w:tab w:val="left" w:pos="3664"/>
+          <w:tab w:val="left" w:pos="4580"/>
+          <w:tab w:val="left" w:pos="5496"/>
+          <w:tab w:val="left" w:pos="6412"/>
+          <w:tab w:val="left" w:pos="7328"/>
+          <w:tab w:val="left" w:pos="8244"/>
+          <w:tab w:val="left" w:pos="9160"/>
+          <w:tab w:val="left" w:pos="10076"/>
+          <w:tab w:val="left" w:pos="10992"/>
+          <w:tab w:val="left" w:pos="11908"/>
+          <w:tab w:val="left" w:pos="12824"/>
+          <w:tab w:val="left" w:pos="13740"/>
+          <w:tab w:val="left" w:pos="14656"/>
+        </w:tabs>
+        <w:spacing w:after="0" w:line="360" w:lineRule="auto"/>
+        <w:rPr>
+          <w:rFonts w:ascii="Courier New" w:eastAsia="Times New Roman" w:hAnsi="Courier New" w:cs="Courier New"/>
+          <w:color w:val="000000"/>
+          <w:sz w:val="20"/>
+          <w:szCs w:val="20"/>
+          <w:lang w:eastAsia="en-GB"/>
+        </w:rPr>
+      </w:pPr>
+      <w:r>
+        <w:rPr>
+          <w:lang w:val="de-DE"/>
+        </w:rPr>
+        <w:t xml:space="preserve">The </w:t>
+      </w:r>
+      <w:r>
+        <w:rPr>
+          <w:lang w:val="de-DE"/>
+        </w:rPr>
+        <w:t xml:space="preserve">current </w:t>
+      </w:r>
+      <w:r>
+        <w:rPr>
+          <w:lang w:val="de-DE"/>
+        </w:rPr>
+        <w:t>chart.js library is based of the following:</w:t>
+      </w:r>
+    </w:p>
+    <w:p>
+      <w:pPr>
+        <w:pStyle w:val="ListParagraph"/>
+        <w:tabs>
+          <w:tab w:val="left" w:pos="916"/>
+          <w:tab w:val="left" w:pos="1832"/>
+          <w:tab w:val="left" w:pos="2748"/>
+          <w:tab w:val="left" w:pos="3664"/>
+          <w:tab w:val="left" w:pos="4580"/>
+          <w:tab w:val="left" w:pos="5496"/>
+          <w:tab w:val="left" w:pos="6412"/>
+          <w:tab w:val="left" w:pos="7328"/>
+          <w:tab w:val="left" w:pos="8244"/>
+          <w:tab w:val="left" w:pos="9160"/>
+          <w:tab w:val="left" w:pos="10076"/>
+          <w:tab w:val="left" w:pos="10992"/>
+          <w:tab w:val="left" w:pos="11908"/>
+          <w:tab w:val="left" w:pos="12824"/>
+          <w:tab w:val="left" w:pos="13740"/>
+          <w:tab w:val="left" w:pos="14656"/>
+        </w:tabs>
+        <w:spacing w:after="0" w:line="360" w:lineRule="auto"/>
+        <w:rPr>
+          <w:rFonts w:eastAsia="Times New Roman" w:cstheme="minorHAnsi"/>
+          <w:color w:val="000000"/>
+          <w:lang w:eastAsia="en-GB"/>
+        </w:rPr>
+      </w:pPr>
+      <w:hyperlink r:id="rId9" w:history="1">
+        <w:r>
+          <w:rPr>
+            <w:rStyle w:val="Hyperlink"/>
+            <w:rFonts w:eastAsia="Times New Roman" w:cstheme="minorHAnsi"/>
+            <w:lang w:eastAsia="en-GB"/>
+          </w:rPr>
+          <w:t>https://cdnjs.com/libraries/Chart.js</w:t>
+        </w:r>
+      </w:hyperlink>
+    </w:p>
+    <w:p>
+      <w:pPr>
+        <w:pStyle w:val="ListParagraph"/>
+        <w:tabs>
+          <w:tab w:val="left" w:pos="916"/>
+          <w:tab w:val="left" w:pos="1832"/>
+          <w:tab w:val="left" w:pos="2748"/>
+          <w:tab w:val="left" w:pos="3664"/>
+          <w:tab w:val="left" w:pos="4580"/>
+          <w:tab w:val="left" w:pos="5496"/>
+          <w:tab w:val="left" w:pos="6412"/>
+          <w:tab w:val="left" w:pos="7328"/>
+          <w:tab w:val="left" w:pos="8244"/>
+          <w:tab w:val="left" w:pos="9160"/>
+          <w:tab w:val="left" w:pos="10076"/>
+          <w:tab w:val="left" w:pos="10992"/>
+          <w:tab w:val="left" w:pos="11908"/>
+          <w:tab w:val="left" w:pos="12824"/>
+          <w:tab w:val="left" w:pos="13740"/>
+          <w:tab w:val="left" w:pos="14656"/>
+        </w:tabs>
+        <w:spacing w:after="0" w:line="360" w:lineRule="auto"/>
+        <w:rPr>
+          <w:rFonts w:eastAsia="Times New Roman" w:cstheme="minorHAnsi"/>
+          <w:color w:val="000000"/>
+          <w:lang w:eastAsia="en-GB"/>
+        </w:rPr>
+      </w:pPr>
+      <w:hyperlink r:id="rId10" w:history="1">
+        <w:r>
+          <w:rPr>
+            <w:rStyle w:val="Hyperlink"/>
+            <w:rFonts w:eastAsia="Times New Roman" w:cstheme="minorHAnsi"/>
+            <w:lang w:eastAsia="en-GB"/>
+          </w:rPr>
+          <w:t>https://cdnjs.cloudflare.com/ajax/libs/Chart.js/3.7.1/chart.min.js</w:t>
+        </w:r>
+      </w:hyperlink>
+    </w:p>
+    <w:p>
+      <w:pPr>
+        <w:pStyle w:val="ListParagraph"/>
+        <w:tabs>
+          <w:tab w:val="left" w:pos="916"/>
+          <w:tab w:val="left" w:pos="1832"/>
+          <w:tab w:val="left" w:pos="2748"/>
+          <w:tab w:val="left" w:pos="3664"/>
+          <w:tab w:val="left" w:pos="4580"/>
+          <w:tab w:val="left" w:pos="5496"/>
+          <w:tab w:val="left" w:pos="6412"/>
+          <w:tab w:val="left" w:pos="7328"/>
+          <w:tab w:val="left" w:pos="8244"/>
+          <w:tab w:val="left" w:pos="9160"/>
+          <w:tab w:val="left" w:pos="10076"/>
+          <w:tab w:val="left" w:pos="10992"/>
+          <w:tab w:val="left" w:pos="11908"/>
+          <w:tab w:val="left" w:pos="12824"/>
+          <w:tab w:val="left" w:pos="13740"/>
+          <w:tab w:val="left" w:pos="14656"/>
+        </w:tabs>
+        <w:spacing w:after="0" w:line="240" w:lineRule="auto"/>
+        <w:rPr>
+          <w:rFonts w:ascii="Courier New" w:eastAsia="Times New Roman" w:hAnsi="Courier New" w:cs="Courier New"/>
+          <w:color w:val="000000"/>
+          <w:sz w:val="20"/>
+          <w:szCs w:val="20"/>
+          <w:lang w:eastAsia="en-GB"/>
+        </w:rPr>
+      </w:pPr>
+      <w:bookmarkStart w:id="0" w:name="_Hlk168055662"/>
+      <w:r>
+        <w:rPr>
+          <w:rFonts w:ascii="Courier New" w:eastAsia="Times New Roman" w:hAnsi="Courier New" w:cs="Courier New"/>
+          <w:color w:val="000000"/>
+          <w:sz w:val="20"/>
+          <w:szCs w:val="20"/>
+          <w:lang w:eastAsia="en-GB"/>
+        </w:rPr>
+        <w:t>/*!</w:t>
+      </w:r>
+    </w:p>
+    <w:p>
+      <w:pPr>
+        <w:tabs>
+          <w:tab w:val="left" w:pos="916"/>
+          <w:tab w:val="left" w:pos="1832"/>
+          <w:tab w:val="left" w:pos="2748"/>
+          <w:tab w:val="left" w:pos="3664"/>
+          <w:tab w:val="left" w:pos="4580"/>
+          <w:tab w:val="left" w:pos="5496"/>
+          <w:tab w:val="left" w:pos="6412"/>
+          <w:tab w:val="left" w:pos="7328"/>
+          <w:tab w:val="left" w:pos="8244"/>
+          <w:tab w:val="left" w:pos="9160"/>
+          <w:tab w:val="left" w:pos="10076"/>
+          <w:tab w:val="left" w:pos="10992"/>
+          <w:tab w:val="left" w:pos="11908"/>
+          <w:tab w:val="left" w:pos="12824"/>
+          <w:tab w:val="left" w:pos="13740"/>
+          <w:tab w:val="left" w:pos="14656"/>
+        </w:tabs>
+        <w:spacing w:after="0" w:line="240" w:lineRule="auto"/>
+        <w:ind w:left="720"/>
+        <w:rPr>
+          <w:rFonts w:ascii="Courier New" w:eastAsia="Times New Roman" w:hAnsi="Courier New" w:cs="Courier New"/>
+          <w:color w:val="000000"/>
+          <w:sz w:val="20"/>
+          <w:szCs w:val="20"/>
+          <w:lang w:eastAsia="en-GB"/>
+        </w:rPr>
+      </w:pPr>
+      <w:r>
+        <w:rPr>
+          <w:rFonts w:ascii="Courier New" w:eastAsia="Times New Roman" w:hAnsi="Courier New" w:cs="Courier New"/>
+          <w:color w:val="000000"/>
+          <w:sz w:val="20"/>
+          <w:szCs w:val="20"/>
+          <w:lang w:eastAsia="en-GB"/>
+        </w:rPr>
+        <w:t xml:space="preserve"> * Chart.js v3.7.1</w:t>
+      </w:r>
+    </w:p>
+    <w:p>
+      <w:pPr>
+        <w:tabs>
+          <w:tab w:val="left" w:pos="916"/>
+          <w:tab w:val="left" w:pos="1832"/>
+          <w:tab w:val="left" w:pos="2748"/>
+          <w:tab w:val="left" w:pos="3664"/>
+          <w:tab w:val="left" w:pos="4580"/>
+          <w:tab w:val="left" w:pos="5496"/>
+          <w:tab w:val="left" w:pos="6412"/>
+          <w:tab w:val="left" w:pos="7328"/>
+          <w:tab w:val="left" w:pos="8244"/>
+          <w:tab w:val="left" w:pos="9160"/>
+          <w:tab w:val="left" w:pos="10076"/>
+          <w:tab w:val="left" w:pos="10992"/>
+          <w:tab w:val="left" w:pos="11908"/>
+          <w:tab w:val="left" w:pos="12824"/>
+          <w:tab w:val="left" w:pos="13740"/>
+          <w:tab w:val="left" w:pos="14656"/>
+        </w:tabs>
+        <w:spacing w:after="0" w:line="240" w:lineRule="auto"/>
+        <w:ind w:left="720"/>
+        <w:rPr>
+          <w:rFonts w:ascii="Courier New" w:eastAsia="Times New Roman" w:hAnsi="Courier New" w:cs="Courier New"/>
+          <w:color w:val="000000"/>
+          <w:sz w:val="20"/>
+          <w:szCs w:val="20"/>
+          <w:lang w:eastAsia="en-GB"/>
+        </w:rPr>
+      </w:pPr>
+      <w:r>
+        <w:rPr>
+          <w:rFonts w:ascii="Courier New" w:eastAsia="Times New Roman" w:hAnsi="Courier New" w:cs="Courier New"/>
+          <w:color w:val="000000"/>
+          <w:sz w:val="20"/>
+          <w:szCs w:val="20"/>
+          <w:lang w:eastAsia="en-GB"/>
+        </w:rPr>
+        <w:t xml:space="preserve"> * https://www.chartjs.org</w:t>
+      </w:r>
+    </w:p>
+    <w:p>
+      <w:pPr>
+        <w:tabs>
+          <w:tab w:val="left" w:pos="916"/>
+          <w:tab w:val="left" w:pos="1832"/>
+          <w:tab w:val="left" w:pos="2748"/>
+          <w:tab w:val="left" w:pos="3664"/>
+          <w:tab w:val="left" w:pos="4580"/>
+          <w:tab w:val="left" w:pos="5496"/>
+          <w:tab w:val="left" w:pos="6412"/>
+          <w:tab w:val="left" w:pos="7328"/>
+          <w:tab w:val="left" w:pos="8244"/>
+          <w:tab w:val="left" w:pos="9160"/>
+          <w:tab w:val="left" w:pos="10076"/>
+          <w:tab w:val="left" w:pos="10992"/>
+          <w:tab w:val="left" w:pos="11908"/>
+          <w:tab w:val="left" w:pos="12824"/>
+          <w:tab w:val="left" w:pos="13740"/>
+          <w:tab w:val="left" w:pos="14656"/>
+        </w:tabs>
+        <w:spacing w:after="0" w:line="240" w:lineRule="auto"/>
+        <w:ind w:left="720"/>
+        <w:rPr>
+          <w:rFonts w:ascii="Courier New" w:eastAsia="Times New Roman" w:hAnsi="Courier New" w:cs="Courier New"/>
+          <w:color w:val="000000"/>
+          <w:sz w:val="20"/>
+          <w:szCs w:val="20"/>
+          <w:lang w:eastAsia="en-GB"/>
+        </w:rPr>
+      </w:pPr>
+      <w:r>
+        <w:rPr>
+          <w:rFonts w:ascii="Courier New" w:eastAsia="Times New Roman" w:hAnsi="Courier New" w:cs="Courier New"/>
+          <w:color w:val="000000"/>
+          <w:sz w:val="20"/>
+          <w:szCs w:val="20"/>
+          <w:lang w:eastAsia="en-GB"/>
+        </w:rPr>
+        <w:t xml:space="preserve"> * (c) 2022 Chart.js Contributors</w:t>
+      </w:r>
+    </w:p>
+    <w:p>
+      <w:pPr>
+        <w:tabs>
+          <w:tab w:val="left" w:pos="916"/>
+          <w:tab w:val="left" w:pos="1832"/>
+          <w:tab w:val="left" w:pos="2748"/>
+          <w:tab w:val="left" w:pos="3664"/>
+          <w:tab w:val="left" w:pos="4580"/>
+          <w:tab w:val="left" w:pos="5496"/>
+          <w:tab w:val="left" w:pos="6412"/>
+          <w:tab w:val="left" w:pos="7328"/>
+          <w:tab w:val="left" w:pos="8244"/>
+          <w:tab w:val="left" w:pos="9160"/>
+          <w:tab w:val="left" w:pos="10076"/>
+          <w:tab w:val="left" w:pos="10992"/>
+          <w:tab w:val="left" w:pos="11908"/>
+          <w:tab w:val="left" w:pos="12824"/>
+          <w:tab w:val="left" w:pos="13740"/>
+          <w:tab w:val="left" w:pos="14656"/>
+        </w:tabs>
+        <w:spacing w:after="0" w:line="240" w:lineRule="auto"/>
+        <w:ind w:left="720"/>
+        <w:rPr>
+          <w:rFonts w:ascii="Courier New" w:eastAsia="Times New Roman" w:hAnsi="Courier New" w:cs="Courier New"/>
+          <w:color w:val="000000"/>
+          <w:sz w:val="20"/>
+          <w:szCs w:val="20"/>
+          <w:lang w:eastAsia="en-GB"/>
+        </w:rPr>
+      </w:pPr>
+      <w:r>
+        <w:rPr>
+          <w:rFonts w:ascii="Courier New" w:eastAsia="Times New Roman" w:hAnsi="Courier New" w:cs="Courier New"/>
+          <w:color w:val="000000"/>
+          <w:sz w:val="20"/>
+          <w:szCs w:val="20"/>
+          <w:lang w:eastAsia="en-GB"/>
+        </w:rPr>
+        <w:t xml:space="preserve"> * Released under the MIT License</w:t>
+      </w:r>
+    </w:p>
+    <w:p>
+      <w:pPr>
+        <w:tabs>
+          <w:tab w:val="left" w:pos="916"/>
+          <w:tab w:val="left" w:pos="1832"/>
+          <w:tab w:val="left" w:pos="2748"/>
+          <w:tab w:val="left" w:pos="3664"/>
+          <w:tab w:val="left" w:pos="4580"/>
+          <w:tab w:val="left" w:pos="5496"/>
+          <w:tab w:val="left" w:pos="6412"/>
+          <w:tab w:val="left" w:pos="7328"/>
+          <w:tab w:val="left" w:pos="8244"/>
+          <w:tab w:val="left" w:pos="9160"/>
+          <w:tab w:val="left" w:pos="10076"/>
+          <w:tab w:val="left" w:pos="10992"/>
+          <w:tab w:val="left" w:pos="11908"/>
+          <w:tab w:val="left" w:pos="12824"/>
+          <w:tab w:val="left" w:pos="13740"/>
+          <w:tab w:val="left" w:pos="14656"/>
+        </w:tabs>
+        <w:spacing w:after="0" w:line="240" w:lineRule="auto"/>
+        <w:ind w:left="720"/>
+        <w:rPr>
+          <w:rFonts w:ascii="Courier New" w:eastAsia="Times New Roman" w:hAnsi="Courier New" w:cs="Courier New"/>
+          <w:color w:val="000000"/>
+          <w:sz w:val="20"/>
+          <w:szCs w:val="20"/>
+          <w:lang w:eastAsia="en-GB"/>
+        </w:rPr>
+      </w:pPr>
+      <w:r>
+        <w:rPr>
+          <w:rFonts w:ascii="Courier New" w:eastAsia="Times New Roman" w:hAnsi="Courier New" w:cs="Courier New"/>
+          <w:color w:val="000000"/>
+          <w:sz w:val="20"/>
+          <w:szCs w:val="20"/>
+          <w:lang w:eastAsia="en-GB"/>
+        </w:rPr>
+        <w:t xml:space="preserve"> */</w:t>
+      </w:r>
+    </w:p>
+    <w:p>
+      <w:pPr>
+        <w:pStyle w:val="HTMLPreformatted"/>
+        <w:ind w:left="720"/>
+        <w:rPr>
+          <w:color w:val="000000"/>
+        </w:rPr>
+      </w:pPr>
+      <w:r>
+        <w:rPr>
+          <w:color w:val="000000"/>
+        </w:rPr>
+        <w:t>/*!</w:t>
+      </w:r>
+    </w:p>
+    <w:p>
+      <w:pPr>
+        <w:pStyle w:val="HTMLPreformatted"/>
+        <w:ind w:left="720"/>
+        <w:rPr>
+          <w:color w:val="000000"/>
+        </w:rPr>
+      </w:pPr>
+      <w:r>
+        <w:rPr>
+          <w:color w:val="000000"/>
+        </w:rPr>
+        <w:t xml:space="preserve"> * @kurkle/color v0.1.9</w:t>
+      </w:r>
+    </w:p>
+    <w:p>
+      <w:pPr>
+        <w:pStyle w:val="HTMLPreformatted"/>
+        <w:ind w:left="720"/>
+        <w:rPr>
+          <w:color w:val="000000"/>
+        </w:rPr>
+      </w:pPr>
+      <w:r>
+        <w:rPr>
+          <w:color w:val="000000"/>
+        </w:rPr>
+        <w:t xml:space="preserve"> * https://github.com/kurkle/color#readme</w:t>
+      </w:r>
+    </w:p>
+    <w:p>
+      <w:pPr>
+        <w:pStyle w:val="HTMLPreformatted"/>
+        <w:ind w:left="720"/>
+        <w:rPr>
+          <w:color w:val="000000"/>
+        </w:rPr>
+      </w:pPr>
+      <w:r>
+        <w:rPr>
+          <w:color w:val="000000"/>
+        </w:rPr>
+        <w:t xml:space="preserve"> * (c) 2020 Jukka Kurkela</w:t>
+      </w:r>
+    </w:p>
+    <w:p>
+      <w:pPr>
+        <w:pStyle w:val="HTMLPreformatted"/>
+        <w:ind w:left="720"/>
+        <w:rPr>
+          <w:color w:val="000000"/>
+        </w:rPr>
+      </w:pPr>
+      <w:r>
+        <w:rPr>
+          <w:color w:val="000000"/>
+        </w:rPr>
+        <w:t xml:space="preserve"> * Released under the MIT License</w:t>
+      </w:r>
+    </w:p>
+    <w:p>
+      <w:pPr>
+        <w:pStyle w:val="HTMLPreformatted"/>
+        <w:ind w:left="720"/>
+        <w:rPr>
+          <w:lang w:val="de-DE"/>
+        </w:rPr>
+      </w:pPr>
+      <w:r>
+        <w:rPr>
+          <w:color w:val="000000"/>
+        </w:rPr>
+        <w:t xml:space="preserve"> */</w:t>
+      </w:r>
+    </w:p>
+    <w:bookmarkEnd w:id="0"/>
+    <w:p>
+      <w:pPr>
+        <w:pStyle w:val="ListParagraph"/>
+        <w:numPr>
+          <w:ilvl w:val="0"/>
+          <w:numId w:val="15"/>
+        </w:numPr>
+        <w:rPr>
+          <w:lang w:val="de-DE"/>
+        </w:rPr>
+      </w:pPr>
+      <w:r>
+        <w:rPr>
+          <w:lang w:val="de-DE"/>
+        </w:rPr>
+        <w:t>Zoom, pinch and drag are all available under chart.js. Minimum Y axis width: 200 points. Minimum  X axis width: 20 points</w:t>
+      </w:r>
+    </w:p>
+    <w:p>
+      <w:pPr>
+        <w:pStyle w:val="ListParagraph"/>
+        <w:numPr>
+          <w:ilvl w:val="0"/>
+          <w:numId w:val="15"/>
+        </w:numPr>
+        <w:rPr>
+          <w:lang w:val="de-DE"/>
+        </w:rPr>
+      </w:pPr>
+      <w:r>
+        <w:rPr>
+          <w:lang w:val="de-DE"/>
+        </w:rPr>
+        <w:t>Zoom constrains values and shading within the chart axes area using Math.max(value, left), whereas value is the point in the chart.</w:t>
+      </w:r>
+    </w:p>
+    <w:p>
+      <w:pPr>
+        <w:pStyle w:val="ListParagraph"/>
+        <w:numPr>
+          <w:ilvl w:val="0"/>
+          <w:numId w:val="15"/>
+        </w:numPr>
+        <w:rPr>
+          <w:lang w:val="de-DE"/>
+        </w:rPr>
+      </w:pPr>
+      <w:r>
+        <w:rPr>
+          <w:lang w:val="de-DE"/>
+        </w:rPr>
+        <w:lastRenderedPageBreak/>
+        <w:t>X and Y axes labels now only show the zoomed part values.</w:t>
+      </w:r>
+    </w:p>
+    <w:p>
+      <w:pPr>
+        <w:pStyle w:val="ListParagraph"/>
+        <w:numPr>
+          <w:ilvl w:val="0"/>
+          <w:numId w:val="15"/>
+        </w:numPr>
+        <w:rPr>
+          <w:lang w:val="de-DE"/>
+        </w:rPr>
+      </w:pPr>
+      <w:r>
+        <w:rPr>
+          <w:lang w:val="de-DE"/>
+        </w:rPr>
+        <w:t>Disab</w:t>
+      </w:r>
+      <w:r>
+        <w:rPr>
+          <w:lang w:val="de-DE"/>
+        </w:rPr>
+        <w:t>l</w:t>
+      </w:r>
+      <w:r>
+        <w:rPr>
+          <w:lang w:val="de-DE"/>
+        </w:rPr>
+        <w:t xml:space="preserve">ed </w:t>
+      </w:r>
+      <w:r>
+        <w:rPr>
+          <w:lang w:val="de-DE"/>
+        </w:rPr>
+        <w:t>p104_tid</w:t>
+      </w:r>
+      <w:r>
+        <w:rPr>
+          <w:lang w:val="de-DE"/>
+        </w:rPr>
+        <w:t xml:space="preserve">, </w:t>
+      </w:r>
+      <w:r>
+        <w:rPr>
+          <w:lang w:val="de-DE"/>
+        </w:rPr>
+        <w:t>p</w:t>
+      </w:r>
+      <w:r>
+        <w:rPr>
+          <w:lang w:val="de-DE"/>
+        </w:rPr>
+        <w:t>605</w:t>
+      </w:r>
+      <w:r>
+        <w:rPr>
+          <w:lang w:val="de-DE"/>
+        </w:rPr>
+        <w:t>_tid</w:t>
+      </w:r>
+      <w:r>
+        <w:rPr>
+          <w:lang w:val="de-DE"/>
+        </w:rPr>
+        <w:t xml:space="preserve">, </w:t>
+      </w:r>
+      <w:r>
+        <w:rPr>
+          <w:lang w:val="de-DE"/>
+        </w:rPr>
+        <w:t>param_tid</w:t>
+      </w:r>
+      <w:r>
+        <w:rPr>
+          <w:lang w:val="de-DE"/>
+        </w:rPr>
+        <w:t xml:space="preserve"> (1s parameters initial query)</w:t>
+      </w:r>
+      <w:r>
+        <w:rPr>
+          <w:lang w:val="de-DE"/>
+        </w:rPr>
+        <w:t xml:space="preserve">. Instead, sends </w:t>
+      </w:r>
+      <w:r>
+        <w:rPr>
+          <w:lang w:val="de-DE"/>
+        </w:rPr>
+        <w:t>SENDPART1</w:t>
+      </w:r>
+      <w:r>
+        <w:rPr>
+          <w:lang w:val="de-DE"/>
+        </w:rPr>
+        <w:t xml:space="preserve"> (first 60 parameters), </w:t>
+      </w:r>
+      <w:r>
+        <w:rPr>
+          <w:lang w:val="de-DE"/>
+        </w:rPr>
+        <w:t>SENDPART</w:t>
+      </w:r>
+      <w:r>
+        <w:rPr>
+          <w:lang w:val="de-DE"/>
+        </w:rPr>
+        <w:t xml:space="preserve">2 (second 60 parameters) and </w:t>
+      </w:r>
+      <w:r>
+        <w:rPr>
+          <w:lang w:val="de-DE"/>
+        </w:rPr>
+        <w:t>SENDPART</w:t>
+      </w:r>
+      <w:r>
+        <w:rPr>
+          <w:lang w:val="de-DE"/>
+        </w:rPr>
+        <w:t>3 (last set of parameters)</w:t>
+      </w:r>
+      <w:r>
+        <w:rPr>
+          <w:lang w:val="de-DE"/>
+        </w:rPr>
+        <w:t xml:space="preserve">, </w:t>
+      </w:r>
+      <w:r>
+        <w:rPr>
+          <w:lang w:val="de-DE"/>
+        </w:rPr>
+        <w:t>gets span to show the span area.</w:t>
+      </w:r>
+      <w:r>
+        <w:rPr>
+          <w:lang w:val="de-DE"/>
+        </w:rPr>
+        <w:t xml:space="preserve"> Lang.js is updated as well.</w:t>
+      </w:r>
+    </w:p>
+    <w:p>
+      <w:pPr>
+        <w:pStyle w:val="ListParagraph"/>
+        <w:numPr>
+          <w:ilvl w:val="0"/>
+          <w:numId w:val="15"/>
+        </w:numPr>
+        <w:rPr>
+          <w:lang w:val="de-DE"/>
+        </w:rPr>
+      </w:pPr>
+      <w:r>
+        <w:rPr>
+          <w:lang w:val="de-DE"/>
+        </w:rPr>
+        <w:t xml:space="preserve">The sequence starts with </w:t>
+      </w:r>
+      <w:r>
+        <w:rPr>
+          <w:lang w:val="de-DE"/>
+        </w:rPr>
+        <w:t>SENDPART1</w:t>
+      </w:r>
+      <w:r>
+        <w:rPr>
+          <w:lang w:val="de-DE"/>
+        </w:rPr>
+        <w:t xml:space="preserve">, </w:t>
+      </w:r>
+      <w:r>
+        <w:rPr>
+          <w:lang w:val="de-DE"/>
+        </w:rPr>
+        <w:t>SENDPART</w:t>
+      </w:r>
+      <w:r>
+        <w:rPr>
+          <w:lang w:val="de-DE"/>
+        </w:rPr>
+        <w:t xml:space="preserve">2, </w:t>
+      </w:r>
+      <w:r>
+        <w:rPr>
+          <w:lang w:val="de-DE"/>
+        </w:rPr>
+        <w:t>SENDPART</w:t>
+      </w:r>
+      <w:r>
+        <w:rPr>
+          <w:lang w:val="de-DE"/>
+        </w:rPr>
+        <w:t>3 and then GET ECHO and GET DATEM toggling every 5 seconds.</w:t>
+      </w:r>
+      <w:r>
+        <w:rPr>
+          <w:lang w:val="de-DE"/>
+        </w:rPr>
+        <w:t xml:space="preserve"> SENDPART1, </w:t>
+      </w:r>
+      <w:r>
+        <w:rPr>
+          <w:lang w:val="de-DE"/>
+        </w:rPr>
+        <w:t>SENDPART</w:t>
+      </w:r>
+      <w:r>
+        <w:rPr>
+          <w:lang w:val="de-DE"/>
+        </w:rPr>
+        <w:t xml:space="preserve">2 and </w:t>
+      </w:r>
+      <w:r>
+        <w:rPr>
+          <w:lang w:val="de-DE"/>
+        </w:rPr>
+        <w:t>SENDPART</w:t>
+      </w:r>
+      <w:r>
+        <w:rPr>
+          <w:lang w:val="de-DE"/>
+        </w:rPr>
+        <w:t>3 replies goes through the parameters and updates the parameters in SETTINGS tab, P101, 107, 108 and 586. The values are converted from hex to float.</w:t>
+      </w:r>
+    </w:p>
+    <w:p>
+      <w:pPr>
+        <w:pStyle w:val="ListParagraph"/>
+        <w:numPr>
+          <w:ilvl w:val="0"/>
+          <w:numId w:val="15"/>
+        </w:numPr>
+        <w:rPr>
+          <w:lang w:val="de-DE"/>
+        </w:rPr>
+      </w:pPr>
+      <w:r>
+        <w:rPr>
+          <w:lang w:val="de-DE"/>
+        </w:rPr>
+        <w:t xml:space="preserve">Param.js includes parameters and their corresponding index. Parameter number is found using </w:t>
+      </w:r>
+      <w:r>
+        <w:rPr>
+          <w:lang w:val="de-DE"/>
+        </w:rPr>
+        <w:t>param_info.map(a =&gt; a.pnum)</w:t>
+      </w:r>
+      <w:r>
+        <w:rPr>
+          <w:lang w:val="de-DE"/>
+        </w:rPr>
+        <w:t>, whereas parameter value</w:t>
+      </w:r>
+      <w:r>
+        <w:rPr>
+          <w:lang w:val="de-DE"/>
+        </w:rPr>
+        <w:t xml:space="preserve"> (NOT USED AS OF NOW) </w:t>
+      </w:r>
+      <w:r>
+        <w:rPr>
+          <w:lang w:val="de-DE"/>
+        </w:rPr>
+        <w:t xml:space="preserve">is </w:t>
+      </w:r>
+      <w:r>
+        <w:rPr>
+          <w:lang w:val="de-DE"/>
+        </w:rPr>
+        <w:t xml:space="preserve">found using </w:t>
+      </w:r>
+      <w:r>
+        <w:rPr>
+          <w:lang w:val="de-DE"/>
+        </w:rPr>
+        <w:t>param_info.map(a =&gt; a.pvalue)</w:t>
+      </w:r>
+      <w:r>
+        <w:rPr>
+          <w:lang w:val="de-DE"/>
+        </w:rPr>
+        <w:t xml:space="preserve">. </w:t>
+      </w:r>
+    </w:p>
+    <w:p>
+      <w:pPr>
+        <w:pStyle w:val="ListParagraph"/>
+        <w:numPr>
+          <w:ilvl w:val="0"/>
+          <w:numId w:val="15"/>
+        </w:numPr>
+        <w:rPr>
+          <w:lang w:val="de-DE"/>
+        </w:rPr>
+      </w:pPr>
+      <w:r>
+        <w:rPr>
+          <w:lang w:val="de-DE"/>
+        </w:rPr>
+        <w:t>Version updated to 2.1.0</w:t>
       </w:r>
     </w:p>
     <w:sectPr>
@@ -4443,6 +5853,119 @@
     </w:lvl>
   </w:abstractNum>
   <w:abstractNum w:abstractNumId="12" w15:restartNumberingAfterBreak="0">
+    <w:nsid w:val="5B620295"/>
+    <w:multiLevelType w:val="hybridMultilevel"/>
+    <w:tmpl w:val="669E125A"/>
+    <w:lvl w:ilvl="0" w:tplc="08090009">
+      <w:start w:val="1"/>
+      <w:numFmt w:val="bullet"/>
+      <w:lvlText w:val=""/>
+      <w:lvlJc w:val="left"/>
+      <w:pPr>
+        <w:ind w:left="720" w:hanging="360"/>
+      </w:pPr>
+      <w:rPr>
+        <w:rFonts w:ascii="Wingdings" w:hAnsi="Wingdings" w:hint="default"/>
+      </w:rPr>
+    </w:lvl>
+    <w:lvl w:ilvl="1" w:tplc="08090003" w:tentative="1">
+      <w:start w:val="1"/>
+      <w:numFmt w:val="bullet"/>
+      <w:lvlText w:val="o"/>
+      <w:lvlJc w:val="left"/>
+      <w:pPr>
+        <w:ind w:left="1440" w:hanging="360"/>
+      </w:pPr>
+      <w:rPr>
+        <w:rFonts w:ascii="Courier New" w:hAnsi="Courier New" w:cs="Courier New" w:hint="default"/>
+      </w:rPr>
+    </w:lvl>
+    <w:lvl w:ilvl="2" w:tplc="08090005" w:tentative="1">
+      <w:start w:val="1"/>
+      <w:numFmt w:val="bullet"/>
+      <w:lvlText w:val=""/>
+      <w:lvlJc w:val="left"/>
+      <w:pPr>
+        <w:ind w:left="2160" w:hanging="360"/>
+      </w:pPr>
+      <w:rPr>
+        <w:rFonts w:ascii="Wingdings" w:hAnsi="Wingdings" w:hint="default"/>
+      </w:rPr>
+    </w:lvl>
+    <w:lvl w:ilvl="3" w:tplc="08090001" w:tentative="1">
+      <w:start w:val="1"/>
+      <w:numFmt w:val="bullet"/>
+      <w:lvlText w:val=""/>
+      <w:lvlJc w:val="left"/>
+      <w:pPr>
+        <w:ind w:left="2880" w:hanging="360"/>
+      </w:pPr>
+      <w:rPr>
+        <w:rFonts w:ascii="Symbol" w:hAnsi="Symbol" w:hint="default"/>
+      </w:rPr>
+    </w:lvl>
+    <w:lvl w:ilvl="4" w:tplc="08090003" w:tentative="1">
+      <w:start w:val="1"/>
+      <w:numFmt w:val="bullet"/>
+      <w:lvlText w:val="o"/>
+      <w:lvlJc w:val="left"/>
+      <w:pPr>
+        <w:ind w:left="3600" w:hanging="360"/>
+      </w:pPr>
+      <w:rPr>
+        <w:rFonts w:ascii="Courier New" w:hAnsi="Courier New" w:cs="Courier New" w:hint="default"/>
+      </w:rPr>
+    </w:lvl>
+    <w:lvl w:ilvl="5" w:tplc="08090005" w:tentative="1">
+      <w:start w:val="1"/>
+      <w:numFmt w:val="bullet"/>
+      <w:lvlText w:val=""/>
+      <w:lvlJc w:val="left"/>
+      <w:pPr>
+        <w:ind w:left="4320" w:hanging="360"/>
+      </w:pPr>
+      <w:rPr>
+        <w:rFonts w:ascii="Wingdings" w:hAnsi="Wingdings" w:hint="default"/>
+      </w:rPr>
+    </w:lvl>
+    <w:lvl w:ilvl="6" w:tplc="08090001" w:tentative="1">
+      <w:start w:val="1"/>
+      <w:numFmt w:val="bullet"/>
+      <w:lvlText w:val=""/>
+      <w:lvlJc w:val="left"/>
+      <w:pPr>
+        <w:ind w:left="5040" w:hanging="360"/>
+      </w:pPr>
+      <w:rPr>
+        <w:rFonts w:ascii="Symbol" w:hAnsi="Symbol" w:hint="default"/>
+      </w:rPr>
+    </w:lvl>
+    <w:lvl w:ilvl="7" w:tplc="08090003" w:tentative="1">
+      <w:start w:val="1"/>
+      <w:numFmt w:val="bullet"/>
+      <w:lvlText w:val="o"/>
+      <w:lvlJc w:val="left"/>
+      <w:pPr>
+        <w:ind w:left="5760" w:hanging="360"/>
+      </w:pPr>
+      <w:rPr>
+        <w:rFonts w:ascii="Courier New" w:hAnsi="Courier New" w:cs="Courier New" w:hint="default"/>
+      </w:rPr>
+    </w:lvl>
+    <w:lvl w:ilvl="8" w:tplc="08090005" w:tentative="1">
+      <w:start w:val="1"/>
+      <w:numFmt w:val="bullet"/>
+      <w:lvlText w:val=""/>
+      <w:lvlJc w:val="left"/>
+      <w:pPr>
+        <w:ind w:left="6480" w:hanging="360"/>
+      </w:pPr>
+      <w:rPr>
+        <w:rFonts w:ascii="Wingdings" w:hAnsi="Wingdings" w:hint="default"/>
+      </w:rPr>
+    </w:lvl>
+  </w:abstractNum>
+  <w:abstractNum w:abstractNumId="13" w15:restartNumberingAfterBreak="0">
     <w:nsid w:val="5BA62FE7"/>
     <w:multiLevelType w:val="hybridMultilevel"/>
     <w:tmpl w:val="B7B89116"/>
@@ -4555,7 +6078,7 @@
       </w:rPr>
     </w:lvl>
   </w:abstractNum>
-  <w:abstractNum w:abstractNumId="13" w15:restartNumberingAfterBreak="0">
+  <w:abstractNum w:abstractNumId="14" w15:restartNumberingAfterBreak="0">
     <w:nsid w:val="78BC17C2"/>
     <w:multiLevelType w:val="hybridMultilevel"/>
     <w:tmpl w:val="3552E354"/>
@@ -4675,7 +6198,7 @@
     <w:abstractNumId w:val="0"/>
   </w:num>
   <w:num w:numId="3" w16cid:durableId="480847876">
-    <w:abstractNumId w:val="12"/>
+    <w:abstractNumId w:val="13"/>
   </w:num>
   <w:num w:numId="4" w16cid:durableId="601035892">
     <w:abstractNumId w:val="9"/>
@@ -4687,7 +6210,7 @@
     <w:abstractNumId w:val="3"/>
   </w:num>
   <w:num w:numId="7" w16cid:durableId="1316497897">
-    <w:abstractNumId w:val="13"/>
+    <w:abstractNumId w:val="14"/>
   </w:num>
   <w:num w:numId="8" w16cid:durableId="98455681">
     <w:abstractNumId w:val="5"/>
@@ -4709,6 +6232,9 @@
   </w:num>
   <w:num w:numId="14" w16cid:durableId="1196577268">
     <w:abstractNumId w:val="6"/>
+  </w:num>
+  <w:num w:numId="15" w16cid:durableId="1346446500">
+    <w:abstractNumId w:val="12"/>
   </w:num>
 </w:numbering>
 </file>
@@ -5183,6 +6709,54 @@
       <w:color w:val="808080"/>
     </w:rPr>
   </w:style>
+  <w:style w:type="paragraph" w:styleId="HTMLPreformatted">
+    <w:name w:val="HTML Preformatted"/>
+    <w:basedOn w:val="Normal"/>
+    <w:link w:val="HTMLPreformattedChar"/>
+    <w:uiPriority w:val="99"/>
+    <w:unhideWhenUsed/>
+    <w:rsid w:val="00013B08"/>
+    <w:pPr>
+      <w:tabs>
+        <w:tab w:val="left" w:pos="916"/>
+        <w:tab w:val="left" w:pos="1832"/>
+        <w:tab w:val="left" w:pos="2748"/>
+        <w:tab w:val="left" w:pos="3664"/>
+        <w:tab w:val="left" w:pos="4580"/>
+        <w:tab w:val="left" w:pos="5496"/>
+        <w:tab w:val="left" w:pos="6412"/>
+        <w:tab w:val="left" w:pos="7328"/>
+        <w:tab w:val="left" w:pos="8244"/>
+        <w:tab w:val="left" w:pos="9160"/>
+        <w:tab w:val="left" w:pos="10076"/>
+        <w:tab w:val="left" w:pos="10992"/>
+        <w:tab w:val="left" w:pos="11908"/>
+        <w:tab w:val="left" w:pos="12824"/>
+        <w:tab w:val="left" w:pos="13740"/>
+        <w:tab w:val="left" w:pos="14656"/>
+      </w:tabs>
+      <w:spacing w:after="0" w:line="240" w:lineRule="auto"/>
+    </w:pPr>
+    <w:rPr>
+      <w:rFonts w:ascii="Courier New" w:eastAsia="Times New Roman" w:hAnsi="Courier New" w:cs="Courier New"/>
+      <w:sz w:val="20"/>
+      <w:szCs w:val="20"/>
+      <w:lang w:eastAsia="en-GB"/>
+    </w:rPr>
+  </w:style>
+  <w:style w:type="character" w:customStyle="1" w:styleId="HTMLPreformattedChar">
+    <w:name w:val="HTML Preformatted Char"/>
+    <w:basedOn w:val="DefaultParagraphFont"/>
+    <w:link w:val="HTMLPreformatted"/>
+    <w:uiPriority w:val="99"/>
+    <w:rsid w:val="00013B08"/>
+    <w:rPr>
+      <w:rFonts w:ascii="Courier New" w:eastAsia="Times New Roman" w:hAnsi="Courier New" w:cs="Courier New"/>
+      <w:sz w:val="20"/>
+      <w:szCs w:val="20"/>
+      <w:lang w:eastAsia="en-GB"/>
+    </w:rPr>
+  </w:style>
 </w:styles>
 </file>
 

</xml_diff>

<commit_message>
v2.2.0: Re-enabled P105 and P106 queries when P104 is changed under settings page.
Signed-off-by: arunpulsar.github.io <80845015+arunpulsar@users.noreply.github.com>
</commit_message>
<xml_diff>
--- a/JOURNAL.docx
+++ b/JOURNAL.docx
@@ -96,35 +96,7 @@
         <w:rPr>
           <w:lang w:val="en-US"/>
         </w:rPr>
-        <w:t xml:space="preserve">Added </w:t>
-      </w:r>
-      <w:proofErr w:type="spellStart"/>
-      <w:r>
-        <w:rPr>
-          <w:lang w:val="en-US"/>
-        </w:rPr>
-        <w:t>JQuery</w:t>
-      </w:r>
-      <w:proofErr w:type="spellEnd"/>
-      <w:r>
-        <w:rPr>
-          <w:lang w:val="en-US"/>
-        </w:rPr>
-        <w:t xml:space="preserve"> and </w:t>
-      </w:r>
-      <w:proofErr w:type="spellStart"/>
-      <w:r>
-        <w:rPr>
-          <w:lang w:val="en-US"/>
-        </w:rPr>
-        <w:t>Impromtu</w:t>
-      </w:r>
-      <w:proofErr w:type="spellEnd"/>
-      <w:r>
-        <w:rPr>
-          <w:lang w:val="en-US"/>
-        </w:rPr>
-        <w:t xml:space="preserve"> plugins to introduce prompt with addons:</w:t>
+        <w:t>Added JQuery and Impromtu plugins to introduce prompt with addons:</w:t>
       </w:r>
     </w:p>
     <w:p>
@@ -178,21 +150,7 @@
         <w:rPr>
           <w:lang w:val="en-US"/>
         </w:rPr>
-        <w:t xml:space="preserve">Bluetooth password setting is nor controlled by </w:t>
-      </w:r>
-      <w:proofErr w:type="spellStart"/>
-      <w:r>
-        <w:rPr>
-          <w:lang w:val="en-US"/>
-        </w:rPr>
-        <w:t>reconfirm_password</w:t>
-      </w:r>
-      <w:proofErr w:type="spellEnd"/>
-      <w:r>
-        <w:rPr>
-          <w:lang w:val="en-US"/>
-        </w:rPr>
-        <w:t>().</w:t>
+        <w:t>Bluetooth password setting is nor controlled by reconfirm_password().</w:t>
       </w:r>
     </w:p>
     <w:p>
@@ -228,21 +186,7 @@
         <w:rPr>
           <w:lang w:val="en-US"/>
         </w:rPr>
-        <w:t>If matched, the password set function is called (</w:t>
-      </w:r>
-      <w:proofErr w:type="spellStart"/>
-      <w:r>
-        <w:rPr>
-          <w:lang w:val="en-US"/>
-        </w:rPr>
-        <w:t>set_bt_pwd</w:t>
-      </w:r>
-      <w:proofErr w:type="spellEnd"/>
-      <w:r>
-        <w:rPr>
-          <w:lang w:val="en-US"/>
-        </w:rPr>
-        <w:t>()). If failed, an error message is thrown.</w:t>
+        <w:t>If matched, the password set function is called (set_bt_pwd()). If failed, an error message is thrown.</w:t>
       </w:r>
     </w:p>
     <w:p>
@@ -609,49 +553,13 @@
         <w:rPr>
           <w:lang w:val="en-US"/>
         </w:rPr>
-        <w:t xml:space="preserve">Added the </w:t>
-      </w:r>
-      <w:proofErr w:type="spellStart"/>
-      <w:r>
-        <w:rPr>
-          <w:lang w:val="en-US"/>
-        </w:rPr>
-        <w:t>css</w:t>
-      </w:r>
-      <w:proofErr w:type="spellEnd"/>
-      <w:r>
-        <w:rPr>
-          <w:lang w:val="en-US"/>
-        </w:rPr>
-        <w:t xml:space="preserve"> and </w:t>
-      </w:r>
-      <w:proofErr w:type="spellStart"/>
-      <w:r>
-        <w:rPr>
-          <w:lang w:val="en-US"/>
-        </w:rPr>
-        <w:t>js</w:t>
-      </w:r>
-      <w:proofErr w:type="spellEnd"/>
-      <w:r>
-        <w:rPr>
-          <w:lang w:val="en-US"/>
-        </w:rPr>
-        <w:t xml:space="preserve"> files of </w:t>
-      </w:r>
-      <w:proofErr w:type="spellStart"/>
-      <w:r>
-        <w:rPr>
-          <w:lang w:val="en-US"/>
-        </w:rPr>
-        <w:t>jquery</w:t>
-      </w:r>
-      <w:proofErr w:type="spellEnd"/>
-      <w:r>
-        <w:rPr>
-          <w:lang w:val="en-US"/>
-        </w:rPr>
-        <w:t>-impromptu</w:t>
+        <w:t xml:space="preserve">Added the css and js files of </w:t>
+      </w:r>
+      <w:r>
+        <w:rPr>
+          <w:lang w:val="en-US"/>
+        </w:rPr>
+        <w:t>jquery-impromptu</w:t>
       </w:r>
       <w:r>
         <w:rPr>
@@ -828,35 +736,7 @@
         <w:rPr>
           <w:lang w:val="en-US"/>
         </w:rPr>
-        <w:t xml:space="preserve">&lt;script </w:t>
-      </w:r>
-      <w:proofErr w:type="spellStart"/>
-      <w:r>
-        <w:rPr>
-          <w:lang w:val="en-US"/>
-        </w:rPr>
-        <w:t>src</w:t>
-      </w:r>
-      <w:proofErr w:type="spellEnd"/>
-      <w:r>
-        <w:rPr>
-          <w:lang w:val="en-US"/>
-        </w:rPr>
-        <w:t>="</w:t>
-      </w:r>
-      <w:proofErr w:type="spellStart"/>
-      <w:r>
-        <w:rPr>
-          <w:lang w:val="en-US"/>
-        </w:rPr>
-        <w:t>js</w:t>
-      </w:r>
-      <w:proofErr w:type="spellEnd"/>
-      <w:r>
-        <w:rPr>
-          <w:lang w:val="en-US"/>
-        </w:rPr>
-        <w:t>/lang.en.js"&gt;&lt;/script&gt;</w:t>
+        <w:t>&lt;script src="js/lang.en.js"&gt;&lt;/script&gt;</w:t>
       </w:r>
     </w:p>
     <w:p>
@@ -874,21 +754,7 @@
         <w:rPr>
           <w:lang w:val="en-US"/>
         </w:rPr>
-        <w:t xml:space="preserve">To add a new string to any file, add a new line under lang{} inside the </w:t>
-      </w:r>
-      <w:proofErr w:type="spellStart"/>
-      <w:r>
-        <w:rPr>
-          <w:lang w:val="en-US"/>
-        </w:rPr>
-        <w:t>js</w:t>
-      </w:r>
-      <w:proofErr w:type="spellEnd"/>
-      <w:r>
-        <w:rPr>
-          <w:lang w:val="en-US"/>
-        </w:rPr>
-        <w:t xml:space="preserve"> file.</w:t>
+        <w:t>To add a new string to any file, add a new line under lang{} inside the js file.</w:t>
       </w:r>
     </w:p>
     <w:p>
@@ -961,16 +827,8 @@
         <w:rPr>
           <w:lang w:val="en-US"/>
         </w:rPr>
-        <w:t xml:space="preserve">, simply use </w:t>
-      </w:r>
-      <w:proofErr w:type="spellStart"/>
-      <w:r>
-        <w:rPr>
-          <w:lang w:val="en-US"/>
-        </w:rPr>
-        <w:t>lang.test</w:t>
-      </w:r>
-      <w:proofErr w:type="spellEnd"/>
+        <w:t>, simply use lang.test</w:t>
+      </w:r>
       <w:r>
         <w:rPr>
           <w:lang w:val="en-US"/>
@@ -1085,35 +943,13 @@
         <w:rPr>
           <w:lang w:val="en-US"/>
         </w:rPr>
-        <w:t xml:space="preserve">Triggers </w:t>
-      </w:r>
-      <w:proofErr w:type="spellStart"/>
-      <w:r>
-        <w:rPr>
-          <w:lang w:val="en-US"/>
-        </w:rPr>
-        <w:t>lang_switch</w:t>
-      </w:r>
-      <w:proofErr w:type="spellEnd"/>
-      <w:r>
-        <w:rPr>
-          <w:lang w:val="en-US"/>
-        </w:rPr>
-        <w:t xml:space="preserve">() which selects </w:t>
-      </w:r>
-      <w:proofErr w:type="spellStart"/>
-      <w:r>
-        <w:rPr>
-          <w:lang w:val="en-US"/>
-        </w:rPr>
-        <w:t>js</w:t>
-      </w:r>
-      <w:proofErr w:type="spellEnd"/>
-      <w:r>
-        <w:rPr>
-          <w:lang w:val="en-US"/>
-        </w:rPr>
-        <w:t>/lang.en.js</w:t>
+        <w:t xml:space="preserve">Triggers lang_switch() which selects </w:t>
+      </w:r>
+      <w:r>
+        <w:rPr>
+          <w:lang w:val="en-US"/>
+        </w:rPr>
+        <w:t>js/lang.en.js</w:t>
       </w:r>
       <w:r>
         <w:rPr>
@@ -1121,19 +957,11 @@
         </w:rPr>
         <w:t xml:space="preserve"> or </w:t>
       </w:r>
-      <w:proofErr w:type="spellStart"/>
-      <w:r>
-        <w:rPr>
-          <w:lang w:val="en-US"/>
-        </w:rPr>
-        <w:t>js</w:t>
-      </w:r>
-      <w:proofErr w:type="spellEnd"/>
-      <w:r>
-        <w:rPr>
-          <w:lang w:val="en-US"/>
-        </w:rPr>
-        <w:t>/lang.</w:t>
+      <w:r>
+        <w:rPr>
+          <w:lang w:val="en-US"/>
+        </w:rPr>
+        <w:t>js/lang.</w:t>
       </w:r>
       <w:r>
         <w:rPr>
@@ -1171,19 +999,11 @@
         </w:rPr>
         <w:t xml:space="preserve">Calls </w:t>
       </w:r>
-      <w:proofErr w:type="spellStart"/>
-      <w:r>
-        <w:rPr>
-          <w:lang w:val="en-US"/>
-        </w:rPr>
-        <w:t>page_lang_switch</w:t>
-      </w:r>
-      <w:proofErr w:type="spellEnd"/>
-      <w:r>
-        <w:rPr>
-          <w:lang w:val="en-US"/>
-        </w:rPr>
-        <w:t>()</w:t>
+      <w:r>
+        <w:rPr>
+          <w:lang w:val="en-US"/>
+        </w:rPr>
+        <w:t>page_lang_switch()</w:t>
       </w:r>
       <w:r>
         <w:rPr>
@@ -1207,41 +1027,13 @@
         <w:rPr>
           <w:lang w:val="en-US"/>
         </w:rPr>
-        <w:t xml:space="preserve">Found that the language switching is only activated after the event has completed. i.e. </w:t>
-      </w:r>
-      <w:proofErr w:type="spellStart"/>
-      <w:r>
-        <w:rPr>
-          <w:lang w:val="en-US"/>
-        </w:rPr>
-        <w:t>onchange</w:t>
-      </w:r>
-      <w:proofErr w:type="spellEnd"/>
-      <w:r>
-        <w:rPr>
-          <w:lang w:val="en-US"/>
-        </w:rPr>
-        <w:t xml:space="preserve"> = “” for the </w:t>
-      </w:r>
-      <w:r>
-        <w:rPr>
-          <w:lang w:val="en-US"/>
-        </w:rPr>
-        <w:t>id = "</w:t>
-      </w:r>
-      <w:proofErr w:type="spellStart"/>
-      <w:r>
-        <w:rPr>
-          <w:lang w:val="en-US"/>
-        </w:rPr>
-        <w:t>lang_select_List</w:t>
-      </w:r>
-      <w:proofErr w:type="spellEnd"/>
-      <w:r>
-        <w:rPr>
-          <w:lang w:val="en-US"/>
-        </w:rPr>
-        <w:t>"</w:t>
+        <w:t xml:space="preserve">Found that the language switching is only activated after the event has completed. i.e. onchange = “” for the </w:t>
+      </w:r>
+      <w:r>
+        <w:rPr>
+          <w:lang w:val="en-US"/>
+        </w:rPr>
+        <w:t>id = "lang_select_List"</w:t>
       </w:r>
       <w:r>
         <w:rPr>
@@ -1265,49 +1057,13 @@
         <w:rPr>
           <w:lang w:val="en-US"/>
         </w:rPr>
-        <w:t xml:space="preserve">Requires to call the </w:t>
-      </w:r>
-      <w:proofErr w:type="spellStart"/>
-      <w:r>
-        <w:rPr>
-          <w:lang w:val="en-US"/>
-        </w:rPr>
-        <w:t>lang_switch</w:t>
-      </w:r>
-      <w:proofErr w:type="spellEnd"/>
-      <w:r>
-        <w:rPr>
-          <w:lang w:val="en-US"/>
-        </w:rPr>
-        <w:t xml:space="preserve">() using </w:t>
-      </w:r>
-      <w:proofErr w:type="spellStart"/>
-      <w:r>
-        <w:rPr>
-          <w:lang w:val="en-US"/>
-        </w:rPr>
-        <w:t>setTimeout</w:t>
-      </w:r>
-      <w:proofErr w:type="spellEnd"/>
-      <w:r>
-        <w:rPr>
-          <w:lang w:val="en-US"/>
-        </w:rPr>
-        <w:t>(</w:t>
-      </w:r>
-      <w:proofErr w:type="spellStart"/>
-      <w:r>
-        <w:rPr>
-          <w:lang w:val="en-US"/>
-        </w:rPr>
-        <w:t>lang_switch</w:t>
-      </w:r>
-      <w:proofErr w:type="spellEnd"/>
-      <w:r>
-        <w:rPr>
-          <w:lang w:val="en-US"/>
-        </w:rPr>
-        <w:t>, 100);</w:t>
+        <w:t xml:space="preserve">Requires to call the lang_switch() using </w:t>
+      </w:r>
+      <w:r>
+        <w:rPr>
+          <w:lang w:val="en-US"/>
+        </w:rPr>
+        <w:t>setTimeout(lang_switch, 100);</w:t>
       </w:r>
       <w:r>
         <w:rPr>
@@ -1355,16 +1111,8 @@
         <w:rPr>
           <w:lang w:val="en-US"/>
         </w:rPr>
-        <w:t>$.prompt(</w:t>
-      </w:r>
-      <w:proofErr w:type="spellStart"/>
-      <w:r>
-        <w:rPr>
-          <w:lang w:val="en-US"/>
-        </w:rPr>
-        <w:t>recon_pwd</w:t>
-      </w:r>
-      <w:proofErr w:type="spellEnd"/>
+        <w:t>$.prompt(recon_pwd)</w:t>
+      </w:r>
       <w:r>
         <w:rPr>
           <w:lang w:val="en-US"/>
@@ -1375,27 +1123,7 @@
         <w:rPr>
           <w:lang w:val="en-US"/>
         </w:rPr>
-        <w:t>)</w:t>
-      </w:r>
-      <w:r>
-        <w:rPr>
-          <w:lang w:val="en-US"/>
-        </w:rPr>
-        <w:t xml:space="preserve">. The variable </w:t>
-      </w:r>
-      <w:proofErr w:type="spellStart"/>
-      <w:r>
-        <w:rPr>
-          <w:lang w:val="en-US"/>
-        </w:rPr>
-        <w:t>recon_pwd</w:t>
-      </w:r>
-      <w:proofErr w:type="spellEnd"/>
-      <w:r>
-        <w:rPr>
-          <w:lang w:val="en-US"/>
-        </w:rPr>
-        <w:t xml:space="preserve"> is not getting updated since it </w:t>
+        <w:t xml:space="preserve">. The variable recon_pwd is not getting updated since it </w:t>
       </w:r>
       <w:r>
         <w:rPr>
@@ -2130,21 +1858,7 @@
         <w:rPr>
           <w:lang w:val="en-US"/>
         </w:rPr>
-        <w:t xml:space="preserve">Requires the whole </w:t>
-      </w:r>
-      <w:proofErr w:type="spellStart"/>
-      <w:r>
-        <w:rPr>
-          <w:lang w:val="en-US"/>
-        </w:rPr>
-        <w:t>recon_pwd</w:t>
-      </w:r>
-      <w:proofErr w:type="spellEnd"/>
-      <w:r>
-        <w:rPr>
-          <w:lang w:val="en-US"/>
-        </w:rPr>
-        <w:t xml:space="preserve"> to be called inside the $.(prompt) as follows:</w:t>
+        <w:t>Requires the whole recon_pwd to be called inside the $.(prompt) as follows:</w:t>
       </w:r>
     </w:p>
     <w:p>
@@ -2391,21 +2105,7 @@
         <w:rPr>
           <w:lang w:val="en-US"/>
         </w:rPr>
-        <w:t xml:space="preserve">Based on </w:t>
-      </w:r>
-      <w:proofErr w:type="spellStart"/>
-      <w:r>
-        <w:rPr>
-          <w:lang w:val="en-US"/>
-        </w:rPr>
-        <w:t>NIVUS_web</w:t>
-      </w:r>
-      <w:proofErr w:type="spellEnd"/>
-      <w:r>
-        <w:rPr>
-          <w:lang w:val="en-US"/>
-        </w:rPr>
-        <w:t>-app v1.1.0.</w:t>
+        <w:t>Based on NIVUS_web-app v1.1.0.</w:t>
       </w:r>
       <w:r>
         <w:rPr>
@@ -2429,21 +2129,7 @@
         <w:rPr>
           <w:lang w:val="en-US"/>
         </w:rPr>
-        <w:t xml:space="preserve">Bug fix for the intermittent language switch. Dynamic loading of files requires a minimum of a couple of </w:t>
-      </w:r>
-      <w:proofErr w:type="spellStart"/>
-      <w:r>
-        <w:rPr>
-          <w:lang w:val="en-US"/>
-        </w:rPr>
-        <w:t>ms</w:t>
-      </w:r>
-      <w:proofErr w:type="spellEnd"/>
-      <w:r>
-        <w:rPr>
-          <w:lang w:val="en-US"/>
-        </w:rPr>
-        <w:t xml:space="preserve"> to properly work. Switched from dynamic loading (lang.en.js, lang.de.js) to a static one (i.e., single file with language selection using array mapping – lang.js).</w:t>
+        <w:t>Bug fix for the intermittent language switch. Dynamic loading of files requires a minimum of a couple of ms to properly work. Switched from dynamic loading (lang.en.js, lang.de.js) to a static one (i.e., single file with language selection using array mapping – lang.js).</w:t>
       </w:r>
     </w:p>
     <w:p>
@@ -2555,19 +2241,11 @@
         </w:rPr>
         <w:t>NOTE: Found that an experimental functionality (</w:t>
       </w:r>
-      <w:proofErr w:type="spellStart"/>
-      <w:r>
-        <w:rPr>
-          <w:lang w:val="en-US"/>
-        </w:rPr>
-        <w:t>device.forget</w:t>
-      </w:r>
-      <w:proofErr w:type="spellEnd"/>
-      <w:r>
-        <w:rPr>
-          <w:lang w:val="en-US"/>
-        </w:rPr>
-        <w:t>()</w:t>
+      <w:r>
+        <w:rPr>
+          <w:lang w:val="en-US"/>
+        </w:rPr>
+        <w:t>device.forget()</w:t>
       </w:r>
       <w:r>
         <w:rPr>
@@ -2736,21 +2414,7 @@
         <w:rPr>
           <w:lang w:val="en-US"/>
         </w:rPr>
-        <w:t>“RANGE” to “</w:t>
-      </w:r>
-      <w:proofErr w:type="spellStart"/>
-      <w:r>
-        <w:rPr>
-          <w:lang w:val="en-US"/>
-        </w:rPr>
-        <w:t>Reichweite</w:t>
-      </w:r>
-      <w:proofErr w:type="spellEnd"/>
-      <w:r>
-        <w:rPr>
-          <w:lang w:val="en-US"/>
-        </w:rPr>
-        <w:t>” and “SOLID” to “</w:t>
+        <w:t>“RANGE” to “Reichweite” and “SOLID” to “</w:t>
       </w:r>
       <w:r>
         <w:t>FESTSTOFF”</w:t>
@@ -2782,11 +2446,7 @@
         <w:ind w:left="1080"/>
       </w:pPr>
       <w:r>
-        <w:t>German: "</w:t>
-      </w:r>
-      <w:proofErr w:type="spellStart"/>
-      <w:r>
-        <w:t>Neue</w:t>
+        <w:t>German: "Neue</w:t>
       </w:r>
       <w:r>
         <w:rPr>
@@ -2794,17 +2454,8 @@
         </w:rPr>
         <w:t>s</w:t>
       </w:r>
-      <w:proofErr w:type="spellEnd"/>
-      <w:r>
-        <w:t xml:space="preserve"> Bluetooth-Passwort </w:t>
-      </w:r>
-      <w:proofErr w:type="spellStart"/>
-      <w:r>
-        <w:t>festlegen</w:t>
-      </w:r>
-      <w:proofErr w:type="spellEnd"/>
-      <w:r>
-        <w:t>. Bitte Warten...",</w:t>
+      <w:r>
+        <w:t xml:space="preserve"> Bluetooth-Passwort festlegen. Bitte Warten...",</w:t>
       </w:r>
     </w:p>
     <w:p>
@@ -3309,9 +2960,22 @@
           <w:szCs w:val="21"/>
           <w:lang w:eastAsia="en-GB"/>
         </w:rPr>
-        <w:t xml:space="preserve">* </w:t>
-      </w:r>
-      <w:proofErr w:type="spellStart"/>
+        <w:t>* chartjs-plugin-zoom v2.0.0</w:t>
+      </w:r>
+    </w:p>
+    <w:p>
+      <w:pPr>
+        <w:shd w:val="clear" w:color="auto" w:fill="1F1F1F"/>
+        <w:spacing w:after="0" w:line="285" w:lineRule="atLeast"/>
+        <w:ind w:left="720"/>
+        <w:rPr>
+          <w:rFonts w:ascii="Consolas" w:eastAsia="Times New Roman" w:hAnsi="Consolas" w:cs="Times New Roman"/>
+          <w:color w:val="CCCCCC"/>
+          <w:sz w:val="21"/>
+          <w:szCs w:val="21"/>
+          <w:lang w:eastAsia="en-GB"/>
+        </w:rPr>
+      </w:pPr>
       <w:r>
         <w:rPr>
           <w:rFonts w:ascii="Consolas" w:eastAsia="Times New Roman" w:hAnsi="Consolas" w:cs="Times New Roman"/>
@@ -3320,9 +2984,22 @@
           <w:szCs w:val="21"/>
           <w:lang w:eastAsia="en-GB"/>
         </w:rPr>
-        <w:t>chartjs</w:t>
-      </w:r>
-      <w:proofErr w:type="spellEnd"/>
+        <w:t>* undefined</w:t>
+      </w:r>
+    </w:p>
+    <w:p>
+      <w:pPr>
+        <w:shd w:val="clear" w:color="auto" w:fill="1F1F1F"/>
+        <w:spacing w:after="0" w:line="285" w:lineRule="atLeast"/>
+        <w:ind w:left="720"/>
+        <w:rPr>
+          <w:rFonts w:ascii="Consolas" w:eastAsia="Times New Roman" w:hAnsi="Consolas" w:cs="Times New Roman"/>
+          <w:color w:val="CCCCCC"/>
+          <w:sz w:val="21"/>
+          <w:szCs w:val="21"/>
+          <w:lang w:eastAsia="en-GB"/>
+        </w:rPr>
+      </w:pPr>
       <w:r>
         <w:rPr>
           <w:rFonts w:ascii="Consolas" w:eastAsia="Times New Roman" w:hAnsi="Consolas" w:cs="Times New Roman"/>
@@ -3331,77 +3008,7 @@
           <w:szCs w:val="21"/>
           <w:lang w:eastAsia="en-GB"/>
         </w:rPr>
-        <w:t>-plugin-zoom v2.0.0</w:t>
-      </w:r>
-    </w:p>
-    <w:p>
-      <w:pPr>
-        <w:shd w:val="clear" w:color="auto" w:fill="1F1F1F"/>
-        <w:spacing w:after="0" w:line="285" w:lineRule="atLeast"/>
-        <w:ind w:left="720"/>
-        <w:rPr>
-          <w:rFonts w:ascii="Consolas" w:eastAsia="Times New Roman" w:hAnsi="Consolas" w:cs="Times New Roman"/>
-          <w:color w:val="CCCCCC"/>
-          <w:sz w:val="21"/>
-          <w:szCs w:val="21"/>
-          <w:lang w:eastAsia="en-GB"/>
-        </w:rPr>
-      </w:pPr>
-      <w:r>
-        <w:rPr>
-          <w:rFonts w:ascii="Consolas" w:eastAsia="Times New Roman" w:hAnsi="Consolas" w:cs="Times New Roman"/>
-          <w:color w:val="6A9955"/>
-          <w:sz w:val="21"/>
-          <w:szCs w:val="21"/>
-          <w:lang w:eastAsia="en-GB"/>
-        </w:rPr>
-        <w:t>* undefined</w:t>
-      </w:r>
-    </w:p>
-    <w:p>
-      <w:pPr>
-        <w:shd w:val="clear" w:color="auto" w:fill="1F1F1F"/>
-        <w:spacing w:after="0" w:line="285" w:lineRule="atLeast"/>
-        <w:ind w:left="720"/>
-        <w:rPr>
-          <w:rFonts w:ascii="Consolas" w:eastAsia="Times New Roman" w:hAnsi="Consolas" w:cs="Times New Roman"/>
-          <w:color w:val="CCCCCC"/>
-          <w:sz w:val="21"/>
-          <w:szCs w:val="21"/>
-          <w:lang w:eastAsia="en-GB"/>
-        </w:rPr>
-      </w:pPr>
-      <w:r>
-        <w:rPr>
-          <w:rFonts w:ascii="Consolas" w:eastAsia="Times New Roman" w:hAnsi="Consolas" w:cs="Times New Roman"/>
-          <w:color w:val="6A9955"/>
-          <w:sz w:val="21"/>
-          <w:szCs w:val="21"/>
-          <w:lang w:eastAsia="en-GB"/>
-        </w:rPr>
-        <w:t xml:space="preserve"> * (c) 2016-2022 </w:t>
-      </w:r>
-      <w:proofErr w:type="spellStart"/>
-      <w:r>
-        <w:rPr>
-          <w:rFonts w:ascii="Consolas" w:eastAsia="Times New Roman" w:hAnsi="Consolas" w:cs="Times New Roman"/>
-          <w:color w:val="6A9955"/>
-          <w:sz w:val="21"/>
-          <w:szCs w:val="21"/>
-          <w:lang w:eastAsia="en-GB"/>
-        </w:rPr>
-        <w:t>chartjs</w:t>
-      </w:r>
-      <w:proofErr w:type="spellEnd"/>
-      <w:r>
-        <w:rPr>
-          <w:rFonts w:ascii="Consolas" w:eastAsia="Times New Roman" w:hAnsi="Consolas" w:cs="Times New Roman"/>
-          <w:color w:val="6A9955"/>
-          <w:sz w:val="21"/>
-          <w:szCs w:val="21"/>
-          <w:lang w:eastAsia="en-GB"/>
-        </w:rPr>
-        <w:t>-plugin-zoom Contributors</w:t>
+        <w:t> * (c) 2016-2022 chartjs-plugin-zoom Contributors</w:t>
       </w:r>
     </w:p>
     <w:p>
@@ -3609,29 +3216,7 @@
           <w:szCs w:val="21"/>
           <w:lang w:eastAsia="en-GB"/>
         </w:rPr>
-        <w:t xml:space="preserve"> * Copyright (c) 2016 Jorik </w:t>
-      </w:r>
-      <w:proofErr w:type="spellStart"/>
-      <w:r>
-        <w:rPr>
-          <w:rFonts w:ascii="Consolas" w:eastAsia="Times New Roman" w:hAnsi="Consolas" w:cs="Times New Roman"/>
-          <w:color w:val="6A9955"/>
-          <w:sz w:val="21"/>
-          <w:szCs w:val="21"/>
-          <w:lang w:eastAsia="en-GB"/>
-        </w:rPr>
-        <w:t>Tangelder</w:t>
-      </w:r>
-      <w:proofErr w:type="spellEnd"/>
-      <w:r>
-        <w:rPr>
-          <w:rFonts w:ascii="Consolas" w:eastAsia="Times New Roman" w:hAnsi="Consolas" w:cs="Times New Roman"/>
-          <w:color w:val="6A9955"/>
-          <w:sz w:val="21"/>
-          <w:szCs w:val="21"/>
-          <w:lang w:eastAsia="en-GB"/>
-        </w:rPr>
-        <w:t>;</w:t>
+        <w:t> * Copyright (c) 2016 Jorik Tangelder;</w:t>
       </w:r>
     </w:p>
     <w:p>
@@ -4482,6 +4067,75 @@
         <w:t>Version updated to 2.1.0</w:t>
       </w:r>
     </w:p>
+    <w:p>
+      <w:pPr>
+        <w:rPr>
+          <w:b/>
+          <w:bCs/>
+          <w:sz w:val="24"/>
+          <w:szCs w:val="24"/>
+          <w:lang w:val="de-DE"/>
+        </w:rPr>
+      </w:pPr>
+      <w:r>
+        <w:rPr>
+          <w:b/>
+          <w:bCs/>
+          <w:sz w:val="24"/>
+          <w:szCs w:val="24"/>
+          <w:lang w:val="de-DE"/>
+        </w:rPr>
+        <w:t>04/06/2024 (AK):</w:t>
+      </w:r>
+    </w:p>
+    <w:p>
+      <w:pPr>
+        <w:pStyle w:val="ListParagraph"/>
+        <w:numPr>
+          <w:ilvl w:val="0"/>
+          <w:numId w:val="16"/>
+        </w:numPr>
+        <w:rPr>
+          <w:lang w:val="de-DE"/>
+        </w:rPr>
+      </w:pPr>
+      <w:r>
+        <w:rPr>
+          <w:lang w:val="de-DE"/>
+        </w:rPr>
+        <w:t>Re-enabled P105 and P106 queries when P10</w:t>
+      </w:r>
+      <w:r>
+        <w:rPr>
+          <w:lang w:val="de-DE"/>
+        </w:rPr>
+        <w:t>4</w:t>
+      </w:r>
+      <w:r>
+        <w:rPr>
+          <w:lang w:val="de-DE"/>
+        </w:rPr>
+        <w:t xml:space="preserve"> is changed under settings page.</w:t>
+      </w:r>
+    </w:p>
+    <w:p>
+      <w:pPr>
+        <w:pStyle w:val="ListParagraph"/>
+        <w:numPr>
+          <w:ilvl w:val="0"/>
+          <w:numId w:val="16"/>
+        </w:numPr>
+        <w:rPr>
+          <w:lang w:val="de-DE"/>
+        </w:rPr>
+      </w:pPr>
+      <w:r>
+        <w:rPr>
+          <w:lang w:val="de-DE"/>
+        </w:rPr>
+        <w:t>Version updated to 2.2.0</w:t>
+      </w:r>
+    </w:p>
     <w:sectPr>
       <w:pgSz w:w="11906" w:h="16838"/>
       <w:pgMar w:top="1440" w:right="1440" w:bottom="1440" w:left="1440" w:header="708" w:footer="708" w:gutter="0"/>
@@ -4834,6 +4488,119 @@
     </w:lvl>
   </w:abstractNum>
   <w:abstractNum w:abstractNumId="3" w15:restartNumberingAfterBreak="0">
+    <w:nsid w:val="0D565A8E"/>
+    <w:multiLevelType w:val="hybridMultilevel"/>
+    <w:tmpl w:val="991C4342"/>
+    <w:lvl w:ilvl="0" w:tplc="08090009">
+      <w:start w:val="1"/>
+      <w:numFmt w:val="bullet"/>
+      <w:lvlText w:val=""/>
+      <w:lvlJc w:val="left"/>
+      <w:pPr>
+        <w:ind w:left="720" w:hanging="360"/>
+      </w:pPr>
+      <w:rPr>
+        <w:rFonts w:ascii="Wingdings" w:hAnsi="Wingdings" w:hint="default"/>
+      </w:rPr>
+    </w:lvl>
+    <w:lvl w:ilvl="1" w:tplc="08090003" w:tentative="1">
+      <w:start w:val="1"/>
+      <w:numFmt w:val="bullet"/>
+      <w:lvlText w:val="o"/>
+      <w:lvlJc w:val="left"/>
+      <w:pPr>
+        <w:ind w:left="1440" w:hanging="360"/>
+      </w:pPr>
+      <w:rPr>
+        <w:rFonts w:ascii="Courier New" w:hAnsi="Courier New" w:cs="Courier New" w:hint="default"/>
+      </w:rPr>
+    </w:lvl>
+    <w:lvl w:ilvl="2" w:tplc="08090005" w:tentative="1">
+      <w:start w:val="1"/>
+      <w:numFmt w:val="bullet"/>
+      <w:lvlText w:val=""/>
+      <w:lvlJc w:val="left"/>
+      <w:pPr>
+        <w:ind w:left="2160" w:hanging="360"/>
+      </w:pPr>
+      <w:rPr>
+        <w:rFonts w:ascii="Wingdings" w:hAnsi="Wingdings" w:hint="default"/>
+      </w:rPr>
+    </w:lvl>
+    <w:lvl w:ilvl="3" w:tplc="08090001" w:tentative="1">
+      <w:start w:val="1"/>
+      <w:numFmt w:val="bullet"/>
+      <w:lvlText w:val=""/>
+      <w:lvlJc w:val="left"/>
+      <w:pPr>
+        <w:ind w:left="2880" w:hanging="360"/>
+      </w:pPr>
+      <w:rPr>
+        <w:rFonts w:ascii="Symbol" w:hAnsi="Symbol" w:hint="default"/>
+      </w:rPr>
+    </w:lvl>
+    <w:lvl w:ilvl="4" w:tplc="08090003" w:tentative="1">
+      <w:start w:val="1"/>
+      <w:numFmt w:val="bullet"/>
+      <w:lvlText w:val="o"/>
+      <w:lvlJc w:val="left"/>
+      <w:pPr>
+        <w:ind w:left="3600" w:hanging="360"/>
+      </w:pPr>
+      <w:rPr>
+        <w:rFonts w:ascii="Courier New" w:hAnsi="Courier New" w:cs="Courier New" w:hint="default"/>
+      </w:rPr>
+    </w:lvl>
+    <w:lvl w:ilvl="5" w:tplc="08090005" w:tentative="1">
+      <w:start w:val="1"/>
+      <w:numFmt w:val="bullet"/>
+      <w:lvlText w:val=""/>
+      <w:lvlJc w:val="left"/>
+      <w:pPr>
+        <w:ind w:left="4320" w:hanging="360"/>
+      </w:pPr>
+      <w:rPr>
+        <w:rFonts w:ascii="Wingdings" w:hAnsi="Wingdings" w:hint="default"/>
+      </w:rPr>
+    </w:lvl>
+    <w:lvl w:ilvl="6" w:tplc="08090001" w:tentative="1">
+      <w:start w:val="1"/>
+      <w:numFmt w:val="bullet"/>
+      <w:lvlText w:val=""/>
+      <w:lvlJc w:val="left"/>
+      <w:pPr>
+        <w:ind w:left="5040" w:hanging="360"/>
+      </w:pPr>
+      <w:rPr>
+        <w:rFonts w:ascii="Symbol" w:hAnsi="Symbol" w:hint="default"/>
+      </w:rPr>
+    </w:lvl>
+    <w:lvl w:ilvl="7" w:tplc="08090003" w:tentative="1">
+      <w:start w:val="1"/>
+      <w:numFmt w:val="bullet"/>
+      <w:lvlText w:val="o"/>
+      <w:lvlJc w:val="left"/>
+      <w:pPr>
+        <w:ind w:left="5760" w:hanging="360"/>
+      </w:pPr>
+      <w:rPr>
+        <w:rFonts w:ascii="Courier New" w:hAnsi="Courier New" w:cs="Courier New" w:hint="default"/>
+      </w:rPr>
+    </w:lvl>
+    <w:lvl w:ilvl="8" w:tplc="08090005" w:tentative="1">
+      <w:start w:val="1"/>
+      <w:numFmt w:val="bullet"/>
+      <w:lvlText w:val=""/>
+      <w:lvlJc w:val="left"/>
+      <w:pPr>
+        <w:ind w:left="6480" w:hanging="360"/>
+      </w:pPr>
+      <w:rPr>
+        <w:rFonts w:ascii="Wingdings" w:hAnsi="Wingdings" w:hint="default"/>
+      </w:rPr>
+    </w:lvl>
+  </w:abstractNum>
+  <w:abstractNum w:abstractNumId="4" w15:restartNumberingAfterBreak="0">
     <w:nsid w:val="2C865C8B"/>
     <w:multiLevelType w:val="hybridMultilevel"/>
     <w:tmpl w:val="1EAE421E"/>
@@ -4946,7 +4713,7 @@
       </w:rPr>
     </w:lvl>
   </w:abstractNum>
-  <w:abstractNum w:abstractNumId="4" w15:restartNumberingAfterBreak="0">
+  <w:abstractNum w:abstractNumId="5" w15:restartNumberingAfterBreak="0">
     <w:nsid w:val="2C8B0571"/>
     <w:multiLevelType w:val="hybridMultilevel"/>
     <w:tmpl w:val="70E6B684"/>
@@ -5059,7 +4826,7 @@
       </w:rPr>
     </w:lvl>
   </w:abstractNum>
-  <w:abstractNum w:abstractNumId="5" w15:restartNumberingAfterBreak="0">
+  <w:abstractNum w:abstractNumId="6" w15:restartNumberingAfterBreak="0">
     <w:nsid w:val="33C07A16"/>
     <w:multiLevelType w:val="hybridMultilevel"/>
     <w:tmpl w:val="F50EB292"/>
@@ -5172,7 +4939,7 @@
       </w:rPr>
     </w:lvl>
   </w:abstractNum>
-  <w:abstractNum w:abstractNumId="6" w15:restartNumberingAfterBreak="0">
+  <w:abstractNum w:abstractNumId="7" w15:restartNumberingAfterBreak="0">
     <w:nsid w:val="3B9E5FB3"/>
     <w:multiLevelType w:val="hybridMultilevel"/>
     <w:tmpl w:val="2956100E"/>
@@ -5285,7 +5052,7 @@
       </w:rPr>
     </w:lvl>
   </w:abstractNum>
-  <w:abstractNum w:abstractNumId="7" w15:restartNumberingAfterBreak="0">
+  <w:abstractNum w:abstractNumId="8" w15:restartNumberingAfterBreak="0">
     <w:nsid w:val="3C49072B"/>
     <w:multiLevelType w:val="hybridMultilevel"/>
     <w:tmpl w:val="5B3CA404"/>
@@ -5398,7 +5165,7 @@
       </w:rPr>
     </w:lvl>
   </w:abstractNum>
-  <w:abstractNum w:abstractNumId="8" w15:restartNumberingAfterBreak="0">
+  <w:abstractNum w:abstractNumId="9" w15:restartNumberingAfterBreak="0">
     <w:nsid w:val="43B82CC4"/>
     <w:multiLevelType w:val="hybridMultilevel"/>
     <w:tmpl w:val="9A820960"/>
@@ -5511,7 +5278,7 @@
       </w:rPr>
     </w:lvl>
   </w:abstractNum>
-  <w:abstractNum w:abstractNumId="9" w15:restartNumberingAfterBreak="0">
+  <w:abstractNum w:abstractNumId="10" w15:restartNumberingAfterBreak="0">
     <w:nsid w:val="505F128D"/>
     <w:multiLevelType w:val="hybridMultilevel"/>
     <w:tmpl w:val="7D209C5C"/>
@@ -5626,7 +5393,7 @@
       </w:rPr>
     </w:lvl>
   </w:abstractNum>
-  <w:abstractNum w:abstractNumId="10" w15:restartNumberingAfterBreak="0">
+  <w:abstractNum w:abstractNumId="11" w15:restartNumberingAfterBreak="0">
     <w:nsid w:val="56303801"/>
     <w:multiLevelType w:val="hybridMultilevel"/>
     <w:tmpl w:val="8B28E000"/>
@@ -5739,7 +5506,7 @@
       </w:rPr>
     </w:lvl>
   </w:abstractNum>
-  <w:abstractNum w:abstractNumId="11" w15:restartNumberingAfterBreak="0">
+  <w:abstractNum w:abstractNumId="12" w15:restartNumberingAfterBreak="0">
     <w:nsid w:val="5ACD44EB"/>
     <w:multiLevelType w:val="hybridMultilevel"/>
     <w:tmpl w:val="55C4D99A"/>
@@ -5852,7 +5619,7 @@
       </w:rPr>
     </w:lvl>
   </w:abstractNum>
-  <w:abstractNum w:abstractNumId="12" w15:restartNumberingAfterBreak="0">
+  <w:abstractNum w:abstractNumId="13" w15:restartNumberingAfterBreak="0">
     <w:nsid w:val="5B620295"/>
     <w:multiLevelType w:val="hybridMultilevel"/>
     <w:tmpl w:val="669E125A"/>
@@ -5965,7 +5732,7 @@
       </w:rPr>
     </w:lvl>
   </w:abstractNum>
-  <w:abstractNum w:abstractNumId="13" w15:restartNumberingAfterBreak="0">
+  <w:abstractNum w:abstractNumId="14" w15:restartNumberingAfterBreak="0">
     <w:nsid w:val="5BA62FE7"/>
     <w:multiLevelType w:val="hybridMultilevel"/>
     <w:tmpl w:val="B7B89116"/>
@@ -6078,7 +5845,7 @@
       </w:rPr>
     </w:lvl>
   </w:abstractNum>
-  <w:abstractNum w:abstractNumId="14" w15:restartNumberingAfterBreak="0">
+  <w:abstractNum w:abstractNumId="15" w15:restartNumberingAfterBreak="0">
     <w:nsid w:val="78BC17C2"/>
     <w:multiLevelType w:val="hybridMultilevel"/>
     <w:tmpl w:val="3552E354"/>
@@ -6192,49 +5959,52 @@
     </w:lvl>
   </w:abstractNum>
   <w:num w:numId="1" w16cid:durableId="733504900">
-    <w:abstractNumId w:val="10"/>
+    <w:abstractNumId w:val="11"/>
   </w:num>
   <w:num w:numId="2" w16cid:durableId="2099210830">
     <w:abstractNumId w:val="0"/>
   </w:num>
   <w:num w:numId="3" w16cid:durableId="480847876">
-    <w:abstractNumId w:val="13"/>
+    <w:abstractNumId w:val="14"/>
   </w:num>
   <w:num w:numId="4" w16cid:durableId="601035892">
-    <w:abstractNumId w:val="9"/>
+    <w:abstractNumId w:val="10"/>
   </w:num>
   <w:num w:numId="5" w16cid:durableId="882644121">
-    <w:abstractNumId w:val="11"/>
+    <w:abstractNumId w:val="12"/>
   </w:num>
   <w:num w:numId="6" w16cid:durableId="1430005392">
-    <w:abstractNumId w:val="3"/>
+    <w:abstractNumId w:val="4"/>
   </w:num>
   <w:num w:numId="7" w16cid:durableId="1316497897">
-    <w:abstractNumId w:val="14"/>
+    <w:abstractNumId w:val="15"/>
   </w:num>
   <w:num w:numId="8" w16cid:durableId="98455681">
-    <w:abstractNumId w:val="5"/>
+    <w:abstractNumId w:val="6"/>
   </w:num>
   <w:num w:numId="9" w16cid:durableId="1067647421">
-    <w:abstractNumId w:val="7"/>
+    <w:abstractNumId w:val="8"/>
   </w:num>
   <w:num w:numId="10" w16cid:durableId="49160990">
     <w:abstractNumId w:val="2"/>
   </w:num>
   <w:num w:numId="11" w16cid:durableId="575360640">
-    <w:abstractNumId w:val="4"/>
+    <w:abstractNumId w:val="5"/>
   </w:num>
   <w:num w:numId="12" w16cid:durableId="303850910">
-    <w:abstractNumId w:val="8"/>
+    <w:abstractNumId w:val="9"/>
   </w:num>
   <w:num w:numId="13" w16cid:durableId="258951563">
     <w:abstractNumId w:val="1"/>
   </w:num>
   <w:num w:numId="14" w16cid:durableId="1196577268">
-    <w:abstractNumId w:val="6"/>
+    <w:abstractNumId w:val="7"/>
   </w:num>
   <w:num w:numId="15" w16cid:durableId="1346446500">
-    <w:abstractNumId w:val="12"/>
+    <w:abstractNumId w:val="13"/>
+  </w:num>
+  <w:num w:numId="16" w16cid:durableId="1213540931">
+    <w:abstractNumId w:val="3"/>
   </w:num>
 </w:numbering>
 </file>

</xml_diff>

<commit_message>
v2.3.0: Fix for HEX data being visible in the DATA LOG during trace request when either CLEAR or SEND button are pressed.
Signed-off-by: arunpulsar.github.io <80845015+arunpulsar@users.noreply.github.com>
</commit_message>
<xml_diff>
--- a/JOURNAL.docx
+++ b/JOURNAL.docx
@@ -96,7 +96,35 @@
         <w:rPr>
           <w:lang w:val="en-US"/>
         </w:rPr>
-        <w:t>Added JQuery and Impromtu plugins to introduce prompt with addons:</w:t>
+        <w:t xml:space="preserve">Added </w:t>
+      </w:r>
+      <w:proofErr w:type="spellStart"/>
+      <w:r>
+        <w:rPr>
+          <w:lang w:val="en-US"/>
+        </w:rPr>
+        <w:t>JQuery</w:t>
+      </w:r>
+      <w:proofErr w:type="spellEnd"/>
+      <w:r>
+        <w:rPr>
+          <w:lang w:val="en-US"/>
+        </w:rPr>
+        <w:t xml:space="preserve"> and </w:t>
+      </w:r>
+      <w:proofErr w:type="spellStart"/>
+      <w:r>
+        <w:rPr>
+          <w:lang w:val="en-US"/>
+        </w:rPr>
+        <w:t>Impromtu</w:t>
+      </w:r>
+      <w:proofErr w:type="spellEnd"/>
+      <w:r>
+        <w:rPr>
+          <w:lang w:val="en-US"/>
+        </w:rPr>
+        <w:t xml:space="preserve"> plugins to introduce prompt with addons:</w:t>
       </w:r>
     </w:p>
     <w:p>
@@ -150,7 +178,35 @@
         <w:rPr>
           <w:lang w:val="en-US"/>
         </w:rPr>
-        <w:t>Bluetooth password setting is nor controlled by reconfirm_password().</w:t>
+        <w:t xml:space="preserve">Bluetooth password setting is nor controlled by </w:t>
+      </w:r>
+      <w:proofErr w:type="spellStart"/>
+      <w:r>
+        <w:rPr>
+          <w:lang w:val="en-US"/>
+        </w:rPr>
+        <w:t>reconfirm_</w:t>
+      </w:r>
+      <w:proofErr w:type="gramStart"/>
+      <w:r>
+        <w:rPr>
+          <w:lang w:val="en-US"/>
+        </w:rPr>
+        <w:t>password</w:t>
+      </w:r>
+      <w:proofErr w:type="spellEnd"/>
+      <w:r>
+        <w:rPr>
+          <w:lang w:val="en-US"/>
+        </w:rPr>
+        <w:t>(</w:t>
+      </w:r>
+      <w:proofErr w:type="gramEnd"/>
+      <w:r>
+        <w:rPr>
+          <w:lang w:val="en-US"/>
+        </w:rPr>
+        <w:t>).</w:t>
       </w:r>
     </w:p>
     <w:p>
@@ -186,7 +242,35 @@
         <w:rPr>
           <w:lang w:val="en-US"/>
         </w:rPr>
-        <w:t>If matched, the password set function is called (set_bt_pwd()). If failed, an error message is thrown.</w:t>
+        <w:t>If matched, the password set function is called (</w:t>
+      </w:r>
+      <w:proofErr w:type="spellStart"/>
+      <w:r>
+        <w:rPr>
+          <w:lang w:val="en-US"/>
+        </w:rPr>
+        <w:t>set_bt_</w:t>
+      </w:r>
+      <w:proofErr w:type="gramStart"/>
+      <w:r>
+        <w:rPr>
+          <w:lang w:val="en-US"/>
+        </w:rPr>
+        <w:t>pwd</w:t>
+      </w:r>
+      <w:proofErr w:type="spellEnd"/>
+      <w:r>
+        <w:rPr>
+          <w:lang w:val="en-US"/>
+        </w:rPr>
+        <w:t>(</w:t>
+      </w:r>
+      <w:proofErr w:type="gramEnd"/>
+      <w:r>
+        <w:rPr>
+          <w:lang w:val="en-US"/>
+        </w:rPr>
+        <w:t>)). If failed, an error message is thrown.</w:t>
       </w:r>
     </w:p>
     <w:p>
@@ -553,13 +637,49 @@
         <w:rPr>
           <w:lang w:val="en-US"/>
         </w:rPr>
-        <w:t xml:space="preserve">Added the css and js files of </w:t>
-      </w:r>
-      <w:r>
-        <w:rPr>
-          <w:lang w:val="en-US"/>
-        </w:rPr>
-        <w:t>jquery-impromptu</w:t>
+        <w:t xml:space="preserve">Added the </w:t>
+      </w:r>
+      <w:proofErr w:type="spellStart"/>
+      <w:r>
+        <w:rPr>
+          <w:lang w:val="en-US"/>
+        </w:rPr>
+        <w:t>css</w:t>
+      </w:r>
+      <w:proofErr w:type="spellEnd"/>
+      <w:r>
+        <w:rPr>
+          <w:lang w:val="en-US"/>
+        </w:rPr>
+        <w:t xml:space="preserve"> and </w:t>
+      </w:r>
+      <w:proofErr w:type="spellStart"/>
+      <w:r>
+        <w:rPr>
+          <w:lang w:val="en-US"/>
+        </w:rPr>
+        <w:t>js</w:t>
+      </w:r>
+      <w:proofErr w:type="spellEnd"/>
+      <w:r>
+        <w:rPr>
+          <w:lang w:val="en-US"/>
+        </w:rPr>
+        <w:t xml:space="preserve"> files of </w:t>
+      </w:r>
+      <w:proofErr w:type="spellStart"/>
+      <w:r>
+        <w:rPr>
+          <w:lang w:val="en-US"/>
+        </w:rPr>
+        <w:t>jquery</w:t>
+      </w:r>
+      <w:proofErr w:type="spellEnd"/>
+      <w:r>
+        <w:rPr>
+          <w:lang w:val="en-US"/>
+        </w:rPr>
+        <w:t>-impromptu</w:t>
       </w:r>
       <w:r>
         <w:rPr>
@@ -736,7 +856,35 @@
         <w:rPr>
           <w:lang w:val="en-US"/>
         </w:rPr>
-        <w:t>&lt;script src="js/lang.en.js"&gt;&lt;/script&gt;</w:t>
+        <w:t xml:space="preserve">&lt;script </w:t>
+      </w:r>
+      <w:proofErr w:type="spellStart"/>
+      <w:r>
+        <w:rPr>
+          <w:lang w:val="en-US"/>
+        </w:rPr>
+        <w:t>src</w:t>
+      </w:r>
+      <w:proofErr w:type="spellEnd"/>
+      <w:r>
+        <w:rPr>
+          <w:lang w:val="en-US"/>
+        </w:rPr>
+        <w:t>="</w:t>
+      </w:r>
+      <w:proofErr w:type="spellStart"/>
+      <w:r>
+        <w:rPr>
+          <w:lang w:val="en-US"/>
+        </w:rPr>
+        <w:t>js</w:t>
+      </w:r>
+      <w:proofErr w:type="spellEnd"/>
+      <w:r>
+        <w:rPr>
+          <w:lang w:val="en-US"/>
+        </w:rPr>
+        <w:t>/lang.en.js"&gt;&lt;/script&gt;</w:t>
       </w:r>
     </w:p>
     <w:p>
@@ -754,7 +902,35 @@
         <w:rPr>
           <w:lang w:val="en-US"/>
         </w:rPr>
-        <w:t>To add a new string to any file, add a new line under lang{} inside the js file.</w:t>
+        <w:t xml:space="preserve">To add a new string to any file, add a new line under </w:t>
+      </w:r>
+      <w:proofErr w:type="gramStart"/>
+      <w:r>
+        <w:rPr>
+          <w:lang w:val="en-US"/>
+        </w:rPr>
+        <w:t>lang{</w:t>
+      </w:r>
+      <w:proofErr w:type="gramEnd"/>
+      <w:r>
+        <w:rPr>
+          <w:lang w:val="en-US"/>
+        </w:rPr>
+        <w:t xml:space="preserve">} inside the </w:t>
+      </w:r>
+      <w:proofErr w:type="spellStart"/>
+      <w:r>
+        <w:rPr>
+          <w:lang w:val="en-US"/>
+        </w:rPr>
+        <w:t>js</w:t>
+      </w:r>
+      <w:proofErr w:type="spellEnd"/>
+      <w:r>
+        <w:rPr>
+          <w:lang w:val="en-US"/>
+        </w:rPr>
+        <w:t xml:space="preserve"> file.</w:t>
       </w:r>
     </w:p>
     <w:p>
@@ -780,11 +956,19 @@
         </w:rPr>
         <w:t>lang {</w:t>
       </w:r>
-      <w:r>
-        <w:rPr>
-          <w:lang w:val="en-US"/>
-        </w:rPr>
-        <w:t>test : “English”</w:t>
+      <w:proofErr w:type="gramStart"/>
+      <w:r>
+        <w:rPr>
+          <w:lang w:val="en-US"/>
+        </w:rPr>
+        <w:t>test :</w:t>
+      </w:r>
+      <w:proofErr w:type="gramEnd"/>
+      <w:r>
+        <w:rPr>
+          <w:lang w:val="en-US"/>
+        </w:rPr>
+        <w:t xml:space="preserve"> “English”</w:t>
       </w:r>
       <w:r>
         <w:rPr>
@@ -827,8 +1011,16 @@
         <w:rPr>
           <w:lang w:val="en-US"/>
         </w:rPr>
-        <w:t>, simply use lang.test</w:t>
-      </w:r>
+        <w:t xml:space="preserve">, simply use </w:t>
+      </w:r>
+      <w:proofErr w:type="spellStart"/>
+      <w:r>
+        <w:rPr>
+          <w:lang w:val="en-US"/>
+        </w:rPr>
+        <w:t>lang.test</w:t>
+      </w:r>
+      <w:proofErr w:type="spellEnd"/>
       <w:r>
         <w:rPr>
           <w:lang w:val="en-US"/>
@@ -943,13 +1135,49 @@
         <w:rPr>
           <w:lang w:val="en-US"/>
         </w:rPr>
-        <w:t xml:space="preserve">Triggers lang_switch() which selects </w:t>
-      </w:r>
-      <w:r>
-        <w:rPr>
-          <w:lang w:val="en-US"/>
-        </w:rPr>
-        <w:t>js/lang.en.js</w:t>
+        <w:t xml:space="preserve">Triggers </w:t>
+      </w:r>
+      <w:proofErr w:type="spellStart"/>
+      <w:r>
+        <w:rPr>
+          <w:lang w:val="en-US"/>
+        </w:rPr>
+        <w:t>lang_</w:t>
+      </w:r>
+      <w:proofErr w:type="gramStart"/>
+      <w:r>
+        <w:rPr>
+          <w:lang w:val="en-US"/>
+        </w:rPr>
+        <w:t>switch</w:t>
+      </w:r>
+      <w:proofErr w:type="spellEnd"/>
+      <w:r>
+        <w:rPr>
+          <w:lang w:val="en-US"/>
+        </w:rPr>
+        <w:t>(</w:t>
+      </w:r>
+      <w:proofErr w:type="gramEnd"/>
+      <w:r>
+        <w:rPr>
+          <w:lang w:val="en-US"/>
+        </w:rPr>
+        <w:t xml:space="preserve">) which selects </w:t>
+      </w:r>
+      <w:proofErr w:type="spellStart"/>
+      <w:r>
+        <w:rPr>
+          <w:lang w:val="en-US"/>
+        </w:rPr>
+        <w:t>js</w:t>
+      </w:r>
+      <w:proofErr w:type="spellEnd"/>
+      <w:r>
+        <w:rPr>
+          <w:lang w:val="en-US"/>
+        </w:rPr>
+        <w:t>/lang.en.js</w:t>
       </w:r>
       <w:r>
         <w:rPr>
@@ -957,11 +1185,19 @@
         </w:rPr>
         <w:t xml:space="preserve"> or </w:t>
       </w:r>
-      <w:r>
-        <w:rPr>
-          <w:lang w:val="en-US"/>
-        </w:rPr>
-        <w:t>js/lang.</w:t>
+      <w:proofErr w:type="spellStart"/>
+      <w:r>
+        <w:rPr>
+          <w:lang w:val="en-US"/>
+        </w:rPr>
+        <w:t>js</w:t>
+      </w:r>
+      <w:proofErr w:type="spellEnd"/>
+      <w:r>
+        <w:rPr>
+          <w:lang w:val="en-US"/>
+        </w:rPr>
+        <w:t>/lang.</w:t>
       </w:r>
       <w:r>
         <w:rPr>
@@ -999,11 +1235,33 @@
         </w:rPr>
         <w:t xml:space="preserve">Calls </w:t>
       </w:r>
-      <w:r>
-        <w:rPr>
-          <w:lang w:val="en-US"/>
-        </w:rPr>
-        <w:t>page_lang_switch()</w:t>
+      <w:proofErr w:type="spellStart"/>
+      <w:r>
+        <w:rPr>
+          <w:lang w:val="en-US"/>
+        </w:rPr>
+        <w:t>page_lang_</w:t>
+      </w:r>
+      <w:proofErr w:type="gramStart"/>
+      <w:r>
+        <w:rPr>
+          <w:lang w:val="en-US"/>
+        </w:rPr>
+        <w:t>switch</w:t>
+      </w:r>
+      <w:proofErr w:type="spellEnd"/>
+      <w:r>
+        <w:rPr>
+          <w:lang w:val="en-US"/>
+        </w:rPr>
+        <w:t>(</w:t>
+      </w:r>
+      <w:proofErr w:type="gramEnd"/>
+      <w:r>
+        <w:rPr>
+          <w:lang w:val="en-US"/>
+        </w:rPr>
+        <w:t>)</w:t>
       </w:r>
       <w:r>
         <w:rPr>
@@ -1027,13 +1285,41 @@
         <w:rPr>
           <w:lang w:val="en-US"/>
         </w:rPr>
-        <w:t xml:space="preserve">Found that the language switching is only activated after the event has completed. i.e. onchange = “” for the </w:t>
-      </w:r>
-      <w:r>
-        <w:rPr>
-          <w:lang w:val="en-US"/>
-        </w:rPr>
-        <w:t>id = "lang_select_List"</w:t>
+        <w:t xml:space="preserve">Found that the language switching is only activated after the event has completed. i.e. </w:t>
+      </w:r>
+      <w:proofErr w:type="spellStart"/>
+      <w:r>
+        <w:rPr>
+          <w:lang w:val="en-US"/>
+        </w:rPr>
+        <w:t>onchange</w:t>
+      </w:r>
+      <w:proofErr w:type="spellEnd"/>
+      <w:r>
+        <w:rPr>
+          <w:lang w:val="en-US"/>
+        </w:rPr>
+        <w:t xml:space="preserve"> = “” for the </w:t>
+      </w:r>
+      <w:r>
+        <w:rPr>
+          <w:lang w:val="en-US"/>
+        </w:rPr>
+        <w:t>id = "</w:t>
+      </w:r>
+      <w:proofErr w:type="spellStart"/>
+      <w:r>
+        <w:rPr>
+          <w:lang w:val="en-US"/>
+        </w:rPr>
+        <w:t>lang_select_List</w:t>
+      </w:r>
+      <w:proofErr w:type="spellEnd"/>
+      <w:r>
+        <w:rPr>
+          <w:lang w:val="en-US"/>
+        </w:rPr>
+        <w:t>"</w:t>
       </w:r>
       <w:r>
         <w:rPr>
@@ -1057,13 +1343,63 @@
         <w:rPr>
           <w:lang w:val="en-US"/>
         </w:rPr>
-        <w:t xml:space="preserve">Requires to call the lang_switch() using </w:t>
-      </w:r>
-      <w:r>
-        <w:rPr>
-          <w:lang w:val="en-US"/>
-        </w:rPr>
-        <w:t>setTimeout(lang_switch, 100);</w:t>
+        <w:t xml:space="preserve">Requires to call the </w:t>
+      </w:r>
+      <w:proofErr w:type="spellStart"/>
+      <w:r>
+        <w:rPr>
+          <w:lang w:val="en-US"/>
+        </w:rPr>
+        <w:t>lang_</w:t>
+      </w:r>
+      <w:proofErr w:type="gramStart"/>
+      <w:r>
+        <w:rPr>
+          <w:lang w:val="en-US"/>
+        </w:rPr>
+        <w:t>switch</w:t>
+      </w:r>
+      <w:proofErr w:type="spellEnd"/>
+      <w:r>
+        <w:rPr>
+          <w:lang w:val="en-US"/>
+        </w:rPr>
+        <w:t>(</w:t>
+      </w:r>
+      <w:proofErr w:type="gramEnd"/>
+      <w:r>
+        <w:rPr>
+          <w:lang w:val="en-US"/>
+        </w:rPr>
+        <w:t xml:space="preserve">) using </w:t>
+      </w:r>
+      <w:proofErr w:type="spellStart"/>
+      <w:r>
+        <w:rPr>
+          <w:lang w:val="en-US"/>
+        </w:rPr>
+        <w:t>setTimeout</w:t>
+      </w:r>
+      <w:proofErr w:type="spellEnd"/>
+      <w:r>
+        <w:rPr>
+          <w:lang w:val="en-US"/>
+        </w:rPr>
+        <w:t>(</w:t>
+      </w:r>
+      <w:proofErr w:type="spellStart"/>
+      <w:r>
+        <w:rPr>
+          <w:lang w:val="en-US"/>
+        </w:rPr>
+        <w:t>lang_switch</w:t>
+      </w:r>
+      <w:proofErr w:type="spellEnd"/>
+      <w:r>
+        <w:rPr>
+          <w:lang w:val="en-US"/>
+        </w:rPr>
+        <w:t>, 100);</w:t>
       </w:r>
       <w:r>
         <w:rPr>
@@ -1107,12 +1443,28 @@
         </w:rPr>
         <w:t>(</w:t>
       </w:r>
-      <w:r>
-        <w:rPr>
-          <w:lang w:val="en-US"/>
-        </w:rPr>
-        <w:t>$.prompt(recon_pwd)</w:t>
-      </w:r>
+      <w:proofErr w:type="gramStart"/>
+      <w:r>
+        <w:rPr>
+          <w:lang w:val="en-US"/>
+        </w:rPr>
+        <w:t>$.prompt</w:t>
+      </w:r>
+      <w:proofErr w:type="gramEnd"/>
+      <w:r>
+        <w:rPr>
+          <w:lang w:val="en-US"/>
+        </w:rPr>
+        <w:t>(</w:t>
+      </w:r>
+      <w:proofErr w:type="spellStart"/>
+      <w:r>
+        <w:rPr>
+          <w:lang w:val="en-US"/>
+        </w:rPr>
+        <w:t>recon_pwd</w:t>
+      </w:r>
+      <w:proofErr w:type="spellEnd"/>
       <w:r>
         <w:rPr>
           <w:lang w:val="en-US"/>
@@ -1123,7 +1475,27 @@
         <w:rPr>
           <w:lang w:val="en-US"/>
         </w:rPr>
-        <w:t xml:space="preserve">. The variable recon_pwd is not getting updated since it </w:t>
+        <w:t>)</w:t>
+      </w:r>
+      <w:r>
+        <w:rPr>
+          <w:lang w:val="en-US"/>
+        </w:rPr>
+        <w:t xml:space="preserve">. The variable </w:t>
+      </w:r>
+      <w:proofErr w:type="spellStart"/>
+      <w:r>
+        <w:rPr>
+          <w:lang w:val="en-US"/>
+        </w:rPr>
+        <w:t>recon_pwd</w:t>
+      </w:r>
+      <w:proofErr w:type="spellEnd"/>
+      <w:r>
+        <w:rPr>
+          <w:lang w:val="en-US"/>
+        </w:rPr>
+        <w:t xml:space="preserve"> is not getting updated since it </w:t>
       </w:r>
       <w:r>
         <w:rPr>
@@ -1225,7 +1597,39 @@
                                 <w:sz w:val="18"/>
                                 <w:szCs w:val="18"/>
                               </w:rPr>
-                              <w:t xml:space="preserve">      $.prompt('&lt;label id="recon_msg1" name="recon_msg1"&gt;' + lang.reconfirm_pwd_msg1 + '&lt;/label&gt; &lt;input type="password" id="password" name="password" autocomplete="off" value="" style="font-size: 24pt; font-weight: 500; width:220px; height:65px;"&gt;&lt;br /&gt;' +</w:t>
+                              <w:t xml:space="preserve">      $.prompt('&lt;label id="recon_msg1" name="recon_msg1"&gt;' + lang.reconfirm_pwd_msg1 + '&lt;/label&gt; &lt;input type="password" id="password" name="password" </w:t>
+                            </w:r>
+                            <w:proofErr w:type="gramStart"/>
+                            <w:r>
+                              <w:rPr>
+                                <w:sz w:val="18"/>
+                                <w:szCs w:val="18"/>
+                              </w:rPr>
+                              <w:t>autocomplete</w:t>
+                            </w:r>
+                            <w:proofErr w:type="gramEnd"/>
+                            <w:r>
+                              <w:rPr>
+                                <w:sz w:val="18"/>
+                                <w:szCs w:val="18"/>
+                              </w:rPr>
+                              <w:t>="off" value="" style="font-size: 24pt; font-weight: 500; width:220px; height:65px;"&gt;&lt;</w:t>
+                            </w:r>
+                            <w:proofErr w:type="spellStart"/>
+                            <w:r>
+                              <w:rPr>
+                                <w:sz w:val="18"/>
+                                <w:szCs w:val="18"/>
+                              </w:rPr>
+                              <w:t>br</w:t>
+                            </w:r>
+                            <w:proofErr w:type="spellEnd"/>
+                            <w:r>
+                              <w:rPr>
+                                <w:sz w:val="18"/>
+                                <w:szCs w:val="18"/>
+                              </w:rPr>
+                              <w:t xml:space="preserve"> /&gt;' +</w:t>
                             </w:r>
                           </w:p>
                           <w:p>
@@ -1241,7 +1645,23 @@
                                 <w:sz w:val="18"/>
                                 <w:szCs w:val="18"/>
                               </w:rPr>
-                              <w:t xml:space="preserve">            '&lt;label id="recon_msg2" name="recon_msg2" span class="emphasized"&gt;' + lang.reconfirm_pwd_msg2 + '&lt;/label&gt; &lt;br /&gt;', {</w:t>
+                              <w:t xml:space="preserve">            '&lt;label id="recon_msg2" name="recon_msg2" span class="emphasized"&gt;' + lang.reconfirm_pwd_msg2 + '&lt;/label&gt; &lt;</w:t>
+                            </w:r>
+                            <w:proofErr w:type="spellStart"/>
+                            <w:r>
+                              <w:rPr>
+                                <w:sz w:val="18"/>
+                                <w:szCs w:val="18"/>
+                              </w:rPr>
+                              <w:t>br</w:t>
+                            </w:r>
+                            <w:proofErr w:type="spellEnd"/>
+                            <w:r>
+                              <w:rPr>
+                                <w:sz w:val="18"/>
+                                <w:szCs w:val="18"/>
+                              </w:rPr>
+                              <w:t xml:space="preserve"> /&gt;', {</w:t>
                             </w:r>
                           </w:p>
                           <w:p>
@@ -1257,7 +1677,23 @@
                                 <w:sz w:val="18"/>
                                 <w:szCs w:val="18"/>
                               </w:rPr>
-                              <w:t xml:space="preserve">        title: lang.reconfirm_pwd_title,//"RECONFIRM PASSWORD",</w:t>
+                              <w:t xml:space="preserve">        title: </w:t>
+                            </w:r>
+                            <w:proofErr w:type="spellStart"/>
+                            <w:r>
+                              <w:rPr>
+                                <w:sz w:val="18"/>
+                                <w:szCs w:val="18"/>
+                              </w:rPr>
+                              <w:t>lang.reconfirm_pwd_title</w:t>
+                            </w:r>
+                            <w:proofErr w:type="spellEnd"/>
+                            <w:r>
+                              <w:rPr>
+                                <w:sz w:val="18"/>
+                                <w:szCs w:val="18"/>
+                              </w:rPr>
+                              <w:t>,//"RECONFIRM PASSWORD",</w:t>
                             </w:r>
                           </w:p>
                           <w:p>
@@ -1289,7 +1725,39 @@
                                 <w:sz w:val="18"/>
                                 <w:szCs w:val="18"/>
                               </w:rPr>
-                              <w:t xml:space="preserve">        // html:'&lt;label id="recon_msg1" name="recon_msg1"&gt;' + lang.reconfirm_pwd_msg1 + '&lt;/label&gt; &lt;input type="password" id="password" name="password" autocomplete="off" value="" style="font-size: 24pt; font-weight: 500; width:220px; height:65px;"&gt;&lt;br /&gt;' +</w:t>
+                              <w:t xml:space="preserve">        // html:'&lt;label id="recon_msg1" name="recon_msg1"&gt;' + lang.reconfirm_pwd_msg1 + '&lt;/label&gt; &lt;input type="password" id="password" name="password" </w:t>
+                            </w:r>
+                            <w:proofErr w:type="gramStart"/>
+                            <w:r>
+                              <w:rPr>
+                                <w:sz w:val="18"/>
+                                <w:szCs w:val="18"/>
+                              </w:rPr>
+                              <w:t>autocomplete</w:t>
+                            </w:r>
+                            <w:proofErr w:type="gramEnd"/>
+                            <w:r>
+                              <w:rPr>
+                                <w:sz w:val="18"/>
+                                <w:szCs w:val="18"/>
+                              </w:rPr>
+                              <w:t>="off" value="" style="font-size: 24pt; font-weight: 500; width:220px; height:65px;"&gt;&lt;</w:t>
+                            </w:r>
+                            <w:proofErr w:type="spellStart"/>
+                            <w:r>
+                              <w:rPr>
+                                <w:sz w:val="18"/>
+                                <w:szCs w:val="18"/>
+                              </w:rPr>
+                              <w:t>br</w:t>
+                            </w:r>
+                            <w:proofErr w:type="spellEnd"/>
+                            <w:r>
+                              <w:rPr>
+                                <w:sz w:val="18"/>
+                                <w:szCs w:val="18"/>
+                              </w:rPr>
+                              <w:t xml:space="preserve"> /&gt;' +</w:t>
                             </w:r>
                           </w:p>
                           <w:p>
@@ -1305,7 +1773,23 @@
                                 <w:sz w:val="18"/>
                                 <w:szCs w:val="18"/>
                               </w:rPr>
-                              <w:t xml:space="preserve">        //     '&lt;label id="recon_msg2" name="recon_msg2" span class="emphasized"&gt;' + lang.reconfirm_pwd_msg2 + '&lt;/label&gt; &lt;br /&gt;',</w:t>
+                              <w:t xml:space="preserve">        //     '&lt;label id="recon_msg2" name="recon_msg2" span class="emphasized"&gt;' + lang.reconfirm_pwd_msg2 + '&lt;/label&gt; &lt;</w:t>
+                            </w:r>
+                            <w:proofErr w:type="spellStart"/>
+                            <w:r>
+                              <w:rPr>
+                                <w:sz w:val="18"/>
+                                <w:szCs w:val="18"/>
+                              </w:rPr>
+                              <w:t>br</w:t>
+                            </w:r>
+                            <w:proofErr w:type="spellEnd"/>
+                            <w:r>
+                              <w:rPr>
+                                <w:sz w:val="18"/>
+                                <w:szCs w:val="18"/>
+                              </w:rPr>
+                              <w:t xml:space="preserve"> /&gt;',</w:t>
                             </w:r>
                           </w:p>
                           <w:p>
@@ -1337,7 +1821,23 @@
                                 <w:sz w:val="18"/>
                                 <w:szCs w:val="18"/>
                               </w:rPr>
-                              <w:t xml:space="preserve">        //position: { container: 'h1', x: 200, y: 60, height: 400, width: 1000, arrow: 'tc' },</w:t>
+                              <w:t xml:space="preserve">        //position: { container: 'h1', x: 200, y: 60, height: 400, width: 1000, arrow: '</w:t>
+                            </w:r>
+                            <w:proofErr w:type="spellStart"/>
+                            <w:r>
+                              <w:rPr>
+                                <w:sz w:val="18"/>
+                                <w:szCs w:val="18"/>
+                              </w:rPr>
+                              <w:t>tc</w:t>
+                            </w:r>
+                            <w:proofErr w:type="spellEnd"/>
+                            <w:r>
+                              <w:rPr>
+                                <w:sz w:val="18"/>
+                                <w:szCs w:val="18"/>
+                              </w:rPr>
+                              <w:t>' },</w:t>
                             </w:r>
                           </w:p>
                           <w:p>
@@ -1369,7 +1869,39 @@
                                 <w:sz w:val="18"/>
                                 <w:szCs w:val="18"/>
                               </w:rPr>
-                              <w:t xml:space="preserve">        submit:function(e,v,m,f){</w:t>
+                              <w:t xml:space="preserve">        </w:t>
+                            </w:r>
+                            <w:proofErr w:type="spellStart"/>
+                            <w:r>
+                              <w:rPr>
+                                <w:sz w:val="18"/>
+                                <w:szCs w:val="18"/>
+                              </w:rPr>
+                              <w:t>submit:function</w:t>
+                            </w:r>
+                            <w:proofErr w:type="spellEnd"/>
+                            <w:r>
+                              <w:rPr>
+                                <w:sz w:val="18"/>
+                                <w:szCs w:val="18"/>
+                              </w:rPr>
+                              <w:t>(</w:t>
+                            </w:r>
+                            <w:proofErr w:type="spellStart"/>
+                            <w:r>
+                              <w:rPr>
+                                <w:sz w:val="18"/>
+                                <w:szCs w:val="18"/>
+                              </w:rPr>
+                              <w:t>e,v,m,f</w:t>
+                            </w:r>
+                            <w:proofErr w:type="spellEnd"/>
+                            <w:r>
+                              <w:rPr>
+                                <w:sz w:val="18"/>
+                                <w:szCs w:val="18"/>
+                              </w:rPr>
+                              <w:t>){</w:t>
                             </w:r>
                           </w:p>
                           <w:p>
@@ -1401,7 +1933,23 @@
                                 <w:sz w:val="18"/>
                                 <w:szCs w:val="18"/>
                               </w:rPr>
-                              <w:t xml:space="preserve">            // console.log($("#password").val()); // Value entered in the password box</w:t>
+                              <w:t xml:space="preserve">            // console.log($("#password").</w:t>
+                            </w:r>
+                            <w:proofErr w:type="spellStart"/>
+                            <w:r>
+                              <w:rPr>
+                                <w:sz w:val="18"/>
+                                <w:szCs w:val="18"/>
+                              </w:rPr>
+                              <w:t>val</w:t>
+                            </w:r>
+                            <w:proofErr w:type="spellEnd"/>
+                            <w:r>
+                              <w:rPr>
+                                <w:sz w:val="18"/>
+                                <w:szCs w:val="18"/>
+                              </w:rPr>
+                              <w:t>()); // Value entered in the password box</w:t>
                             </w:r>
                           </w:p>
                           <w:p>
@@ -1417,7 +1965,55 @@
                                 <w:sz w:val="18"/>
                                 <w:szCs w:val="18"/>
                               </w:rPr>
-                              <w:t xml:space="preserve">            if(document.getElementById("pWord-box").value == $("#password").val())  // Password match</w:t>
+                              <w:t xml:space="preserve">            if(</w:t>
+                            </w:r>
+                            <w:proofErr w:type="spellStart"/>
+                            <w:r>
+                              <w:rPr>
+                                <w:sz w:val="18"/>
+                                <w:szCs w:val="18"/>
+                              </w:rPr>
+                              <w:t>document.getElementById</w:t>
+                            </w:r>
+                            <w:proofErr w:type="spellEnd"/>
+                            <w:r>
+                              <w:rPr>
+                                <w:sz w:val="18"/>
+                                <w:szCs w:val="18"/>
+                              </w:rPr>
+                              <w:t>("</w:t>
+                            </w:r>
+                            <w:proofErr w:type="spellStart"/>
+                            <w:r>
+                              <w:rPr>
+                                <w:sz w:val="18"/>
+                                <w:szCs w:val="18"/>
+                              </w:rPr>
+                              <w:t>pWord</w:t>
+                            </w:r>
+                            <w:proofErr w:type="spellEnd"/>
+                            <w:r>
+                              <w:rPr>
+                                <w:sz w:val="18"/>
+                                <w:szCs w:val="18"/>
+                              </w:rPr>
+                              <w:t>-box").value == $("#password").</w:t>
+                            </w:r>
+                            <w:proofErr w:type="spellStart"/>
+                            <w:r>
+                              <w:rPr>
+                                <w:sz w:val="18"/>
+                                <w:szCs w:val="18"/>
+                              </w:rPr>
+                              <w:t>val</w:t>
+                            </w:r>
+                            <w:proofErr w:type="spellEnd"/>
+                            <w:r>
+                              <w:rPr>
+                                <w:sz w:val="18"/>
+                                <w:szCs w:val="18"/>
+                              </w:rPr>
+                              <w:t>())  // Password match</w:t>
                             </w:r>
                           </w:p>
                           <w:p>
@@ -1433,8 +2029,33 @@
                                 <w:sz w:val="18"/>
                                 <w:szCs w:val="18"/>
                               </w:rPr>
-                              <w:t xml:space="preserve">              set_bt_pwd();</w:t>
+                              <w:t xml:space="preserve">              </w:t>
                             </w:r>
+                            <w:proofErr w:type="spellStart"/>
+                            <w:r>
+                              <w:rPr>
+                                <w:sz w:val="18"/>
+                                <w:szCs w:val="18"/>
+                              </w:rPr>
+                              <w:t>set_bt_pwd</w:t>
+                            </w:r>
+                            <w:proofErr w:type="spellEnd"/>
+                            <w:r>
+                              <w:rPr>
+                                <w:sz w:val="18"/>
+                                <w:szCs w:val="18"/>
+                              </w:rPr>
+                              <w:t>(</w:t>
+                            </w:r>
+                            <w:proofErr w:type="gramStart"/>
+                            <w:r>
+                              <w:rPr>
+                                <w:sz w:val="18"/>
+                                <w:szCs w:val="18"/>
+                              </w:rPr>
+                              <w:t>);</w:t>
+                            </w:r>
+                            <w:proofErr w:type="gramEnd"/>
                           </w:p>
                           <w:p>
                             <w:pPr>
@@ -1465,8 +2086,17 @@
                                 <w:sz w:val="18"/>
                                 <w:szCs w:val="18"/>
                               </w:rPr>
-                              <w:t xml:space="preserve">              alert(lang.alert_message2);//alert("Passwords do not match!");</w:t>
+                              <w:t xml:space="preserve">              alert(lang.alert_message2);//alert("Passwords do not match!"</w:t>
                             </w:r>
+                            <w:proofErr w:type="gramStart"/>
+                            <w:r>
+                              <w:rPr>
+                                <w:sz w:val="18"/>
+                                <w:szCs w:val="18"/>
+                              </w:rPr>
+                              <w:t>);</w:t>
+                            </w:r>
+                            <w:proofErr w:type="gramEnd"/>
                           </w:p>
                           <w:p>
                             <w:pPr>
@@ -1555,7 +2185,39 @@
                           <w:sz w:val="18"/>
                           <w:szCs w:val="18"/>
                         </w:rPr>
-                        <w:t xml:space="preserve">      $.prompt('&lt;label id="recon_msg1" name="recon_msg1"&gt;' + lang.reconfirm_pwd_msg1 + '&lt;/label&gt; &lt;input type="password" id="password" name="password" autocomplete="off" value="" style="font-size: 24pt; font-weight: 500; width:220px; height:65px;"&gt;&lt;br /&gt;' +</w:t>
+                        <w:t xml:space="preserve">      $.prompt('&lt;label id="recon_msg1" name="recon_msg1"&gt;' + lang.reconfirm_pwd_msg1 + '&lt;/label&gt; &lt;input type="password" id="password" name="password" </w:t>
+                      </w:r>
+                      <w:proofErr w:type="gramStart"/>
+                      <w:r>
+                        <w:rPr>
+                          <w:sz w:val="18"/>
+                          <w:szCs w:val="18"/>
+                        </w:rPr>
+                        <w:t>autocomplete</w:t>
+                      </w:r>
+                      <w:proofErr w:type="gramEnd"/>
+                      <w:r>
+                        <w:rPr>
+                          <w:sz w:val="18"/>
+                          <w:szCs w:val="18"/>
+                        </w:rPr>
+                        <w:t>="off" value="" style="font-size: 24pt; font-weight: 500; width:220px; height:65px;"&gt;&lt;</w:t>
+                      </w:r>
+                      <w:proofErr w:type="spellStart"/>
+                      <w:r>
+                        <w:rPr>
+                          <w:sz w:val="18"/>
+                          <w:szCs w:val="18"/>
+                        </w:rPr>
+                        <w:t>br</w:t>
+                      </w:r>
+                      <w:proofErr w:type="spellEnd"/>
+                      <w:r>
+                        <w:rPr>
+                          <w:sz w:val="18"/>
+                          <w:szCs w:val="18"/>
+                        </w:rPr>
+                        <w:t xml:space="preserve"> /&gt;' +</w:t>
                       </w:r>
                     </w:p>
                     <w:p>
@@ -1571,7 +2233,23 @@
                           <w:sz w:val="18"/>
                           <w:szCs w:val="18"/>
                         </w:rPr>
-                        <w:t xml:space="preserve">            '&lt;label id="recon_msg2" name="recon_msg2" span class="emphasized"&gt;' + lang.reconfirm_pwd_msg2 + '&lt;/label&gt; &lt;br /&gt;', {</w:t>
+                        <w:t xml:space="preserve">            '&lt;label id="recon_msg2" name="recon_msg2" span class="emphasized"&gt;' + lang.reconfirm_pwd_msg2 + '&lt;/label&gt; &lt;</w:t>
+                      </w:r>
+                      <w:proofErr w:type="spellStart"/>
+                      <w:r>
+                        <w:rPr>
+                          <w:sz w:val="18"/>
+                          <w:szCs w:val="18"/>
+                        </w:rPr>
+                        <w:t>br</w:t>
+                      </w:r>
+                      <w:proofErr w:type="spellEnd"/>
+                      <w:r>
+                        <w:rPr>
+                          <w:sz w:val="18"/>
+                          <w:szCs w:val="18"/>
+                        </w:rPr>
+                        <w:t xml:space="preserve"> /&gt;', {</w:t>
                       </w:r>
                     </w:p>
                     <w:p>
@@ -1587,7 +2265,23 @@
                           <w:sz w:val="18"/>
                           <w:szCs w:val="18"/>
                         </w:rPr>
-                        <w:t xml:space="preserve">        title: lang.reconfirm_pwd_title,//"RECONFIRM PASSWORD",</w:t>
+                        <w:t xml:space="preserve">        title: </w:t>
+                      </w:r>
+                      <w:proofErr w:type="spellStart"/>
+                      <w:r>
+                        <w:rPr>
+                          <w:sz w:val="18"/>
+                          <w:szCs w:val="18"/>
+                        </w:rPr>
+                        <w:t>lang.reconfirm_pwd_title</w:t>
+                      </w:r>
+                      <w:proofErr w:type="spellEnd"/>
+                      <w:r>
+                        <w:rPr>
+                          <w:sz w:val="18"/>
+                          <w:szCs w:val="18"/>
+                        </w:rPr>
+                        <w:t>,//"RECONFIRM PASSWORD",</w:t>
                       </w:r>
                     </w:p>
                     <w:p>
@@ -1619,7 +2313,39 @@
                           <w:sz w:val="18"/>
                           <w:szCs w:val="18"/>
                         </w:rPr>
-                        <w:t xml:space="preserve">        // html:'&lt;label id="recon_msg1" name="recon_msg1"&gt;' + lang.reconfirm_pwd_msg1 + '&lt;/label&gt; &lt;input type="password" id="password" name="password" autocomplete="off" value="" style="font-size: 24pt; font-weight: 500; width:220px; height:65px;"&gt;&lt;br /&gt;' +</w:t>
+                        <w:t xml:space="preserve">        // html:'&lt;label id="recon_msg1" name="recon_msg1"&gt;' + lang.reconfirm_pwd_msg1 + '&lt;/label&gt; &lt;input type="password" id="password" name="password" </w:t>
+                      </w:r>
+                      <w:proofErr w:type="gramStart"/>
+                      <w:r>
+                        <w:rPr>
+                          <w:sz w:val="18"/>
+                          <w:szCs w:val="18"/>
+                        </w:rPr>
+                        <w:t>autocomplete</w:t>
+                      </w:r>
+                      <w:proofErr w:type="gramEnd"/>
+                      <w:r>
+                        <w:rPr>
+                          <w:sz w:val="18"/>
+                          <w:szCs w:val="18"/>
+                        </w:rPr>
+                        <w:t>="off" value="" style="font-size: 24pt; font-weight: 500; width:220px; height:65px;"&gt;&lt;</w:t>
+                      </w:r>
+                      <w:proofErr w:type="spellStart"/>
+                      <w:r>
+                        <w:rPr>
+                          <w:sz w:val="18"/>
+                          <w:szCs w:val="18"/>
+                        </w:rPr>
+                        <w:t>br</w:t>
+                      </w:r>
+                      <w:proofErr w:type="spellEnd"/>
+                      <w:r>
+                        <w:rPr>
+                          <w:sz w:val="18"/>
+                          <w:szCs w:val="18"/>
+                        </w:rPr>
+                        <w:t xml:space="preserve"> /&gt;' +</w:t>
                       </w:r>
                     </w:p>
                     <w:p>
@@ -1635,7 +2361,23 @@
                           <w:sz w:val="18"/>
                           <w:szCs w:val="18"/>
                         </w:rPr>
-                        <w:t xml:space="preserve">        //     '&lt;label id="recon_msg2" name="recon_msg2" span class="emphasized"&gt;' + lang.reconfirm_pwd_msg2 + '&lt;/label&gt; &lt;br /&gt;',</w:t>
+                        <w:t xml:space="preserve">        //     '&lt;label id="recon_msg2" name="recon_msg2" span class="emphasized"&gt;' + lang.reconfirm_pwd_msg2 + '&lt;/label&gt; &lt;</w:t>
+                      </w:r>
+                      <w:proofErr w:type="spellStart"/>
+                      <w:r>
+                        <w:rPr>
+                          <w:sz w:val="18"/>
+                          <w:szCs w:val="18"/>
+                        </w:rPr>
+                        <w:t>br</w:t>
+                      </w:r>
+                      <w:proofErr w:type="spellEnd"/>
+                      <w:r>
+                        <w:rPr>
+                          <w:sz w:val="18"/>
+                          <w:szCs w:val="18"/>
+                        </w:rPr>
+                        <w:t xml:space="preserve"> /&gt;',</w:t>
                       </w:r>
                     </w:p>
                     <w:p>
@@ -1667,7 +2409,23 @@
                           <w:sz w:val="18"/>
                           <w:szCs w:val="18"/>
                         </w:rPr>
-                        <w:t xml:space="preserve">        //position: { container: 'h1', x: 200, y: 60, height: 400, width: 1000, arrow: 'tc' },</w:t>
+                        <w:t xml:space="preserve">        //position: { container: 'h1', x: 200, y: 60, height: 400, width: 1000, arrow: '</w:t>
+                      </w:r>
+                      <w:proofErr w:type="spellStart"/>
+                      <w:r>
+                        <w:rPr>
+                          <w:sz w:val="18"/>
+                          <w:szCs w:val="18"/>
+                        </w:rPr>
+                        <w:t>tc</w:t>
+                      </w:r>
+                      <w:proofErr w:type="spellEnd"/>
+                      <w:r>
+                        <w:rPr>
+                          <w:sz w:val="18"/>
+                          <w:szCs w:val="18"/>
+                        </w:rPr>
+                        <w:t>' },</w:t>
                       </w:r>
                     </w:p>
                     <w:p>
@@ -1699,7 +2457,39 @@
                           <w:sz w:val="18"/>
                           <w:szCs w:val="18"/>
                         </w:rPr>
-                        <w:t xml:space="preserve">        submit:function(e,v,m,f){</w:t>
+                        <w:t xml:space="preserve">        </w:t>
+                      </w:r>
+                      <w:proofErr w:type="spellStart"/>
+                      <w:r>
+                        <w:rPr>
+                          <w:sz w:val="18"/>
+                          <w:szCs w:val="18"/>
+                        </w:rPr>
+                        <w:t>submit:function</w:t>
+                      </w:r>
+                      <w:proofErr w:type="spellEnd"/>
+                      <w:r>
+                        <w:rPr>
+                          <w:sz w:val="18"/>
+                          <w:szCs w:val="18"/>
+                        </w:rPr>
+                        <w:t>(</w:t>
+                      </w:r>
+                      <w:proofErr w:type="spellStart"/>
+                      <w:r>
+                        <w:rPr>
+                          <w:sz w:val="18"/>
+                          <w:szCs w:val="18"/>
+                        </w:rPr>
+                        <w:t>e,v,m,f</w:t>
+                      </w:r>
+                      <w:proofErr w:type="spellEnd"/>
+                      <w:r>
+                        <w:rPr>
+                          <w:sz w:val="18"/>
+                          <w:szCs w:val="18"/>
+                        </w:rPr>
+                        <w:t>){</w:t>
                       </w:r>
                     </w:p>
                     <w:p>
@@ -1731,7 +2521,23 @@
                           <w:sz w:val="18"/>
                           <w:szCs w:val="18"/>
                         </w:rPr>
-                        <w:t xml:space="preserve">            // console.log($("#password").val()); // Value entered in the password box</w:t>
+                        <w:t xml:space="preserve">            // console.log($("#password").</w:t>
+                      </w:r>
+                      <w:proofErr w:type="spellStart"/>
+                      <w:r>
+                        <w:rPr>
+                          <w:sz w:val="18"/>
+                          <w:szCs w:val="18"/>
+                        </w:rPr>
+                        <w:t>val</w:t>
+                      </w:r>
+                      <w:proofErr w:type="spellEnd"/>
+                      <w:r>
+                        <w:rPr>
+                          <w:sz w:val="18"/>
+                          <w:szCs w:val="18"/>
+                        </w:rPr>
+                        <w:t>()); // Value entered in the password box</w:t>
                       </w:r>
                     </w:p>
                     <w:p>
@@ -1747,7 +2553,55 @@
                           <w:sz w:val="18"/>
                           <w:szCs w:val="18"/>
                         </w:rPr>
-                        <w:t xml:space="preserve">            if(document.getElementById("pWord-box").value == $("#password").val())  // Password match</w:t>
+                        <w:t xml:space="preserve">            if(</w:t>
+                      </w:r>
+                      <w:proofErr w:type="spellStart"/>
+                      <w:r>
+                        <w:rPr>
+                          <w:sz w:val="18"/>
+                          <w:szCs w:val="18"/>
+                        </w:rPr>
+                        <w:t>document.getElementById</w:t>
+                      </w:r>
+                      <w:proofErr w:type="spellEnd"/>
+                      <w:r>
+                        <w:rPr>
+                          <w:sz w:val="18"/>
+                          <w:szCs w:val="18"/>
+                        </w:rPr>
+                        <w:t>("</w:t>
+                      </w:r>
+                      <w:proofErr w:type="spellStart"/>
+                      <w:r>
+                        <w:rPr>
+                          <w:sz w:val="18"/>
+                          <w:szCs w:val="18"/>
+                        </w:rPr>
+                        <w:t>pWord</w:t>
+                      </w:r>
+                      <w:proofErr w:type="spellEnd"/>
+                      <w:r>
+                        <w:rPr>
+                          <w:sz w:val="18"/>
+                          <w:szCs w:val="18"/>
+                        </w:rPr>
+                        <w:t>-box").value == $("#password").</w:t>
+                      </w:r>
+                      <w:proofErr w:type="spellStart"/>
+                      <w:r>
+                        <w:rPr>
+                          <w:sz w:val="18"/>
+                          <w:szCs w:val="18"/>
+                        </w:rPr>
+                        <w:t>val</w:t>
+                      </w:r>
+                      <w:proofErr w:type="spellEnd"/>
+                      <w:r>
+                        <w:rPr>
+                          <w:sz w:val="18"/>
+                          <w:szCs w:val="18"/>
+                        </w:rPr>
+                        <w:t>())  // Password match</w:t>
                       </w:r>
                     </w:p>
                     <w:p>
@@ -1763,8 +2617,33 @@
                           <w:sz w:val="18"/>
                           <w:szCs w:val="18"/>
                         </w:rPr>
-                        <w:t xml:space="preserve">              set_bt_pwd();</w:t>
+                        <w:t xml:space="preserve">              </w:t>
                       </w:r>
+                      <w:proofErr w:type="spellStart"/>
+                      <w:r>
+                        <w:rPr>
+                          <w:sz w:val="18"/>
+                          <w:szCs w:val="18"/>
+                        </w:rPr>
+                        <w:t>set_bt_pwd</w:t>
+                      </w:r>
+                      <w:proofErr w:type="spellEnd"/>
+                      <w:r>
+                        <w:rPr>
+                          <w:sz w:val="18"/>
+                          <w:szCs w:val="18"/>
+                        </w:rPr>
+                        <w:t>(</w:t>
+                      </w:r>
+                      <w:proofErr w:type="gramStart"/>
+                      <w:r>
+                        <w:rPr>
+                          <w:sz w:val="18"/>
+                          <w:szCs w:val="18"/>
+                        </w:rPr>
+                        <w:t>);</w:t>
+                      </w:r>
+                      <w:proofErr w:type="gramEnd"/>
                     </w:p>
                     <w:p>
                       <w:pPr>
@@ -1795,8 +2674,17 @@
                           <w:sz w:val="18"/>
                           <w:szCs w:val="18"/>
                         </w:rPr>
-                        <w:t xml:space="preserve">              alert(lang.alert_message2);//alert("Passwords do not match!");</w:t>
+                        <w:t xml:space="preserve">              alert(lang.alert_message2);//alert("Passwords do not match!"</w:t>
                       </w:r>
+                      <w:proofErr w:type="gramStart"/>
+                      <w:r>
+                        <w:rPr>
+                          <w:sz w:val="18"/>
+                          <w:szCs w:val="18"/>
+                        </w:rPr>
+                        <w:t>);</w:t>
+                      </w:r>
+                      <w:proofErr w:type="gramEnd"/>
                     </w:p>
                     <w:p>
                       <w:pPr>
@@ -1858,7 +2746,35 @@
         <w:rPr>
           <w:lang w:val="en-US"/>
         </w:rPr>
-        <w:t>Requires the whole recon_pwd to be called inside the $.(prompt) as follows:</w:t>
+        <w:t xml:space="preserve">Requires the whole </w:t>
+      </w:r>
+      <w:proofErr w:type="spellStart"/>
+      <w:r>
+        <w:rPr>
+          <w:lang w:val="en-US"/>
+        </w:rPr>
+        <w:t>recon_pwd</w:t>
+      </w:r>
+      <w:proofErr w:type="spellEnd"/>
+      <w:r>
+        <w:rPr>
+          <w:lang w:val="en-US"/>
+        </w:rPr>
+        <w:t xml:space="preserve"> to be called inside the </w:t>
+      </w:r>
+      <w:proofErr w:type="gramStart"/>
+      <w:r>
+        <w:rPr>
+          <w:lang w:val="en-US"/>
+        </w:rPr>
+        <w:t>$.(</w:t>
+      </w:r>
+      <w:proofErr w:type="gramEnd"/>
+      <w:r>
+        <w:rPr>
+          <w:lang w:val="en-US"/>
+        </w:rPr>
+        <w:t>prompt) as follows:</w:t>
       </w:r>
     </w:p>
     <w:p>
@@ -2105,7 +3021,21 @@
         <w:rPr>
           <w:lang w:val="en-US"/>
         </w:rPr>
-        <w:t>Based on NIVUS_web-app v1.1.0.</w:t>
+        <w:t xml:space="preserve">Based on </w:t>
+      </w:r>
+      <w:proofErr w:type="spellStart"/>
+      <w:r>
+        <w:rPr>
+          <w:lang w:val="en-US"/>
+        </w:rPr>
+        <w:t>NIVUS_web</w:t>
+      </w:r>
+      <w:proofErr w:type="spellEnd"/>
+      <w:r>
+        <w:rPr>
+          <w:lang w:val="en-US"/>
+        </w:rPr>
+        <w:t>-app v1.1.0.</w:t>
       </w:r>
       <w:r>
         <w:rPr>
@@ -2129,7 +3059,21 @@
         <w:rPr>
           <w:lang w:val="en-US"/>
         </w:rPr>
-        <w:t>Bug fix for the intermittent language switch. Dynamic loading of files requires a minimum of a couple of ms to properly work. Switched from dynamic loading (lang.en.js, lang.de.js) to a static one (i.e., single file with language selection using array mapping – lang.js).</w:t>
+        <w:t xml:space="preserve">Bug fix for the intermittent language switch. Dynamic loading of files requires a minimum of a couple of </w:t>
+      </w:r>
+      <w:proofErr w:type="spellStart"/>
+      <w:r>
+        <w:rPr>
+          <w:lang w:val="en-US"/>
+        </w:rPr>
+        <w:t>ms</w:t>
+      </w:r>
+      <w:proofErr w:type="spellEnd"/>
+      <w:r>
+        <w:rPr>
+          <w:lang w:val="en-US"/>
+        </w:rPr>
+        <w:t xml:space="preserve"> to properly work. Switched from dynamic loading (lang.en.js, lang.de.js) to a static one (i.e., single file with language selection using array mapping – lang.js).</w:t>
       </w:r>
     </w:p>
     <w:p>
@@ -2241,11 +3185,21 @@
         </w:rPr>
         <w:t>NOTE: Found that an experimental functionality (</w:t>
       </w:r>
-      <w:r>
-        <w:rPr>
-          <w:lang w:val="en-US"/>
-        </w:rPr>
-        <w:t>device.forget()</w:t>
+      <w:proofErr w:type="spellStart"/>
+      <w:proofErr w:type="gramStart"/>
+      <w:r>
+        <w:rPr>
+          <w:lang w:val="en-US"/>
+        </w:rPr>
+        <w:t>device.forget</w:t>
+      </w:r>
+      <w:proofErr w:type="spellEnd"/>
+      <w:proofErr w:type="gramEnd"/>
+      <w:r>
+        <w:rPr>
+          <w:lang w:val="en-US"/>
+        </w:rPr>
+        <w:t>()</w:t>
       </w:r>
       <w:r>
         <w:rPr>
@@ -2414,7 +3368,21 @@
         <w:rPr>
           <w:lang w:val="en-US"/>
         </w:rPr>
-        <w:t>“RANGE” to “Reichweite” and “SOLID” to “</w:t>
+        <w:t>“RANGE” to “</w:t>
+      </w:r>
+      <w:proofErr w:type="spellStart"/>
+      <w:r>
+        <w:rPr>
+          <w:lang w:val="en-US"/>
+        </w:rPr>
+        <w:t>Reichweite</w:t>
+      </w:r>
+      <w:proofErr w:type="spellEnd"/>
+      <w:r>
+        <w:rPr>
+          <w:lang w:val="en-US"/>
+        </w:rPr>
+        <w:t>” and “SOLID” to “</w:t>
       </w:r>
       <w:r>
         <w:t>FESTSTOFF”</w:t>
@@ -2455,7 +3423,23 @@
         <w:t>s</w:t>
       </w:r>
       <w:r>
-        <w:t xml:space="preserve"> Bluetooth-Passwort festlegen. Bitte Warten...",</w:t>
+        <w:t xml:space="preserve"> Bluetooth-</w:t>
+      </w:r>
+      <w:proofErr w:type="spellStart"/>
+      <w:r>
+        <w:t>Passwort</w:t>
+      </w:r>
+      <w:proofErr w:type="spellEnd"/>
+      <w:r>
+        <w:t xml:space="preserve"> </w:t>
+      </w:r>
+      <w:proofErr w:type="spellStart"/>
+      <w:r>
+        <w:t>festlegen</w:t>
+      </w:r>
+      <w:proofErr w:type="spellEnd"/>
+      <w:r>
+        <w:t>. Bitte Warten...",</w:t>
       </w:r>
     </w:p>
     <w:p>
@@ -2960,7 +3944,31 @@
           <w:szCs w:val="21"/>
           <w:lang w:eastAsia="en-GB"/>
         </w:rPr>
-        <w:t>* chartjs-plugin-zoom v2.0.0</w:t>
+        <w:t xml:space="preserve">* </w:t>
+      </w:r>
+      <w:proofErr w:type="spellStart"/>
+      <w:proofErr w:type="gramStart"/>
+      <w:r>
+        <w:rPr>
+          <w:rFonts w:ascii="Consolas" w:eastAsia="Times New Roman" w:hAnsi="Consolas" w:cs="Times New Roman"/>
+          <w:color w:val="6A9955"/>
+          <w:sz w:val="21"/>
+          <w:szCs w:val="21"/>
+          <w:lang w:eastAsia="en-GB"/>
+        </w:rPr>
+        <w:t>chartjs</w:t>
+      </w:r>
+      <w:proofErr w:type="spellEnd"/>
+      <w:proofErr w:type="gramEnd"/>
+      <w:r>
+        <w:rPr>
+          <w:rFonts w:ascii="Consolas" w:eastAsia="Times New Roman" w:hAnsi="Consolas" w:cs="Times New Roman"/>
+          <w:color w:val="6A9955"/>
+          <w:sz w:val="21"/>
+          <w:szCs w:val="21"/>
+          <w:lang w:eastAsia="en-GB"/>
+        </w:rPr>
+        <w:t>-plugin-zoom v2.0.0</w:t>
       </w:r>
     </w:p>
     <w:p>
@@ -2984,8 +3992,20 @@
           <w:szCs w:val="21"/>
           <w:lang w:eastAsia="en-GB"/>
         </w:rPr>
-        <w:t>* undefined</w:t>
-      </w:r>
+        <w:t xml:space="preserve">* </w:t>
+      </w:r>
+      <w:proofErr w:type="gramStart"/>
+      <w:r>
+        <w:rPr>
+          <w:rFonts w:ascii="Consolas" w:eastAsia="Times New Roman" w:hAnsi="Consolas" w:cs="Times New Roman"/>
+          <w:color w:val="6A9955"/>
+          <w:sz w:val="21"/>
+          <w:szCs w:val="21"/>
+          <w:lang w:eastAsia="en-GB"/>
+        </w:rPr>
+        <w:t>undefined</w:t>
+      </w:r>
+      <w:proofErr w:type="gramEnd"/>
     </w:p>
     <w:p>
       <w:pPr>
@@ -3008,7 +4028,29 @@
           <w:szCs w:val="21"/>
           <w:lang w:eastAsia="en-GB"/>
         </w:rPr>
-        <w:t> * (c) 2016-2022 chartjs-plugin-zoom Contributors</w:t>
+        <w:t xml:space="preserve"> * (c) 2016-2022 </w:t>
+      </w:r>
+      <w:proofErr w:type="spellStart"/>
+      <w:r>
+        <w:rPr>
+          <w:rFonts w:ascii="Consolas" w:eastAsia="Times New Roman" w:hAnsi="Consolas" w:cs="Times New Roman"/>
+          <w:color w:val="6A9955"/>
+          <w:sz w:val="21"/>
+          <w:szCs w:val="21"/>
+          <w:lang w:eastAsia="en-GB"/>
+        </w:rPr>
+        <w:t>chartjs</w:t>
+      </w:r>
+      <w:proofErr w:type="spellEnd"/>
+      <w:r>
+        <w:rPr>
+          <w:rFonts w:ascii="Consolas" w:eastAsia="Times New Roman" w:hAnsi="Consolas" w:cs="Times New Roman"/>
+          <w:color w:val="6A9955"/>
+          <w:sz w:val="21"/>
+          <w:szCs w:val="21"/>
+          <w:lang w:eastAsia="en-GB"/>
+        </w:rPr>
+        <w:t>-plugin-zoom Contributors</w:t>
       </w:r>
     </w:p>
     <w:p>
@@ -3216,8 +4258,32 @@
           <w:szCs w:val="21"/>
           <w:lang w:eastAsia="en-GB"/>
         </w:rPr>
-        <w:t> * Copyright (c) 2016 Jorik Tangelder;</w:t>
-      </w:r>
+        <w:t xml:space="preserve"> * Copyright (c) 2016 Jorik </w:t>
+      </w:r>
+      <w:proofErr w:type="spellStart"/>
+      <w:proofErr w:type="gramStart"/>
+      <w:r>
+        <w:rPr>
+          <w:rFonts w:ascii="Consolas" w:eastAsia="Times New Roman" w:hAnsi="Consolas" w:cs="Times New Roman"/>
+          <w:color w:val="6A9955"/>
+          <w:sz w:val="21"/>
+          <w:szCs w:val="21"/>
+          <w:lang w:eastAsia="en-GB"/>
+        </w:rPr>
+        <w:t>Tangelder</w:t>
+      </w:r>
+      <w:proofErr w:type="spellEnd"/>
+      <w:r>
+        <w:rPr>
+          <w:rFonts w:ascii="Consolas" w:eastAsia="Times New Roman" w:hAnsi="Consolas" w:cs="Times New Roman"/>
+          <w:color w:val="6A9955"/>
+          <w:sz w:val="21"/>
+          <w:szCs w:val="21"/>
+          <w:lang w:eastAsia="en-GB"/>
+        </w:rPr>
+        <w:t>;</w:t>
+      </w:r>
+      <w:proofErr w:type="gramEnd"/>
     </w:p>
     <w:p>
       <w:pPr>
@@ -4136,6 +5202,85 @@
         <w:t>Version updated to 2.2.0</w:t>
       </w:r>
     </w:p>
+    <w:p>
+      <w:pPr>
+        <w:rPr>
+          <w:b/>
+          <w:bCs/>
+          <w:lang w:val="de-DE"/>
+        </w:rPr>
+      </w:pPr>
+      <w:r>
+        <w:rPr>
+          <w:b/>
+          <w:bCs/>
+          <w:sz w:val="24"/>
+          <w:szCs w:val="24"/>
+          <w:lang w:val="de-DE"/>
+        </w:rPr>
+        <w:t>05/06/2024 (AK):</w:t>
+      </w:r>
+    </w:p>
+    <w:p>
+      <w:pPr>
+        <w:pStyle w:val="ListParagraph"/>
+        <w:numPr>
+          <w:ilvl w:val="0"/>
+          <w:numId w:val="17"/>
+        </w:numPr>
+        <w:rPr>
+          <w:lang w:val="de-DE"/>
+        </w:rPr>
+      </w:pPr>
+      <w:r>
+        <w:rPr>
+          <w:lang w:val="de-DE"/>
+        </w:rPr>
+        <w:t xml:space="preserve">Fix for seeing HEX data in DATA LOG when user presses CLEAR or SEND button during any stages of </w:t>
+      </w:r>
+      <w:r>
+        <w:rPr>
+          <w:lang w:val="de-DE"/>
+        </w:rPr>
+        <w:t xml:space="preserve">trace requests (i.e. during commands </w:t>
+      </w:r>
+      <w:r>
+        <w:rPr>
+          <w:lang w:val="de-DE"/>
+        </w:rPr>
+        <w:t>SENDPART1, SENDPART2, SENDPART3, GET ECHO or GET DATE</w:t>
+      </w:r>
+      <w:r>
+        <w:rPr>
+          <w:lang w:val="de-DE"/>
+        </w:rPr>
+        <w:t>M)</w:t>
+      </w:r>
+      <w:r>
+        <w:rPr>
+          <w:lang w:val="de-DE"/>
+        </w:rPr>
+        <w:t>.</w:t>
+      </w:r>
+    </w:p>
+    <w:p>
+      <w:pPr>
+        <w:pStyle w:val="ListParagraph"/>
+        <w:numPr>
+          <w:ilvl w:val="0"/>
+          <w:numId w:val="17"/>
+        </w:numPr>
+        <w:rPr>
+          <w:lang w:val="de-DE"/>
+        </w:rPr>
+      </w:pPr>
+      <w:r>
+        <w:rPr>
+          <w:lang w:val="de-DE"/>
+        </w:rPr>
+        <w:t>Version updated to 2.3.0</w:t>
+      </w:r>
+    </w:p>
     <w:sectPr>
       <w:pgSz w:w="11906" w:h="16838"/>
       <w:pgMar w:top="1440" w:right="1440" w:bottom="1440" w:left="1440" w:header="708" w:footer="708" w:gutter="0"/>
@@ -4827,6 +5972,119 @@
     </w:lvl>
   </w:abstractNum>
   <w:abstractNum w:abstractNumId="6" w15:restartNumberingAfterBreak="0">
+    <w:nsid w:val="319024B0"/>
+    <w:multiLevelType w:val="hybridMultilevel"/>
+    <w:tmpl w:val="7270A356"/>
+    <w:lvl w:ilvl="0" w:tplc="08090009">
+      <w:start w:val="1"/>
+      <w:numFmt w:val="bullet"/>
+      <w:lvlText w:val=""/>
+      <w:lvlJc w:val="left"/>
+      <w:pPr>
+        <w:ind w:left="720" w:hanging="360"/>
+      </w:pPr>
+      <w:rPr>
+        <w:rFonts w:ascii="Wingdings" w:hAnsi="Wingdings" w:hint="default"/>
+      </w:rPr>
+    </w:lvl>
+    <w:lvl w:ilvl="1" w:tplc="08090003" w:tentative="1">
+      <w:start w:val="1"/>
+      <w:numFmt w:val="bullet"/>
+      <w:lvlText w:val="o"/>
+      <w:lvlJc w:val="left"/>
+      <w:pPr>
+        <w:ind w:left="1440" w:hanging="360"/>
+      </w:pPr>
+      <w:rPr>
+        <w:rFonts w:ascii="Courier New" w:hAnsi="Courier New" w:cs="Courier New" w:hint="default"/>
+      </w:rPr>
+    </w:lvl>
+    <w:lvl w:ilvl="2" w:tplc="08090005" w:tentative="1">
+      <w:start w:val="1"/>
+      <w:numFmt w:val="bullet"/>
+      <w:lvlText w:val=""/>
+      <w:lvlJc w:val="left"/>
+      <w:pPr>
+        <w:ind w:left="2160" w:hanging="360"/>
+      </w:pPr>
+      <w:rPr>
+        <w:rFonts w:ascii="Wingdings" w:hAnsi="Wingdings" w:hint="default"/>
+      </w:rPr>
+    </w:lvl>
+    <w:lvl w:ilvl="3" w:tplc="08090001" w:tentative="1">
+      <w:start w:val="1"/>
+      <w:numFmt w:val="bullet"/>
+      <w:lvlText w:val=""/>
+      <w:lvlJc w:val="left"/>
+      <w:pPr>
+        <w:ind w:left="2880" w:hanging="360"/>
+      </w:pPr>
+      <w:rPr>
+        <w:rFonts w:ascii="Symbol" w:hAnsi="Symbol" w:hint="default"/>
+      </w:rPr>
+    </w:lvl>
+    <w:lvl w:ilvl="4" w:tplc="08090003" w:tentative="1">
+      <w:start w:val="1"/>
+      <w:numFmt w:val="bullet"/>
+      <w:lvlText w:val="o"/>
+      <w:lvlJc w:val="left"/>
+      <w:pPr>
+        <w:ind w:left="3600" w:hanging="360"/>
+      </w:pPr>
+      <w:rPr>
+        <w:rFonts w:ascii="Courier New" w:hAnsi="Courier New" w:cs="Courier New" w:hint="default"/>
+      </w:rPr>
+    </w:lvl>
+    <w:lvl w:ilvl="5" w:tplc="08090005" w:tentative="1">
+      <w:start w:val="1"/>
+      <w:numFmt w:val="bullet"/>
+      <w:lvlText w:val=""/>
+      <w:lvlJc w:val="left"/>
+      <w:pPr>
+        <w:ind w:left="4320" w:hanging="360"/>
+      </w:pPr>
+      <w:rPr>
+        <w:rFonts w:ascii="Wingdings" w:hAnsi="Wingdings" w:hint="default"/>
+      </w:rPr>
+    </w:lvl>
+    <w:lvl w:ilvl="6" w:tplc="08090001" w:tentative="1">
+      <w:start w:val="1"/>
+      <w:numFmt w:val="bullet"/>
+      <w:lvlText w:val=""/>
+      <w:lvlJc w:val="left"/>
+      <w:pPr>
+        <w:ind w:left="5040" w:hanging="360"/>
+      </w:pPr>
+      <w:rPr>
+        <w:rFonts w:ascii="Symbol" w:hAnsi="Symbol" w:hint="default"/>
+      </w:rPr>
+    </w:lvl>
+    <w:lvl w:ilvl="7" w:tplc="08090003" w:tentative="1">
+      <w:start w:val="1"/>
+      <w:numFmt w:val="bullet"/>
+      <w:lvlText w:val="o"/>
+      <w:lvlJc w:val="left"/>
+      <w:pPr>
+        <w:ind w:left="5760" w:hanging="360"/>
+      </w:pPr>
+      <w:rPr>
+        <w:rFonts w:ascii="Courier New" w:hAnsi="Courier New" w:cs="Courier New" w:hint="default"/>
+      </w:rPr>
+    </w:lvl>
+    <w:lvl w:ilvl="8" w:tplc="08090005" w:tentative="1">
+      <w:start w:val="1"/>
+      <w:numFmt w:val="bullet"/>
+      <w:lvlText w:val=""/>
+      <w:lvlJc w:val="left"/>
+      <w:pPr>
+        <w:ind w:left="6480" w:hanging="360"/>
+      </w:pPr>
+      <w:rPr>
+        <w:rFonts w:ascii="Wingdings" w:hAnsi="Wingdings" w:hint="default"/>
+      </w:rPr>
+    </w:lvl>
+  </w:abstractNum>
+  <w:abstractNum w:abstractNumId="7" w15:restartNumberingAfterBreak="0">
     <w:nsid w:val="33C07A16"/>
     <w:multiLevelType w:val="hybridMultilevel"/>
     <w:tmpl w:val="F50EB292"/>
@@ -4939,7 +6197,7 @@
       </w:rPr>
     </w:lvl>
   </w:abstractNum>
-  <w:abstractNum w:abstractNumId="7" w15:restartNumberingAfterBreak="0">
+  <w:abstractNum w:abstractNumId="8" w15:restartNumberingAfterBreak="0">
     <w:nsid w:val="3B9E5FB3"/>
     <w:multiLevelType w:val="hybridMultilevel"/>
     <w:tmpl w:val="2956100E"/>
@@ -5052,7 +6310,7 @@
       </w:rPr>
     </w:lvl>
   </w:abstractNum>
-  <w:abstractNum w:abstractNumId="8" w15:restartNumberingAfterBreak="0">
+  <w:abstractNum w:abstractNumId="9" w15:restartNumberingAfterBreak="0">
     <w:nsid w:val="3C49072B"/>
     <w:multiLevelType w:val="hybridMultilevel"/>
     <w:tmpl w:val="5B3CA404"/>
@@ -5165,7 +6423,7 @@
       </w:rPr>
     </w:lvl>
   </w:abstractNum>
-  <w:abstractNum w:abstractNumId="9" w15:restartNumberingAfterBreak="0">
+  <w:abstractNum w:abstractNumId="10" w15:restartNumberingAfterBreak="0">
     <w:nsid w:val="43B82CC4"/>
     <w:multiLevelType w:val="hybridMultilevel"/>
     <w:tmpl w:val="9A820960"/>
@@ -5278,7 +6536,7 @@
       </w:rPr>
     </w:lvl>
   </w:abstractNum>
-  <w:abstractNum w:abstractNumId="10" w15:restartNumberingAfterBreak="0">
+  <w:abstractNum w:abstractNumId="11" w15:restartNumberingAfterBreak="0">
     <w:nsid w:val="505F128D"/>
     <w:multiLevelType w:val="hybridMultilevel"/>
     <w:tmpl w:val="7D209C5C"/>
@@ -5393,7 +6651,7 @@
       </w:rPr>
     </w:lvl>
   </w:abstractNum>
-  <w:abstractNum w:abstractNumId="11" w15:restartNumberingAfterBreak="0">
+  <w:abstractNum w:abstractNumId="12" w15:restartNumberingAfterBreak="0">
     <w:nsid w:val="56303801"/>
     <w:multiLevelType w:val="hybridMultilevel"/>
     <w:tmpl w:val="8B28E000"/>
@@ -5506,7 +6764,7 @@
       </w:rPr>
     </w:lvl>
   </w:abstractNum>
-  <w:abstractNum w:abstractNumId="12" w15:restartNumberingAfterBreak="0">
+  <w:abstractNum w:abstractNumId="13" w15:restartNumberingAfterBreak="0">
     <w:nsid w:val="5ACD44EB"/>
     <w:multiLevelType w:val="hybridMultilevel"/>
     <w:tmpl w:val="55C4D99A"/>
@@ -5619,7 +6877,7 @@
       </w:rPr>
     </w:lvl>
   </w:abstractNum>
-  <w:abstractNum w:abstractNumId="13" w15:restartNumberingAfterBreak="0">
+  <w:abstractNum w:abstractNumId="14" w15:restartNumberingAfterBreak="0">
     <w:nsid w:val="5B620295"/>
     <w:multiLevelType w:val="hybridMultilevel"/>
     <w:tmpl w:val="669E125A"/>
@@ -5732,7 +6990,7 @@
       </w:rPr>
     </w:lvl>
   </w:abstractNum>
-  <w:abstractNum w:abstractNumId="14" w15:restartNumberingAfterBreak="0">
+  <w:abstractNum w:abstractNumId="15" w15:restartNumberingAfterBreak="0">
     <w:nsid w:val="5BA62FE7"/>
     <w:multiLevelType w:val="hybridMultilevel"/>
     <w:tmpl w:val="B7B89116"/>
@@ -5845,7 +7103,7 @@
       </w:rPr>
     </w:lvl>
   </w:abstractNum>
-  <w:abstractNum w:abstractNumId="15" w15:restartNumberingAfterBreak="0">
+  <w:abstractNum w:abstractNumId="16" w15:restartNumberingAfterBreak="0">
     <w:nsid w:val="78BC17C2"/>
     <w:multiLevelType w:val="hybridMultilevel"/>
     <w:tmpl w:val="3552E354"/>
@@ -5959,31 +7217,31 @@
     </w:lvl>
   </w:abstractNum>
   <w:num w:numId="1" w16cid:durableId="733504900">
-    <w:abstractNumId w:val="11"/>
+    <w:abstractNumId w:val="12"/>
   </w:num>
   <w:num w:numId="2" w16cid:durableId="2099210830">
     <w:abstractNumId w:val="0"/>
   </w:num>
   <w:num w:numId="3" w16cid:durableId="480847876">
-    <w:abstractNumId w:val="14"/>
+    <w:abstractNumId w:val="15"/>
   </w:num>
   <w:num w:numId="4" w16cid:durableId="601035892">
-    <w:abstractNumId w:val="10"/>
+    <w:abstractNumId w:val="11"/>
   </w:num>
   <w:num w:numId="5" w16cid:durableId="882644121">
-    <w:abstractNumId w:val="12"/>
+    <w:abstractNumId w:val="13"/>
   </w:num>
   <w:num w:numId="6" w16cid:durableId="1430005392">
     <w:abstractNumId w:val="4"/>
   </w:num>
   <w:num w:numId="7" w16cid:durableId="1316497897">
-    <w:abstractNumId w:val="15"/>
+    <w:abstractNumId w:val="16"/>
   </w:num>
   <w:num w:numId="8" w16cid:durableId="98455681">
-    <w:abstractNumId w:val="6"/>
+    <w:abstractNumId w:val="7"/>
   </w:num>
   <w:num w:numId="9" w16cid:durableId="1067647421">
-    <w:abstractNumId w:val="8"/>
+    <w:abstractNumId w:val="9"/>
   </w:num>
   <w:num w:numId="10" w16cid:durableId="49160990">
     <w:abstractNumId w:val="2"/>
@@ -5992,19 +7250,22 @@
     <w:abstractNumId w:val="5"/>
   </w:num>
   <w:num w:numId="12" w16cid:durableId="303850910">
-    <w:abstractNumId w:val="9"/>
+    <w:abstractNumId w:val="10"/>
   </w:num>
   <w:num w:numId="13" w16cid:durableId="258951563">
     <w:abstractNumId w:val="1"/>
   </w:num>
   <w:num w:numId="14" w16cid:durableId="1196577268">
-    <w:abstractNumId w:val="7"/>
+    <w:abstractNumId w:val="8"/>
   </w:num>
   <w:num w:numId="15" w16cid:durableId="1346446500">
-    <w:abstractNumId w:val="13"/>
+    <w:abstractNumId w:val="14"/>
   </w:num>
   <w:num w:numId="16" w16cid:durableId="1213540931">
     <w:abstractNumId w:val="3"/>
+  </w:num>
+  <w:num w:numId="17" w16cid:durableId="1759711677">
+    <w:abstractNumId w:val="6"/>
   </w:num>
 </w:numbering>
 </file>

</xml_diff>

<commit_message>
v2.4.0: Left mouse button double click restores zoom and pan.
Signed-off-by: arunpulsar.github.io <80845015+arunpulsar@users.noreply.github.com>
</commit_message>
<xml_diff>
--- a/JOURNAL.docx
+++ b/JOURNAL.docx
@@ -96,35 +96,7 @@
         <w:rPr>
           <w:lang w:val="en-US"/>
         </w:rPr>
-        <w:t xml:space="preserve">Added </w:t>
-      </w:r>
-      <w:proofErr w:type="spellStart"/>
-      <w:r>
-        <w:rPr>
-          <w:lang w:val="en-US"/>
-        </w:rPr>
-        <w:t>JQuery</w:t>
-      </w:r>
-      <w:proofErr w:type="spellEnd"/>
-      <w:r>
-        <w:rPr>
-          <w:lang w:val="en-US"/>
-        </w:rPr>
-        <w:t xml:space="preserve"> and </w:t>
-      </w:r>
-      <w:proofErr w:type="spellStart"/>
-      <w:r>
-        <w:rPr>
-          <w:lang w:val="en-US"/>
-        </w:rPr>
-        <w:t>Impromtu</w:t>
-      </w:r>
-      <w:proofErr w:type="spellEnd"/>
-      <w:r>
-        <w:rPr>
-          <w:lang w:val="en-US"/>
-        </w:rPr>
-        <w:t xml:space="preserve"> plugins to introduce prompt with addons:</w:t>
+        <w:t>Added JQuery and Impromtu plugins to introduce prompt with addons:</w:t>
       </w:r>
     </w:p>
     <w:p>
@@ -178,35 +150,7 @@
         <w:rPr>
           <w:lang w:val="en-US"/>
         </w:rPr>
-        <w:t xml:space="preserve">Bluetooth password setting is nor controlled by </w:t>
-      </w:r>
-      <w:proofErr w:type="spellStart"/>
-      <w:r>
-        <w:rPr>
-          <w:lang w:val="en-US"/>
-        </w:rPr>
-        <w:t>reconfirm_</w:t>
-      </w:r>
-      <w:proofErr w:type="gramStart"/>
-      <w:r>
-        <w:rPr>
-          <w:lang w:val="en-US"/>
-        </w:rPr>
-        <w:t>password</w:t>
-      </w:r>
-      <w:proofErr w:type="spellEnd"/>
-      <w:r>
-        <w:rPr>
-          <w:lang w:val="en-US"/>
-        </w:rPr>
-        <w:t>(</w:t>
-      </w:r>
-      <w:proofErr w:type="gramEnd"/>
-      <w:r>
-        <w:rPr>
-          <w:lang w:val="en-US"/>
-        </w:rPr>
-        <w:t>).</w:t>
+        <w:t>Bluetooth password setting is nor controlled by reconfirm_password().</w:t>
       </w:r>
     </w:p>
     <w:p>
@@ -242,35 +186,7 @@
         <w:rPr>
           <w:lang w:val="en-US"/>
         </w:rPr>
-        <w:t>If matched, the password set function is called (</w:t>
-      </w:r>
-      <w:proofErr w:type="spellStart"/>
-      <w:r>
-        <w:rPr>
-          <w:lang w:val="en-US"/>
-        </w:rPr>
-        <w:t>set_bt_</w:t>
-      </w:r>
-      <w:proofErr w:type="gramStart"/>
-      <w:r>
-        <w:rPr>
-          <w:lang w:val="en-US"/>
-        </w:rPr>
-        <w:t>pwd</w:t>
-      </w:r>
-      <w:proofErr w:type="spellEnd"/>
-      <w:r>
-        <w:rPr>
-          <w:lang w:val="en-US"/>
-        </w:rPr>
-        <w:t>(</w:t>
-      </w:r>
-      <w:proofErr w:type="gramEnd"/>
-      <w:r>
-        <w:rPr>
-          <w:lang w:val="en-US"/>
-        </w:rPr>
-        <w:t>)). If failed, an error message is thrown.</w:t>
+        <w:t>If matched, the password set function is called (set_bt_pwd()). If failed, an error message is thrown.</w:t>
       </w:r>
     </w:p>
     <w:p>
@@ -637,49 +553,13 @@
         <w:rPr>
           <w:lang w:val="en-US"/>
         </w:rPr>
-        <w:t xml:space="preserve">Added the </w:t>
-      </w:r>
-      <w:proofErr w:type="spellStart"/>
-      <w:r>
-        <w:rPr>
-          <w:lang w:val="en-US"/>
-        </w:rPr>
-        <w:t>css</w:t>
-      </w:r>
-      <w:proofErr w:type="spellEnd"/>
-      <w:r>
-        <w:rPr>
-          <w:lang w:val="en-US"/>
-        </w:rPr>
-        <w:t xml:space="preserve"> and </w:t>
-      </w:r>
-      <w:proofErr w:type="spellStart"/>
-      <w:r>
-        <w:rPr>
-          <w:lang w:val="en-US"/>
-        </w:rPr>
-        <w:t>js</w:t>
-      </w:r>
-      <w:proofErr w:type="spellEnd"/>
-      <w:r>
-        <w:rPr>
-          <w:lang w:val="en-US"/>
-        </w:rPr>
-        <w:t xml:space="preserve"> files of </w:t>
-      </w:r>
-      <w:proofErr w:type="spellStart"/>
-      <w:r>
-        <w:rPr>
-          <w:lang w:val="en-US"/>
-        </w:rPr>
-        <w:t>jquery</w:t>
-      </w:r>
-      <w:proofErr w:type="spellEnd"/>
-      <w:r>
-        <w:rPr>
-          <w:lang w:val="en-US"/>
-        </w:rPr>
-        <w:t>-impromptu</w:t>
+        <w:t xml:space="preserve">Added the css and js files of </w:t>
+      </w:r>
+      <w:r>
+        <w:rPr>
+          <w:lang w:val="en-US"/>
+        </w:rPr>
+        <w:t>jquery-impromptu</w:t>
       </w:r>
       <w:r>
         <w:rPr>
@@ -856,35 +736,7 @@
         <w:rPr>
           <w:lang w:val="en-US"/>
         </w:rPr>
-        <w:t xml:space="preserve">&lt;script </w:t>
-      </w:r>
-      <w:proofErr w:type="spellStart"/>
-      <w:r>
-        <w:rPr>
-          <w:lang w:val="en-US"/>
-        </w:rPr>
-        <w:t>src</w:t>
-      </w:r>
-      <w:proofErr w:type="spellEnd"/>
-      <w:r>
-        <w:rPr>
-          <w:lang w:val="en-US"/>
-        </w:rPr>
-        <w:t>="</w:t>
-      </w:r>
-      <w:proofErr w:type="spellStart"/>
-      <w:r>
-        <w:rPr>
-          <w:lang w:val="en-US"/>
-        </w:rPr>
-        <w:t>js</w:t>
-      </w:r>
-      <w:proofErr w:type="spellEnd"/>
-      <w:r>
-        <w:rPr>
-          <w:lang w:val="en-US"/>
-        </w:rPr>
-        <w:t>/lang.en.js"&gt;&lt;/script&gt;</w:t>
+        <w:t>&lt;script src="js/lang.en.js"&gt;&lt;/script&gt;</w:t>
       </w:r>
     </w:p>
     <w:p>
@@ -902,35 +754,7 @@
         <w:rPr>
           <w:lang w:val="en-US"/>
         </w:rPr>
-        <w:t xml:space="preserve">To add a new string to any file, add a new line under </w:t>
-      </w:r>
-      <w:proofErr w:type="gramStart"/>
-      <w:r>
-        <w:rPr>
-          <w:lang w:val="en-US"/>
-        </w:rPr>
-        <w:t>lang{</w:t>
-      </w:r>
-      <w:proofErr w:type="gramEnd"/>
-      <w:r>
-        <w:rPr>
-          <w:lang w:val="en-US"/>
-        </w:rPr>
-        <w:t xml:space="preserve">} inside the </w:t>
-      </w:r>
-      <w:proofErr w:type="spellStart"/>
-      <w:r>
-        <w:rPr>
-          <w:lang w:val="en-US"/>
-        </w:rPr>
-        <w:t>js</w:t>
-      </w:r>
-      <w:proofErr w:type="spellEnd"/>
-      <w:r>
-        <w:rPr>
-          <w:lang w:val="en-US"/>
-        </w:rPr>
-        <w:t xml:space="preserve"> file.</w:t>
+        <w:t>To add a new string to any file, add a new line under lang{} inside the js file.</w:t>
       </w:r>
     </w:p>
     <w:p>
@@ -956,19 +780,11 @@
         </w:rPr>
         <w:t>lang {</w:t>
       </w:r>
-      <w:proofErr w:type="gramStart"/>
-      <w:r>
-        <w:rPr>
-          <w:lang w:val="en-US"/>
-        </w:rPr>
-        <w:t>test :</w:t>
-      </w:r>
-      <w:proofErr w:type="gramEnd"/>
-      <w:r>
-        <w:rPr>
-          <w:lang w:val="en-US"/>
-        </w:rPr>
-        <w:t xml:space="preserve"> “English”</w:t>
+      <w:r>
+        <w:rPr>
+          <w:lang w:val="en-US"/>
+        </w:rPr>
+        <w:t>test : “English”</w:t>
       </w:r>
       <w:r>
         <w:rPr>
@@ -1011,16 +827,8 @@
         <w:rPr>
           <w:lang w:val="en-US"/>
         </w:rPr>
-        <w:t xml:space="preserve">, simply use </w:t>
-      </w:r>
-      <w:proofErr w:type="spellStart"/>
-      <w:r>
-        <w:rPr>
-          <w:lang w:val="en-US"/>
-        </w:rPr>
-        <w:t>lang.test</w:t>
-      </w:r>
-      <w:proofErr w:type="spellEnd"/>
+        <w:t>, simply use lang.test</w:t>
+      </w:r>
       <w:r>
         <w:rPr>
           <w:lang w:val="en-US"/>
@@ -1135,49 +943,13 @@
         <w:rPr>
           <w:lang w:val="en-US"/>
         </w:rPr>
-        <w:t xml:space="preserve">Triggers </w:t>
-      </w:r>
-      <w:proofErr w:type="spellStart"/>
-      <w:r>
-        <w:rPr>
-          <w:lang w:val="en-US"/>
-        </w:rPr>
-        <w:t>lang_</w:t>
-      </w:r>
-      <w:proofErr w:type="gramStart"/>
-      <w:r>
-        <w:rPr>
-          <w:lang w:val="en-US"/>
-        </w:rPr>
-        <w:t>switch</w:t>
-      </w:r>
-      <w:proofErr w:type="spellEnd"/>
-      <w:r>
-        <w:rPr>
-          <w:lang w:val="en-US"/>
-        </w:rPr>
-        <w:t>(</w:t>
-      </w:r>
-      <w:proofErr w:type="gramEnd"/>
-      <w:r>
-        <w:rPr>
-          <w:lang w:val="en-US"/>
-        </w:rPr>
-        <w:t xml:space="preserve">) which selects </w:t>
-      </w:r>
-      <w:proofErr w:type="spellStart"/>
-      <w:r>
-        <w:rPr>
-          <w:lang w:val="en-US"/>
-        </w:rPr>
-        <w:t>js</w:t>
-      </w:r>
-      <w:proofErr w:type="spellEnd"/>
-      <w:r>
-        <w:rPr>
-          <w:lang w:val="en-US"/>
-        </w:rPr>
-        <w:t>/lang.en.js</w:t>
+        <w:t xml:space="preserve">Triggers lang_switch() which selects </w:t>
+      </w:r>
+      <w:r>
+        <w:rPr>
+          <w:lang w:val="en-US"/>
+        </w:rPr>
+        <w:t>js/lang.en.js</w:t>
       </w:r>
       <w:r>
         <w:rPr>
@@ -1185,19 +957,11 @@
         </w:rPr>
         <w:t xml:space="preserve"> or </w:t>
       </w:r>
-      <w:proofErr w:type="spellStart"/>
-      <w:r>
-        <w:rPr>
-          <w:lang w:val="en-US"/>
-        </w:rPr>
-        <w:t>js</w:t>
-      </w:r>
-      <w:proofErr w:type="spellEnd"/>
-      <w:r>
-        <w:rPr>
-          <w:lang w:val="en-US"/>
-        </w:rPr>
-        <w:t>/lang.</w:t>
+      <w:r>
+        <w:rPr>
+          <w:lang w:val="en-US"/>
+        </w:rPr>
+        <w:t>js/lang.</w:t>
       </w:r>
       <w:r>
         <w:rPr>
@@ -1235,33 +999,11 @@
         </w:rPr>
         <w:t xml:space="preserve">Calls </w:t>
       </w:r>
-      <w:proofErr w:type="spellStart"/>
-      <w:r>
-        <w:rPr>
-          <w:lang w:val="en-US"/>
-        </w:rPr>
-        <w:t>page_lang_</w:t>
-      </w:r>
-      <w:proofErr w:type="gramStart"/>
-      <w:r>
-        <w:rPr>
-          <w:lang w:val="en-US"/>
-        </w:rPr>
-        <w:t>switch</w:t>
-      </w:r>
-      <w:proofErr w:type="spellEnd"/>
-      <w:r>
-        <w:rPr>
-          <w:lang w:val="en-US"/>
-        </w:rPr>
-        <w:t>(</w:t>
-      </w:r>
-      <w:proofErr w:type="gramEnd"/>
-      <w:r>
-        <w:rPr>
-          <w:lang w:val="en-US"/>
-        </w:rPr>
-        <w:t>)</w:t>
+      <w:r>
+        <w:rPr>
+          <w:lang w:val="en-US"/>
+        </w:rPr>
+        <w:t>page_lang_switch()</w:t>
       </w:r>
       <w:r>
         <w:rPr>
@@ -1285,41 +1027,13 @@
         <w:rPr>
           <w:lang w:val="en-US"/>
         </w:rPr>
-        <w:t xml:space="preserve">Found that the language switching is only activated after the event has completed. i.e. </w:t>
-      </w:r>
-      <w:proofErr w:type="spellStart"/>
-      <w:r>
-        <w:rPr>
-          <w:lang w:val="en-US"/>
-        </w:rPr>
-        <w:t>onchange</w:t>
-      </w:r>
-      <w:proofErr w:type="spellEnd"/>
-      <w:r>
-        <w:rPr>
-          <w:lang w:val="en-US"/>
-        </w:rPr>
-        <w:t xml:space="preserve"> = “” for the </w:t>
-      </w:r>
-      <w:r>
-        <w:rPr>
-          <w:lang w:val="en-US"/>
-        </w:rPr>
-        <w:t>id = "</w:t>
-      </w:r>
-      <w:proofErr w:type="spellStart"/>
-      <w:r>
-        <w:rPr>
-          <w:lang w:val="en-US"/>
-        </w:rPr>
-        <w:t>lang_select_List</w:t>
-      </w:r>
-      <w:proofErr w:type="spellEnd"/>
-      <w:r>
-        <w:rPr>
-          <w:lang w:val="en-US"/>
-        </w:rPr>
-        <w:t>"</w:t>
+        <w:t xml:space="preserve">Found that the language switching is only activated after the event has completed. i.e. onchange = “” for the </w:t>
+      </w:r>
+      <w:r>
+        <w:rPr>
+          <w:lang w:val="en-US"/>
+        </w:rPr>
+        <w:t>id = "lang_select_List"</w:t>
       </w:r>
       <w:r>
         <w:rPr>
@@ -1343,63 +1057,13 @@
         <w:rPr>
           <w:lang w:val="en-US"/>
         </w:rPr>
-        <w:t xml:space="preserve">Requires to call the </w:t>
-      </w:r>
-      <w:proofErr w:type="spellStart"/>
-      <w:r>
-        <w:rPr>
-          <w:lang w:val="en-US"/>
-        </w:rPr>
-        <w:t>lang_</w:t>
-      </w:r>
-      <w:proofErr w:type="gramStart"/>
-      <w:r>
-        <w:rPr>
-          <w:lang w:val="en-US"/>
-        </w:rPr>
-        <w:t>switch</w:t>
-      </w:r>
-      <w:proofErr w:type="spellEnd"/>
-      <w:r>
-        <w:rPr>
-          <w:lang w:val="en-US"/>
-        </w:rPr>
-        <w:t>(</w:t>
-      </w:r>
-      <w:proofErr w:type="gramEnd"/>
-      <w:r>
-        <w:rPr>
-          <w:lang w:val="en-US"/>
-        </w:rPr>
-        <w:t xml:space="preserve">) using </w:t>
-      </w:r>
-      <w:proofErr w:type="spellStart"/>
-      <w:r>
-        <w:rPr>
-          <w:lang w:val="en-US"/>
-        </w:rPr>
-        <w:t>setTimeout</w:t>
-      </w:r>
-      <w:proofErr w:type="spellEnd"/>
-      <w:r>
-        <w:rPr>
-          <w:lang w:val="en-US"/>
-        </w:rPr>
-        <w:t>(</w:t>
-      </w:r>
-      <w:proofErr w:type="spellStart"/>
-      <w:r>
-        <w:rPr>
-          <w:lang w:val="en-US"/>
-        </w:rPr>
-        <w:t>lang_switch</w:t>
-      </w:r>
-      <w:proofErr w:type="spellEnd"/>
-      <w:r>
-        <w:rPr>
-          <w:lang w:val="en-US"/>
-        </w:rPr>
-        <w:t>, 100);</w:t>
+        <w:t xml:space="preserve">Requires to call the lang_switch() using </w:t>
+      </w:r>
+      <w:r>
+        <w:rPr>
+          <w:lang w:val="en-US"/>
+        </w:rPr>
+        <w:t>setTimeout(lang_switch, 100);</w:t>
       </w:r>
       <w:r>
         <w:rPr>
@@ -1443,28 +1107,12 @@
         </w:rPr>
         <w:t>(</w:t>
       </w:r>
-      <w:proofErr w:type="gramStart"/>
-      <w:r>
-        <w:rPr>
-          <w:lang w:val="en-US"/>
-        </w:rPr>
-        <w:t>$.prompt</w:t>
-      </w:r>
-      <w:proofErr w:type="gramEnd"/>
-      <w:r>
-        <w:rPr>
-          <w:lang w:val="en-US"/>
-        </w:rPr>
-        <w:t>(</w:t>
-      </w:r>
-      <w:proofErr w:type="spellStart"/>
-      <w:r>
-        <w:rPr>
-          <w:lang w:val="en-US"/>
-        </w:rPr>
-        <w:t>recon_pwd</w:t>
-      </w:r>
-      <w:proofErr w:type="spellEnd"/>
+      <w:r>
+        <w:rPr>
+          <w:lang w:val="en-US"/>
+        </w:rPr>
+        <w:t>$.prompt(recon_pwd)</w:t>
+      </w:r>
       <w:r>
         <w:rPr>
           <w:lang w:val="en-US"/>
@@ -1475,27 +1123,7 @@
         <w:rPr>
           <w:lang w:val="en-US"/>
         </w:rPr>
-        <w:t>)</w:t>
-      </w:r>
-      <w:r>
-        <w:rPr>
-          <w:lang w:val="en-US"/>
-        </w:rPr>
-        <w:t xml:space="preserve">. The variable </w:t>
-      </w:r>
-      <w:proofErr w:type="spellStart"/>
-      <w:r>
-        <w:rPr>
-          <w:lang w:val="en-US"/>
-        </w:rPr>
-        <w:t>recon_pwd</w:t>
-      </w:r>
-      <w:proofErr w:type="spellEnd"/>
-      <w:r>
-        <w:rPr>
-          <w:lang w:val="en-US"/>
-        </w:rPr>
-        <w:t xml:space="preserve"> is not getting updated since it </w:t>
+        <w:t xml:space="preserve">. The variable recon_pwd is not getting updated since it </w:t>
       </w:r>
       <w:r>
         <w:rPr>
@@ -1597,39 +1225,7 @@
                                 <w:sz w:val="18"/>
                                 <w:szCs w:val="18"/>
                               </w:rPr>
-                              <w:t xml:space="preserve">      $.prompt('&lt;label id="recon_msg1" name="recon_msg1"&gt;' + lang.reconfirm_pwd_msg1 + '&lt;/label&gt; &lt;input type="password" id="password" name="password" </w:t>
-                            </w:r>
-                            <w:proofErr w:type="gramStart"/>
-                            <w:r>
-                              <w:rPr>
-                                <w:sz w:val="18"/>
-                                <w:szCs w:val="18"/>
-                              </w:rPr>
-                              <w:t>autocomplete</w:t>
-                            </w:r>
-                            <w:proofErr w:type="gramEnd"/>
-                            <w:r>
-                              <w:rPr>
-                                <w:sz w:val="18"/>
-                                <w:szCs w:val="18"/>
-                              </w:rPr>
-                              <w:t>="off" value="" style="font-size: 24pt; font-weight: 500; width:220px; height:65px;"&gt;&lt;</w:t>
-                            </w:r>
-                            <w:proofErr w:type="spellStart"/>
-                            <w:r>
-                              <w:rPr>
-                                <w:sz w:val="18"/>
-                                <w:szCs w:val="18"/>
-                              </w:rPr>
-                              <w:t>br</w:t>
-                            </w:r>
-                            <w:proofErr w:type="spellEnd"/>
-                            <w:r>
-                              <w:rPr>
-                                <w:sz w:val="18"/>
-                                <w:szCs w:val="18"/>
-                              </w:rPr>
-                              <w:t xml:space="preserve"> /&gt;' +</w:t>
+                              <w:t xml:space="preserve">      $.prompt('&lt;label id="recon_msg1" name="recon_msg1"&gt;' + lang.reconfirm_pwd_msg1 + '&lt;/label&gt; &lt;input type="password" id="password" name="password" autocomplete="off" value="" style="font-size: 24pt; font-weight: 500; width:220px; height:65px;"&gt;&lt;br /&gt;' +</w:t>
                             </w:r>
                           </w:p>
                           <w:p>
@@ -1645,23 +1241,7 @@
                                 <w:sz w:val="18"/>
                                 <w:szCs w:val="18"/>
                               </w:rPr>
-                              <w:t xml:space="preserve">            '&lt;label id="recon_msg2" name="recon_msg2" span class="emphasized"&gt;' + lang.reconfirm_pwd_msg2 + '&lt;/label&gt; &lt;</w:t>
-                            </w:r>
-                            <w:proofErr w:type="spellStart"/>
-                            <w:r>
-                              <w:rPr>
-                                <w:sz w:val="18"/>
-                                <w:szCs w:val="18"/>
-                              </w:rPr>
-                              <w:t>br</w:t>
-                            </w:r>
-                            <w:proofErr w:type="spellEnd"/>
-                            <w:r>
-                              <w:rPr>
-                                <w:sz w:val="18"/>
-                                <w:szCs w:val="18"/>
-                              </w:rPr>
-                              <w:t xml:space="preserve"> /&gt;', {</w:t>
+                              <w:t xml:space="preserve">            '&lt;label id="recon_msg2" name="recon_msg2" span class="emphasized"&gt;' + lang.reconfirm_pwd_msg2 + '&lt;/label&gt; &lt;br /&gt;', {</w:t>
                             </w:r>
                           </w:p>
                           <w:p>
@@ -1677,23 +1257,7 @@
                                 <w:sz w:val="18"/>
                                 <w:szCs w:val="18"/>
                               </w:rPr>
-                              <w:t xml:space="preserve">        title: </w:t>
-                            </w:r>
-                            <w:proofErr w:type="spellStart"/>
-                            <w:r>
-                              <w:rPr>
-                                <w:sz w:val="18"/>
-                                <w:szCs w:val="18"/>
-                              </w:rPr>
-                              <w:t>lang.reconfirm_pwd_title</w:t>
-                            </w:r>
-                            <w:proofErr w:type="spellEnd"/>
-                            <w:r>
-                              <w:rPr>
-                                <w:sz w:val="18"/>
-                                <w:szCs w:val="18"/>
-                              </w:rPr>
-                              <w:t>,//"RECONFIRM PASSWORD",</w:t>
+                              <w:t xml:space="preserve">        title: lang.reconfirm_pwd_title,//"RECONFIRM PASSWORD",</w:t>
                             </w:r>
                           </w:p>
                           <w:p>
@@ -1725,39 +1289,7 @@
                                 <w:sz w:val="18"/>
                                 <w:szCs w:val="18"/>
                               </w:rPr>
-                              <w:t xml:space="preserve">        // html:'&lt;label id="recon_msg1" name="recon_msg1"&gt;' + lang.reconfirm_pwd_msg1 + '&lt;/label&gt; &lt;input type="password" id="password" name="password" </w:t>
-                            </w:r>
-                            <w:proofErr w:type="gramStart"/>
-                            <w:r>
-                              <w:rPr>
-                                <w:sz w:val="18"/>
-                                <w:szCs w:val="18"/>
-                              </w:rPr>
-                              <w:t>autocomplete</w:t>
-                            </w:r>
-                            <w:proofErr w:type="gramEnd"/>
-                            <w:r>
-                              <w:rPr>
-                                <w:sz w:val="18"/>
-                                <w:szCs w:val="18"/>
-                              </w:rPr>
-                              <w:t>="off" value="" style="font-size: 24pt; font-weight: 500; width:220px; height:65px;"&gt;&lt;</w:t>
-                            </w:r>
-                            <w:proofErr w:type="spellStart"/>
-                            <w:r>
-                              <w:rPr>
-                                <w:sz w:val="18"/>
-                                <w:szCs w:val="18"/>
-                              </w:rPr>
-                              <w:t>br</w:t>
-                            </w:r>
-                            <w:proofErr w:type="spellEnd"/>
-                            <w:r>
-                              <w:rPr>
-                                <w:sz w:val="18"/>
-                                <w:szCs w:val="18"/>
-                              </w:rPr>
-                              <w:t xml:space="preserve"> /&gt;' +</w:t>
+                              <w:t xml:space="preserve">        // html:'&lt;label id="recon_msg1" name="recon_msg1"&gt;' + lang.reconfirm_pwd_msg1 + '&lt;/label&gt; &lt;input type="password" id="password" name="password" autocomplete="off" value="" style="font-size: 24pt; font-weight: 500; width:220px; height:65px;"&gt;&lt;br /&gt;' +</w:t>
                             </w:r>
                           </w:p>
                           <w:p>
@@ -1773,23 +1305,7 @@
                                 <w:sz w:val="18"/>
                                 <w:szCs w:val="18"/>
                               </w:rPr>
-                              <w:t xml:space="preserve">        //     '&lt;label id="recon_msg2" name="recon_msg2" span class="emphasized"&gt;' + lang.reconfirm_pwd_msg2 + '&lt;/label&gt; &lt;</w:t>
-                            </w:r>
-                            <w:proofErr w:type="spellStart"/>
-                            <w:r>
-                              <w:rPr>
-                                <w:sz w:val="18"/>
-                                <w:szCs w:val="18"/>
-                              </w:rPr>
-                              <w:t>br</w:t>
-                            </w:r>
-                            <w:proofErr w:type="spellEnd"/>
-                            <w:r>
-                              <w:rPr>
-                                <w:sz w:val="18"/>
-                                <w:szCs w:val="18"/>
-                              </w:rPr>
-                              <w:t xml:space="preserve"> /&gt;',</w:t>
+                              <w:t xml:space="preserve">        //     '&lt;label id="recon_msg2" name="recon_msg2" span class="emphasized"&gt;' + lang.reconfirm_pwd_msg2 + '&lt;/label&gt; &lt;br /&gt;',</w:t>
                             </w:r>
                           </w:p>
                           <w:p>
@@ -1821,23 +1337,7 @@
                                 <w:sz w:val="18"/>
                                 <w:szCs w:val="18"/>
                               </w:rPr>
-                              <w:t xml:space="preserve">        //position: { container: 'h1', x: 200, y: 60, height: 400, width: 1000, arrow: '</w:t>
-                            </w:r>
-                            <w:proofErr w:type="spellStart"/>
-                            <w:r>
-                              <w:rPr>
-                                <w:sz w:val="18"/>
-                                <w:szCs w:val="18"/>
-                              </w:rPr>
-                              <w:t>tc</w:t>
-                            </w:r>
-                            <w:proofErr w:type="spellEnd"/>
-                            <w:r>
-                              <w:rPr>
-                                <w:sz w:val="18"/>
-                                <w:szCs w:val="18"/>
-                              </w:rPr>
-                              <w:t>' },</w:t>
+                              <w:t xml:space="preserve">        //position: { container: 'h1', x: 200, y: 60, height: 400, width: 1000, arrow: 'tc' },</w:t>
                             </w:r>
                           </w:p>
                           <w:p>
@@ -1869,39 +1369,7 @@
                                 <w:sz w:val="18"/>
                                 <w:szCs w:val="18"/>
                               </w:rPr>
-                              <w:t xml:space="preserve">        </w:t>
-                            </w:r>
-                            <w:proofErr w:type="spellStart"/>
-                            <w:r>
-                              <w:rPr>
-                                <w:sz w:val="18"/>
-                                <w:szCs w:val="18"/>
-                              </w:rPr>
-                              <w:t>submit:function</w:t>
-                            </w:r>
-                            <w:proofErr w:type="spellEnd"/>
-                            <w:r>
-                              <w:rPr>
-                                <w:sz w:val="18"/>
-                                <w:szCs w:val="18"/>
-                              </w:rPr>
-                              <w:t>(</w:t>
-                            </w:r>
-                            <w:proofErr w:type="spellStart"/>
-                            <w:r>
-                              <w:rPr>
-                                <w:sz w:val="18"/>
-                                <w:szCs w:val="18"/>
-                              </w:rPr>
-                              <w:t>e,v,m,f</w:t>
-                            </w:r>
-                            <w:proofErr w:type="spellEnd"/>
-                            <w:r>
-                              <w:rPr>
-                                <w:sz w:val="18"/>
-                                <w:szCs w:val="18"/>
-                              </w:rPr>
-                              <w:t>){</w:t>
+                              <w:t xml:space="preserve">        submit:function(e,v,m,f){</w:t>
                             </w:r>
                           </w:p>
                           <w:p>
@@ -1933,23 +1401,7 @@
                                 <w:sz w:val="18"/>
                                 <w:szCs w:val="18"/>
                               </w:rPr>
-                              <w:t xml:space="preserve">            // console.log($("#password").</w:t>
-                            </w:r>
-                            <w:proofErr w:type="spellStart"/>
-                            <w:r>
-                              <w:rPr>
-                                <w:sz w:val="18"/>
-                                <w:szCs w:val="18"/>
-                              </w:rPr>
-                              <w:t>val</w:t>
-                            </w:r>
-                            <w:proofErr w:type="spellEnd"/>
-                            <w:r>
-                              <w:rPr>
-                                <w:sz w:val="18"/>
-                                <w:szCs w:val="18"/>
-                              </w:rPr>
-                              <w:t>()); // Value entered in the password box</w:t>
+                              <w:t xml:space="preserve">            // console.log($("#password").val()); // Value entered in the password box</w:t>
                             </w:r>
                           </w:p>
                           <w:p>
@@ -1965,55 +1417,7 @@
                                 <w:sz w:val="18"/>
                                 <w:szCs w:val="18"/>
                               </w:rPr>
-                              <w:t xml:space="preserve">            if(</w:t>
-                            </w:r>
-                            <w:proofErr w:type="spellStart"/>
-                            <w:r>
-                              <w:rPr>
-                                <w:sz w:val="18"/>
-                                <w:szCs w:val="18"/>
-                              </w:rPr>
-                              <w:t>document.getElementById</w:t>
-                            </w:r>
-                            <w:proofErr w:type="spellEnd"/>
-                            <w:r>
-                              <w:rPr>
-                                <w:sz w:val="18"/>
-                                <w:szCs w:val="18"/>
-                              </w:rPr>
-                              <w:t>("</w:t>
-                            </w:r>
-                            <w:proofErr w:type="spellStart"/>
-                            <w:r>
-                              <w:rPr>
-                                <w:sz w:val="18"/>
-                                <w:szCs w:val="18"/>
-                              </w:rPr>
-                              <w:t>pWord</w:t>
-                            </w:r>
-                            <w:proofErr w:type="spellEnd"/>
-                            <w:r>
-                              <w:rPr>
-                                <w:sz w:val="18"/>
-                                <w:szCs w:val="18"/>
-                              </w:rPr>
-                              <w:t>-box").value == $("#password").</w:t>
-                            </w:r>
-                            <w:proofErr w:type="spellStart"/>
-                            <w:r>
-                              <w:rPr>
-                                <w:sz w:val="18"/>
-                                <w:szCs w:val="18"/>
-                              </w:rPr>
-                              <w:t>val</w:t>
-                            </w:r>
-                            <w:proofErr w:type="spellEnd"/>
-                            <w:r>
-                              <w:rPr>
-                                <w:sz w:val="18"/>
-                                <w:szCs w:val="18"/>
-                              </w:rPr>
-                              <w:t>())  // Password match</w:t>
+                              <w:t xml:space="preserve">            if(document.getElementById("pWord-box").value == $("#password").val())  // Password match</w:t>
                             </w:r>
                           </w:p>
                           <w:p>
@@ -2029,33 +1433,8 @@
                                 <w:sz w:val="18"/>
                                 <w:szCs w:val="18"/>
                               </w:rPr>
-                              <w:t xml:space="preserve">              </w:t>
+                              <w:t xml:space="preserve">              set_bt_pwd();</w:t>
                             </w:r>
-                            <w:proofErr w:type="spellStart"/>
-                            <w:r>
-                              <w:rPr>
-                                <w:sz w:val="18"/>
-                                <w:szCs w:val="18"/>
-                              </w:rPr>
-                              <w:t>set_bt_pwd</w:t>
-                            </w:r>
-                            <w:proofErr w:type="spellEnd"/>
-                            <w:r>
-                              <w:rPr>
-                                <w:sz w:val="18"/>
-                                <w:szCs w:val="18"/>
-                              </w:rPr>
-                              <w:t>(</w:t>
-                            </w:r>
-                            <w:proofErr w:type="gramStart"/>
-                            <w:r>
-                              <w:rPr>
-                                <w:sz w:val="18"/>
-                                <w:szCs w:val="18"/>
-                              </w:rPr>
-                              <w:t>);</w:t>
-                            </w:r>
-                            <w:proofErr w:type="gramEnd"/>
                           </w:p>
                           <w:p>
                             <w:pPr>
@@ -2086,17 +1465,8 @@
                                 <w:sz w:val="18"/>
                                 <w:szCs w:val="18"/>
                               </w:rPr>
-                              <w:t xml:space="preserve">              alert(lang.alert_message2);//alert("Passwords do not match!"</w:t>
+                              <w:t xml:space="preserve">              alert(lang.alert_message2);//alert("Passwords do not match!");</w:t>
                             </w:r>
-                            <w:proofErr w:type="gramStart"/>
-                            <w:r>
-                              <w:rPr>
-                                <w:sz w:val="18"/>
-                                <w:szCs w:val="18"/>
-                              </w:rPr>
-                              <w:t>);</w:t>
-                            </w:r>
-                            <w:proofErr w:type="gramEnd"/>
                           </w:p>
                           <w:p>
                             <w:pPr>
@@ -2185,39 +1555,7 @@
                           <w:sz w:val="18"/>
                           <w:szCs w:val="18"/>
                         </w:rPr>
-                        <w:t xml:space="preserve">      $.prompt('&lt;label id="recon_msg1" name="recon_msg1"&gt;' + lang.reconfirm_pwd_msg1 + '&lt;/label&gt; &lt;input type="password" id="password" name="password" </w:t>
-                      </w:r>
-                      <w:proofErr w:type="gramStart"/>
-                      <w:r>
-                        <w:rPr>
-                          <w:sz w:val="18"/>
-                          <w:szCs w:val="18"/>
-                        </w:rPr>
-                        <w:t>autocomplete</w:t>
-                      </w:r>
-                      <w:proofErr w:type="gramEnd"/>
-                      <w:r>
-                        <w:rPr>
-                          <w:sz w:val="18"/>
-                          <w:szCs w:val="18"/>
-                        </w:rPr>
-                        <w:t>="off" value="" style="font-size: 24pt; font-weight: 500; width:220px; height:65px;"&gt;&lt;</w:t>
-                      </w:r>
-                      <w:proofErr w:type="spellStart"/>
-                      <w:r>
-                        <w:rPr>
-                          <w:sz w:val="18"/>
-                          <w:szCs w:val="18"/>
-                        </w:rPr>
-                        <w:t>br</w:t>
-                      </w:r>
-                      <w:proofErr w:type="spellEnd"/>
-                      <w:r>
-                        <w:rPr>
-                          <w:sz w:val="18"/>
-                          <w:szCs w:val="18"/>
-                        </w:rPr>
-                        <w:t xml:space="preserve"> /&gt;' +</w:t>
+                        <w:t xml:space="preserve">      $.prompt('&lt;label id="recon_msg1" name="recon_msg1"&gt;' + lang.reconfirm_pwd_msg1 + '&lt;/label&gt; &lt;input type="password" id="password" name="password" autocomplete="off" value="" style="font-size: 24pt; font-weight: 500; width:220px; height:65px;"&gt;&lt;br /&gt;' +</w:t>
                       </w:r>
                     </w:p>
                     <w:p>
@@ -2233,23 +1571,7 @@
                           <w:sz w:val="18"/>
                           <w:szCs w:val="18"/>
                         </w:rPr>
-                        <w:t xml:space="preserve">            '&lt;label id="recon_msg2" name="recon_msg2" span class="emphasized"&gt;' + lang.reconfirm_pwd_msg2 + '&lt;/label&gt; &lt;</w:t>
-                      </w:r>
-                      <w:proofErr w:type="spellStart"/>
-                      <w:r>
-                        <w:rPr>
-                          <w:sz w:val="18"/>
-                          <w:szCs w:val="18"/>
-                        </w:rPr>
-                        <w:t>br</w:t>
-                      </w:r>
-                      <w:proofErr w:type="spellEnd"/>
-                      <w:r>
-                        <w:rPr>
-                          <w:sz w:val="18"/>
-                          <w:szCs w:val="18"/>
-                        </w:rPr>
-                        <w:t xml:space="preserve"> /&gt;', {</w:t>
+                        <w:t xml:space="preserve">            '&lt;label id="recon_msg2" name="recon_msg2" span class="emphasized"&gt;' + lang.reconfirm_pwd_msg2 + '&lt;/label&gt; &lt;br /&gt;', {</w:t>
                       </w:r>
                     </w:p>
                     <w:p>
@@ -2265,23 +1587,7 @@
                           <w:sz w:val="18"/>
                           <w:szCs w:val="18"/>
                         </w:rPr>
-                        <w:t xml:space="preserve">        title: </w:t>
-                      </w:r>
-                      <w:proofErr w:type="spellStart"/>
-                      <w:r>
-                        <w:rPr>
-                          <w:sz w:val="18"/>
-                          <w:szCs w:val="18"/>
-                        </w:rPr>
-                        <w:t>lang.reconfirm_pwd_title</w:t>
-                      </w:r>
-                      <w:proofErr w:type="spellEnd"/>
-                      <w:r>
-                        <w:rPr>
-                          <w:sz w:val="18"/>
-                          <w:szCs w:val="18"/>
-                        </w:rPr>
-                        <w:t>,//"RECONFIRM PASSWORD",</w:t>
+                        <w:t xml:space="preserve">        title: lang.reconfirm_pwd_title,//"RECONFIRM PASSWORD",</w:t>
                       </w:r>
                     </w:p>
                     <w:p>
@@ -2313,39 +1619,7 @@
                           <w:sz w:val="18"/>
                           <w:szCs w:val="18"/>
                         </w:rPr>
-                        <w:t xml:space="preserve">        // html:'&lt;label id="recon_msg1" name="recon_msg1"&gt;' + lang.reconfirm_pwd_msg1 + '&lt;/label&gt; &lt;input type="password" id="password" name="password" </w:t>
-                      </w:r>
-                      <w:proofErr w:type="gramStart"/>
-                      <w:r>
-                        <w:rPr>
-                          <w:sz w:val="18"/>
-                          <w:szCs w:val="18"/>
-                        </w:rPr>
-                        <w:t>autocomplete</w:t>
-                      </w:r>
-                      <w:proofErr w:type="gramEnd"/>
-                      <w:r>
-                        <w:rPr>
-                          <w:sz w:val="18"/>
-                          <w:szCs w:val="18"/>
-                        </w:rPr>
-                        <w:t>="off" value="" style="font-size: 24pt; font-weight: 500; width:220px; height:65px;"&gt;&lt;</w:t>
-                      </w:r>
-                      <w:proofErr w:type="spellStart"/>
-                      <w:r>
-                        <w:rPr>
-                          <w:sz w:val="18"/>
-                          <w:szCs w:val="18"/>
-                        </w:rPr>
-                        <w:t>br</w:t>
-                      </w:r>
-                      <w:proofErr w:type="spellEnd"/>
-                      <w:r>
-                        <w:rPr>
-                          <w:sz w:val="18"/>
-                          <w:szCs w:val="18"/>
-                        </w:rPr>
-                        <w:t xml:space="preserve"> /&gt;' +</w:t>
+                        <w:t xml:space="preserve">        // html:'&lt;label id="recon_msg1" name="recon_msg1"&gt;' + lang.reconfirm_pwd_msg1 + '&lt;/label&gt; &lt;input type="password" id="password" name="password" autocomplete="off" value="" style="font-size: 24pt; font-weight: 500; width:220px; height:65px;"&gt;&lt;br /&gt;' +</w:t>
                       </w:r>
                     </w:p>
                     <w:p>
@@ -2361,23 +1635,7 @@
                           <w:sz w:val="18"/>
                           <w:szCs w:val="18"/>
                         </w:rPr>
-                        <w:t xml:space="preserve">        //     '&lt;label id="recon_msg2" name="recon_msg2" span class="emphasized"&gt;' + lang.reconfirm_pwd_msg2 + '&lt;/label&gt; &lt;</w:t>
-                      </w:r>
-                      <w:proofErr w:type="spellStart"/>
-                      <w:r>
-                        <w:rPr>
-                          <w:sz w:val="18"/>
-                          <w:szCs w:val="18"/>
-                        </w:rPr>
-                        <w:t>br</w:t>
-                      </w:r>
-                      <w:proofErr w:type="spellEnd"/>
-                      <w:r>
-                        <w:rPr>
-                          <w:sz w:val="18"/>
-                          <w:szCs w:val="18"/>
-                        </w:rPr>
-                        <w:t xml:space="preserve"> /&gt;',</w:t>
+                        <w:t xml:space="preserve">        //     '&lt;label id="recon_msg2" name="recon_msg2" span class="emphasized"&gt;' + lang.reconfirm_pwd_msg2 + '&lt;/label&gt; &lt;br /&gt;',</w:t>
                       </w:r>
                     </w:p>
                     <w:p>
@@ -2409,23 +1667,7 @@
                           <w:sz w:val="18"/>
                           <w:szCs w:val="18"/>
                         </w:rPr>
-                        <w:t xml:space="preserve">        //position: { container: 'h1', x: 200, y: 60, height: 400, width: 1000, arrow: '</w:t>
-                      </w:r>
-                      <w:proofErr w:type="spellStart"/>
-                      <w:r>
-                        <w:rPr>
-                          <w:sz w:val="18"/>
-                          <w:szCs w:val="18"/>
-                        </w:rPr>
-                        <w:t>tc</w:t>
-                      </w:r>
-                      <w:proofErr w:type="spellEnd"/>
-                      <w:r>
-                        <w:rPr>
-                          <w:sz w:val="18"/>
-                          <w:szCs w:val="18"/>
-                        </w:rPr>
-                        <w:t>' },</w:t>
+                        <w:t xml:space="preserve">        //position: { container: 'h1', x: 200, y: 60, height: 400, width: 1000, arrow: 'tc' },</w:t>
                       </w:r>
                     </w:p>
                     <w:p>
@@ -2457,39 +1699,7 @@
                           <w:sz w:val="18"/>
                           <w:szCs w:val="18"/>
                         </w:rPr>
-                        <w:t xml:space="preserve">        </w:t>
-                      </w:r>
-                      <w:proofErr w:type="spellStart"/>
-                      <w:r>
-                        <w:rPr>
-                          <w:sz w:val="18"/>
-                          <w:szCs w:val="18"/>
-                        </w:rPr>
-                        <w:t>submit:function</w:t>
-                      </w:r>
-                      <w:proofErr w:type="spellEnd"/>
-                      <w:r>
-                        <w:rPr>
-                          <w:sz w:val="18"/>
-                          <w:szCs w:val="18"/>
-                        </w:rPr>
-                        <w:t>(</w:t>
-                      </w:r>
-                      <w:proofErr w:type="spellStart"/>
-                      <w:r>
-                        <w:rPr>
-                          <w:sz w:val="18"/>
-                          <w:szCs w:val="18"/>
-                        </w:rPr>
-                        <w:t>e,v,m,f</w:t>
-                      </w:r>
-                      <w:proofErr w:type="spellEnd"/>
-                      <w:r>
-                        <w:rPr>
-                          <w:sz w:val="18"/>
-                          <w:szCs w:val="18"/>
-                        </w:rPr>
-                        <w:t>){</w:t>
+                        <w:t xml:space="preserve">        submit:function(e,v,m,f){</w:t>
                       </w:r>
                     </w:p>
                     <w:p>
@@ -2521,23 +1731,7 @@
                           <w:sz w:val="18"/>
                           <w:szCs w:val="18"/>
                         </w:rPr>
-                        <w:t xml:space="preserve">            // console.log($("#password").</w:t>
-                      </w:r>
-                      <w:proofErr w:type="spellStart"/>
-                      <w:r>
-                        <w:rPr>
-                          <w:sz w:val="18"/>
-                          <w:szCs w:val="18"/>
-                        </w:rPr>
-                        <w:t>val</w:t>
-                      </w:r>
-                      <w:proofErr w:type="spellEnd"/>
-                      <w:r>
-                        <w:rPr>
-                          <w:sz w:val="18"/>
-                          <w:szCs w:val="18"/>
-                        </w:rPr>
-                        <w:t>()); // Value entered in the password box</w:t>
+                        <w:t xml:space="preserve">            // console.log($("#password").val()); // Value entered in the password box</w:t>
                       </w:r>
                     </w:p>
                     <w:p>
@@ -2553,55 +1747,7 @@
                           <w:sz w:val="18"/>
                           <w:szCs w:val="18"/>
                         </w:rPr>
-                        <w:t xml:space="preserve">            if(</w:t>
-                      </w:r>
-                      <w:proofErr w:type="spellStart"/>
-                      <w:r>
-                        <w:rPr>
-                          <w:sz w:val="18"/>
-                          <w:szCs w:val="18"/>
-                        </w:rPr>
-                        <w:t>document.getElementById</w:t>
-                      </w:r>
-                      <w:proofErr w:type="spellEnd"/>
-                      <w:r>
-                        <w:rPr>
-                          <w:sz w:val="18"/>
-                          <w:szCs w:val="18"/>
-                        </w:rPr>
-                        <w:t>("</w:t>
-                      </w:r>
-                      <w:proofErr w:type="spellStart"/>
-                      <w:r>
-                        <w:rPr>
-                          <w:sz w:val="18"/>
-                          <w:szCs w:val="18"/>
-                        </w:rPr>
-                        <w:t>pWord</w:t>
-                      </w:r>
-                      <w:proofErr w:type="spellEnd"/>
-                      <w:r>
-                        <w:rPr>
-                          <w:sz w:val="18"/>
-                          <w:szCs w:val="18"/>
-                        </w:rPr>
-                        <w:t>-box").value == $("#password").</w:t>
-                      </w:r>
-                      <w:proofErr w:type="spellStart"/>
-                      <w:r>
-                        <w:rPr>
-                          <w:sz w:val="18"/>
-                          <w:szCs w:val="18"/>
-                        </w:rPr>
-                        <w:t>val</w:t>
-                      </w:r>
-                      <w:proofErr w:type="spellEnd"/>
-                      <w:r>
-                        <w:rPr>
-                          <w:sz w:val="18"/>
-                          <w:szCs w:val="18"/>
-                        </w:rPr>
-                        <w:t>())  // Password match</w:t>
+                        <w:t xml:space="preserve">            if(document.getElementById("pWord-box").value == $("#password").val())  // Password match</w:t>
                       </w:r>
                     </w:p>
                     <w:p>
@@ -2617,33 +1763,8 @@
                           <w:sz w:val="18"/>
                           <w:szCs w:val="18"/>
                         </w:rPr>
-                        <w:t xml:space="preserve">              </w:t>
+                        <w:t xml:space="preserve">              set_bt_pwd();</w:t>
                       </w:r>
-                      <w:proofErr w:type="spellStart"/>
-                      <w:r>
-                        <w:rPr>
-                          <w:sz w:val="18"/>
-                          <w:szCs w:val="18"/>
-                        </w:rPr>
-                        <w:t>set_bt_pwd</w:t>
-                      </w:r>
-                      <w:proofErr w:type="spellEnd"/>
-                      <w:r>
-                        <w:rPr>
-                          <w:sz w:val="18"/>
-                          <w:szCs w:val="18"/>
-                        </w:rPr>
-                        <w:t>(</w:t>
-                      </w:r>
-                      <w:proofErr w:type="gramStart"/>
-                      <w:r>
-                        <w:rPr>
-                          <w:sz w:val="18"/>
-                          <w:szCs w:val="18"/>
-                        </w:rPr>
-                        <w:t>);</w:t>
-                      </w:r>
-                      <w:proofErr w:type="gramEnd"/>
                     </w:p>
                     <w:p>
                       <w:pPr>
@@ -2674,17 +1795,8 @@
                           <w:sz w:val="18"/>
                           <w:szCs w:val="18"/>
                         </w:rPr>
-                        <w:t xml:space="preserve">              alert(lang.alert_message2);//alert("Passwords do not match!"</w:t>
+                        <w:t xml:space="preserve">              alert(lang.alert_message2);//alert("Passwords do not match!");</w:t>
                       </w:r>
-                      <w:proofErr w:type="gramStart"/>
-                      <w:r>
-                        <w:rPr>
-                          <w:sz w:val="18"/>
-                          <w:szCs w:val="18"/>
-                        </w:rPr>
-                        <w:t>);</w:t>
-                      </w:r>
-                      <w:proofErr w:type="gramEnd"/>
                     </w:p>
                     <w:p>
                       <w:pPr>
@@ -2746,35 +1858,7 @@
         <w:rPr>
           <w:lang w:val="en-US"/>
         </w:rPr>
-        <w:t xml:space="preserve">Requires the whole </w:t>
-      </w:r>
-      <w:proofErr w:type="spellStart"/>
-      <w:r>
-        <w:rPr>
-          <w:lang w:val="en-US"/>
-        </w:rPr>
-        <w:t>recon_pwd</w:t>
-      </w:r>
-      <w:proofErr w:type="spellEnd"/>
-      <w:r>
-        <w:rPr>
-          <w:lang w:val="en-US"/>
-        </w:rPr>
-        <w:t xml:space="preserve"> to be called inside the </w:t>
-      </w:r>
-      <w:proofErr w:type="gramStart"/>
-      <w:r>
-        <w:rPr>
-          <w:lang w:val="en-US"/>
-        </w:rPr>
-        <w:t>$.(</w:t>
-      </w:r>
-      <w:proofErr w:type="gramEnd"/>
-      <w:r>
-        <w:rPr>
-          <w:lang w:val="en-US"/>
-        </w:rPr>
-        <w:t>prompt) as follows:</w:t>
+        <w:t>Requires the whole recon_pwd to be called inside the $.(prompt) as follows:</w:t>
       </w:r>
     </w:p>
     <w:p>
@@ -3021,21 +2105,7 @@
         <w:rPr>
           <w:lang w:val="en-US"/>
         </w:rPr>
-        <w:t xml:space="preserve">Based on </w:t>
-      </w:r>
-      <w:proofErr w:type="spellStart"/>
-      <w:r>
-        <w:rPr>
-          <w:lang w:val="en-US"/>
-        </w:rPr>
-        <w:t>NIVUS_web</w:t>
-      </w:r>
-      <w:proofErr w:type="spellEnd"/>
-      <w:r>
-        <w:rPr>
-          <w:lang w:val="en-US"/>
-        </w:rPr>
-        <w:t>-app v1.1.0.</w:t>
+        <w:t>Based on NIVUS_web-app v1.1.0.</w:t>
       </w:r>
       <w:r>
         <w:rPr>
@@ -3059,21 +2129,7 @@
         <w:rPr>
           <w:lang w:val="en-US"/>
         </w:rPr>
-        <w:t xml:space="preserve">Bug fix for the intermittent language switch. Dynamic loading of files requires a minimum of a couple of </w:t>
-      </w:r>
-      <w:proofErr w:type="spellStart"/>
-      <w:r>
-        <w:rPr>
-          <w:lang w:val="en-US"/>
-        </w:rPr>
-        <w:t>ms</w:t>
-      </w:r>
-      <w:proofErr w:type="spellEnd"/>
-      <w:r>
-        <w:rPr>
-          <w:lang w:val="en-US"/>
-        </w:rPr>
-        <w:t xml:space="preserve"> to properly work. Switched from dynamic loading (lang.en.js, lang.de.js) to a static one (i.e., single file with language selection using array mapping – lang.js).</w:t>
+        <w:t>Bug fix for the intermittent language switch. Dynamic loading of files requires a minimum of a couple of ms to properly work. Switched from dynamic loading (lang.en.js, lang.de.js) to a static one (i.e., single file with language selection using array mapping – lang.js).</w:t>
       </w:r>
     </w:p>
     <w:p>
@@ -3185,21 +2241,11 @@
         </w:rPr>
         <w:t>NOTE: Found that an experimental functionality (</w:t>
       </w:r>
-      <w:proofErr w:type="spellStart"/>
-      <w:proofErr w:type="gramStart"/>
-      <w:r>
-        <w:rPr>
-          <w:lang w:val="en-US"/>
-        </w:rPr>
-        <w:t>device.forget</w:t>
-      </w:r>
-      <w:proofErr w:type="spellEnd"/>
-      <w:proofErr w:type="gramEnd"/>
-      <w:r>
-        <w:rPr>
-          <w:lang w:val="en-US"/>
-        </w:rPr>
-        <w:t>()</w:t>
+      <w:r>
+        <w:rPr>
+          <w:lang w:val="en-US"/>
+        </w:rPr>
+        <w:t>device.forget()</w:t>
       </w:r>
       <w:r>
         <w:rPr>
@@ -3368,21 +2414,7 @@
         <w:rPr>
           <w:lang w:val="en-US"/>
         </w:rPr>
-        <w:t>“RANGE” to “</w:t>
-      </w:r>
-      <w:proofErr w:type="spellStart"/>
-      <w:r>
-        <w:rPr>
-          <w:lang w:val="en-US"/>
-        </w:rPr>
-        <w:t>Reichweite</w:t>
-      </w:r>
-      <w:proofErr w:type="spellEnd"/>
-      <w:r>
-        <w:rPr>
-          <w:lang w:val="en-US"/>
-        </w:rPr>
-        <w:t>” and “SOLID” to “</w:t>
+        <w:t>“RANGE” to “Reichweite” and “SOLID” to “</w:t>
       </w:r>
       <w:r>
         <w:t>FESTSTOFF”</w:t>
@@ -3423,23 +2455,7 @@
         <w:t>s</w:t>
       </w:r>
       <w:r>
-        <w:t xml:space="preserve"> Bluetooth-</w:t>
-      </w:r>
-      <w:proofErr w:type="spellStart"/>
-      <w:r>
-        <w:t>Passwort</w:t>
-      </w:r>
-      <w:proofErr w:type="spellEnd"/>
-      <w:r>
-        <w:t xml:space="preserve"> </w:t>
-      </w:r>
-      <w:proofErr w:type="spellStart"/>
-      <w:r>
-        <w:t>festlegen</w:t>
-      </w:r>
-      <w:proofErr w:type="spellEnd"/>
-      <w:r>
-        <w:t>. Bitte Warten...",</w:t>
+        <w:t xml:space="preserve"> Bluetooth-Passwort festlegen. Bitte Warten...",</w:t>
       </w:r>
     </w:p>
     <w:p>
@@ -3944,10 +2960,22 @@
           <w:szCs w:val="21"/>
           <w:lang w:eastAsia="en-GB"/>
         </w:rPr>
-        <w:t xml:space="preserve">* </w:t>
-      </w:r>
-      <w:proofErr w:type="spellStart"/>
-      <w:proofErr w:type="gramStart"/>
+        <w:t>* chartjs-plugin-zoom v2.0.0</w:t>
+      </w:r>
+    </w:p>
+    <w:p>
+      <w:pPr>
+        <w:shd w:val="clear" w:color="auto" w:fill="1F1F1F"/>
+        <w:spacing w:after="0" w:line="285" w:lineRule="atLeast"/>
+        <w:ind w:left="720"/>
+        <w:rPr>
+          <w:rFonts w:ascii="Consolas" w:eastAsia="Times New Roman" w:hAnsi="Consolas" w:cs="Times New Roman"/>
+          <w:color w:val="CCCCCC"/>
+          <w:sz w:val="21"/>
+          <w:szCs w:val="21"/>
+          <w:lang w:eastAsia="en-GB"/>
+        </w:rPr>
+      </w:pPr>
       <w:r>
         <w:rPr>
           <w:rFonts w:ascii="Consolas" w:eastAsia="Times New Roman" w:hAnsi="Consolas" w:cs="Times New Roman"/>
@@ -3956,10 +2984,22 @@
           <w:szCs w:val="21"/>
           <w:lang w:eastAsia="en-GB"/>
         </w:rPr>
-        <w:t>chartjs</w:t>
-      </w:r>
-      <w:proofErr w:type="spellEnd"/>
-      <w:proofErr w:type="gramEnd"/>
+        <w:t>* undefined</w:t>
+      </w:r>
+    </w:p>
+    <w:p>
+      <w:pPr>
+        <w:shd w:val="clear" w:color="auto" w:fill="1F1F1F"/>
+        <w:spacing w:after="0" w:line="285" w:lineRule="atLeast"/>
+        <w:ind w:left="720"/>
+        <w:rPr>
+          <w:rFonts w:ascii="Consolas" w:eastAsia="Times New Roman" w:hAnsi="Consolas" w:cs="Times New Roman"/>
+          <w:color w:val="CCCCCC"/>
+          <w:sz w:val="21"/>
+          <w:szCs w:val="21"/>
+          <w:lang w:eastAsia="en-GB"/>
+        </w:rPr>
+      </w:pPr>
       <w:r>
         <w:rPr>
           <w:rFonts w:ascii="Consolas" w:eastAsia="Times New Roman" w:hAnsi="Consolas" w:cs="Times New Roman"/>
@@ -3968,89 +3008,7 @@
           <w:szCs w:val="21"/>
           <w:lang w:eastAsia="en-GB"/>
         </w:rPr>
-        <w:t>-plugin-zoom v2.0.0</w:t>
-      </w:r>
-    </w:p>
-    <w:p>
-      <w:pPr>
-        <w:shd w:val="clear" w:color="auto" w:fill="1F1F1F"/>
-        <w:spacing w:after="0" w:line="285" w:lineRule="atLeast"/>
-        <w:ind w:left="720"/>
-        <w:rPr>
-          <w:rFonts w:ascii="Consolas" w:eastAsia="Times New Roman" w:hAnsi="Consolas" w:cs="Times New Roman"/>
-          <w:color w:val="CCCCCC"/>
-          <w:sz w:val="21"/>
-          <w:szCs w:val="21"/>
-          <w:lang w:eastAsia="en-GB"/>
-        </w:rPr>
-      </w:pPr>
-      <w:r>
-        <w:rPr>
-          <w:rFonts w:ascii="Consolas" w:eastAsia="Times New Roman" w:hAnsi="Consolas" w:cs="Times New Roman"/>
-          <w:color w:val="6A9955"/>
-          <w:sz w:val="21"/>
-          <w:szCs w:val="21"/>
-          <w:lang w:eastAsia="en-GB"/>
-        </w:rPr>
-        <w:t xml:space="preserve">* </w:t>
-      </w:r>
-      <w:proofErr w:type="gramStart"/>
-      <w:r>
-        <w:rPr>
-          <w:rFonts w:ascii="Consolas" w:eastAsia="Times New Roman" w:hAnsi="Consolas" w:cs="Times New Roman"/>
-          <w:color w:val="6A9955"/>
-          <w:sz w:val="21"/>
-          <w:szCs w:val="21"/>
-          <w:lang w:eastAsia="en-GB"/>
-        </w:rPr>
-        <w:t>undefined</w:t>
-      </w:r>
-      <w:proofErr w:type="gramEnd"/>
-    </w:p>
-    <w:p>
-      <w:pPr>
-        <w:shd w:val="clear" w:color="auto" w:fill="1F1F1F"/>
-        <w:spacing w:after="0" w:line="285" w:lineRule="atLeast"/>
-        <w:ind w:left="720"/>
-        <w:rPr>
-          <w:rFonts w:ascii="Consolas" w:eastAsia="Times New Roman" w:hAnsi="Consolas" w:cs="Times New Roman"/>
-          <w:color w:val="CCCCCC"/>
-          <w:sz w:val="21"/>
-          <w:szCs w:val="21"/>
-          <w:lang w:eastAsia="en-GB"/>
-        </w:rPr>
-      </w:pPr>
-      <w:r>
-        <w:rPr>
-          <w:rFonts w:ascii="Consolas" w:eastAsia="Times New Roman" w:hAnsi="Consolas" w:cs="Times New Roman"/>
-          <w:color w:val="6A9955"/>
-          <w:sz w:val="21"/>
-          <w:szCs w:val="21"/>
-          <w:lang w:eastAsia="en-GB"/>
-        </w:rPr>
-        <w:t xml:space="preserve"> * (c) 2016-2022 </w:t>
-      </w:r>
-      <w:proofErr w:type="spellStart"/>
-      <w:r>
-        <w:rPr>
-          <w:rFonts w:ascii="Consolas" w:eastAsia="Times New Roman" w:hAnsi="Consolas" w:cs="Times New Roman"/>
-          <w:color w:val="6A9955"/>
-          <w:sz w:val="21"/>
-          <w:szCs w:val="21"/>
-          <w:lang w:eastAsia="en-GB"/>
-        </w:rPr>
-        <w:t>chartjs</w:t>
-      </w:r>
-      <w:proofErr w:type="spellEnd"/>
-      <w:r>
-        <w:rPr>
-          <w:rFonts w:ascii="Consolas" w:eastAsia="Times New Roman" w:hAnsi="Consolas" w:cs="Times New Roman"/>
-          <w:color w:val="6A9955"/>
-          <w:sz w:val="21"/>
-          <w:szCs w:val="21"/>
-          <w:lang w:eastAsia="en-GB"/>
-        </w:rPr>
-        <w:t>-plugin-zoom Contributors</w:t>
+        <w:t> * (c) 2016-2022 chartjs-plugin-zoom Contributors</w:t>
       </w:r>
     </w:p>
     <w:p>
@@ -4258,32 +3216,8 @@
           <w:szCs w:val="21"/>
           <w:lang w:eastAsia="en-GB"/>
         </w:rPr>
-        <w:t xml:space="preserve"> * Copyright (c) 2016 Jorik </w:t>
-      </w:r>
-      <w:proofErr w:type="spellStart"/>
-      <w:proofErr w:type="gramStart"/>
-      <w:r>
-        <w:rPr>
-          <w:rFonts w:ascii="Consolas" w:eastAsia="Times New Roman" w:hAnsi="Consolas" w:cs="Times New Roman"/>
-          <w:color w:val="6A9955"/>
-          <w:sz w:val="21"/>
-          <w:szCs w:val="21"/>
-          <w:lang w:eastAsia="en-GB"/>
-        </w:rPr>
-        <w:t>Tangelder</w:t>
-      </w:r>
-      <w:proofErr w:type="spellEnd"/>
-      <w:r>
-        <w:rPr>
-          <w:rFonts w:ascii="Consolas" w:eastAsia="Times New Roman" w:hAnsi="Consolas" w:cs="Times New Roman"/>
-          <w:color w:val="6A9955"/>
-          <w:sz w:val="21"/>
-          <w:szCs w:val="21"/>
-          <w:lang w:eastAsia="en-GB"/>
-        </w:rPr>
-        <w:t>;</w:t>
-      </w:r>
-      <w:proofErr w:type="gramEnd"/>
+        <w:t> * Copyright (c) 2016 Jorik Tangelder;</w:t>
+      </w:r>
     </w:p>
     <w:p>
       <w:pPr>
@@ -5281,6 +4215,75 @@
         <w:t>Version updated to 2.3.0</w:t>
       </w:r>
     </w:p>
+    <w:p>
+      <w:pPr>
+        <w:rPr>
+          <w:b/>
+          <w:bCs/>
+          <w:sz w:val="24"/>
+          <w:szCs w:val="24"/>
+          <w:lang w:val="de-DE"/>
+        </w:rPr>
+      </w:pPr>
+      <w:r>
+        <w:rPr>
+          <w:b/>
+          <w:bCs/>
+          <w:sz w:val="24"/>
+          <w:szCs w:val="24"/>
+          <w:lang w:val="de-DE"/>
+        </w:rPr>
+        <w:t>18/06/2024 (AK):</w:t>
+      </w:r>
+    </w:p>
+    <w:p>
+      <w:pPr>
+        <w:pStyle w:val="ListParagraph"/>
+        <w:numPr>
+          <w:ilvl w:val="0"/>
+          <w:numId w:val="18"/>
+        </w:numPr>
+        <w:rPr>
+          <w:lang w:val="de-DE"/>
+        </w:rPr>
+      </w:pPr>
+      <w:r>
+        <w:rPr>
+          <w:lang w:val="de-DE"/>
+        </w:rPr>
+        <w:t>L</w:t>
+      </w:r>
+      <w:r>
+        <w:rPr>
+          <w:lang w:val="de-DE"/>
+        </w:rPr>
+        <w:t>eft mouse button double click restores zoom and pan - resetZoom</w:t>
+      </w:r>
+      <w:r>
+        <w:rPr>
+          <w:lang w:val="de-DE"/>
+        </w:rPr>
+        <w:t>.</w:t>
+      </w:r>
+    </w:p>
+    <w:p>
+      <w:pPr>
+        <w:pStyle w:val="ListParagraph"/>
+        <w:numPr>
+          <w:ilvl w:val="0"/>
+          <w:numId w:val="18"/>
+        </w:numPr>
+        <w:rPr>
+          <w:lang w:val="de-DE"/>
+        </w:rPr>
+      </w:pPr>
+      <w:r>
+        <w:rPr>
+          <w:lang w:val="de-DE"/>
+        </w:rPr>
+        <w:t>Version updated to 2.4.0</w:t>
+      </w:r>
+    </w:p>
     <w:sectPr>
       <w:pgSz w:w="11906" w:h="16838"/>
       <w:pgMar w:top="1440" w:right="1440" w:bottom="1440" w:left="1440" w:header="708" w:footer="708" w:gutter="0"/>
@@ -7107,6 +6110,119 @@
     <w:nsid w:val="78BC17C2"/>
     <w:multiLevelType w:val="hybridMultilevel"/>
     <w:tmpl w:val="3552E354"/>
+    <w:lvl w:ilvl="0" w:tplc="08090009">
+      <w:start w:val="1"/>
+      <w:numFmt w:val="bullet"/>
+      <w:lvlText w:val=""/>
+      <w:lvlJc w:val="left"/>
+      <w:pPr>
+        <w:ind w:left="720" w:hanging="360"/>
+      </w:pPr>
+      <w:rPr>
+        <w:rFonts w:ascii="Wingdings" w:hAnsi="Wingdings" w:hint="default"/>
+      </w:rPr>
+    </w:lvl>
+    <w:lvl w:ilvl="1" w:tplc="08090003" w:tentative="1">
+      <w:start w:val="1"/>
+      <w:numFmt w:val="bullet"/>
+      <w:lvlText w:val="o"/>
+      <w:lvlJc w:val="left"/>
+      <w:pPr>
+        <w:ind w:left="1440" w:hanging="360"/>
+      </w:pPr>
+      <w:rPr>
+        <w:rFonts w:ascii="Courier New" w:hAnsi="Courier New" w:cs="Courier New" w:hint="default"/>
+      </w:rPr>
+    </w:lvl>
+    <w:lvl w:ilvl="2" w:tplc="08090005" w:tentative="1">
+      <w:start w:val="1"/>
+      <w:numFmt w:val="bullet"/>
+      <w:lvlText w:val=""/>
+      <w:lvlJc w:val="left"/>
+      <w:pPr>
+        <w:ind w:left="2160" w:hanging="360"/>
+      </w:pPr>
+      <w:rPr>
+        <w:rFonts w:ascii="Wingdings" w:hAnsi="Wingdings" w:hint="default"/>
+      </w:rPr>
+    </w:lvl>
+    <w:lvl w:ilvl="3" w:tplc="08090001" w:tentative="1">
+      <w:start w:val="1"/>
+      <w:numFmt w:val="bullet"/>
+      <w:lvlText w:val=""/>
+      <w:lvlJc w:val="left"/>
+      <w:pPr>
+        <w:ind w:left="2880" w:hanging="360"/>
+      </w:pPr>
+      <w:rPr>
+        <w:rFonts w:ascii="Symbol" w:hAnsi="Symbol" w:hint="default"/>
+      </w:rPr>
+    </w:lvl>
+    <w:lvl w:ilvl="4" w:tplc="08090003" w:tentative="1">
+      <w:start w:val="1"/>
+      <w:numFmt w:val="bullet"/>
+      <w:lvlText w:val="o"/>
+      <w:lvlJc w:val="left"/>
+      <w:pPr>
+        <w:ind w:left="3600" w:hanging="360"/>
+      </w:pPr>
+      <w:rPr>
+        <w:rFonts w:ascii="Courier New" w:hAnsi="Courier New" w:cs="Courier New" w:hint="default"/>
+      </w:rPr>
+    </w:lvl>
+    <w:lvl w:ilvl="5" w:tplc="08090005" w:tentative="1">
+      <w:start w:val="1"/>
+      <w:numFmt w:val="bullet"/>
+      <w:lvlText w:val=""/>
+      <w:lvlJc w:val="left"/>
+      <w:pPr>
+        <w:ind w:left="4320" w:hanging="360"/>
+      </w:pPr>
+      <w:rPr>
+        <w:rFonts w:ascii="Wingdings" w:hAnsi="Wingdings" w:hint="default"/>
+      </w:rPr>
+    </w:lvl>
+    <w:lvl w:ilvl="6" w:tplc="08090001" w:tentative="1">
+      <w:start w:val="1"/>
+      <w:numFmt w:val="bullet"/>
+      <w:lvlText w:val=""/>
+      <w:lvlJc w:val="left"/>
+      <w:pPr>
+        <w:ind w:left="5040" w:hanging="360"/>
+      </w:pPr>
+      <w:rPr>
+        <w:rFonts w:ascii="Symbol" w:hAnsi="Symbol" w:hint="default"/>
+      </w:rPr>
+    </w:lvl>
+    <w:lvl w:ilvl="7" w:tplc="08090003" w:tentative="1">
+      <w:start w:val="1"/>
+      <w:numFmt w:val="bullet"/>
+      <w:lvlText w:val="o"/>
+      <w:lvlJc w:val="left"/>
+      <w:pPr>
+        <w:ind w:left="5760" w:hanging="360"/>
+      </w:pPr>
+      <w:rPr>
+        <w:rFonts w:ascii="Courier New" w:hAnsi="Courier New" w:cs="Courier New" w:hint="default"/>
+      </w:rPr>
+    </w:lvl>
+    <w:lvl w:ilvl="8" w:tplc="08090005" w:tentative="1">
+      <w:start w:val="1"/>
+      <w:numFmt w:val="bullet"/>
+      <w:lvlText w:val=""/>
+      <w:lvlJc w:val="left"/>
+      <w:pPr>
+        <w:ind w:left="6480" w:hanging="360"/>
+      </w:pPr>
+      <w:rPr>
+        <w:rFonts w:ascii="Wingdings" w:hAnsi="Wingdings" w:hint="default"/>
+      </w:rPr>
+    </w:lvl>
+  </w:abstractNum>
+  <w:abstractNum w:abstractNumId="17" w15:restartNumberingAfterBreak="0">
+    <w:nsid w:val="7D1D0B0D"/>
+    <w:multiLevelType w:val="hybridMultilevel"/>
+    <w:tmpl w:val="2702C85E"/>
     <w:lvl w:ilvl="0" w:tplc="08090009">
       <w:start w:val="1"/>
       <w:numFmt w:val="bullet"/>
@@ -7266,6 +6382,9 @@
   </w:num>
   <w:num w:numId="17" w16cid:durableId="1759711677">
     <w:abstractNumId w:val="6"/>
+  </w:num>
+  <w:num w:numId="18" w16cid:durableId="140389508">
+    <w:abstractNumId w:val="17"/>
   </w:num>
 </w:numbering>
 </file>
@@ -7672,7 +6791,6 @@
   <w:style w:type="character" w:default="1" w:styleId="DefaultParagraphFont">
     <w:name w:val="Default Paragraph Font"/>
     <w:uiPriority w:val="1"/>
-    <w:semiHidden/>
     <w:unhideWhenUsed/>
   </w:style>
   <w:style w:type="table" w:default="1" w:styleId="TableNormal">

</xml_diff>